<commit_message>
Inclusión de Expertos en equipo d trabajo
</commit_message>
<xml_diff>
--- a/Anteproyecto CHAPTEA - 2 - Corregidas las observaciones.docx
+++ b/Anteproyecto CHAPTEA - 2 - Corregidas las observaciones.docx
@@ -5170,7 +5170,15 @@
           <w:shd w:val="clear" w:color="auto" w:fill="FFFFFF"/>
         </w:rPr>
         <w:lastRenderedPageBreak/>
-        <w:t>Es por ello que s</w:t>
+        <w:t>Es por e</w:t>
+      </w:r>
+      <w:bookmarkStart w:id="0" w:name="_GoBack"/>
+      <w:bookmarkEnd w:id="0"/>
+      <w:r>
+        <w:rPr>
+          <w:shd w:val="clear" w:color="auto" w:fill="FFFFFF"/>
+        </w:rPr>
+        <w:t>llo que s</w:t>
       </w:r>
       <w:r>
         <w:rPr>
@@ -6732,12 +6740,28 @@
         </w:rPr>
         <w:t xml:space="preserve"> “</w:t>
       </w:r>
+      <w:proofErr w:type="spellStart"/>
       <w:r>
         <w:rPr>
           <w:shd w:val="clear" w:color="auto" w:fill="FFFFFF"/>
         </w:rPr>
-        <w:t>touch-n-say</w:t>
-      </w:r>
+        <w:t>touch</w:t>
+      </w:r>
+      <w:proofErr w:type="spellEnd"/>
+      <w:r>
+        <w:rPr>
+          <w:shd w:val="clear" w:color="auto" w:fill="FFFFFF"/>
+        </w:rPr>
+        <w:t>-n-</w:t>
+      </w:r>
+      <w:proofErr w:type="spellStart"/>
+      <w:r>
+        <w:rPr>
+          <w:shd w:val="clear" w:color="auto" w:fill="FFFFFF"/>
+        </w:rPr>
+        <w:t>say</w:t>
+      </w:r>
+      <w:proofErr w:type="spellEnd"/>
       <w:r>
         <w:rPr>
           <w:shd w:val="clear" w:color="auto" w:fill="FFFFFF"/>
@@ -6799,12 +6823,14 @@
         </w:rPr>
         <w:t>, “</w:t>
       </w:r>
+      <w:proofErr w:type="spellStart"/>
       <w:r>
         <w:rPr>
           <w:shd w:val="clear" w:color="auto" w:fill="FFFFFF"/>
         </w:rPr>
         <w:t>VirtualTEC</w:t>
       </w:r>
+      <w:proofErr w:type="spellEnd"/>
       <w:r>
         <w:rPr>
           <w:shd w:val="clear" w:color="auto" w:fill="FFFFFF"/>
@@ -7001,12 +7027,14 @@
         </w:rPr>
         <w:t>, “</w:t>
       </w:r>
+      <w:proofErr w:type="spellStart"/>
       <w:r>
         <w:rPr>
           <w:shd w:val="clear" w:color="auto" w:fill="FFFFFF"/>
         </w:rPr>
         <w:t>Pictograms</w:t>
       </w:r>
+      <w:proofErr w:type="spellEnd"/>
       <w:r>
         <w:rPr>
           <w:shd w:val="clear" w:color="auto" w:fill="FFFFFF"/>
@@ -7080,11 +7108,19 @@
         </w:rPr>
         <w:t xml:space="preserve"> “</w:t>
       </w:r>
+      <w:proofErr w:type="spellStart"/>
       <w:r>
         <w:rPr>
           <w:shd w:val="clear" w:color="auto" w:fill="FFFFFF"/>
         </w:rPr>
-        <w:t>AraBoard Constructor</w:t>
+        <w:t>AraBoard</w:t>
+      </w:r>
+      <w:proofErr w:type="spellEnd"/>
+      <w:r>
+        <w:rPr>
+          <w:shd w:val="clear" w:color="auto" w:fill="FFFFFF"/>
+        </w:rPr>
+        <w:t xml:space="preserve"> Constructor</w:t>
       </w:r>
       <w:r>
         <w:rPr>
@@ -7214,11 +7250,19 @@
         </w:rPr>
         <w:t>, “</w:t>
       </w:r>
+      <w:proofErr w:type="spellStart"/>
       <w:r>
         <w:rPr>
           <w:shd w:val="clear" w:color="auto" w:fill="FFFFFF"/>
         </w:rPr>
-        <w:t>PictoDroid Lite</w:t>
+        <w:t>PictoDroid</w:t>
+      </w:r>
+      <w:proofErr w:type="spellEnd"/>
+      <w:r>
+        <w:rPr>
+          <w:shd w:val="clear" w:color="auto" w:fill="FFFFFF"/>
+        </w:rPr>
+        <w:t xml:space="preserve"> Lite</w:t>
       </w:r>
       <w:r>
         <w:rPr>
@@ -7281,18 +7325,42 @@
         </w:rPr>
         <w:t>, “</w:t>
       </w:r>
+      <w:proofErr w:type="spellStart"/>
       <w:r>
         <w:rPr>
           <w:shd w:val="clear" w:color="auto" w:fill="FFFFFF"/>
         </w:rPr>
-        <w:t xml:space="preserve">iToucan </w:t>
-      </w:r>
+        <w:t>iToucan</w:t>
+      </w:r>
+      <w:proofErr w:type="spellEnd"/>
       <w:r>
         <w:rPr>
           <w:shd w:val="clear" w:color="auto" w:fill="FFFFFF"/>
         </w:rPr>
-        <w:t>Talk (Autism</w:t>
-      </w:r>
+        <w:t xml:space="preserve"> </w:t>
+      </w:r>
+      <w:proofErr w:type="spellStart"/>
+      <w:r>
+        <w:rPr>
+          <w:shd w:val="clear" w:color="auto" w:fill="FFFFFF"/>
+        </w:rPr>
+        <w:t>Talk</w:t>
+      </w:r>
+      <w:proofErr w:type="spellEnd"/>
+      <w:r>
+        <w:rPr>
+          <w:shd w:val="clear" w:color="auto" w:fill="FFFFFF"/>
+        </w:rPr>
+        <w:t xml:space="preserve"> (</w:t>
+      </w:r>
+      <w:proofErr w:type="spellStart"/>
+      <w:r>
+        <w:rPr>
+          <w:shd w:val="clear" w:color="auto" w:fill="FFFFFF"/>
+        </w:rPr>
+        <w:t>Autism</w:t>
+      </w:r>
+      <w:proofErr w:type="spellEnd"/>
       <w:r>
         <w:rPr>
           <w:shd w:val="clear" w:color="auto" w:fill="FFFFFF"/>
@@ -7358,7 +7426,21 @@
         <w:rPr>
           <w:shd w:val="clear" w:color="auto" w:fill="FFFFFF"/>
         </w:rPr>
-        <w:t>, “AutisMate”</w:t>
+        <w:t>, “</w:t>
+      </w:r>
+      <w:proofErr w:type="spellStart"/>
+      <w:r>
+        <w:rPr>
+          <w:shd w:val="clear" w:color="auto" w:fill="FFFFFF"/>
+        </w:rPr>
+        <w:t>AutisMate</w:t>
+      </w:r>
+      <w:proofErr w:type="spellEnd"/>
+      <w:r>
+        <w:rPr>
+          <w:shd w:val="clear" w:color="auto" w:fill="FFFFFF"/>
+        </w:rPr>
+        <w:t>”</w:t>
       </w:r>
       <w:r>
         <w:rPr>
@@ -8788,12 +8870,14 @@
         </w:rPr>
         <w:t xml:space="preserve"> de la plataforma </w:t>
       </w:r>
+      <w:proofErr w:type="spellStart"/>
       <w:r>
         <w:rPr>
           <w:shd w:val="clear" w:color="auto" w:fill="FFFFFF"/>
         </w:rPr>
         <w:t>Xamarin</w:t>
       </w:r>
+      <w:proofErr w:type="spellEnd"/>
       <w:r>
         <w:rPr>
           <w:shd w:val="clear" w:color="auto" w:fill="FFFFFF"/>
@@ -11851,7 +11935,6 @@
           <w:ilvl w:val="0"/>
           <w:numId w:val="36"/>
         </w:numPr>
-        <w:jc w:val="both"/>
         <w:rPr>
           <w:rFonts w:asciiTheme="minorHAnsi" w:eastAsiaTheme="minorEastAsia" w:hAnsiTheme="minorHAnsi"/>
           <w:sz w:val="22"/>
@@ -11952,7 +12035,6 @@
           <w:ilvl w:val="0"/>
           <w:numId w:val="36"/>
         </w:numPr>
-        <w:jc w:val="both"/>
         <w:rPr>
           <w:rFonts w:asciiTheme="minorHAnsi" w:eastAsiaTheme="minorEastAsia" w:hAnsiTheme="minorHAnsi"/>
           <w:sz w:val="22"/>
@@ -12295,7 +12377,7 @@
           <w:shd w:val="clear" w:color="auto" w:fill="FFFFFF"/>
           <w:lang w:eastAsia="ja-JP"/>
         </w:rPr>
-        <w:t xml:space="preserve">EXPERTO </w:t>
+        <w:t>EXPERTO</w:t>
       </w:r>
       <w:r>
         <w:rPr>
@@ -12306,8 +12388,9 @@
           <w:shd w:val="clear" w:color="auto" w:fill="FFFFFF"/>
           <w:lang w:eastAsia="ja-JP"/>
         </w:rPr>
-        <w:t xml:space="preserve">N° 1 </w:t>
-      </w:r>
+        <w:t xml:space="preserve">S EN EDUCACIÓN </w:t>
+      </w:r>
+      <w:proofErr w:type="gramStart"/>
       <w:r>
         <w:rPr>
           <w:rFonts w:asciiTheme="minorHAnsi" w:eastAsiaTheme="minorEastAsia" w:hAnsiTheme="minorHAnsi"/>
@@ -12317,94 +12400,9 @@
           <w:shd w:val="clear" w:color="auto" w:fill="FFFFFF"/>
           <w:lang w:eastAsia="ja-JP"/>
         </w:rPr>
-        <w:t xml:space="preserve">: </w:t>
-      </w:r>
-      <w:r>
-        <w:rPr>
-          <w:rFonts w:asciiTheme="minorHAnsi" w:eastAsiaTheme="minorEastAsia" w:hAnsiTheme="minorHAnsi"/>
-          <w:sz w:val="22"/>
-          <w:szCs w:val="22"/>
-          <w:shd w:val="clear" w:color="auto" w:fill="FFFFFF"/>
-          <w:lang w:eastAsia="ja-JP"/>
-        </w:rPr>
-        <w:t>Hilda Herrera</w:t>
-      </w:r>
-      <w:r>
-        <w:rPr>
-          <w:rFonts w:asciiTheme="minorHAnsi" w:eastAsiaTheme="minorEastAsia" w:hAnsiTheme="minorHAnsi"/>
-          <w:sz w:val="22"/>
-          <w:szCs w:val="22"/>
-          <w:shd w:val="clear" w:color="auto" w:fill="FFFFFF"/>
-          <w:lang w:eastAsia="ja-JP"/>
-        </w:rPr>
-        <w:t xml:space="preserve"> </w:t>
-      </w:r>
-      <w:r>
-        <w:rPr>
-          <w:rFonts w:asciiTheme="minorHAnsi" w:eastAsiaTheme="minorEastAsia" w:hAnsiTheme="minorHAnsi"/>
-          <w:sz w:val="22"/>
-          <w:szCs w:val="22"/>
-          <w:shd w:val="clear" w:color="auto" w:fill="FFFFFF"/>
-          <w:lang w:eastAsia="ja-JP"/>
-        </w:rPr>
-        <w:tab/>
-      </w:r>
-      <w:r>
-        <w:rPr>
-          <w:rFonts w:asciiTheme="minorHAnsi" w:eastAsiaTheme="minorEastAsia" w:hAnsiTheme="minorHAnsi"/>
-          <w:sz w:val="22"/>
-          <w:szCs w:val="22"/>
-          <w:shd w:val="clear" w:color="auto" w:fill="FFFFFF"/>
-          <w:lang w:eastAsia="ja-JP"/>
-        </w:rPr>
-        <w:tab/>
-      </w:r>
-      <w:r>
-        <w:rPr>
-          <w:rFonts w:asciiTheme="minorHAnsi" w:eastAsiaTheme="minorEastAsia" w:hAnsiTheme="minorHAnsi"/>
-          <w:sz w:val="22"/>
-          <w:szCs w:val="22"/>
-          <w:shd w:val="clear" w:color="auto" w:fill="FFFFFF"/>
-          <w:lang w:eastAsia="ja-JP"/>
-        </w:rPr>
-        <w:tab/>
-      </w:r>
-      <w:r>
-        <w:rPr>
-          <w:rFonts w:asciiTheme="minorHAnsi" w:eastAsiaTheme="minorEastAsia" w:hAnsiTheme="minorHAnsi"/>
-          <w:sz w:val="22"/>
-          <w:szCs w:val="22"/>
-          <w:shd w:val="clear" w:color="auto" w:fill="FFFFFF"/>
-          <w:lang w:eastAsia="ja-JP"/>
-        </w:rPr>
-        <w:tab/>
-      </w:r>
-      <w:r>
-        <w:rPr>
-          <w:rFonts w:asciiTheme="minorHAnsi" w:eastAsiaTheme="minorEastAsia" w:hAnsiTheme="minorHAnsi"/>
-          <w:sz w:val="22"/>
-          <w:szCs w:val="22"/>
-          <w:shd w:val="clear" w:color="auto" w:fill="FFFFFF"/>
-          <w:lang w:eastAsia="ja-JP"/>
-        </w:rPr>
-        <w:tab/>
-      </w:r>
-      <w:r>
-        <w:rPr>
-          <w:rFonts w:asciiTheme="minorHAnsi" w:eastAsiaTheme="minorEastAsia" w:hAnsiTheme="minorHAnsi"/>
-          <w:sz w:val="22"/>
-          <w:szCs w:val="22"/>
-          <w:shd w:val="clear" w:color="auto" w:fill="FFFFFF"/>
-          <w:lang w:eastAsia="ja-JP"/>
-        </w:rPr>
-        <w:tab/>
-      </w:r>
-    </w:p>
-    <w:p>
-      <w:pPr>
-        <w:pStyle w:val="Textosinformato"/>
-        <w:ind w:left="720"/>
-        <w:jc w:val="both"/>
+        <w:t>ESPECIAL</w:t>
+      </w:r>
+      <w:r>
         <w:rPr>
           <w:rFonts w:asciiTheme="minorHAnsi" w:eastAsiaTheme="minorEastAsia" w:hAnsiTheme="minorHAnsi"/>
           <w:b/>
@@ -12413,7 +12411,8 @@
           <w:shd w:val="clear" w:color="auto" w:fill="FFFFFF"/>
           <w:lang w:eastAsia="ja-JP"/>
         </w:rPr>
-      </w:pPr>
+        <w:t xml:space="preserve"> </w:t>
+      </w:r>
       <w:r>
         <w:rPr>
           <w:rFonts w:asciiTheme="minorHAnsi" w:eastAsiaTheme="minorEastAsia" w:hAnsiTheme="minorHAnsi"/>
@@ -12423,7 +12422,19 @@
           <w:shd w:val="clear" w:color="auto" w:fill="FFFFFF"/>
           <w:lang w:eastAsia="ja-JP"/>
         </w:rPr>
-        <w:t xml:space="preserve">EXPERTO N° 2: </w:t>
+        <w:t>:</w:t>
+      </w:r>
+      <w:proofErr w:type="gramEnd"/>
+      <w:r>
+        <w:rPr>
+          <w:rFonts w:asciiTheme="minorHAnsi" w:eastAsiaTheme="minorEastAsia" w:hAnsiTheme="minorHAnsi"/>
+          <w:b/>
+          <w:sz w:val="22"/>
+          <w:szCs w:val="22"/>
+          <w:shd w:val="clear" w:color="auto" w:fill="FFFFFF"/>
+          <w:lang w:eastAsia="ja-JP"/>
+        </w:rPr>
+        <w:t xml:space="preserve"> </w:t>
       </w:r>
       <w:r>
         <w:rPr>
@@ -12433,14 +12444,9 @@
           <w:shd w:val="clear" w:color="auto" w:fill="FFFFFF"/>
           <w:lang w:eastAsia="ja-JP"/>
         </w:rPr>
-        <w:t>Marcela López</w:t>
-      </w:r>
-    </w:p>
-    <w:p>
-      <w:pPr>
-        <w:pStyle w:val="Textosinformato"/>
-        <w:ind w:left="720"/>
-        <w:jc w:val="both"/>
+        <w:t>Hilda Herrera</w:t>
+      </w:r>
+      <w:r>
         <w:rPr>
           <w:rFonts w:asciiTheme="minorHAnsi" w:eastAsiaTheme="minorEastAsia" w:hAnsiTheme="minorHAnsi"/>
           <w:sz w:val="22"/>
@@ -12448,7 +12454,8 @@
           <w:shd w:val="clear" w:color="auto" w:fill="FFFFFF"/>
           <w:lang w:eastAsia="ja-JP"/>
         </w:rPr>
-      </w:pPr>
+        <w:t xml:space="preserve"> y </w:t>
+      </w:r>
       <w:r>
         <w:rPr>
           <w:rFonts w:asciiTheme="minorHAnsi" w:eastAsiaTheme="minorEastAsia" w:hAnsiTheme="minorHAnsi"/>
@@ -12457,7 +12464,7 @@
           <w:shd w:val="clear" w:color="auto" w:fill="FFFFFF"/>
           <w:lang w:eastAsia="ja-JP"/>
         </w:rPr>
-        <w:t>Serán</w:t>
+        <w:t>Marcela López</w:t>
       </w:r>
       <w:r>
         <w:rPr>
@@ -12467,9 +12474,14 @@
           <w:shd w:val="clear" w:color="auto" w:fill="FFFFFF"/>
           <w:lang w:eastAsia="ja-JP"/>
         </w:rPr>
-        <w:t xml:space="preserve"> responsable</w:t>
-      </w:r>
-      <w:r>
+        <w:t>.</w:t>
+      </w:r>
+    </w:p>
+    <w:p>
+      <w:pPr>
+        <w:pStyle w:val="Textosinformato"/>
+        <w:ind w:left="720"/>
+        <w:jc w:val="both"/>
         <w:rPr>
           <w:rFonts w:asciiTheme="minorHAnsi" w:eastAsiaTheme="minorEastAsia" w:hAnsiTheme="minorHAnsi"/>
           <w:sz w:val="22"/>
@@ -12477,8 +12489,7 @@
           <w:shd w:val="clear" w:color="auto" w:fill="FFFFFF"/>
           <w:lang w:eastAsia="ja-JP"/>
         </w:rPr>
-        <w:t>s</w:t>
-      </w:r>
+      </w:pPr>
       <w:r>
         <w:rPr>
           <w:rFonts w:asciiTheme="minorHAnsi" w:eastAsiaTheme="minorEastAsia" w:hAnsiTheme="minorHAnsi"/>
@@ -12487,7 +12498,7 @@
           <w:shd w:val="clear" w:color="auto" w:fill="FFFFFF"/>
           <w:lang w:eastAsia="ja-JP"/>
         </w:rPr>
-        <w:t xml:space="preserve"> de la clasificación, planificación </w:t>
+        <w:t>Serán</w:t>
       </w:r>
       <w:r>
         <w:rPr>
@@ -12497,7 +12508,7 @@
           <w:shd w:val="clear" w:color="auto" w:fill="FFFFFF"/>
           <w:lang w:eastAsia="ja-JP"/>
         </w:rPr>
-        <w:t xml:space="preserve">y catalogación </w:t>
+        <w:t xml:space="preserve"> responsable</w:t>
       </w:r>
       <w:r>
         <w:rPr>
@@ -12507,7 +12518,7 @@
           <w:shd w:val="clear" w:color="auto" w:fill="FFFFFF"/>
           <w:lang w:eastAsia="ja-JP"/>
         </w:rPr>
-        <w:t>de las tar</w:t>
+        <w:t>s</w:t>
       </w:r>
       <w:r>
         <w:rPr>
@@ -12517,7 +12528,7 @@
           <w:shd w:val="clear" w:color="auto" w:fill="FFFFFF"/>
           <w:lang w:eastAsia="ja-JP"/>
         </w:rPr>
-        <w:t xml:space="preserve">eas y formas de comunicación </w:t>
+        <w:t xml:space="preserve"> de la clasificación, planificación </w:t>
       </w:r>
       <w:r>
         <w:rPr>
@@ -12527,12 +12538,9 @@
           <w:shd w:val="clear" w:color="auto" w:fill="FFFFFF"/>
           <w:lang w:eastAsia="ja-JP"/>
         </w:rPr>
-        <w:t>de las personas con TEA.</w:t>
-      </w:r>
-    </w:p>
-    <w:p>
-      <w:pPr>
-        <w:pStyle w:val="Textosinformato"/>
+        <w:t xml:space="preserve">y catalogación </w:t>
+      </w:r>
+      <w:r>
         <w:rPr>
           <w:rFonts w:asciiTheme="minorHAnsi" w:eastAsiaTheme="minorEastAsia" w:hAnsiTheme="minorHAnsi"/>
           <w:sz w:val="22"/>
@@ -12540,12 +12548,9 @@
           <w:shd w:val="clear" w:color="auto" w:fill="FFFFFF"/>
           <w:lang w:eastAsia="ja-JP"/>
         </w:rPr>
-      </w:pPr>
-    </w:p>
-    <w:p>
-      <w:pPr>
-        <w:pStyle w:val="Textosinformato"/>
-        <w:ind w:left="720"/>
+        <w:t>de las tar</w:t>
+      </w:r>
+      <w:r>
         <w:rPr>
           <w:rFonts w:asciiTheme="minorHAnsi" w:eastAsiaTheme="minorEastAsia" w:hAnsiTheme="minorHAnsi"/>
           <w:sz w:val="22"/>
@@ -12553,20 +12558,9 @@
           <w:shd w:val="clear" w:color="auto" w:fill="FFFFFF"/>
           <w:lang w:eastAsia="ja-JP"/>
         </w:rPr>
-      </w:pPr>
-    </w:p>
-    <w:p>
-      <w:pPr>
-        <w:pStyle w:val="Ttulo1"/>
-      </w:pPr>
-      <w:r>
-        <w:t>Propiedad Intelectual</w:t>
-      </w:r>
-    </w:p>
-    <w:p>
-      <w:pPr>
-        <w:pStyle w:val="Textosinformato"/>
-        <w:jc w:val="both"/>
+        <w:t xml:space="preserve">eas y formas de comunicación </w:t>
+      </w:r>
+      <w:r>
         <w:rPr>
           <w:rFonts w:asciiTheme="minorHAnsi" w:eastAsiaTheme="minorEastAsia" w:hAnsiTheme="minorHAnsi"/>
           <w:sz w:val="22"/>
@@ -12574,8 +12568,12 @@
           <w:shd w:val="clear" w:color="auto" w:fill="FFFFFF"/>
           <w:lang w:eastAsia="ja-JP"/>
         </w:rPr>
-      </w:pPr>
-      <w:r>
+        <w:t>de las personas con TEA.</w:t>
+      </w:r>
+    </w:p>
+    <w:p>
+      <w:pPr>
+        <w:pStyle w:val="Textosinformato"/>
         <w:rPr>
           <w:rFonts w:asciiTheme="minorHAnsi" w:eastAsiaTheme="minorEastAsia" w:hAnsiTheme="minorHAnsi"/>
           <w:sz w:val="22"/>
@@ -12583,9 +12581,12 @@
           <w:shd w:val="clear" w:color="auto" w:fill="FFFFFF"/>
           <w:lang w:eastAsia="ja-JP"/>
         </w:rPr>
-        <w:t xml:space="preserve">El Proyecto Final resultante </w:t>
-      </w:r>
-      <w:r>
+      </w:pPr>
+    </w:p>
+    <w:p>
+      <w:pPr>
+        <w:pStyle w:val="Textosinformato"/>
+        <w:ind w:left="720"/>
         <w:rPr>
           <w:rFonts w:asciiTheme="minorHAnsi" w:eastAsiaTheme="minorEastAsia" w:hAnsiTheme="minorHAnsi"/>
           <w:sz w:val="22"/>
@@ -12593,9 +12594,20 @@
           <w:shd w:val="clear" w:color="auto" w:fill="FFFFFF"/>
           <w:lang w:eastAsia="ja-JP"/>
         </w:rPr>
-        <w:t>registrará su</w:t>
-      </w:r>
-      <w:r>
+      </w:pPr>
+    </w:p>
+    <w:p>
+      <w:pPr>
+        <w:pStyle w:val="Ttulo1"/>
+      </w:pPr>
+      <w:r>
+        <w:t>Propiedad Intelectual</w:t>
+      </w:r>
+    </w:p>
+    <w:p>
+      <w:pPr>
+        <w:pStyle w:val="Textosinformato"/>
+        <w:jc w:val="both"/>
         <w:rPr>
           <w:rFonts w:asciiTheme="minorHAnsi" w:eastAsiaTheme="minorEastAsia" w:hAnsiTheme="minorHAnsi"/>
           <w:sz w:val="22"/>
@@ -12603,8 +12615,7 @@
           <w:shd w:val="clear" w:color="auto" w:fill="FFFFFF"/>
           <w:lang w:eastAsia="ja-JP"/>
         </w:rPr>
-        <w:t xml:space="preserve"> Propiedad Intelectual </w:t>
-      </w:r>
+      </w:pPr>
       <w:r>
         <w:rPr>
           <w:rFonts w:asciiTheme="minorHAnsi" w:eastAsiaTheme="minorEastAsia" w:hAnsiTheme="minorHAnsi"/>
@@ -12613,7 +12624,7 @@
           <w:shd w:val="clear" w:color="auto" w:fill="FFFFFF"/>
           <w:lang w:eastAsia="ja-JP"/>
         </w:rPr>
-        <w:t xml:space="preserve">según lo </w:t>
+        <w:t xml:space="preserve">El Proyecto Final resultante </w:t>
       </w:r>
       <w:r>
         <w:rPr>
@@ -12623,7 +12634,7 @@
           <w:shd w:val="clear" w:color="auto" w:fill="FFFFFF"/>
           <w:lang w:eastAsia="ja-JP"/>
         </w:rPr>
-        <w:t>estipulado en</w:t>
+        <w:t>registrará su</w:t>
       </w:r>
       <w:r>
         <w:rPr>
@@ -12633,7 +12644,7 @@
           <w:shd w:val="clear" w:color="auto" w:fill="FFFFFF"/>
           <w:lang w:eastAsia="ja-JP"/>
         </w:rPr>
-        <w:t xml:space="preserve"> la resolución C.A.F.I. Nº 182/01</w:t>
+        <w:t xml:space="preserve"> Propiedad Intelectual </w:t>
       </w:r>
       <w:r>
         <w:rPr>
@@ -12643,7 +12654,7 @@
           <w:shd w:val="clear" w:color="auto" w:fill="FFFFFF"/>
           <w:lang w:eastAsia="ja-JP"/>
         </w:rPr>
-        <w:t xml:space="preserve"> el cual tuvo fecha el 19 de Octubre de 2001</w:t>
+        <w:t xml:space="preserve">según lo </w:t>
       </w:r>
       <w:r>
         <w:rPr>
@@ -12653,13 +12664,9 @@
           <w:shd w:val="clear" w:color="auto" w:fill="FFFFFF"/>
           <w:lang w:eastAsia="ja-JP"/>
         </w:rPr>
-        <w:t>.</w:t>
-      </w:r>
-    </w:p>
-    <w:p>
-      <w:pPr>
-        <w:pStyle w:val="Textosinformato"/>
-        <w:jc w:val="both"/>
+        <w:t>estipulado en</w:t>
+      </w:r>
+      <w:r>
         <w:rPr>
           <w:rFonts w:asciiTheme="minorHAnsi" w:eastAsiaTheme="minorEastAsia" w:hAnsiTheme="minorHAnsi"/>
           <w:sz w:val="22"/>
@@ -12667,12 +12674,9 @@
           <w:shd w:val="clear" w:color="auto" w:fill="FFFFFF"/>
           <w:lang w:eastAsia="ja-JP"/>
         </w:rPr>
-      </w:pPr>
-    </w:p>
-    <w:p>
-      <w:pPr>
-        <w:pStyle w:val="Textosinformato"/>
-        <w:jc w:val="both"/>
+        <w:t xml:space="preserve"> la resolución C.A.F.I. Nº 182/01</w:t>
+      </w:r>
+      <w:r>
         <w:rPr>
           <w:rFonts w:asciiTheme="minorHAnsi" w:eastAsiaTheme="minorEastAsia" w:hAnsiTheme="minorHAnsi"/>
           <w:sz w:val="22"/>
@@ -12680,12 +12684,9 @@
           <w:shd w:val="clear" w:color="auto" w:fill="FFFFFF"/>
           <w:lang w:eastAsia="ja-JP"/>
         </w:rPr>
-      </w:pPr>
-    </w:p>
-    <w:p>
-      <w:pPr>
-        <w:pStyle w:val="Textosinformato"/>
-        <w:jc w:val="both"/>
+        <w:t xml:space="preserve"> el cual tuvo fecha el 19 de Octubre de 2001</w:t>
+      </w:r>
+      <w:r>
         <w:rPr>
           <w:rFonts w:asciiTheme="minorHAnsi" w:eastAsiaTheme="minorEastAsia" w:hAnsiTheme="minorHAnsi"/>
           <w:sz w:val="22"/>
@@ -12693,7 +12694,8 @@
           <w:shd w:val="clear" w:color="auto" w:fill="FFFFFF"/>
           <w:lang w:eastAsia="ja-JP"/>
         </w:rPr>
-      </w:pPr>
+        <w:t>.</w:t>
+      </w:r>
     </w:p>
     <w:p>
       <w:pPr>
@@ -12905,68 +12907,16 @@
     </w:p>
     <w:p>
       <w:pPr>
-        <w:pStyle w:val="Textosinformato"/>
-        <w:jc w:val="both"/>
-        <w:rPr>
-          <w:rFonts w:asciiTheme="minorHAnsi" w:eastAsiaTheme="minorEastAsia" w:hAnsiTheme="minorHAnsi"/>
-          <w:sz w:val="22"/>
-          <w:szCs w:val="22"/>
+        <w:rPr>
           <w:shd w:val="clear" w:color="auto" w:fill="FFFFFF"/>
-          <w:lang w:eastAsia="ja-JP"/>
-        </w:rPr>
-      </w:pPr>
-    </w:p>
-    <w:p>
-      <w:pPr>
-        <w:pStyle w:val="Textosinformato"/>
-        <w:jc w:val="both"/>
-        <w:rPr>
-          <w:rFonts w:asciiTheme="minorHAnsi" w:eastAsiaTheme="minorEastAsia" w:hAnsiTheme="minorHAnsi"/>
-          <w:sz w:val="22"/>
-          <w:szCs w:val="22"/>
+        </w:rPr>
+      </w:pPr>
+      <w:r>
+        <w:rPr>
           <w:shd w:val="clear" w:color="auto" w:fill="FFFFFF"/>
-          <w:lang w:eastAsia="ja-JP"/>
-        </w:rPr>
-      </w:pPr>
-    </w:p>
-    <w:p>
-      <w:pPr>
-        <w:pStyle w:val="Textosinformato"/>
-        <w:jc w:val="both"/>
-        <w:rPr>
-          <w:rFonts w:asciiTheme="minorHAnsi" w:eastAsiaTheme="minorEastAsia" w:hAnsiTheme="minorHAnsi"/>
-          <w:sz w:val="22"/>
-          <w:szCs w:val="22"/>
-          <w:shd w:val="clear" w:color="auto" w:fill="FFFFFF"/>
-          <w:lang w:eastAsia="ja-JP"/>
-        </w:rPr>
-      </w:pPr>
-    </w:p>
-    <w:p>
-      <w:pPr>
-        <w:pStyle w:val="Textosinformato"/>
-        <w:jc w:val="both"/>
-        <w:rPr>
-          <w:rFonts w:asciiTheme="minorHAnsi" w:eastAsiaTheme="minorEastAsia" w:hAnsiTheme="minorHAnsi"/>
-          <w:sz w:val="22"/>
-          <w:szCs w:val="22"/>
-          <w:shd w:val="clear" w:color="auto" w:fill="FFFFFF"/>
-          <w:lang w:eastAsia="ja-JP"/>
-        </w:rPr>
-      </w:pPr>
-    </w:p>
-    <w:p>
-      <w:pPr>
-        <w:pStyle w:val="Textosinformato"/>
-        <w:jc w:val="both"/>
-        <w:rPr>
-          <w:rFonts w:asciiTheme="minorHAnsi" w:eastAsiaTheme="minorEastAsia" w:hAnsiTheme="minorHAnsi"/>
-          <w:sz w:val="22"/>
-          <w:szCs w:val="22"/>
-          <w:shd w:val="clear" w:color="auto" w:fill="FFFFFF"/>
-          <w:lang w:eastAsia="ja-JP"/>
-        </w:rPr>
-      </w:pPr>
+        </w:rPr>
+        <w:br w:type="page"/>
+      </w:r>
     </w:p>
     <w:sdt>
       <w:sdtPr>
@@ -14231,6 +14181,7 @@
           <w:lang w:eastAsia="ja-JP"/>
         </w:rPr>
       </w:pPr>
+      <w:proofErr w:type="spellStart"/>
       <w:r>
         <w:rPr>
           <w:rFonts w:asciiTheme="minorHAnsi" w:eastAsiaTheme="minorEastAsia" w:hAnsiTheme="minorHAnsi"/>
@@ -14239,8 +14190,9 @@
           <w:shd w:val="clear" w:color="auto" w:fill="FFFFFF"/>
           <w:lang w:eastAsia="ja-JP"/>
         </w:rPr>
-        <w:t>VCj:</w:t>
-      </w:r>
+        <w:t>VCj</w:t>
+      </w:r>
+      <w:proofErr w:type="spellEnd"/>
       <w:r>
         <w:rPr>
           <w:rFonts w:asciiTheme="minorHAnsi" w:eastAsiaTheme="minorEastAsia" w:hAnsiTheme="minorHAnsi"/>
@@ -14249,7 +14201,7 @@
           <w:shd w:val="clear" w:color="auto" w:fill="FFFFFF"/>
           <w:lang w:eastAsia="ja-JP"/>
         </w:rPr>
-        <w:t xml:space="preserve"> Valor global de la aplicación en una dimensión dada. </w:t>
+        <w:t>:</w:t>
       </w:r>
       <w:r>
         <w:rPr>
@@ -14259,7 +14211,7 @@
           <w:shd w:val="clear" w:color="auto" w:fill="FFFFFF"/>
           <w:lang w:eastAsia="ja-JP"/>
         </w:rPr>
-        <w:br/>
+        <w:t xml:space="preserve"> Valor global de la aplicación en una dimensión dada. </w:t>
       </w:r>
       <w:r>
         <w:rPr>
@@ -14269,8 +14221,9 @@
           <w:shd w:val="clear" w:color="auto" w:fill="FFFFFF"/>
           <w:lang w:eastAsia="ja-JP"/>
         </w:rPr>
-        <w:t>Vik:</w:t>
-      </w:r>
+        <w:br/>
+      </w:r>
+      <w:proofErr w:type="spellStart"/>
       <w:r>
         <w:rPr>
           <w:rFonts w:asciiTheme="minorHAnsi" w:eastAsiaTheme="minorEastAsia" w:hAnsiTheme="minorHAnsi"/>
@@ -14279,8 +14232,9 @@
           <w:shd w:val="clear" w:color="auto" w:fill="FFFFFF"/>
           <w:lang w:eastAsia="ja-JP"/>
         </w:rPr>
-        <w:t xml:space="preserve"> Valor de la característica k en la dimensión i. </w:t>
-      </w:r>
+        <w:t>Vik</w:t>
+      </w:r>
+      <w:proofErr w:type="spellEnd"/>
       <w:r>
         <w:rPr>
           <w:rFonts w:asciiTheme="minorHAnsi" w:eastAsiaTheme="minorEastAsia" w:hAnsiTheme="minorHAnsi"/>
@@ -14289,7 +14243,7 @@
           <w:shd w:val="clear" w:color="auto" w:fill="FFFFFF"/>
           <w:lang w:eastAsia="ja-JP"/>
         </w:rPr>
-        <w:br/>
+        <w:t>:</w:t>
       </w:r>
       <w:r>
         <w:rPr>
@@ -14299,7 +14253,7 @@
           <w:shd w:val="clear" w:color="auto" w:fill="FFFFFF"/>
           <w:lang w:eastAsia="ja-JP"/>
         </w:rPr>
-        <w:t>Pik:</w:t>
+        <w:t xml:space="preserve"> Valor de la característica k en la dimensión i. </w:t>
       </w:r>
       <w:r>
         <w:rPr>
@@ -14309,8 +14263,9 @@
           <w:shd w:val="clear" w:color="auto" w:fill="FFFFFF"/>
           <w:lang w:eastAsia="ja-JP"/>
         </w:rPr>
-        <w:t xml:space="preserve"> Peso de la característica k en la dimensión i.</w:t>
-      </w:r>
+        <w:br/>
+      </w:r>
+      <w:proofErr w:type="spellStart"/>
       <w:r>
         <w:rPr>
           <w:rFonts w:asciiTheme="minorHAnsi" w:eastAsiaTheme="minorEastAsia" w:hAnsiTheme="minorHAnsi"/>
@@ -14319,8 +14274,9 @@
           <w:shd w:val="clear" w:color="auto" w:fill="FFFFFF"/>
           <w:lang w:eastAsia="ja-JP"/>
         </w:rPr>
-        <w:br/>
-      </w:r>
+        <w:t>Pik</w:t>
+      </w:r>
+      <w:proofErr w:type="spellEnd"/>
       <w:r>
         <w:rPr>
           <w:rFonts w:asciiTheme="minorHAnsi" w:eastAsiaTheme="minorEastAsia" w:hAnsiTheme="minorHAnsi"/>
@@ -14329,7 +14285,49 @@
           <w:shd w:val="clear" w:color="auto" w:fill="FFFFFF"/>
           <w:lang w:eastAsia="ja-JP"/>
         </w:rPr>
-        <w:t>ri:</w:t>
+        <w:t>:</w:t>
+      </w:r>
+      <w:r>
+        <w:rPr>
+          <w:rFonts w:asciiTheme="minorHAnsi" w:eastAsiaTheme="minorEastAsia" w:hAnsiTheme="minorHAnsi"/>
+          <w:sz w:val="22"/>
+          <w:szCs w:val="22"/>
+          <w:shd w:val="clear" w:color="auto" w:fill="FFFFFF"/>
+          <w:lang w:eastAsia="ja-JP"/>
+        </w:rPr>
+        <w:t xml:space="preserve"> Peso de la característica k en la dimensión i.</w:t>
+      </w:r>
+      <w:r>
+        <w:rPr>
+          <w:rFonts w:asciiTheme="minorHAnsi" w:eastAsiaTheme="minorEastAsia" w:hAnsiTheme="minorHAnsi"/>
+          <w:sz w:val="22"/>
+          <w:szCs w:val="22"/>
+          <w:shd w:val="clear" w:color="auto" w:fill="FFFFFF"/>
+          <w:lang w:eastAsia="ja-JP"/>
+        </w:rPr>
+        <w:br/>
+      </w:r>
+      <w:proofErr w:type="spellStart"/>
+      <w:r>
+        <w:rPr>
+          <w:rFonts w:asciiTheme="minorHAnsi" w:eastAsiaTheme="minorEastAsia" w:hAnsiTheme="minorHAnsi"/>
+          <w:sz w:val="22"/>
+          <w:szCs w:val="22"/>
+          <w:shd w:val="clear" w:color="auto" w:fill="FFFFFF"/>
+          <w:lang w:eastAsia="ja-JP"/>
+        </w:rPr>
+        <w:t>ri</w:t>
+      </w:r>
+      <w:proofErr w:type="spellEnd"/>
+      <w:r>
+        <w:rPr>
+          <w:rFonts w:asciiTheme="minorHAnsi" w:eastAsiaTheme="minorEastAsia" w:hAnsiTheme="minorHAnsi"/>
+          <w:sz w:val="22"/>
+          <w:szCs w:val="22"/>
+          <w:shd w:val="clear" w:color="auto" w:fill="FFFFFF"/>
+          <w:lang w:eastAsia="ja-JP"/>
+        </w:rPr>
+        <w:t>:</w:t>
       </w:r>
       <w:r>
         <w:rPr>
@@ -14463,6 +14461,7 @@
           <w:lang w:eastAsia="ja-JP"/>
         </w:rPr>
       </w:pPr>
+      <w:proofErr w:type="spellStart"/>
       <w:r>
         <w:rPr>
           <w:rFonts w:asciiTheme="minorHAnsi" w:eastAsiaTheme="minorEastAsia" w:hAnsiTheme="minorHAnsi"/>
@@ -14471,8 +14470,9 @@
           <w:shd w:val="clear" w:color="auto" w:fill="FFFFFF"/>
           <w:lang w:eastAsia="ja-JP"/>
         </w:rPr>
-        <w:t>Vj:</w:t>
-      </w:r>
+        <w:t>Vj</w:t>
+      </w:r>
+      <w:proofErr w:type="spellEnd"/>
       <w:r>
         <w:rPr>
           <w:rFonts w:asciiTheme="minorHAnsi" w:eastAsiaTheme="minorEastAsia" w:hAnsiTheme="minorHAnsi"/>
@@ -14481,7 +14481,7 @@
           <w:shd w:val="clear" w:color="auto" w:fill="FFFFFF"/>
           <w:lang w:eastAsia="ja-JP"/>
         </w:rPr>
-        <w:t xml:space="preserve"> Valor obtenido en la dimensión j. </w:t>
+        <w:t>:</w:t>
       </w:r>
       <w:r>
         <w:rPr>
@@ -14491,7 +14491,7 @@
           <w:shd w:val="clear" w:color="auto" w:fill="FFFFFF"/>
           <w:lang w:eastAsia="ja-JP"/>
         </w:rPr>
-        <w:br/>
+        <w:t xml:space="preserve"> Valor obtenido en la dimensión j. </w:t>
       </w:r>
       <w:r>
         <w:rPr>
@@ -14501,7 +14501,29 @@
           <w:shd w:val="clear" w:color="auto" w:fill="FFFFFF"/>
           <w:lang w:eastAsia="ja-JP"/>
         </w:rPr>
-        <w:t>Pj:</w:t>
+        <w:br/>
+      </w:r>
+      <w:proofErr w:type="spellStart"/>
+      <w:r>
+        <w:rPr>
+          <w:rFonts w:asciiTheme="minorHAnsi" w:eastAsiaTheme="minorEastAsia" w:hAnsiTheme="minorHAnsi"/>
+          <w:sz w:val="22"/>
+          <w:szCs w:val="22"/>
+          <w:shd w:val="clear" w:color="auto" w:fill="FFFFFF"/>
+          <w:lang w:eastAsia="ja-JP"/>
+        </w:rPr>
+        <w:t>Pj</w:t>
+      </w:r>
+      <w:proofErr w:type="spellEnd"/>
+      <w:r>
+        <w:rPr>
+          <w:rFonts w:asciiTheme="minorHAnsi" w:eastAsiaTheme="minorEastAsia" w:hAnsiTheme="minorHAnsi"/>
+          <w:sz w:val="22"/>
+          <w:szCs w:val="22"/>
+          <w:shd w:val="clear" w:color="auto" w:fill="FFFFFF"/>
+          <w:lang w:eastAsia="ja-JP"/>
+        </w:rPr>
+        <w:t>:</w:t>
       </w:r>
       <w:r>
         <w:rPr>
@@ -19023,7 +19045,25 @@
                 <w:sz w:val="20"/>
                 <w:shd w:val="clear" w:color="auto" w:fill="FFFFFF"/>
               </w:rPr>
-              <w:t xml:space="preserve">El problema es relativamente simple o puede descomponerse en subproblemas </w:t>
+              <w:t xml:space="preserve">El problema es relativamente simple o puede descomponerse en </w:t>
+            </w:r>
+            <w:proofErr w:type="spellStart"/>
+            <w:r>
+              <w:rPr>
+                <w:b w:val="0"/>
+                <w:sz w:val="20"/>
+                <w:shd w:val="clear" w:color="auto" w:fill="FFFFFF"/>
+              </w:rPr>
+              <w:t>subproblemas</w:t>
+            </w:r>
+            <w:proofErr w:type="spellEnd"/>
+            <w:r>
+              <w:rPr>
+                <w:b w:val="0"/>
+                <w:sz w:val="20"/>
+                <w:shd w:val="clear" w:color="auto" w:fill="FFFFFF"/>
+              </w:rPr>
+              <w:t xml:space="preserve"> </w:t>
             </w:r>
           </w:p>
         </w:tc>
@@ -19375,7 +19415,25 @@
                 <w:sz w:val="20"/>
                 <w:shd w:val="clear" w:color="auto" w:fill="FFFFFF"/>
               </w:rPr>
-              <w:t xml:space="preserve">La tarea acepta la técnica prototipado gradual </w:t>
+              <w:t xml:space="preserve">La tarea acepta la técnica </w:t>
+            </w:r>
+            <w:proofErr w:type="spellStart"/>
+            <w:r>
+              <w:rPr>
+                <w:b w:val="0"/>
+                <w:sz w:val="20"/>
+                <w:shd w:val="clear" w:color="auto" w:fill="FFFFFF"/>
+              </w:rPr>
+              <w:t>prototipado</w:t>
+            </w:r>
+            <w:proofErr w:type="spellEnd"/>
+            <w:r>
+              <w:rPr>
+                <w:b w:val="0"/>
+                <w:sz w:val="20"/>
+                <w:shd w:val="clear" w:color="auto" w:fill="FFFFFF"/>
+              </w:rPr>
+              <w:t xml:space="preserve"> gradual </w:t>
             </w:r>
           </w:p>
         </w:tc>
@@ -27813,8 +27871,6 @@
           <w:lang w:eastAsia="en-US"/>
         </w:rPr>
       </w:pPr>
-      <w:bookmarkStart w:id="0" w:name="_GoBack"/>
-      <w:bookmarkEnd w:id="0"/>
       <w:r>
         <w:rPr>
           <w:rFonts w:ascii="Segoe UI" w:eastAsiaTheme="minorHAnsi" w:hAnsi="Segoe UI" w:cs="Segoe UI"/>
@@ -28602,7 +28658,7 @@
         <w:color w:val="F07F09" w:themeColor="accent1"/>
         <w:lang w:val="es-ES"/>
       </w:rPr>
-      <w:t>14</w:t>
+      <w:t>3</w:t>
     </w:r>
     <w:r>
       <w:rPr>
@@ -28617,31 +28673,16 @@
       </w:rPr>
       <w:t xml:space="preserve"> de </w:t>
     </w:r>
-    <w:r>
-      <w:fldChar w:fldCharType="begin"/>
-    </w:r>
-    <w:r>
-      <w:instrText>NUMPAGES  \* Arabic  \* MERGEFORMAT</w:instrText>
-    </w:r>
-    <w:r>
-      <w:fldChar w:fldCharType="separate"/>
-    </w:r>
-    <w:r>
-      <w:rPr>
-        <w:noProof/>
-        <w:color w:val="F07F09" w:themeColor="accent1"/>
-        <w:lang w:val="es-ES"/>
-      </w:rPr>
-      <w:t>16</w:t>
-    </w:r>
-    <w:r>
-      <w:rPr>
-        <w:noProof/>
-        <w:color w:val="F07F09" w:themeColor="accent1"/>
-        <w:lang w:val="es-ES"/>
-      </w:rPr>
-      <w:fldChar w:fldCharType="end"/>
-    </w:r>
+    <w:fldSimple w:instr="NUMPAGES  \* Arabic  \* MERGEFORMAT">
+      <w:r>
+        <w:rPr>
+          <w:noProof/>
+          <w:color w:val="F07F09" w:themeColor="accent1"/>
+          <w:lang w:val="es-ES"/>
+        </w:rPr>
+        <w:t>16</w:t>
+      </w:r>
+    </w:fldSimple>
   </w:p>
   <w:p>
     <w:pPr>
@@ -34776,11 +34817,11 @@
           <c:showPercent val="0"/>
           <c:showBubbleSize val="0"/>
         </c:dLbls>
-        <c:axId val="310281504"/>
-        <c:axId val="310285816"/>
+        <c:axId val="176628088"/>
+        <c:axId val="176624560"/>
       </c:scatterChart>
       <c:valAx>
-        <c:axId val="310281504"/>
+        <c:axId val="176628088"/>
         <c:scaling>
           <c:orientation val="minMax"/>
         </c:scaling>
@@ -34815,12 +34856,12 @@
             <a:endParaRPr lang="es-ES"/>
           </a:p>
         </c:txPr>
-        <c:crossAx val="310285816"/>
+        <c:crossAx val="176624560"/>
         <c:crosses val="autoZero"/>
         <c:crossBetween val="midCat"/>
       </c:valAx>
       <c:valAx>
-        <c:axId val="310285816"/>
+        <c:axId val="176624560"/>
         <c:scaling>
           <c:orientation val="minMax"/>
         </c:scaling>
@@ -34865,7 +34906,7 @@
             <a:endParaRPr lang="es-ES"/>
           </a:p>
         </c:txPr>
-        <c:crossAx val="310281504"/>
+        <c:crossAx val="176628088"/>
         <c:crosses val="autoZero"/>
         <c:crossBetween val="midCat"/>
       </c:valAx>
@@ -35668,11 +35709,11 @@
           <c:showPercent val="0"/>
           <c:showBubbleSize val="0"/>
         </c:dLbls>
-        <c:axId val="310286600"/>
-        <c:axId val="310287776"/>
+        <c:axId val="176626128"/>
+        <c:axId val="176627304"/>
       </c:scatterChart>
       <c:valAx>
-        <c:axId val="310286600"/>
+        <c:axId val="176626128"/>
         <c:scaling>
           <c:orientation val="minMax"/>
         </c:scaling>
@@ -35707,12 +35748,12 @@
             <a:endParaRPr lang="es-ES"/>
           </a:p>
         </c:txPr>
-        <c:crossAx val="310287776"/>
+        <c:crossAx val="176627304"/>
         <c:crosses val="autoZero"/>
         <c:crossBetween val="midCat"/>
       </c:valAx>
       <c:valAx>
-        <c:axId val="310287776"/>
+        <c:axId val="176627304"/>
         <c:scaling>
           <c:orientation val="minMax"/>
         </c:scaling>
@@ -35757,7 +35798,7 @@
             <a:endParaRPr lang="es-ES"/>
           </a:p>
         </c:txPr>
-        <c:crossAx val="310286600"/>
+        <c:crossAx val="176626128"/>
         <c:crosses val="autoZero"/>
         <c:crossBetween val="midCat"/>
       </c:valAx>
@@ -36560,11 +36601,11 @@
           <c:showPercent val="0"/>
           <c:showBubbleSize val="0"/>
         </c:dLbls>
-        <c:axId val="310282288"/>
-        <c:axId val="310282680"/>
+        <c:axId val="176626912"/>
+        <c:axId val="144449840"/>
       </c:scatterChart>
       <c:valAx>
-        <c:axId val="310282288"/>
+        <c:axId val="176626912"/>
         <c:scaling>
           <c:orientation val="minMax"/>
         </c:scaling>
@@ -36599,12 +36640,12 @@
             <a:endParaRPr lang="es-ES"/>
           </a:p>
         </c:txPr>
-        <c:crossAx val="310282680"/>
+        <c:crossAx val="144449840"/>
         <c:crosses val="autoZero"/>
         <c:crossBetween val="midCat"/>
       </c:valAx>
       <c:valAx>
-        <c:axId val="310282680"/>
+        <c:axId val="144449840"/>
         <c:scaling>
           <c:orientation val="minMax"/>
         </c:scaling>
@@ -36649,7 +36690,7 @@
             <a:endParaRPr lang="es-ES"/>
           </a:p>
         </c:txPr>
-        <c:crossAx val="310282288"/>
+        <c:crossAx val="176626912"/>
         <c:crosses val="autoZero"/>
         <c:crossBetween val="midCat"/>
       </c:valAx>
@@ -37452,11 +37493,11 @@
           <c:showPercent val="0"/>
           <c:showBubbleSize val="0"/>
         </c:dLbls>
-        <c:axId val="208709152"/>
-        <c:axId val="208706408"/>
+        <c:axId val="144450232"/>
+        <c:axId val="144451016"/>
       </c:scatterChart>
       <c:valAx>
-        <c:axId val="208709152"/>
+        <c:axId val="144450232"/>
         <c:scaling>
           <c:orientation val="minMax"/>
         </c:scaling>
@@ -37491,12 +37532,12 @@
             <a:endParaRPr lang="es-ES"/>
           </a:p>
         </c:txPr>
-        <c:crossAx val="208706408"/>
+        <c:crossAx val="144451016"/>
         <c:crosses val="autoZero"/>
         <c:crossBetween val="midCat"/>
       </c:valAx>
       <c:valAx>
-        <c:axId val="208706408"/>
+        <c:axId val="144451016"/>
         <c:scaling>
           <c:orientation val="minMax"/>
         </c:scaling>
@@ -37541,7 +37582,7 @@
             <a:endParaRPr lang="es-ES"/>
           </a:p>
         </c:txPr>
-        <c:crossAx val="208709152"/>
+        <c:crossAx val="144450232"/>
         <c:crosses val="autoZero"/>
         <c:crossBetween val="midCat"/>
       </c:valAx>
@@ -38488,11 +38529,11 @@
           <c:showPercent val="0"/>
           <c:showBubbleSize val="0"/>
         </c:dLbls>
-        <c:axId val="208712288"/>
-        <c:axId val="208706016"/>
+        <c:axId val="144451408"/>
+        <c:axId val="144449448"/>
       </c:scatterChart>
       <c:valAx>
-        <c:axId val="208712288"/>
+        <c:axId val="144451408"/>
         <c:scaling>
           <c:orientation val="minMax"/>
         </c:scaling>
@@ -38527,12 +38568,12 @@
             <a:endParaRPr lang="es-ES"/>
           </a:p>
         </c:txPr>
-        <c:crossAx val="208706016"/>
+        <c:crossAx val="144449448"/>
         <c:crosses val="autoZero"/>
         <c:crossBetween val="midCat"/>
       </c:valAx>
       <c:valAx>
-        <c:axId val="208706016"/>
+        <c:axId val="144449448"/>
         <c:scaling>
           <c:orientation val="minMax"/>
         </c:scaling>
@@ -38577,7 +38618,7 @@
             <a:endParaRPr lang="es-ES"/>
           </a:p>
         </c:txPr>
-        <c:crossAx val="208712288"/>
+        <c:crossAx val="144451408"/>
         <c:crosses val="autoZero"/>
         <c:crossBetween val="midCat"/>
       </c:valAx>
@@ -40243,7 +40284,7 @@
 </file>
 
 <file path=customXml/itemProps3.xml><?xml version="1.0" encoding="utf-8"?>
-<ds:datastoreItem xmlns:ds="http://schemas.openxmlformats.org/officeDocument/2006/customXml" ds:itemID="{8B602440-E59F-4F1A-9455-E2B6EB5B2B71}">
+<ds:datastoreItem xmlns:ds="http://schemas.openxmlformats.org/officeDocument/2006/customXml" ds:itemID="{4908B40E-EB59-45C7-8C9C-2ED9E4A211A5}">
   <ds:schemaRefs>
     <ds:schemaRef ds:uri="http://schemas.openxmlformats.org/officeDocument/2006/bibliography"/>
   </ds:schemaRefs>
@@ -40251,7 +40292,7 @@
 </file>
 
 <file path=customXml/itemProps4.xml><?xml version="1.0" encoding="utf-8"?>
-<ds:datastoreItem xmlns:ds="http://schemas.openxmlformats.org/officeDocument/2006/customXml" ds:itemID="{BD828EAC-A8D7-4343-B223-8A90BD011226}">
+<ds:datastoreItem xmlns:ds="http://schemas.openxmlformats.org/officeDocument/2006/customXml" ds:itemID="{A071DBCA-0311-4563-832C-51A2FC3DBD7B}">
   <ds:schemaRefs>
     <ds:schemaRef ds:uri="http://schemas.openxmlformats.org/officeDocument/2006/bibliography"/>
   </ds:schemaRefs>

</xml_diff>

<commit_message>
Correcciones farfan y nelida
</commit_message>
<xml_diff>
--- a/Anteproyecto CHAPTEA - 2 - Corregidas las observaciones.docx
+++ b/Anteproyecto CHAPTEA - 2 - Corregidas las observaciones.docx
@@ -30,7 +30,7 @@
           <w:r>
             <w:rPr>
               <w:noProof/>
-              <w:lang w:val="es-ES" w:eastAsia="es-ES"/>
+              <w:lang w:val="es-AR" w:eastAsia="es-AR"/>
             </w:rPr>
             <mc:AlternateContent>
               <mc:Choice Requires="wpg">
@@ -177,7 +177,6 @@
                                       <w:dataBinding w:prefixMappings="xmlns:ns0='http://schemas.openxmlformats.org/officeDocument/2006/extended-properties' " w:xpath="/ns0:Properties[1]/ns0:Company[1]" w:storeItemID="{6668398D-A668-4E3E-A5EB-62B293D839F1}"/>
                                       <w:text/>
                                     </w:sdtPr>
-                                    <w:sdtEndPr/>
                                     <w:sdtContent>
                                       <w:r>
                                         <w:rPr>
@@ -3940,7 +3939,7 @@
           <w:r>
             <w:rPr>
               <w:noProof/>
-              <w:lang w:val="es-ES" w:eastAsia="es-ES"/>
+              <w:lang w:eastAsia="es-AR"/>
             </w:rPr>
             <mc:AlternateContent>
               <mc:Choice Requires="wps">
@@ -4024,7 +4023,6 @@
                                     <w:dataBinding w:prefixMappings="xmlns:ns0='http://purl.org/dc/elements/1.1/' xmlns:ns1='http://schemas.openxmlformats.org/package/2006/metadata/core-properties' " w:xpath="/ns1:coreProperties[1]/ns0:title[1]" w:storeItemID="{6C3C8BC8-F283-45AE-878A-BAB7291924A1}"/>
                                     <w:text/>
                                   </w:sdtPr>
-                                  <w:sdtEndPr/>
                                   <w:sdtContent>
                                     <w:r>
                                       <w:rPr>
@@ -4066,7 +4064,6 @@
                                     <w:dataBinding w:prefixMappings="xmlns:ns0='http://purl.org/dc/elements/1.1/' xmlns:ns1='http://schemas.openxmlformats.org/package/2006/metadata/core-properties' " w:xpath="/ns1:coreProperties[1]/ns0:subject[1]" w:storeItemID="{6C3C8BC8-F283-45AE-878A-BAB7291924A1}"/>
                                     <w:text/>
                                   </w:sdtPr>
-                                  <w:sdtEndPr/>
                                   <w:sdtContent>
                                     <w:r>
                                       <w:rPr>
@@ -4225,7 +4222,7 @@
           <w:r>
             <w:rPr>
               <w:noProof/>
-              <w:lang w:val="es-ES" w:eastAsia="es-ES"/>
+              <w:lang w:eastAsia="es-AR"/>
             </w:rPr>
             <mc:AlternateContent>
               <mc:Choice Requires="wps">
@@ -4690,7 +4687,7 @@
           <w:r>
             <w:rPr>
               <w:noProof/>
-              <w:lang w:val="es-ES" w:eastAsia="es-ES"/>
+              <w:lang w:eastAsia="es-AR"/>
             </w:rPr>
             <w:drawing>
               <wp:anchor distT="0" distB="0" distL="114300" distR="114300" simplePos="0" relativeHeight="251658752" behindDoc="1" locked="0" layoutInCell="1" allowOverlap="1" wp14:anchorId="4BB8D719" wp14:editId="155635F3">
@@ -4767,8 +4764,6 @@
         </w:p>
       </w:sdtContent>
     </w:sdt>
-    <w:bookmarkStart w:id="0" w:name="_GoBack" w:displacedByCustomXml="prev"/>
-    <w:bookmarkEnd w:id="0" w:displacedByCustomXml="prev"/>
     <w:p>
       <w:pPr>
         <w:pStyle w:val="Ttulo1"/>
@@ -4790,7 +4785,6 @@
           <w:id w:val="815153548"/>
           <w:citation/>
         </w:sdtPr>
-        <w:sdtEndPr/>
         <w:sdtContent>
           <w:r>
             <w:fldChar w:fldCharType="begin"/>
@@ -4813,9 +4807,6 @@
         </w:sdtContent>
       </w:sdt>
       <w:r>
-        <w:t>]</w:t>
-      </w:r>
-      <w:r>
         <w:t>.</w:t>
       </w:r>
       <w:r>
@@ -4953,7 +4944,13 @@
         <w:t xml:space="preserve"> neurológica</w:t>
       </w:r>
       <w:r>
-        <w:t>s por lo tanto presentan perdidas en las habilidades del lenguaje</w:t>
+        <w:t>s por lo tanto presentan p</w:t>
+      </w:r>
+      <w:r>
+        <w:t>é</w:t>
+      </w:r>
+      <w:r>
+        <w:t>rdidas en las habilidades del lenguaje</w:t>
       </w:r>
       <w:r>
         <w:t xml:space="preserve">. Por eso es necesario crear alternativas para </w:t>
@@ -4962,7 +4959,10 @@
         <w:t xml:space="preserve">que </w:t>
       </w:r>
       <w:r>
-        <w:t xml:space="preserve">esta comunicación sea posible. Es a través de la imagen, sea ella fotográfica, ilustraciones o pictogramas que la comunicación se lleva a cabo. </w:t>
+        <w:t>é</w:t>
+      </w:r>
+      <w:r>
+        <w:t xml:space="preserve">sta comunicación sea posible. Es a través de la imagen, sea ella fotográfica, ilustraciones o pictogramas que la comunicación se lleva a cabo. </w:t>
       </w:r>
       <w:r>
         <w:rPr>
@@ -4998,7 +4998,19 @@
         <w:rPr>
           <w:shd w:val="clear" w:color="auto" w:fill="FFFFFF"/>
         </w:rPr>
-        <w:t>cada vez más y más pictogramas, más tableros de comunicación, álbumes para armar secuencias temporales, etc.</w:t>
+        <w:t>cada vez más y más pictogramas, más tableros de comunicación, álbumes para ar</w:t>
+      </w:r>
+      <w:r>
+        <w:rPr>
+          <w:shd w:val="clear" w:color="auto" w:fill="FFFFFF"/>
+        </w:rPr>
+        <w:t>mar secuencias temporales, entre otros</w:t>
+      </w:r>
+      <w:r>
+        <w:rPr>
+          <w:shd w:val="clear" w:color="auto" w:fill="FFFFFF"/>
+        </w:rPr>
+        <w:t>.</w:t>
       </w:r>
     </w:p>
     <w:p>
@@ -5012,7 +5024,10 @@
         <w:t xml:space="preserve"> para las personas con autismo</w:t>
       </w:r>
       <w:r>
-        <w:t xml:space="preserve">. Le son más cercanas, ya que aprende por medio de la vista y la repetición. </w:t>
+        <w:t xml:space="preserve">, entre ellas se destacan el aprendizaje </w:t>
+      </w:r>
+      <w:r>
+        <w:t xml:space="preserve">por medio de la vista y la repetición. </w:t>
       </w:r>
       <w:r>
         <w:t>A m</w:t>
@@ -5085,7 +5100,6 @@
           <w:id w:val="-1601332050"/>
           <w:citation/>
         </w:sdtPr>
-        <w:sdtEndPr/>
         <w:sdtContent>
           <w:r>
             <w:fldChar w:fldCharType="begin"/>
@@ -5146,19 +5160,31 @@
         <w:t>, primero, aprende a entregar una imagen del objeto o actividad deseada al compañero de comunicación, a cambio de poder tener ese objeto o actividad. Es</w:t>
       </w:r>
       <w:r>
-        <w:t xml:space="preserve">tos métodos de comunicación ayudan a resolver el problema de la construcción de oraciones. Sin embargo, este sistema de comunicación tiene varias limitaciones como ser que no siempre </w:t>
-      </w:r>
-      <w:r>
-        <w:t>puede</w:t>
-      </w:r>
-      <w:r>
-        <w:t xml:space="preserve"> haber suficientes tarjetas de imagen</w:t>
+        <w:t>tos métodos de comunicación ayudan a resolver el problema de la construcción de oraciones. Sin embargo</w:t>
+      </w:r>
+      <w:r>
+        <w:t>,</w:t>
+      </w:r>
+      <w:r>
+        <w:t xml:space="preserve"> tiene v</w:t>
+      </w:r>
+      <w:r>
+        <w:t>arias limitaciones como ser la insuficiencia de</w:t>
+      </w:r>
+      <w:r>
+        <w:t xml:space="preserve"> tarjetas de imagen</w:t>
       </w:r>
       <w:r>
         <w:t xml:space="preserve"> (pictogramas)</w:t>
       </w:r>
       <w:r>
-        <w:t xml:space="preserve"> para que la persona pueda comunicar sus pensamientos. La incapacidad para comunicarse claramente puede hacer que los maestros y terapeutas interpreten mal sus necesidades e ideas, trayendo confusión y frustración en el proceso de aprendizaje, además es un reto el mantenerse al día con las fotos necesarias para comunicarse y esto hace que sea necesario para la mayoría de las personas acceder a una impresora, haciendo el proceso de aprendizaje caro, también presenta inconvenientes para el traslado de numerosas tarjetas. </w:t>
+        <w:t xml:space="preserve"> para que la persona pueda comunicar sus pensamientos.</w:t>
+      </w:r>
+      <w:r>
+        <w:t xml:space="preserve"> La incapacidad para expresarse </w:t>
+      </w:r>
+      <w:r>
+        <w:t xml:space="preserve">claramente puede hacer que los maestros y terapeutas interpreten mal sus necesidades e ideas, trayendo confusión y frustración en el proceso de aprendizaje, además es un reto el mantenerse al día con las fotos necesarias para comunicarse y esto hace que sea necesario para la mayoría de las personas acceder a una impresora, haciendo el proceso de aprendizaje caro, también presenta inconvenientes para el traslado de numerosas tarjetas. </w:t>
       </w:r>
     </w:p>
     <w:p>
@@ -5259,6 +5285,25 @@
         <w:t>CHAPTEA)</w:t>
       </w:r>
       <w:r>
+        <w:rPr>
+          <w:bCs/>
+        </w:rPr>
+        <w:t>,</w:t>
+      </w:r>
+      <w:r>
+        <w:rPr>
+          <w:b/>
+          <w:bCs/>
+        </w:rPr>
+        <w:t xml:space="preserve"> </w:t>
+      </w:r>
+      <w:r>
+        <w:rPr>
+          <w:bCs/>
+        </w:rPr>
+        <w:t>que es una aplicación software que funciona</w:t>
+      </w:r>
+      <w:r>
         <w:t xml:space="preserve"> </w:t>
       </w:r>
       <w:r>
@@ -5419,7 +5464,22 @@
         <w:jc w:val="left"/>
       </w:pPr>
       <w:r>
-        <w:t>Actualmente, el manual</w:t>
+        <w:t>Según</w:t>
+      </w:r>
+      <w:r>
+        <w:t xml:space="preserve"> el manual</w:t>
+      </w:r>
+      <w:r>
+        <w:t xml:space="preserve"> “D</w:t>
+      </w:r>
+      <w:r>
+        <w:t>iagnó</w:t>
+      </w:r>
+      <w:r>
+        <w:t>stico y estadístico de los trastornos mentales</w:t>
+      </w:r>
+      <w:r>
+        <w:t>”</w:t>
       </w:r>
       <w:r>
         <w:t xml:space="preserve"> </w:t>
@@ -5429,13 +5489,12 @@
           <w:id w:val="497079855"/>
           <w:citation/>
         </w:sdtPr>
-        <w:sdtEndPr/>
         <w:sdtContent>
           <w:r>
             <w:fldChar w:fldCharType="begin"/>
           </w:r>
           <w:r>
-            <w:instrText xml:space="preserve"> CITATION Joh95 \l 11274 </w:instrText>
+            <w:instrText xml:space="preserve">CITATION Joh95 \l 11274 </w:instrText>
           </w:r>
           <w:r>
             <w:fldChar w:fldCharType="separate"/>
@@ -5827,6 +5886,7 @@
         </w:numPr>
       </w:pPr>
       <w:r>
+        <w:lastRenderedPageBreak/>
         <w:t>Problema de balanceo</w:t>
       </w:r>
       <w:r>
@@ -5842,7 +5902,6 @@
         </w:numPr>
       </w:pPr>
       <w:r>
-        <w:lastRenderedPageBreak/>
         <w:t>No obedece ni sigue instrucciones.</w:t>
       </w:r>
     </w:p>
@@ -6174,7 +6233,6 @@
           <w:id w:val="-1463812705"/>
           <w:citation/>
         </w:sdtPr>
-        <w:sdtEndPr/>
         <w:sdtContent>
           <w:r>
             <w:rPr>
@@ -6231,6 +6289,12 @@
         <w:rPr>
           <w:u w:val="single"/>
         </w:rPr>
+        <w:t>“</w:t>
+      </w:r>
+      <w:r>
+        <w:rPr>
+          <w:u w:val="single"/>
+        </w:rPr>
         <w:t xml:space="preserve">Aumentar la consciencia de los intentos de </w:t>
       </w:r>
       <w:r>
@@ -6321,6 +6385,9 @@
       </w:r>
       <w:r>
         <w:t xml:space="preserve"> La experiencia de participar en un grupo social es esencial para desarrollar habilidades sociales y comunicativas. Exponer a los niños autistas a situaciones en las que haya modelos, una buena comunicación y destrezas sociales van a ayudar a desarrollar conductas interactivas más apropiadas. Participar en interacciones comunicativas ayuda a enseñarles que pueden obtener resultados positivos a través de la comunicación.</w:t>
+      </w:r>
+      <w:r>
+        <w:t>”</w:t>
       </w:r>
     </w:p>
     <w:p>
@@ -6357,7 +6424,6 @@
           <w:id w:val="-1372445782"/>
           <w:citation/>
         </w:sdtPr>
-        <w:sdtEndPr/>
         <w:sdtContent>
           <w:r>
             <w:rPr>
@@ -6484,7 +6550,43 @@
         <w:rPr>
           <w:shd w:val="clear" w:color="auto" w:fill="FFFFFF"/>
         </w:rPr>
-        <w:t xml:space="preserve"> más que los sistemas de comunicación basados en agendas de papel. Por una parte son predecibles, es decir, ante una acción determinada siempre obtenemos la misma respuesta, con lo cual eliminamos el factor de incertidumbre que tanto estresa. A su vez son completamente visuales y estructurados, cosa que nuevamente encaja muy bien en el modelo de pensamiento autístico. Al escuchar de forma controlada por ellos mismos las palabras y frases, produce un reforzamiento y entrenamiento auditivo, que les permite encajar mucho mejor la frase verbal con el significado real.</w:t>
+        <w:t xml:space="preserve"> más que los sistemas de comunicación basados en agendas de papel. Por una parte son predecibles, es decir, ante una acción determinada siempre </w:t>
+      </w:r>
+      <w:r>
+        <w:rPr>
+          <w:shd w:val="clear" w:color="auto" w:fill="FFFFFF"/>
+        </w:rPr>
+        <w:t xml:space="preserve"> se </w:t>
+      </w:r>
+      <w:r>
+        <w:rPr>
+          <w:shd w:val="clear" w:color="auto" w:fill="FFFFFF"/>
+        </w:rPr>
+        <w:t>obt</w:t>
+      </w:r>
+      <w:r>
+        <w:rPr>
+          <w:shd w:val="clear" w:color="auto" w:fill="FFFFFF"/>
+        </w:rPr>
+        <w:t>iene</w:t>
+      </w:r>
+      <w:r>
+        <w:rPr>
+          <w:shd w:val="clear" w:color="auto" w:fill="FFFFFF"/>
+        </w:rPr>
+        <w:t xml:space="preserve"> la misma respuesta, con lo cual </w:t>
+      </w:r>
+      <w:r>
+        <w:rPr>
+          <w:shd w:val="clear" w:color="auto" w:fill="FFFFFF"/>
+        </w:rPr>
+        <w:t>se elimina</w:t>
+      </w:r>
+      <w:r>
+        <w:rPr>
+          <w:shd w:val="clear" w:color="auto" w:fill="FFFFFF"/>
+        </w:rPr>
+        <w:t xml:space="preserve"> el factor de incertidumbre que tanto estresa. A su vez son completamente visuales y estructurados, cosa que nuevamente encaja muy bien en el modelo de pensamiento autístico. Al escuchar de forma controlada por ellos mismos las palabras y frases, produce un reforzamiento y entrenamiento auditivo, que les permite encajar mucho mejor la frase verbal con el significado real.</w:t>
       </w:r>
     </w:p>
     <w:p>
@@ -6531,7 +6633,6 @@
           <w:id w:val="-76371905"/>
           <w:citation/>
         </w:sdtPr>
-        <w:sdtEndPr/>
         <w:sdtContent>
           <w:r>
             <w:rPr>
@@ -6607,7 +6708,6 @@
           <w:id w:val="1648634137"/>
           <w:citation/>
         </w:sdtPr>
-        <w:sdtEndPr/>
         <w:sdtContent>
           <w:r>
             <w:rPr>
@@ -6680,7 +6780,6 @@
           <w:id w:val="813141931"/>
           <w:citation/>
         </w:sdtPr>
-        <w:sdtEndPr/>
         <w:sdtContent>
           <w:r>
             <w:rPr>
@@ -6734,28 +6833,12 @@
         </w:rPr>
         <w:t xml:space="preserve"> “</w:t>
       </w:r>
-      <w:proofErr w:type="spellStart"/>
       <w:r>
         <w:rPr>
           <w:shd w:val="clear" w:color="auto" w:fill="FFFFFF"/>
         </w:rPr>
-        <w:t>touch</w:t>
-      </w:r>
-      <w:proofErr w:type="spellEnd"/>
-      <w:r>
-        <w:rPr>
-          <w:shd w:val="clear" w:color="auto" w:fill="FFFFFF"/>
-        </w:rPr>
-        <w:t>-n-</w:t>
-      </w:r>
-      <w:proofErr w:type="spellStart"/>
-      <w:r>
-        <w:rPr>
-          <w:shd w:val="clear" w:color="auto" w:fill="FFFFFF"/>
-        </w:rPr>
-        <w:t>say</w:t>
-      </w:r>
-      <w:proofErr w:type="spellEnd"/>
+        <w:t>touch-n-say</w:t>
+      </w:r>
       <w:r>
         <w:rPr>
           <w:shd w:val="clear" w:color="auto" w:fill="FFFFFF"/>
@@ -6776,7 +6859,6 @@
           <w:id w:val="-1357418659"/>
           <w:citation/>
         </w:sdtPr>
-        <w:sdtEndPr/>
         <w:sdtContent>
           <w:r>
             <w:rPr>
@@ -6817,14 +6899,12 @@
         </w:rPr>
         <w:t>, “</w:t>
       </w:r>
-      <w:proofErr w:type="spellStart"/>
       <w:r>
         <w:rPr>
           <w:shd w:val="clear" w:color="auto" w:fill="FFFFFF"/>
         </w:rPr>
         <w:t>VirtualTEC</w:t>
       </w:r>
-      <w:proofErr w:type="spellEnd"/>
       <w:r>
         <w:rPr>
           <w:shd w:val="clear" w:color="auto" w:fill="FFFFFF"/>
@@ -6839,7 +6919,6 @@
           <w:id w:val="-41675459"/>
           <w:citation/>
         </w:sdtPr>
-        <w:sdtEndPr/>
         <w:sdtContent>
           <w:r>
             <w:rPr>
@@ -6913,7 +6992,6 @@
           <w:id w:val="1916433046"/>
           <w:citation/>
         </w:sdtPr>
-        <w:sdtEndPr/>
         <w:sdtContent>
           <w:r>
             <w:rPr>
@@ -6980,7 +7058,6 @@
           <w:id w:val="-1127088459"/>
           <w:citation/>
         </w:sdtPr>
-        <w:sdtEndPr/>
         <w:sdtContent>
           <w:r>
             <w:rPr>
@@ -7021,14 +7098,12 @@
         </w:rPr>
         <w:t>, “</w:t>
       </w:r>
-      <w:proofErr w:type="spellStart"/>
       <w:r>
         <w:rPr>
           <w:shd w:val="clear" w:color="auto" w:fill="FFFFFF"/>
         </w:rPr>
         <w:t>Pictograms</w:t>
       </w:r>
-      <w:proofErr w:type="spellEnd"/>
       <w:r>
         <w:rPr>
           <w:shd w:val="clear" w:color="auto" w:fill="FFFFFF"/>
@@ -7049,7 +7124,6 @@
           <w:id w:val="1694025700"/>
           <w:citation/>
         </w:sdtPr>
-        <w:sdtEndPr/>
         <w:sdtContent>
           <w:r>
             <w:rPr>
@@ -7102,19 +7176,11 @@
         </w:rPr>
         <w:t xml:space="preserve"> “</w:t>
       </w:r>
-      <w:proofErr w:type="spellStart"/>
       <w:r>
         <w:rPr>
           <w:shd w:val="clear" w:color="auto" w:fill="FFFFFF"/>
         </w:rPr>
-        <w:t>AraBoard</w:t>
-      </w:r>
-      <w:proofErr w:type="spellEnd"/>
-      <w:r>
-        <w:rPr>
-          <w:shd w:val="clear" w:color="auto" w:fill="FFFFFF"/>
-        </w:rPr>
-        <w:t xml:space="preserve"> Constructor</w:t>
+        <w:t>AraBoard Constructor</w:t>
       </w:r>
       <w:r>
         <w:rPr>
@@ -7136,7 +7202,6 @@
           <w:id w:val="-25555844"/>
           <w:citation/>
         </w:sdtPr>
-        <w:sdtEndPr/>
         <w:sdtContent>
           <w:r>
             <w:rPr>
@@ -7203,7 +7268,6 @@
           <w:id w:val="-1732377837"/>
           <w:citation/>
         </w:sdtPr>
-        <w:sdtEndPr/>
         <w:sdtContent>
           <w:r>
             <w:rPr>
@@ -7244,19 +7308,11 @@
         </w:rPr>
         <w:t>, “</w:t>
       </w:r>
-      <w:proofErr w:type="spellStart"/>
       <w:r>
         <w:rPr>
           <w:shd w:val="clear" w:color="auto" w:fill="FFFFFF"/>
         </w:rPr>
-        <w:t>PictoDroid</w:t>
-      </w:r>
-      <w:proofErr w:type="spellEnd"/>
-      <w:r>
-        <w:rPr>
-          <w:shd w:val="clear" w:color="auto" w:fill="FFFFFF"/>
-        </w:rPr>
-        <w:t xml:space="preserve"> Lite</w:t>
+        <w:t>PictoDroid Lite</w:t>
       </w:r>
       <w:r>
         <w:rPr>
@@ -7278,7 +7334,6 @@
           <w:id w:val="-1010136438"/>
           <w:citation/>
         </w:sdtPr>
-        <w:sdtEndPr/>
         <w:sdtContent>
           <w:r>
             <w:rPr>
@@ -7319,42 +7374,18 @@
         </w:rPr>
         <w:t>, “</w:t>
       </w:r>
-      <w:proofErr w:type="spellStart"/>
       <w:r>
         <w:rPr>
           <w:shd w:val="clear" w:color="auto" w:fill="FFFFFF"/>
         </w:rPr>
-        <w:t>iToucan</w:t>
-      </w:r>
-      <w:proofErr w:type="spellEnd"/>
+        <w:t xml:space="preserve">iToucan </w:t>
+      </w:r>
       <w:r>
         <w:rPr>
           <w:shd w:val="clear" w:color="auto" w:fill="FFFFFF"/>
         </w:rPr>
-        <w:t xml:space="preserve"> </w:t>
-      </w:r>
-      <w:proofErr w:type="spellStart"/>
-      <w:r>
-        <w:rPr>
-          <w:shd w:val="clear" w:color="auto" w:fill="FFFFFF"/>
-        </w:rPr>
-        <w:t>Talk</w:t>
-      </w:r>
-      <w:proofErr w:type="spellEnd"/>
-      <w:r>
-        <w:rPr>
-          <w:shd w:val="clear" w:color="auto" w:fill="FFFFFF"/>
-        </w:rPr>
-        <w:t xml:space="preserve"> (</w:t>
-      </w:r>
-      <w:proofErr w:type="spellStart"/>
-      <w:r>
-        <w:rPr>
-          <w:shd w:val="clear" w:color="auto" w:fill="FFFFFF"/>
-        </w:rPr>
-        <w:t>Autism</w:t>
-      </w:r>
-      <w:proofErr w:type="spellEnd"/>
+        <w:t>Talk (Autism</w:t>
+      </w:r>
       <w:r>
         <w:rPr>
           <w:shd w:val="clear" w:color="auto" w:fill="FFFFFF"/>
@@ -7381,7 +7412,6 @@
           <w:id w:val="62227263"/>
           <w:citation/>
         </w:sdtPr>
-        <w:sdtEndPr/>
         <w:sdtContent>
           <w:r>
             <w:rPr>
@@ -7420,21 +7450,7 @@
         <w:rPr>
           <w:shd w:val="clear" w:color="auto" w:fill="FFFFFF"/>
         </w:rPr>
-        <w:t>, “</w:t>
-      </w:r>
-      <w:proofErr w:type="spellStart"/>
-      <w:r>
-        <w:rPr>
-          <w:shd w:val="clear" w:color="auto" w:fill="FFFFFF"/>
-        </w:rPr>
-        <w:t>AutisMate</w:t>
-      </w:r>
-      <w:proofErr w:type="spellEnd"/>
-      <w:r>
-        <w:rPr>
-          <w:shd w:val="clear" w:color="auto" w:fill="FFFFFF"/>
-        </w:rPr>
-        <w:t>”</w:t>
+        <w:t>, “AutisMate”</w:t>
       </w:r>
       <w:r>
         <w:rPr>
@@ -7450,7 +7466,6 @@
           <w:id w:val="1973173564"/>
           <w:citation/>
         </w:sdtPr>
-        <w:sdtEndPr/>
         <w:sdtContent>
           <w:r>
             <w:rPr>
@@ -7603,12 +7618,33 @@
           <w:bCs/>
           <w:shd w:val="clear" w:color="auto" w:fill="FFFFFF"/>
         </w:rPr>
-        <w:t>En Jujuy</w:t>
-      </w:r>
-      <w:r>
-        <w:rPr>
+        <w:t>En</w:t>
+      </w:r>
+      <w:r>
+        <w:rPr>
+          <w:bCs/>
           <w:shd w:val="clear" w:color="auto" w:fill="FFFFFF"/>
         </w:rPr>
+        <w:t xml:space="preserve"> la provincia de</w:t>
+      </w:r>
+      <w:r>
+        <w:rPr>
+          <w:bCs/>
+          <w:shd w:val="clear" w:color="auto" w:fill="FFFFFF"/>
+        </w:rPr>
+        <w:t xml:space="preserve"> Jujuy</w:t>
+      </w:r>
+      <w:r>
+        <w:rPr>
+          <w:bCs/>
+          <w:shd w:val="clear" w:color="auto" w:fill="FFFFFF"/>
+        </w:rPr>
+        <w:t>, Argentina,</w:t>
+      </w:r>
+      <w:r>
+        <w:rPr>
+          <w:shd w:val="clear" w:color="auto" w:fill="FFFFFF"/>
+        </w:rPr>
         <w:t xml:space="preserve"> </w:t>
       </w:r>
       <w:r>
@@ -7657,13 +7693,49 @@
         <w:rPr>
           <w:shd w:val="clear" w:color="auto" w:fill="FFFFFF"/>
         </w:rPr>
-        <w:t>“Sentir”, “Ideas”.</w:t>
+        <w:t>“Sentir”</w:t>
       </w:r>
       <w:r>
         <w:rPr>
           <w:shd w:val="clear" w:color="auto" w:fill="FFFFFF"/>
         </w:rPr>
-        <w:t xml:space="preserve"> Las tres ubicadas en San Salvador de Jujuy, </w:t>
+        <w:t xml:space="preserve"> e</w:t>
+      </w:r>
+      <w:r>
+        <w:rPr>
+          <w:shd w:val="clear" w:color="auto" w:fill="FFFFFF"/>
+        </w:rPr>
+        <w:t xml:space="preserve"> “Ideas”.</w:t>
+      </w:r>
+      <w:r>
+        <w:rPr>
+          <w:shd w:val="clear" w:color="auto" w:fill="FFFFFF"/>
+        </w:rPr>
+        <w:t xml:space="preserve"> Las </w:t>
+      </w:r>
+      <w:r>
+        <w:rPr>
+          <w:shd w:val="clear" w:color="auto" w:fill="FFFFFF"/>
+        </w:rPr>
+        <w:t>cuatro</w:t>
+      </w:r>
+      <w:r>
+        <w:rPr>
+          <w:shd w:val="clear" w:color="auto" w:fill="FFFFFF"/>
+        </w:rPr>
+        <w:t xml:space="preserve"> ubicadas en </w:t>
+      </w:r>
+      <w:r>
+        <w:rPr>
+          <w:shd w:val="clear" w:color="auto" w:fill="FFFFFF"/>
+        </w:rPr>
+        <w:t xml:space="preserve">la localidad de </w:t>
+      </w:r>
+      <w:r>
+        <w:rPr>
+          <w:shd w:val="clear" w:color="auto" w:fill="FFFFFF"/>
+        </w:rPr>
+        <w:t xml:space="preserve">San Salvador de Jujuy, </w:t>
       </w:r>
       <w:r>
         <w:rPr>
@@ -7869,7 +7941,27 @@
           <w:szCs w:val="20"/>
           <w:lang w:eastAsia="es-AR"/>
         </w:rPr>
-        <w:t>Estudiar el conjunto de tareas y actividades que el usuario utiliza en sus quehaceres rutinarios</w:t>
+        <w:t xml:space="preserve">Estudiar el conjunto de tareas y actividades que </w:t>
+      </w:r>
+      <w:r>
+        <w:rPr>
+          <w:rFonts w:ascii="Arial" w:eastAsia="Times New Roman" w:hAnsi="Arial" w:cs="Arial"/>
+          <w:color w:val="262626"/>
+          <w:sz w:val="20"/>
+          <w:szCs w:val="20"/>
+          <w:lang w:eastAsia="es-AR"/>
+        </w:rPr>
+        <w:t>la persona con trastorno del espectro autista</w:t>
+      </w:r>
+      <w:r>
+        <w:rPr>
+          <w:rFonts w:ascii="Arial" w:eastAsia="Times New Roman" w:hAnsi="Arial" w:cs="Arial"/>
+          <w:color w:val="262626"/>
+          <w:sz w:val="20"/>
+          <w:szCs w:val="20"/>
+          <w:lang w:eastAsia="es-AR"/>
+        </w:rPr>
+        <w:t xml:space="preserve"> utiliza en sus quehaceres rutinarios</w:t>
       </w:r>
     </w:p>
     <w:p>
@@ -7911,6 +8003,7 @@
         <w:rPr>
           <w:noProof/>
         </w:rPr>
+        <w:lastRenderedPageBreak/>
         <w:t>D</w:t>
       </w:r>
       <w:r>
@@ -7967,7 +8060,6 @@
         <w:pStyle w:val="Ttulo1"/>
       </w:pPr>
       <w:r>
-        <w:lastRenderedPageBreak/>
         <w:t>Justificación</w:t>
       </w:r>
     </w:p>
@@ -8116,7 +8208,6 @@
           <w:id w:val="-943381309"/>
           <w:citation/>
         </w:sdtPr>
-        <w:sdtEndPr/>
         <w:sdtContent>
           <w:r>
             <w:rPr>
@@ -8239,10 +8330,13 @@
         <w:t>La utilización del sistema</w:t>
       </w:r>
       <w:r>
-        <w:t xml:space="preserve"> esta solamente</w:t>
-      </w:r>
-      <w:r>
-        <w:t xml:space="preserve"> destinado a personas con Trastorno del Espectro Autista.</w:t>
+        <w:t xml:space="preserve"> </w:t>
+      </w:r>
+      <w:r>
+        <w:t>destinado a personas con trastorno del espectro a</w:t>
+      </w:r>
+      <w:r>
+        <w:t>utista.</w:t>
       </w:r>
     </w:p>
     <w:p>
@@ -8257,10 +8351,28 @@
         <w:t>El</w:t>
       </w:r>
       <w:r>
-        <w:t xml:space="preserve"> prototipo diseñado</w:t>
-      </w:r>
-      <w:r>
-        <w:t xml:space="preserve"> solamente demostrara las</w:t>
+        <w:t xml:space="preserve"> </w:t>
+      </w:r>
+      <w:r>
+        <w:t xml:space="preserve">diseño del </w:t>
+      </w:r>
+      <w:r>
+        <w:t xml:space="preserve">prototipo </w:t>
+      </w:r>
+      <w:r>
+        <w:t>que</w:t>
+      </w:r>
+      <w:r>
+        <w:t xml:space="preserve"> </w:t>
+      </w:r>
+      <w:r>
+        <w:t>dem</w:t>
+      </w:r>
+      <w:r>
+        <w:t>uestra</w:t>
+      </w:r>
+      <w:r>
+        <w:t xml:space="preserve"> las</w:t>
       </w:r>
       <w:r>
         <w:t xml:space="preserve"> funcionalidades.</w:t>
@@ -8275,7 +8387,19 @@
         </w:numPr>
       </w:pPr>
       <w:r>
-        <w:t>El prototipo estará destinado para ser utilizados en tabletas.</w:t>
+        <w:t xml:space="preserve">La construcción del </w:t>
+      </w:r>
+      <w:r>
+        <w:t xml:space="preserve">prototipo </w:t>
+      </w:r>
+      <w:r>
+        <w:t xml:space="preserve">que </w:t>
+      </w:r>
+      <w:r>
+        <w:t>está</w:t>
+      </w:r>
+      <w:r>
+        <w:t xml:space="preserve"> destinado para ser utilizados en tabletas.</w:t>
       </w:r>
     </w:p>
     <w:p>
@@ -8287,7 +8411,10 @@
         </w:numPr>
       </w:pPr>
       <w:r>
-        <w:t>El sistema operativo destino será Android.</w:t>
+        <w:t xml:space="preserve">La utilización del </w:t>
+      </w:r>
+      <w:r>
+        <w:t>sistema operativo Android.</w:t>
       </w:r>
     </w:p>
     <w:p>
@@ -8302,10 +8429,22 @@
         <w:t>La expresión de necesidades, emoci</w:t>
       </w:r>
       <w:r>
-        <w:t>ones y sentimientos se realizará</w:t>
-      </w:r>
-      <w:r>
-        <w:t>n por medio de pictogramas.</w:t>
+        <w:t xml:space="preserve">ones y sentimientos </w:t>
+      </w:r>
+      <w:r>
+        <w:t>de la persona con trastorno del espectro autista</w:t>
+      </w:r>
+      <w:r>
+        <w:t xml:space="preserve"> </w:t>
+      </w:r>
+      <w:r>
+        <w:t xml:space="preserve">que </w:t>
+      </w:r>
+      <w:r>
+        <w:t>se realiza</w:t>
+      </w:r>
+      <w:r>
+        <w:t xml:space="preserve"> por medio de pictogramas.</w:t>
       </w:r>
     </w:p>
     <w:p>
@@ -8317,13 +8456,22 @@
         </w:numPr>
       </w:pPr>
       <w:r>
-        <w:t>El componente organizador</w:t>
+        <w:t>Un</w:t>
+      </w:r>
+      <w:r>
+        <w:t xml:space="preserve"> componente organizador</w:t>
+      </w:r>
+      <w:r>
+        <w:t xml:space="preserve"> el cual</w:t>
       </w:r>
       <w:r>
         <w:t xml:space="preserve"> </w:t>
       </w:r>
       <w:r>
-        <w:t xml:space="preserve">presentará las </w:t>
+        <w:t>presenta</w:t>
+      </w:r>
+      <w:r>
+        <w:t xml:space="preserve"> las </w:t>
       </w:r>
       <w:r>
         <w:t>tareas y actividades de manera diaria</w:t>
@@ -8344,7 +8492,10 @@
         </w:numPr>
       </w:pPr>
       <w:r>
-        <w:t>De las</w:t>
+        <w:t>L</w:t>
+      </w:r>
+      <w:r>
+        <w:t>as</w:t>
       </w:r>
       <w:r>
         <w:t xml:space="preserve"> estrategias de aprendizaje orientadas </w:t>
@@ -8353,10 +8504,7 @@
         <w:t>a la formulación de metas, organización del conocimiento y construcción del significado</w:t>
       </w:r>
       <w:r>
-        <w:t xml:space="preserve"> este prototipo brindar</w:t>
-      </w:r>
-      <w:r>
-        <w:t>á</w:t>
+        <w:t xml:space="preserve"> este prototipo brinda</w:t>
       </w:r>
       <w:r>
         <w:t xml:space="preserve"> la posibilidad de realizar al menos dos de ellas</w:t>
@@ -8380,7 +8528,16 @@
         </w:numPr>
       </w:pPr>
       <w:r>
-        <w:t>Asociar a cada pictograma los sonidos necesarios para su audición.</w:t>
+        <w:t>La asociación</w:t>
+      </w:r>
+      <w:r>
+        <w:t xml:space="preserve"> </w:t>
+      </w:r>
+      <w:r>
+        <w:t xml:space="preserve">de sonidos necesarios </w:t>
+      </w:r>
+      <w:r>
+        <w:t>a cada pictograma para su audición.</w:t>
       </w:r>
     </w:p>
     <w:p>
@@ -8405,6 +8562,9 @@
         <w:t xml:space="preserve"> la calidad de vida </w:t>
       </w:r>
       <w:r>
+        <w:t xml:space="preserve">de las personas con trastornos del espectro autista, </w:t>
+      </w:r>
+      <w:r>
         <w:t>permitiendo</w:t>
       </w:r>
       <w:r>
@@ -8420,10 +8580,13 @@
         <w:t>.</w:t>
       </w:r>
       <w:r>
-        <w:t xml:space="preserve"> Todo esto se logrará</w:t>
-      </w:r>
-      <w:r>
-        <w:t xml:space="preserve"> gracias a la portabilidad que ofrecen las tabletas que facilitan transportar el sistema a cualquier lugar con el usuario, permitiendo a la persona con autismo entablar una comunicación funcional en cualquier entorno.</w:t>
+        <w:t xml:space="preserve"> Todo esto se logra</w:t>
+      </w:r>
+      <w:r>
+        <w:t xml:space="preserve"> </w:t>
+      </w:r>
+      <w:r>
+        <w:t>gracias a la portabilidad que ofrecen las tabletas que facilitan transportar el sistema a cualquier lugar con el usuario, permitiendo a la persona con autismo entablar una comunicación funcional en cualquier entorno.</w:t>
       </w:r>
     </w:p>
     <w:p>
@@ -8431,6 +8594,7 @@
         <w:pStyle w:val="Ttulo1"/>
       </w:pPr>
       <w:r>
+        <w:lastRenderedPageBreak/>
         <w:t>Metodología de Trabajo</w:t>
       </w:r>
     </w:p>
@@ -8485,9 +8649,6 @@
       </w:r>
       <w:r>
         <w:t>Sistemas Basados en Conocimiento</w:t>
-      </w:r>
-      <w:r>
-        <w:t xml:space="preserve"> </w:t>
       </w:r>
       <w:r>
         <w:t xml:space="preserve"> </w:t>
@@ -8497,7 +8658,6 @@
           <w:id w:val="1453210121"/>
           <w:citation/>
         </w:sdtPr>
-        <w:sdtEndPr/>
         <w:sdtContent>
           <w:r>
             <w:fldChar w:fldCharType="begin"/>
@@ -8536,7 +8696,6 @@
         <w:spacing w:after="140" w:line="240" w:lineRule="auto"/>
       </w:pPr>
       <w:r>
-        <w:lastRenderedPageBreak/>
         <w:t>A continuación se describen las fases consideradas</w:t>
       </w:r>
       <w:r>
@@ -8769,19 +8928,19 @@
         <w:rPr>
           <w:shd w:val="clear" w:color="auto" w:fill="FFFFFF"/>
         </w:rPr>
-        <w:t>Diseño de estructuras (Base de Hechos, Base de Reglas y el Motor de Inferencias) que organizar</w:t>
+        <w:t>Diseño de estructuras (Base de Hechos, Base de Reglas y el Mot</w:t>
       </w:r>
       <w:r>
         <w:rPr>
           <w:shd w:val="clear" w:color="auto" w:fill="FFFFFF"/>
         </w:rPr>
-        <w:t>á</w:t>
+        <w:t>or de Inferencias) que organizan</w:t>
       </w:r>
       <w:r>
         <w:rPr>
           <w:shd w:val="clear" w:color="auto" w:fill="FFFFFF"/>
         </w:rPr>
-        <w:t>n el conocimiento adquirido en la etapa de conceptualización</w:t>
+        <w:t xml:space="preserve"> el conocimiento adquirido en la etapa de conceptualización</w:t>
       </w:r>
       <w:r>
         <w:rPr>
@@ -8860,22 +9019,20 @@
         <w:rPr>
           <w:shd w:val="clear" w:color="auto" w:fill="FFFFFF"/>
         </w:rPr>
-        <w:t>Aprendizaje</w:t>
+        <w:t>D</w:t>
       </w:r>
       <w:r>
         <w:rPr>
           <w:shd w:val="clear" w:color="auto" w:fill="FFFFFF"/>
         </w:rPr>
-        <w:t xml:space="preserve"> de la plataforma </w:t>
-      </w:r>
-      <w:proofErr w:type="spellStart"/>
+        <w:t xml:space="preserve">e la plataforma </w:t>
+      </w:r>
       <w:r>
         <w:rPr>
           <w:shd w:val="clear" w:color="auto" w:fill="FFFFFF"/>
         </w:rPr>
         <w:t>Xamarin</w:t>
       </w:r>
-      <w:proofErr w:type="spellEnd"/>
       <w:r>
         <w:rPr>
           <w:shd w:val="clear" w:color="auto" w:fill="FFFFFF"/>
@@ -9039,7 +9196,13 @@
         <w:rPr>
           <w:shd w:val="clear" w:color="auto" w:fill="FFFFFF"/>
         </w:rPr>
-        <w:t xml:space="preserve">Confeccionar el análisis completo del sistema </w:t>
+        <w:t>Confección d</w:t>
+      </w:r>
+      <w:r>
+        <w:rPr>
+          <w:shd w:val="clear" w:color="auto" w:fill="FFFFFF"/>
+        </w:rPr>
+        <w:t xml:space="preserve">el análisis completo del sistema </w:t>
       </w:r>
       <w:r>
         <w:rPr>
@@ -9070,7 +9233,13 @@
         <w:t>e estima que l</w:t>
       </w:r>
       <w:r>
-        <w:t xml:space="preserve">a duración total del proyecto será de </w:t>
+        <w:t xml:space="preserve">a duración total del proyecto </w:t>
+      </w:r>
+      <w:r>
+        <w:t>es</w:t>
+      </w:r>
+      <w:r>
+        <w:t xml:space="preserve"> de </w:t>
       </w:r>
       <w:r>
         <w:t>12</w:t>
@@ -9149,7 +9318,7 @@
                 <w:noProof/>
                 <w:sz w:val="24"/>
                 <w:szCs w:val="24"/>
-                <w:lang w:val="es-ES" w:eastAsia="es-ES"/>
+                <w:lang w:eastAsia="es-AR"/>
               </w:rPr>
               <mc:AlternateContent>
                 <mc:Choice Requires="wps">
@@ -11681,6 +11850,7 @@
               <w:rPr>
                 <w:shd w:val="clear" w:color="auto" w:fill="FFFFFF"/>
               </w:rPr>
+              <w:lastRenderedPageBreak/>
               <w:t>Informe de Avance</w:t>
             </w:r>
           </w:p>
@@ -12029,7 +12199,17 @@
           <w:shd w:val="clear" w:color="auto" w:fill="FFFFFF"/>
           <w:lang w:eastAsia="ja-JP"/>
         </w:rPr>
-        <w:t>Será responsable de dar seguimiento y verificar que cada una de las actividades se realice en tiempo y forma. Brindará orientación e información general sobre la temática desarrollada en el proyecto.</w:t>
+        <w:t>R</w:t>
+      </w:r>
+      <w:r>
+        <w:rPr>
+          <w:rFonts w:asciiTheme="minorHAnsi" w:eastAsiaTheme="minorEastAsia" w:hAnsiTheme="minorHAnsi"/>
+          <w:sz w:val="22"/>
+          <w:szCs w:val="22"/>
+          <w:shd w:val="clear" w:color="auto" w:fill="FFFFFF"/>
+          <w:lang w:eastAsia="ja-JP"/>
+        </w:rPr>
+        <w:t>esponsable de dar seguimiento y verificar que cada una de las actividades se realice en tiempo y forma. Brindará orientación e información general sobre la temática desarrollada en el proyecto.</w:t>
       </w:r>
       <w:r>
         <w:rPr>
@@ -12161,7 +12341,7 @@
           <w:shd w:val="clear" w:color="auto" w:fill="FFFFFF"/>
           <w:lang w:eastAsia="ja-JP"/>
         </w:rPr>
-        <w:t xml:space="preserve">Será </w:t>
+        <w:t>R</w:t>
       </w:r>
       <w:r>
         <w:rPr>
@@ -12171,7 +12351,7 @@
           <w:shd w:val="clear" w:color="auto" w:fill="FFFFFF"/>
           <w:lang w:eastAsia="ja-JP"/>
         </w:rPr>
-        <w:t xml:space="preserve">responsable de brindar la orientación y el apoyo necesario para dar cumplimiento a todos los aspectos </w:t>
+        <w:t xml:space="preserve">esponsable de brindar la orientación y el apoyo necesario para dar cumplimiento a todos los aspectos </w:t>
       </w:r>
       <w:r>
         <w:rPr>
@@ -12318,7 +12498,17 @@
           <w:shd w:val="clear" w:color="auto" w:fill="FFFFFF"/>
           <w:lang w:eastAsia="ja-JP"/>
         </w:rPr>
-        <w:t>Será responsable de brindar el apoyo necesario para dar cumplimiento a todos los as</w:t>
+        <w:t>R</w:t>
+      </w:r>
+      <w:r>
+        <w:rPr>
+          <w:rFonts w:asciiTheme="minorHAnsi" w:eastAsiaTheme="minorEastAsia" w:hAnsiTheme="minorHAnsi"/>
+          <w:sz w:val="22"/>
+          <w:szCs w:val="22"/>
+          <w:shd w:val="clear" w:color="auto" w:fill="FFFFFF"/>
+          <w:lang w:eastAsia="ja-JP"/>
+        </w:rPr>
+        <w:t>esponsable de brindar el apoyo necesario para dar cumplimiento a todos los as</w:t>
       </w:r>
       <w:r>
         <w:rPr>
@@ -12495,7 +12685,7 @@
           <w:shd w:val="clear" w:color="auto" w:fill="FFFFFF"/>
           <w:lang w:eastAsia="ja-JP"/>
         </w:rPr>
-        <w:t>Serán</w:t>
+        <w:t>R</w:t>
       </w:r>
       <w:r>
         <w:rPr>
@@ -12505,7 +12695,7 @@
           <w:shd w:val="clear" w:color="auto" w:fill="FFFFFF"/>
           <w:lang w:eastAsia="ja-JP"/>
         </w:rPr>
-        <w:t xml:space="preserve"> responsable</w:t>
+        <w:t>esponsable</w:t>
       </w:r>
       <w:r>
         <w:rPr>
@@ -12669,7 +12859,27 @@
           <w:shd w:val="clear" w:color="auto" w:fill="FFFFFF"/>
           <w:lang w:eastAsia="ja-JP"/>
         </w:rPr>
-        <w:t xml:space="preserve"> el cual tuvo fecha el 19 de Octubre de 2001</w:t>
+        <w:t xml:space="preserve"> </w:t>
+      </w:r>
+      <w:r>
+        <w:rPr>
+          <w:rFonts w:asciiTheme="minorHAnsi" w:eastAsiaTheme="minorEastAsia" w:hAnsiTheme="minorHAnsi"/>
+          <w:sz w:val="22"/>
+          <w:szCs w:val="22"/>
+          <w:shd w:val="clear" w:color="auto" w:fill="FFFFFF"/>
+          <w:lang w:eastAsia="ja-JP"/>
+        </w:rPr>
+        <w:t>articulo ….. de</w:t>
+      </w:r>
+      <w:r>
+        <w:rPr>
+          <w:rFonts w:asciiTheme="minorHAnsi" w:eastAsiaTheme="minorEastAsia" w:hAnsiTheme="minorHAnsi"/>
+          <w:sz w:val="22"/>
+          <w:szCs w:val="22"/>
+          <w:shd w:val="clear" w:color="auto" w:fill="FFFFFF"/>
+          <w:lang w:eastAsia="ja-JP"/>
+        </w:rPr>
+        <w:t xml:space="preserve"> fecha el 19 de Octubre de 2001</w:t>
       </w:r>
       <w:r>
         <w:rPr>
@@ -12943,7 +13153,6 @@
             <w:id w:val="-573587230"/>
             <w:bibliography/>
           </w:sdtPr>
-          <w:sdtEndPr/>
           <w:sdtContent>
             <w:p>
               <w:pPr>
@@ -13817,9 +14026,6 @@
               <w:pPr>
                 <w:pStyle w:val="Bibliografa"/>
                 <w:ind w:left="720" w:hanging="720"/>
-                <w:rPr>
-                  <w:noProof/>
-                </w:rPr>
               </w:pPr>
               <w:r>
                 <w:rPr>
@@ -13841,8 +14047,6 @@
                 </w:rPr>
                 <w:t xml:space="preserve"> Michigan: Ilustrada Reimpresa.</w:t>
               </w:r>
-            </w:p>
-            <w:p>
               <w:r>
                 <w:rPr>
                   <w:b/>
@@ -13851,6 +14055,8 @@
                 <w:fldChar w:fldCharType="end"/>
               </w:r>
             </w:p>
+            <w:bookmarkStart w:id="0" w:name="_GoBack" w:displacedByCustomXml="next"/>
+            <w:bookmarkEnd w:id="0" w:displacedByCustomXml="next"/>
           </w:sdtContent>
         </w:sdt>
       </w:sdtContent>
@@ -14014,7 +14220,6 @@
           <w:id w:val="1079329099"/>
           <w:citation/>
         </w:sdtPr>
-        <w:sdtEndPr/>
         <w:sdtContent>
           <w:r>
             <w:rPr>
@@ -14087,7 +14292,7 @@
       <w:r>
         <w:rPr>
           <w:noProof/>
-          <w:lang w:val="es-ES" w:eastAsia="es-ES"/>
+          <w:lang w:eastAsia="es-AR"/>
         </w:rPr>
         <w:drawing>
           <wp:inline distT="0" distB="0" distL="0" distR="0" wp14:anchorId="5954E855" wp14:editId="2961E8C3">
@@ -14166,7 +14371,6 @@
           <w:lang w:eastAsia="ja-JP"/>
         </w:rPr>
       </w:pPr>
-      <w:proofErr w:type="spellStart"/>
       <w:r>
         <w:rPr>
           <w:rFonts w:asciiTheme="minorHAnsi" w:eastAsiaTheme="minorEastAsia" w:hAnsiTheme="minorHAnsi"/>
@@ -14175,9 +14379,8 @@
           <w:shd w:val="clear" w:color="auto" w:fill="FFFFFF"/>
           <w:lang w:eastAsia="ja-JP"/>
         </w:rPr>
-        <w:t>VCj</w:t>
-      </w:r>
-      <w:proofErr w:type="spellEnd"/>
+        <w:t>VCj:</w:t>
+      </w:r>
       <w:r>
         <w:rPr>
           <w:rFonts w:asciiTheme="minorHAnsi" w:eastAsiaTheme="minorEastAsia" w:hAnsiTheme="minorHAnsi"/>
@@ -14186,7 +14389,7 @@
           <w:shd w:val="clear" w:color="auto" w:fill="FFFFFF"/>
           <w:lang w:eastAsia="ja-JP"/>
         </w:rPr>
-        <w:t>:</w:t>
+        <w:t xml:space="preserve"> Valor global de la aplicación en una dimensión dada. </w:t>
       </w:r>
       <w:r>
         <w:rPr>
@@ -14196,7 +14399,7 @@
           <w:shd w:val="clear" w:color="auto" w:fill="FFFFFF"/>
           <w:lang w:eastAsia="ja-JP"/>
         </w:rPr>
-        <w:t xml:space="preserve"> Valor global de la aplicación en una dimensión dada. </w:t>
+        <w:br/>
       </w:r>
       <w:r>
         <w:rPr>
@@ -14206,9 +14409,8 @@
           <w:shd w:val="clear" w:color="auto" w:fill="FFFFFF"/>
           <w:lang w:eastAsia="ja-JP"/>
         </w:rPr>
-        <w:br/>
-      </w:r>
-      <w:proofErr w:type="spellStart"/>
+        <w:t>Vik:</w:t>
+      </w:r>
       <w:r>
         <w:rPr>
           <w:rFonts w:asciiTheme="minorHAnsi" w:eastAsiaTheme="minorEastAsia" w:hAnsiTheme="minorHAnsi"/>
@@ -14217,9 +14419,8 @@
           <w:shd w:val="clear" w:color="auto" w:fill="FFFFFF"/>
           <w:lang w:eastAsia="ja-JP"/>
         </w:rPr>
-        <w:t>Vik</w:t>
-      </w:r>
-      <w:proofErr w:type="spellEnd"/>
+        <w:t xml:space="preserve"> Valor de la característica k en la dimensión i. </w:t>
+      </w:r>
       <w:r>
         <w:rPr>
           <w:rFonts w:asciiTheme="minorHAnsi" w:eastAsiaTheme="minorEastAsia" w:hAnsiTheme="minorHAnsi"/>
@@ -14228,7 +14429,7 @@
           <w:shd w:val="clear" w:color="auto" w:fill="FFFFFF"/>
           <w:lang w:eastAsia="ja-JP"/>
         </w:rPr>
-        <w:t>:</w:t>
+        <w:br/>
       </w:r>
       <w:r>
         <w:rPr>
@@ -14238,7 +14439,7 @@
           <w:shd w:val="clear" w:color="auto" w:fill="FFFFFF"/>
           <w:lang w:eastAsia="ja-JP"/>
         </w:rPr>
-        <w:t xml:space="preserve"> Valor de la característica k en la dimensión i. </w:t>
+        <w:t>Pik:</w:t>
       </w:r>
       <w:r>
         <w:rPr>
@@ -14248,9 +14449,8 @@
           <w:shd w:val="clear" w:color="auto" w:fill="FFFFFF"/>
           <w:lang w:eastAsia="ja-JP"/>
         </w:rPr>
-        <w:br/>
-      </w:r>
-      <w:proofErr w:type="spellStart"/>
+        <w:t xml:space="preserve"> Peso de la característica k en la dimensión i.</w:t>
+      </w:r>
       <w:r>
         <w:rPr>
           <w:rFonts w:asciiTheme="minorHAnsi" w:eastAsiaTheme="minorEastAsia" w:hAnsiTheme="minorHAnsi"/>
@@ -14259,9 +14459,8 @@
           <w:shd w:val="clear" w:color="auto" w:fill="FFFFFF"/>
           <w:lang w:eastAsia="ja-JP"/>
         </w:rPr>
-        <w:t>Pik</w:t>
-      </w:r>
-      <w:proofErr w:type="spellEnd"/>
+        <w:br/>
+      </w:r>
       <w:r>
         <w:rPr>
           <w:rFonts w:asciiTheme="minorHAnsi" w:eastAsiaTheme="minorEastAsia" w:hAnsiTheme="minorHAnsi"/>
@@ -14270,7 +14469,7 @@
           <w:shd w:val="clear" w:color="auto" w:fill="FFFFFF"/>
           <w:lang w:eastAsia="ja-JP"/>
         </w:rPr>
-        <w:t>:</w:t>
+        <w:t>ri:</w:t>
       </w:r>
       <w:r>
         <w:rPr>
@@ -14280,9 +14479,13 @@
           <w:shd w:val="clear" w:color="auto" w:fill="FFFFFF"/>
           <w:lang w:eastAsia="ja-JP"/>
         </w:rPr>
-        <w:t xml:space="preserve"> Peso de la característica k en la dimensión i.</w:t>
-      </w:r>
-      <w:r>
+        <w:t xml:space="preserve"> Número de características en la dimensión i. </w:t>
+      </w:r>
+    </w:p>
+    <w:p>
+      <w:pPr>
+        <w:pStyle w:val="Textosinformato"/>
+        <w:jc w:val="both"/>
         <w:rPr>
           <w:rFonts w:asciiTheme="minorHAnsi" w:eastAsiaTheme="minorEastAsia" w:hAnsiTheme="minorHAnsi"/>
           <w:sz w:val="22"/>
@@ -14290,9 +14493,7 @@
           <w:shd w:val="clear" w:color="auto" w:fill="FFFFFF"/>
           <w:lang w:eastAsia="ja-JP"/>
         </w:rPr>
-        <w:br/>
-      </w:r>
-      <w:proofErr w:type="spellStart"/>
+      </w:pPr>
       <w:r>
         <w:rPr>
           <w:rFonts w:asciiTheme="minorHAnsi" w:eastAsiaTheme="minorEastAsia" w:hAnsiTheme="minorHAnsi"/>
@@ -14301,10 +14502,14 @@
           <w:shd w:val="clear" w:color="auto" w:fill="FFFFFF"/>
           <w:lang w:eastAsia="ja-JP"/>
         </w:rPr>
-        <w:t>ri</w:t>
-      </w:r>
-      <w:proofErr w:type="spellEnd"/>
-      <w:r>
+        <w:t xml:space="preserve">El estudio de viabilidad del proyecto concluye con el cálculo del valor final, mediante la media aritmética ponderada de los valores obtenidos en cada una de las dimensiones. La fórmula final es la siguiente: </w:t>
+      </w:r>
+    </w:p>
+    <w:p/>
+    <w:p>
+      <w:pPr>
+        <w:pStyle w:val="Textosinformato"/>
+        <w:jc w:val="center"/>
         <w:rPr>
           <w:rFonts w:asciiTheme="minorHAnsi" w:eastAsiaTheme="minorEastAsia" w:hAnsiTheme="minorHAnsi"/>
           <w:sz w:val="22"/>
@@ -14312,54 +14517,6 @@
           <w:shd w:val="clear" w:color="auto" w:fill="FFFFFF"/>
           <w:lang w:eastAsia="ja-JP"/>
         </w:rPr>
-        <w:t>:</w:t>
-      </w:r>
-      <w:r>
-        <w:rPr>
-          <w:rFonts w:asciiTheme="minorHAnsi" w:eastAsiaTheme="minorEastAsia" w:hAnsiTheme="minorHAnsi"/>
-          <w:sz w:val="22"/>
-          <w:szCs w:val="22"/>
-          <w:shd w:val="clear" w:color="auto" w:fill="FFFFFF"/>
-          <w:lang w:eastAsia="ja-JP"/>
-        </w:rPr>
-        <w:t xml:space="preserve"> Número de características en la dimensión i. </w:t>
-      </w:r>
-    </w:p>
-    <w:p>
-      <w:pPr>
-        <w:pStyle w:val="Textosinformato"/>
-        <w:jc w:val="both"/>
-        <w:rPr>
-          <w:rFonts w:asciiTheme="minorHAnsi" w:eastAsiaTheme="minorEastAsia" w:hAnsiTheme="minorHAnsi"/>
-          <w:sz w:val="22"/>
-          <w:szCs w:val="22"/>
-          <w:shd w:val="clear" w:color="auto" w:fill="FFFFFF"/>
-          <w:lang w:eastAsia="ja-JP"/>
-        </w:rPr>
-      </w:pPr>
-      <w:r>
-        <w:rPr>
-          <w:rFonts w:asciiTheme="minorHAnsi" w:eastAsiaTheme="minorEastAsia" w:hAnsiTheme="minorHAnsi"/>
-          <w:sz w:val="22"/>
-          <w:szCs w:val="22"/>
-          <w:shd w:val="clear" w:color="auto" w:fill="FFFFFF"/>
-          <w:lang w:eastAsia="ja-JP"/>
-        </w:rPr>
-        <w:t xml:space="preserve">El estudio de viabilidad del proyecto concluye con el cálculo del valor final, mediante la media aritmética ponderada de los valores obtenidos en cada una de las dimensiones. La fórmula final es la siguiente: </w:t>
-      </w:r>
-    </w:p>
-    <w:p/>
-    <w:p>
-      <w:pPr>
-        <w:pStyle w:val="Textosinformato"/>
-        <w:jc w:val="center"/>
-        <w:rPr>
-          <w:rFonts w:asciiTheme="minorHAnsi" w:eastAsiaTheme="minorEastAsia" w:hAnsiTheme="minorHAnsi"/>
-          <w:sz w:val="22"/>
-          <w:szCs w:val="22"/>
-          <w:shd w:val="clear" w:color="auto" w:fill="FFFFFF"/>
-          <w:lang w:eastAsia="ja-JP"/>
-        </w:rPr>
       </w:pPr>
       <w:r>
         <w:rPr>
@@ -14368,7 +14525,7 @@
           <w:sz w:val="22"/>
           <w:szCs w:val="22"/>
           <w:shd w:val="clear" w:color="auto" w:fill="FFFFFF"/>
-          <w:lang w:val="es-ES" w:eastAsia="es-ES"/>
+          <w:lang w:eastAsia="es-AR"/>
         </w:rPr>
         <w:drawing>
           <wp:inline distT="0" distB="0" distL="0" distR="0" wp14:anchorId="2C2B3930" wp14:editId="113DB0B2">
@@ -14446,7 +14603,6 @@
           <w:lang w:eastAsia="ja-JP"/>
         </w:rPr>
       </w:pPr>
-      <w:proofErr w:type="spellStart"/>
       <w:r>
         <w:rPr>
           <w:rFonts w:asciiTheme="minorHAnsi" w:eastAsiaTheme="minorEastAsia" w:hAnsiTheme="minorHAnsi"/>
@@ -14455,9 +14611,8 @@
           <w:shd w:val="clear" w:color="auto" w:fill="FFFFFF"/>
           <w:lang w:eastAsia="ja-JP"/>
         </w:rPr>
-        <w:t>Vj</w:t>
-      </w:r>
-      <w:proofErr w:type="spellEnd"/>
+        <w:t>Vj:</w:t>
+      </w:r>
       <w:r>
         <w:rPr>
           <w:rFonts w:asciiTheme="minorHAnsi" w:eastAsiaTheme="minorEastAsia" w:hAnsiTheme="minorHAnsi"/>
@@ -14466,7 +14621,7 @@
           <w:shd w:val="clear" w:color="auto" w:fill="FFFFFF"/>
           <w:lang w:eastAsia="ja-JP"/>
         </w:rPr>
-        <w:t>:</w:t>
+        <w:t xml:space="preserve"> Valor obtenido en la dimensión j. </w:t>
       </w:r>
       <w:r>
         <w:rPr>
@@ -14476,7 +14631,7 @@
           <w:shd w:val="clear" w:color="auto" w:fill="FFFFFF"/>
           <w:lang w:eastAsia="ja-JP"/>
         </w:rPr>
-        <w:t xml:space="preserve"> Valor obtenido en la dimensión j. </w:t>
+        <w:br/>
       </w:r>
       <w:r>
         <w:rPr>
@@ -14486,29 +14641,7 @@
           <w:shd w:val="clear" w:color="auto" w:fill="FFFFFF"/>
           <w:lang w:eastAsia="ja-JP"/>
         </w:rPr>
-        <w:br/>
-      </w:r>
-      <w:proofErr w:type="spellStart"/>
-      <w:r>
-        <w:rPr>
-          <w:rFonts w:asciiTheme="minorHAnsi" w:eastAsiaTheme="minorEastAsia" w:hAnsiTheme="minorHAnsi"/>
-          <w:sz w:val="22"/>
-          <w:szCs w:val="22"/>
-          <w:shd w:val="clear" w:color="auto" w:fill="FFFFFF"/>
-          <w:lang w:eastAsia="ja-JP"/>
-        </w:rPr>
-        <w:t>Pj</w:t>
-      </w:r>
-      <w:proofErr w:type="spellEnd"/>
-      <w:r>
-        <w:rPr>
-          <w:rFonts w:asciiTheme="minorHAnsi" w:eastAsiaTheme="minorEastAsia" w:hAnsiTheme="minorHAnsi"/>
-          <w:sz w:val="22"/>
-          <w:szCs w:val="22"/>
-          <w:shd w:val="clear" w:color="auto" w:fill="FFFFFF"/>
-          <w:lang w:eastAsia="ja-JP"/>
-        </w:rPr>
-        <w:t>:</w:t>
+        <w:t>Pj:</w:t>
       </w:r>
       <w:r>
         <w:rPr>
@@ -15818,7 +15951,7 @@
       <w:r>
         <w:rPr>
           <w:noProof/>
-          <w:lang w:val="es-ES" w:eastAsia="es-ES"/>
+          <w:lang w:eastAsia="es-AR"/>
         </w:rPr>
         <w:drawing>
           <wp:inline distT="0" distB="0" distL="0" distR="0" wp14:anchorId="0869BB72" wp14:editId="092B7053">
@@ -17380,7 +17513,7 @@
       <w:r>
         <w:rPr>
           <w:noProof/>
-          <w:lang w:val="es-ES" w:eastAsia="es-ES"/>
+          <w:lang w:eastAsia="es-AR"/>
         </w:rPr>
         <w:drawing>
           <wp:inline distT="0" distB="0" distL="0" distR="0" wp14:anchorId="6E839DC8" wp14:editId="4DBC0DFB">
@@ -19030,25 +19163,7 @@
                 <w:sz w:val="20"/>
                 <w:shd w:val="clear" w:color="auto" w:fill="FFFFFF"/>
               </w:rPr>
-              <w:t xml:space="preserve">El problema es relativamente simple o puede descomponerse en </w:t>
-            </w:r>
-            <w:proofErr w:type="spellStart"/>
-            <w:r>
-              <w:rPr>
-                <w:b w:val="0"/>
-                <w:sz w:val="20"/>
-                <w:shd w:val="clear" w:color="auto" w:fill="FFFFFF"/>
-              </w:rPr>
-              <w:t>subproblemas</w:t>
-            </w:r>
-            <w:proofErr w:type="spellEnd"/>
-            <w:r>
-              <w:rPr>
-                <w:b w:val="0"/>
-                <w:sz w:val="20"/>
-                <w:shd w:val="clear" w:color="auto" w:fill="FFFFFF"/>
-              </w:rPr>
-              <w:t xml:space="preserve"> </w:t>
+              <w:t xml:space="preserve">El problema es relativamente simple o puede descomponerse en subproblemas </w:t>
             </w:r>
           </w:p>
         </w:tc>
@@ -19400,25 +19515,7 @@
                 <w:sz w:val="20"/>
                 <w:shd w:val="clear" w:color="auto" w:fill="FFFFFF"/>
               </w:rPr>
-              <w:t xml:space="preserve">La tarea acepta la técnica </w:t>
-            </w:r>
-            <w:proofErr w:type="spellStart"/>
-            <w:r>
-              <w:rPr>
-                <w:b w:val="0"/>
-                <w:sz w:val="20"/>
-                <w:shd w:val="clear" w:color="auto" w:fill="FFFFFF"/>
-              </w:rPr>
-              <w:t>prototipado</w:t>
-            </w:r>
-            <w:proofErr w:type="spellEnd"/>
-            <w:r>
-              <w:rPr>
-                <w:b w:val="0"/>
-                <w:sz w:val="20"/>
-                <w:shd w:val="clear" w:color="auto" w:fill="FFFFFF"/>
-              </w:rPr>
-              <w:t xml:space="preserve"> gradual </w:t>
+              <w:t xml:space="preserve">La tarea acepta la técnica prototipado gradual </w:t>
             </w:r>
           </w:p>
         </w:tc>
@@ -20400,7 +20497,7 @@
       <w:r>
         <w:rPr>
           <w:noProof/>
-          <w:lang w:val="es-ES" w:eastAsia="es-ES"/>
+          <w:lang w:eastAsia="es-AR"/>
         </w:rPr>
         <w:drawing>
           <wp:inline distT="0" distB="0" distL="0" distR="0" wp14:anchorId="216965F5" wp14:editId="680672AF">
@@ -24784,7 +24881,7 @@
       <w:r>
         <w:rPr>
           <w:noProof/>
-          <w:lang w:val="es-ES" w:eastAsia="es-ES"/>
+          <w:lang w:eastAsia="es-AR"/>
         </w:rPr>
         <w:drawing>
           <wp:inline distT="0" distB="0" distL="0" distR="0" wp14:anchorId="7252FF40" wp14:editId="618EDAC5">
@@ -27824,7 +27921,7 @@
       <w:r>
         <w:rPr>
           <w:noProof/>
-          <w:lang w:val="es-ES" w:eastAsia="es-ES"/>
+          <w:lang w:eastAsia="es-AR"/>
         </w:rPr>
         <w:drawing>
           <wp:inline distT="0" distB="0" distL="0" distR="0" wp14:anchorId="04E0F3E4" wp14:editId="478F1E5F">
@@ -28398,12 +28495,24 @@
         <w:rPr>
           <w:lang w:val="es-ES"/>
         </w:rPr>
-        <w:t>la cual nos dice si el desarrollo de un Sistema Basado en Conocimiento es posible, está justificado, es apropiado y su construcción va a tener éxito. El valor obtenido en el test fue de 6,</w:t>
+        <w:t xml:space="preserve">la cual </w:t>
       </w:r>
       <w:r>
         <w:rPr>
           <w:lang w:val="es-ES"/>
         </w:rPr>
+        <w:t>indica que</w:t>
+      </w:r>
+      <w:r>
+        <w:rPr>
+          <w:lang w:val="es-ES"/>
+        </w:rPr>
+        <w:t xml:space="preserve"> si el desarrollo de un Sistema Basado en Conocimiento es posible, está justificado, es apropiado y su construcción va a tener éxito. El valor obtenido en el test fue de 6,</w:t>
+      </w:r>
+      <w:r>
+        <w:rPr>
+          <w:lang w:val="es-ES"/>
+        </w:rPr>
         <w:t>0</w:t>
       </w:r>
       <w:r>
@@ -28416,7 +28525,19 @@
         <w:rPr>
           <w:lang w:val="es-ES"/>
         </w:rPr>
-        <w:t>lo cual podemos concluir que la tarea es susceptible de ser tratada con tecnología de Ingeniería de Conocimiento.</w:t>
+        <w:t>lo cual</w:t>
+      </w:r>
+      <w:r>
+        <w:rPr>
+          <w:lang w:val="es-ES"/>
+        </w:rPr>
+        <w:t xml:space="preserve"> se puede</w:t>
+      </w:r>
+      <w:r>
+        <w:rPr>
+          <w:lang w:val="es-ES"/>
+        </w:rPr>
+        <w:t xml:space="preserve"> concluir que la tarea es susceptible de ser tratada con tecnología de Ingeniería de Conocimiento.</w:t>
       </w:r>
       <w:r>
         <w:rPr>
@@ -28432,7 +28553,6 @@
           <w:id w:val="1311450431"/>
           <w:citation/>
         </w:sdtPr>
-        <w:sdtEndPr/>
         <w:sdtContent>
           <w:r>
             <w:rPr>
@@ -28538,7 +28658,7 @@
       <w:rPr>
         <w:noProof/>
         <w:color w:val="F07F09" w:themeColor="accent1"/>
-        <w:lang w:val="es-ES" w:eastAsia="es-ES"/>
+        <w:lang w:eastAsia="es-AR"/>
       </w:rPr>
       <w:drawing>
         <wp:anchor distT="0" distB="0" distL="114300" distR="114300" simplePos="0" relativeHeight="251656704" behindDoc="0" locked="0" layoutInCell="1" allowOverlap="1" wp14:anchorId="203A1BC6" wp14:editId="70484E52">
@@ -28643,7 +28763,7 @@
         <w:color w:val="F07F09" w:themeColor="accent1"/>
         <w:lang w:val="es-ES"/>
       </w:rPr>
-      <w:t>2</w:t>
+      <w:t>10</w:t>
     </w:r>
     <w:r>
       <w:rPr>
@@ -28658,31 +28778,16 @@
       </w:rPr>
       <w:t xml:space="preserve"> de </w:t>
     </w:r>
-    <w:r>
-      <w:fldChar w:fldCharType="begin"/>
-    </w:r>
-    <w:r>
-      <w:instrText>NUMPAGES  \* Arabic  \* MERGEFORMAT</w:instrText>
-    </w:r>
-    <w:r>
-      <w:fldChar w:fldCharType="separate"/>
-    </w:r>
-    <w:r>
-      <w:rPr>
-        <w:noProof/>
-        <w:color w:val="F07F09" w:themeColor="accent1"/>
-        <w:lang w:val="es-ES"/>
-      </w:rPr>
-      <w:t>16</w:t>
-    </w:r>
-    <w:r>
-      <w:rPr>
-        <w:noProof/>
-        <w:color w:val="F07F09" w:themeColor="accent1"/>
-        <w:lang w:val="es-ES"/>
-      </w:rPr>
-      <w:fldChar w:fldCharType="end"/>
-    </w:r>
+    <w:fldSimple w:instr="NUMPAGES  \* Arabic  \* MERGEFORMAT">
+      <w:r>
+        <w:rPr>
+          <w:noProof/>
+          <w:color w:val="F07F09" w:themeColor="accent1"/>
+          <w:lang w:val="es-ES"/>
+        </w:rPr>
+        <w:t>16</w:t>
+      </w:r>
+    </w:fldSimple>
   </w:p>
   <w:p>
     <w:pPr>
@@ -28756,7 +28861,6 @@
         <w:dataBinding w:prefixMappings="xmlns:ns0='http://purl.org/dc/elements/1.1/' xmlns:ns1='http://schemas.openxmlformats.org/package/2006/metadata/core-properties' " w:xpath="/ns1:coreProperties[1]/ns0:title[1]" w:storeItemID="{6C3C8BC8-F283-45AE-878A-BAB7291924A1}"/>
         <w:text/>
       </w:sdtPr>
-      <w:sdtEndPr/>
       <w:sdtContent>
         <w:r>
           <w:t>Propuesta de Proyecto Final</w:t>
@@ -34817,11 +34921,11 @@
           <c:showPercent val="0"/>
           <c:showBubbleSize val="0"/>
         </c:dLbls>
-        <c:axId val="317596112"/>
-        <c:axId val="317596896"/>
+        <c:axId val="317018040"/>
+        <c:axId val="317018432"/>
       </c:scatterChart>
       <c:valAx>
-        <c:axId val="317596112"/>
+        <c:axId val="317018040"/>
         <c:scaling>
           <c:orientation val="minMax"/>
         </c:scaling>
@@ -34853,15 +34957,15 @@
                 <a:cs typeface="Arial"/>
               </a:defRPr>
             </a:pPr>
-            <a:endParaRPr lang="es-ES"/>
+            <a:endParaRPr lang="es-AR"/>
           </a:p>
         </c:txPr>
-        <c:crossAx val="317596896"/>
+        <c:crossAx val="317018432"/>
         <c:crosses val="autoZero"/>
         <c:crossBetween val="midCat"/>
       </c:valAx>
       <c:valAx>
-        <c:axId val="317596896"/>
+        <c:axId val="317018432"/>
         <c:scaling>
           <c:orientation val="minMax"/>
         </c:scaling>
@@ -34903,10 +35007,10 @@
                 <a:cs typeface="Arial"/>
               </a:defRPr>
             </a:pPr>
-            <a:endParaRPr lang="es-ES"/>
+            <a:endParaRPr lang="es-AR"/>
           </a:p>
         </c:txPr>
-        <c:crossAx val="317596112"/>
+        <c:crossAx val="317018040"/>
         <c:crosses val="autoZero"/>
         <c:crossBetween val="midCat"/>
       </c:valAx>
@@ -34960,7 +35064,7 @@
               <a:cs typeface="Arial"/>
             </a:defRPr>
           </a:pPr>
-          <a:endParaRPr lang="es-ES"/>
+          <a:endParaRPr lang="es-AR"/>
         </a:p>
       </c:txPr>
     </c:legend>
@@ -34993,7 +35097,7 @@
           <a:cs typeface="Arial"/>
         </a:defRPr>
       </a:pPr>
-      <a:endParaRPr lang="es-ES"/>
+      <a:endParaRPr lang="es-AR"/>
     </a:p>
   </c:txPr>
   <c:externalData r:id="rId1">
@@ -35709,11 +35813,11 @@
           <c:showPercent val="0"/>
           <c:showBubbleSize val="0"/>
         </c:dLbls>
-        <c:axId val="320851624"/>
-        <c:axId val="320852016"/>
+        <c:axId val="320691864"/>
+        <c:axId val="320689512"/>
       </c:scatterChart>
       <c:valAx>
-        <c:axId val="320851624"/>
+        <c:axId val="320691864"/>
         <c:scaling>
           <c:orientation val="minMax"/>
         </c:scaling>
@@ -35745,15 +35849,15 @@
                 <a:cs typeface="Arial"/>
               </a:defRPr>
             </a:pPr>
-            <a:endParaRPr lang="es-ES"/>
+            <a:endParaRPr lang="es-AR"/>
           </a:p>
         </c:txPr>
-        <c:crossAx val="320852016"/>
+        <c:crossAx val="320689512"/>
         <c:crosses val="autoZero"/>
         <c:crossBetween val="midCat"/>
       </c:valAx>
       <c:valAx>
-        <c:axId val="320852016"/>
+        <c:axId val="320689512"/>
         <c:scaling>
           <c:orientation val="minMax"/>
         </c:scaling>
@@ -35795,10 +35899,10 @@
                 <a:cs typeface="Arial"/>
               </a:defRPr>
             </a:pPr>
-            <a:endParaRPr lang="es-ES"/>
+            <a:endParaRPr lang="es-AR"/>
           </a:p>
         </c:txPr>
-        <c:crossAx val="320851624"/>
+        <c:crossAx val="320691864"/>
         <c:crosses val="autoZero"/>
         <c:crossBetween val="midCat"/>
       </c:valAx>
@@ -35852,7 +35956,7 @@
               <a:cs typeface="Arial"/>
             </a:defRPr>
           </a:pPr>
-          <a:endParaRPr lang="es-ES"/>
+          <a:endParaRPr lang="es-AR"/>
         </a:p>
       </c:txPr>
     </c:legend>
@@ -35885,7 +35989,7 @@
           <a:cs typeface="Arial"/>
         </a:defRPr>
       </a:pPr>
-      <a:endParaRPr lang="es-ES"/>
+      <a:endParaRPr lang="es-AR"/>
     </a:p>
   </c:txPr>
   <c:externalData r:id="rId1">
@@ -36601,11 +36705,11 @@
           <c:showPercent val="0"/>
           <c:showBubbleSize val="0"/>
         </c:dLbls>
-        <c:axId val="326924304"/>
-        <c:axId val="326921560"/>
+        <c:axId val="320690296"/>
+        <c:axId val="320691472"/>
       </c:scatterChart>
       <c:valAx>
-        <c:axId val="326924304"/>
+        <c:axId val="320690296"/>
         <c:scaling>
           <c:orientation val="minMax"/>
         </c:scaling>
@@ -36637,15 +36741,15 @@
                 <a:cs typeface="Arial"/>
               </a:defRPr>
             </a:pPr>
-            <a:endParaRPr lang="es-ES"/>
+            <a:endParaRPr lang="es-AR"/>
           </a:p>
         </c:txPr>
-        <c:crossAx val="326921560"/>
+        <c:crossAx val="320691472"/>
         <c:crosses val="autoZero"/>
         <c:crossBetween val="midCat"/>
       </c:valAx>
       <c:valAx>
-        <c:axId val="326921560"/>
+        <c:axId val="320691472"/>
         <c:scaling>
           <c:orientation val="minMax"/>
         </c:scaling>
@@ -36687,10 +36791,10 @@
                 <a:cs typeface="Arial"/>
               </a:defRPr>
             </a:pPr>
-            <a:endParaRPr lang="es-ES"/>
+            <a:endParaRPr lang="es-AR"/>
           </a:p>
         </c:txPr>
-        <c:crossAx val="326924304"/>
+        <c:crossAx val="320690296"/>
         <c:crosses val="autoZero"/>
         <c:crossBetween val="midCat"/>
       </c:valAx>
@@ -36744,7 +36848,7 @@
               <a:cs typeface="Arial"/>
             </a:defRPr>
           </a:pPr>
-          <a:endParaRPr lang="es-ES"/>
+          <a:endParaRPr lang="es-AR"/>
         </a:p>
       </c:txPr>
     </c:legend>
@@ -36777,7 +36881,7 @@
           <a:cs typeface="Arial"/>
         </a:defRPr>
       </a:pPr>
-      <a:endParaRPr lang="es-ES"/>
+      <a:endParaRPr lang="es-AR"/>
     </a:p>
   </c:txPr>
   <c:externalData r:id="rId1">
@@ -37493,11 +37597,11 @@
           <c:showPercent val="0"/>
           <c:showBubbleSize val="0"/>
         </c:dLbls>
-        <c:axId val="322764440"/>
-        <c:axId val="322766008"/>
+        <c:axId val="320692256"/>
+        <c:axId val="320691080"/>
       </c:scatterChart>
       <c:valAx>
-        <c:axId val="322764440"/>
+        <c:axId val="320692256"/>
         <c:scaling>
           <c:orientation val="minMax"/>
         </c:scaling>
@@ -37529,15 +37633,15 @@
                 <a:cs typeface="Arial"/>
               </a:defRPr>
             </a:pPr>
-            <a:endParaRPr lang="es-ES"/>
+            <a:endParaRPr lang="es-AR"/>
           </a:p>
         </c:txPr>
-        <c:crossAx val="322766008"/>
+        <c:crossAx val="320691080"/>
         <c:crosses val="autoZero"/>
         <c:crossBetween val="midCat"/>
       </c:valAx>
       <c:valAx>
-        <c:axId val="322766008"/>
+        <c:axId val="320691080"/>
         <c:scaling>
           <c:orientation val="minMax"/>
         </c:scaling>
@@ -37579,10 +37683,10 @@
                 <a:cs typeface="Arial"/>
               </a:defRPr>
             </a:pPr>
-            <a:endParaRPr lang="es-ES"/>
+            <a:endParaRPr lang="es-AR"/>
           </a:p>
         </c:txPr>
-        <c:crossAx val="322764440"/>
+        <c:crossAx val="320692256"/>
         <c:crosses val="autoZero"/>
         <c:crossBetween val="midCat"/>
       </c:valAx>
@@ -37636,7 +37740,7 @@
               <a:cs typeface="Arial"/>
             </a:defRPr>
           </a:pPr>
-          <a:endParaRPr lang="es-ES"/>
+          <a:endParaRPr lang="es-AR"/>
         </a:p>
       </c:txPr>
     </c:legend>
@@ -37669,7 +37773,7 @@
           <a:cs typeface="Arial"/>
         </a:defRPr>
       </a:pPr>
-      <a:endParaRPr lang="es-ES"/>
+      <a:endParaRPr lang="es-AR"/>
     </a:p>
   </c:txPr>
   <c:externalData r:id="rId1">
@@ -38529,11 +38633,11 @@
           <c:showPercent val="0"/>
           <c:showBubbleSize val="0"/>
         </c:dLbls>
-        <c:axId val="151268552"/>
-        <c:axId val="323094928"/>
+        <c:axId val="387191048"/>
+        <c:axId val="387193008"/>
       </c:scatterChart>
       <c:valAx>
-        <c:axId val="151268552"/>
+        <c:axId val="387191048"/>
         <c:scaling>
           <c:orientation val="minMax"/>
         </c:scaling>
@@ -38565,15 +38669,15 @@
                 <a:cs typeface="Arial"/>
               </a:defRPr>
             </a:pPr>
-            <a:endParaRPr lang="es-ES"/>
+            <a:endParaRPr lang="es-AR"/>
           </a:p>
         </c:txPr>
-        <c:crossAx val="323094928"/>
+        <c:crossAx val="387193008"/>
         <c:crosses val="autoZero"/>
         <c:crossBetween val="midCat"/>
       </c:valAx>
       <c:valAx>
-        <c:axId val="323094928"/>
+        <c:axId val="387193008"/>
         <c:scaling>
           <c:orientation val="minMax"/>
         </c:scaling>
@@ -38615,10 +38719,10 @@
                 <a:cs typeface="Arial"/>
               </a:defRPr>
             </a:pPr>
-            <a:endParaRPr lang="es-ES"/>
+            <a:endParaRPr lang="es-AR"/>
           </a:p>
         </c:txPr>
-        <c:crossAx val="151268552"/>
+        <c:crossAx val="387191048"/>
         <c:crosses val="autoZero"/>
         <c:crossBetween val="midCat"/>
       </c:valAx>
@@ -38672,7 +38776,7 @@
               <a:cs typeface="Arial"/>
             </a:defRPr>
           </a:pPr>
-          <a:endParaRPr lang="es-ES"/>
+          <a:endParaRPr lang="es-AR"/>
         </a:p>
       </c:txPr>
     </c:legend>
@@ -38705,7 +38809,7 @@
           <a:cs typeface="Arial"/>
         </a:defRPr>
       </a:pPr>
-      <a:endParaRPr lang="es-ES"/>
+      <a:endParaRPr lang="es-AR"/>
     </a:p>
   </c:txPr>
   <c:externalData r:id="rId1">
@@ -39119,34 +39223,6 @@
       </b:Author>
     </b:Author>
     <b:RefOrder>24</b:RefOrder>
-  </b:Source>
-  <b:Source>
-    <b:Tag>Joh95</b:Tag>
-    <b:SourceType>Book</b:SourceType>
-    <b:Guid>{B0FD7AFE-1992-4E7B-B508-D6B50A63A466}</b:Guid>
-    <b:Title>Manual de diagnostico y estadistico de los trastornos mentales</b:Title>
-    <b:Year>1995</b:Year>
-    <b:Author>
-      <b:Author>
-        <b:NameList>
-          <b:Person>
-            <b:Last>John</b:Last>
-            <b:First>D.</b:First>
-          </b:Person>
-          <b:Person>
-            <b:Last>Catherine</b:Last>
-            <b:First>T.</b:First>
-          </b:Person>
-          <b:Person>
-            <b:Last>MacArthur</b:Last>
-          </b:Person>
-        </b:NameList>
-      </b:Author>
-    </b:Author>
-    <b:Publisher>ISBN</b:Publisher>
-    <b:City>Barcelona</b:City>
-    <b:Pages>40</b:Pages>
-    <b:RefOrder>3</b:RefOrder>
   </b:Source>
   <b:Source>
     <b:Tag>Fun11</b:Tag>
@@ -39628,6 +39704,34 @@
     </b:Author>
     <b:RefOrder>18</b:RefOrder>
   </b:Source>
+  <b:Source>
+    <b:Tag>Joh95</b:Tag>
+    <b:SourceType>BookSection</b:SourceType>
+    <b:Guid>{1877C721-A60E-478E-A203-109EE579FD7B}</b:Guid>
+    <b:Title>Manual de diagnostico y estadistico de los trastornos mentales</b:Title>
+    <b:Year>1995</b:Year>
+    <b:Author>
+      <b:Author>
+        <b:NameList>
+          <b:Person>
+            <b:Last>John</b:Last>
+            <b:First>D.</b:First>
+          </b:Person>
+          <b:Person>
+            <b:Last>Catherine</b:Last>
+            <b:First>T.</b:First>
+          </b:Person>
+          <b:Person>
+            <b:Last>MacArthur</b:Last>
+          </b:Person>
+        </b:NameList>
+      </b:Author>
+    </b:Author>
+    <b:Publisher>ISBN</b:Publisher>
+    <b:City>Barcelona</b:City>
+    <b:Pages>40</b:Pages>
+    <b:RefOrder>3</b:RefOrder>
+  </b:Source>
 </b:Sources>
 </file>
 
@@ -39755,34 +39859,6 @@
       </b:Author>
     </b:Author>
     <b:RefOrder>24</b:RefOrder>
-  </b:Source>
-  <b:Source>
-    <b:Tag>Joh95</b:Tag>
-    <b:SourceType>Book</b:SourceType>
-    <b:Guid>{B0FD7AFE-1992-4E7B-B508-D6B50A63A466}</b:Guid>
-    <b:Title>Manual de diagnostico y estadistico de los trastornos mentales</b:Title>
-    <b:Year>1995</b:Year>
-    <b:Author>
-      <b:Author>
-        <b:NameList>
-          <b:Person>
-            <b:Last>John</b:Last>
-            <b:First>D.</b:First>
-          </b:Person>
-          <b:Person>
-            <b:Last>Catherine</b:Last>
-            <b:First>T.</b:First>
-          </b:Person>
-          <b:Person>
-            <b:Last>MacArthur</b:Last>
-          </b:Person>
-        </b:NameList>
-      </b:Author>
-    </b:Author>
-    <b:Publisher>ISBN</b:Publisher>
-    <b:City>Barcelona</b:City>
-    <b:Pages>40</b:Pages>
-    <b:RefOrder>3</b:RefOrder>
   </b:Source>
   <b:Source>
     <b:Tag>Fun11</b:Tag>
@@ -40264,6 +40340,34 @@
     </b:Author>
     <b:RefOrder>18</b:RefOrder>
   </b:Source>
+  <b:Source>
+    <b:Tag>Joh95</b:Tag>
+    <b:SourceType>BookSection</b:SourceType>
+    <b:Guid>{1877C721-A60E-478E-A203-109EE579FD7B}</b:Guid>
+    <b:Title>Manual de diagnostico y estadistico de los trastornos mentales</b:Title>
+    <b:Year>1995</b:Year>
+    <b:Author>
+      <b:Author>
+        <b:NameList>
+          <b:Person>
+            <b:Last>John</b:Last>
+            <b:First>D.</b:First>
+          </b:Person>
+          <b:Person>
+            <b:Last>Catherine</b:Last>
+            <b:First>T.</b:First>
+          </b:Person>
+          <b:Person>
+            <b:Last>MacArthur</b:Last>
+          </b:Person>
+        </b:NameList>
+      </b:Author>
+    </b:Author>
+    <b:Publisher>ISBN</b:Publisher>
+    <b:City>Barcelona</b:City>
+    <b:Pages>40</b:Pages>
+    <b:RefOrder>3</b:RefOrder>
+  </b:Source>
 </b:Sources>
 </file>
 
@@ -40284,7 +40388,7 @@
 </file>
 
 <file path=customXml/itemProps3.xml><?xml version="1.0" encoding="utf-8"?>
-<ds:datastoreItem xmlns:ds="http://schemas.openxmlformats.org/officeDocument/2006/customXml" ds:itemID="{03260428-6040-459B-B412-A66EAC76DC88}">
+<ds:datastoreItem xmlns:ds="http://schemas.openxmlformats.org/officeDocument/2006/customXml" ds:itemID="{0DF8BC17-A50A-4322-AAAF-40451B8420FA}">
   <ds:schemaRefs>
     <ds:schemaRef ds:uri="http://schemas.openxmlformats.org/officeDocument/2006/bibliography"/>
   </ds:schemaRefs>
@@ -40292,7 +40396,7 @@
 </file>
 
 <file path=customXml/itemProps4.xml><?xml version="1.0" encoding="utf-8"?>
-<ds:datastoreItem xmlns:ds="http://schemas.openxmlformats.org/officeDocument/2006/customXml" ds:itemID="{2467F175-1C73-44DA-B890-E30E0EACE95C}">
+<ds:datastoreItem xmlns:ds="http://schemas.openxmlformats.org/officeDocument/2006/customXml" ds:itemID="{58AE5E22-3F41-4153-B72A-01EB67D3E578}">
   <ds:schemaRefs>
     <ds:schemaRef ds:uri="http://schemas.openxmlformats.org/officeDocument/2006/bibliography"/>
   </ds:schemaRefs>

</xml_diff>

<commit_message>
Correcciones bibliograficas y referencias
</commit_message>
<xml_diff>
--- a/Anteproyecto CHAPTEA - 2 - Corregidas las observaciones.docx
+++ b/Anteproyecto CHAPTEA - 2 - Corregidas las observaciones.docx
@@ -4790,7 +4790,7 @@
             <w:fldChar w:fldCharType="begin"/>
           </w:r>
           <w:r>
-            <w:instrText xml:space="preserve"> CITATION Nat11 \l 11274 </w:instrText>
+            <w:instrText xml:space="preserve">CITATION Nat11 \l 11274 </w:instrText>
           </w:r>
           <w:r>
             <w:fldChar w:fldCharType="separate"/>
@@ -5105,7 +5105,7 @@
             <w:fldChar w:fldCharType="begin"/>
           </w:r>
           <w:r>
-            <w:instrText xml:space="preserve"> CITATION Tam14 \l 11274 </w:instrText>
+            <w:instrText xml:space="preserve">CITATION Tam14 \l 11274 </w:instrText>
           </w:r>
           <w:r>
             <w:fldChar w:fldCharType="separate"/>
@@ -6259,7 +6259,7 @@
             <w:rPr>
               <w:noProof/>
             </w:rPr>
-            <w:t>(Koegel, 1995)</w:t>
+            <w:t>(Koegel &amp; Koegel, 1995)</w:t>
           </w:r>
           <w:r>
             <w:rPr>
@@ -6289,12 +6289,6 @@
         <w:rPr>
           <w:u w:val="single"/>
         </w:rPr>
-        <w:t>“</w:t>
-      </w:r>
-      <w:r>
-        <w:rPr>
-          <w:u w:val="single"/>
-        </w:rPr>
         <w:t xml:space="preserve">Aumentar la consciencia de los intentos de </w:t>
       </w:r>
       <w:r>
@@ -6385,9 +6379,6 @@
       </w:r>
       <w:r>
         <w:t xml:space="preserve"> La experiencia de participar en un grupo social es esencial para desarrollar habilidades sociales y comunicativas. Exponer a los niños autistas a situaciones en las que haya modelos, una buena comunicación y destrezas sociales van a ayudar a desarrollar conductas interactivas más apropiadas. Participar en interacciones comunicativas ayuda a enseñarles que pueden obtener resultados positivos a través de la comunicación.</w:t>
-      </w:r>
-      <w:r>
-        <w:t>”</w:t>
       </w:r>
     </w:p>
     <w:p>
@@ -6435,7 +6426,7 @@
             <w:rPr>
               <w:shd w:val="clear" w:color="auto" w:fill="FFFFFF"/>
             </w:rPr>
-            <w:instrText xml:space="preserve"> CITATION Nat11 \l 11274 </w:instrText>
+            <w:instrText xml:space="preserve">CITATION Nat11 \l 11274 </w:instrText>
           </w:r>
           <w:r>
             <w:rPr>
@@ -6644,7 +6635,7 @@
             <w:rPr>
               <w:shd w:val="clear" w:color="auto" w:fill="FFFFFF"/>
             </w:rPr>
-            <w:instrText xml:space="preserve"> CITATION EGG12 \l 11274 </w:instrText>
+            <w:instrText xml:space="preserve">CITATION EGG12 \l 11274 </w:instrText>
           </w:r>
           <w:r>
             <w:rPr>
@@ -6719,7 +6710,7 @@
             <w:rPr>
               <w:shd w:val="clear" w:color="auto" w:fill="FFFFFF"/>
             </w:rPr>
-            <w:instrText xml:space="preserve"> CITATION Fun11 \l 11274 </w:instrText>
+            <w:instrText xml:space="preserve">CITATION Fun11 \l 11274 </w:instrText>
           </w:r>
           <w:r>
             <w:rPr>
@@ -6791,7 +6782,7 @@
             <w:rPr>
               <w:shd w:val="clear" w:color="auto" w:fill="FFFFFF"/>
             </w:rPr>
-            <w:instrText xml:space="preserve"> CITATION Bar14 \l 11274 </w:instrText>
+            <w:instrText xml:space="preserve">CITATION Bar14 \l 11274 </w:instrText>
           </w:r>
           <w:r>
             <w:rPr>
@@ -6870,7 +6861,7 @@
             <w:rPr>
               <w:shd w:val="clear" w:color="auto" w:fill="FFFFFF"/>
             </w:rPr>
-            <w:instrText xml:space="preserve"> CITATION Chr12 \l 11274 </w:instrText>
+            <w:instrText xml:space="preserve">CITATION Chr12 \l 11274 </w:instrText>
           </w:r>
           <w:r>
             <w:rPr>
@@ -6930,7 +6921,7 @@
             <w:rPr>
               <w:shd w:val="clear" w:color="auto" w:fill="FFFFFF"/>
             </w:rPr>
-            <w:instrText xml:space="preserve"> CITATION Acc14 \l 11274 </w:instrText>
+            <w:instrText xml:space="preserve">CITATION Acc14 \l 11274 </w:instrText>
           </w:r>
           <w:r>
             <w:rPr>
@@ -7003,7 +6994,7 @@
             <w:rPr>
               <w:shd w:val="clear" w:color="auto" w:fill="FFFFFF"/>
             </w:rPr>
-            <w:instrText xml:space="preserve"> CITATION Gre11 \l 11274 </w:instrText>
+            <w:instrText xml:space="preserve">CITATION Gre11 \l 11274 </w:instrText>
           </w:r>
           <w:r>
             <w:rPr>
@@ -7069,7 +7060,7 @@
             <w:rPr>
               <w:shd w:val="clear" w:color="auto" w:fill="FFFFFF"/>
             </w:rPr>
-            <w:instrText xml:space="preserve"> CITATION CPA13 \l 11274 </w:instrText>
+            <w:instrText xml:space="preserve">CITATION CPA13 \l 11274 </w:instrText>
           </w:r>
           <w:r>
             <w:rPr>
@@ -7135,7 +7126,7 @@
             <w:rPr>
               <w:shd w:val="clear" w:color="auto" w:fill="FFFFFF"/>
             </w:rPr>
-            <w:instrText xml:space="preserve"> CITATION Car12 \l 11274 </w:instrText>
+            <w:instrText xml:space="preserve">CITATION Car12 \l 11274 </w:instrText>
           </w:r>
           <w:r>
             <w:rPr>
@@ -7213,7 +7204,7 @@
             <w:rPr>
               <w:shd w:val="clear" w:color="auto" w:fill="FFFFFF"/>
             </w:rPr>
-            <w:instrText xml:space="preserve"> CITATION Aff14 \l 11274 </w:instrText>
+            <w:instrText xml:space="preserve">CITATION Aff14 \l 11274 </w:instrText>
           </w:r>
           <w:r>
             <w:rPr>
@@ -7279,7 +7270,7 @@
             <w:rPr>
               <w:shd w:val="clear" w:color="auto" w:fill="FFFFFF"/>
             </w:rPr>
-            <w:instrText xml:space="preserve"> CITATION Fun14 \l 11274 </w:instrText>
+            <w:instrText xml:space="preserve">CITATION Fun14 \l 11274 </w:instrText>
           </w:r>
           <w:r>
             <w:rPr>
@@ -7345,7 +7336,7 @@
             <w:rPr>
               <w:shd w:val="clear" w:color="auto" w:fill="FFFFFF"/>
             </w:rPr>
-            <w:instrText xml:space="preserve"> CITATION Acc141 \l 11274 </w:instrText>
+            <w:instrText xml:space="preserve">CITATION Acc141 \l 11274 </w:instrText>
           </w:r>
           <w:r>
             <w:rPr>
@@ -7423,7 +7414,7 @@
             <w:rPr>
               <w:shd w:val="clear" w:color="auto" w:fill="FFFFFF"/>
             </w:rPr>
-            <w:instrText xml:space="preserve"> CITATION And13 \l 11274 </w:instrText>
+            <w:instrText xml:space="preserve">CITATION And13 \l 11274 </w:instrText>
           </w:r>
           <w:r>
             <w:rPr>
@@ -7477,7 +7468,7 @@
             <w:rPr>
               <w:shd w:val="clear" w:color="auto" w:fill="FFFFFF"/>
             </w:rPr>
-            <w:instrText xml:space="preserve"> CITATION Spe15 \l 11274 </w:instrText>
+            <w:instrText xml:space="preserve">CITATION Spe15 \l 11274 </w:instrText>
           </w:r>
           <w:r>
             <w:rPr>
@@ -7490,7 +7481,7 @@
               <w:noProof/>
               <w:shd w:val="clear" w:color="auto" w:fill="FFFFFF"/>
             </w:rPr>
-            <w:t>(SpecialNeedsWare, 2015)</w:t>
+            <w:t>(SpecialNeedsWare, 2014)</w:t>
           </w:r>
           <w:r>
             <w:rPr>
@@ -8219,7 +8210,7 @@
             <w:rPr>
               <w:shd w:val="clear" w:color="auto" w:fill="FFFFFF"/>
             </w:rPr>
-            <w:instrText xml:space="preserve"> CITATION Tam14 \l 11274 </w:instrText>
+            <w:instrText xml:space="preserve">CITATION Tam14 \l 11274 </w:instrText>
           </w:r>
           <w:r>
             <w:rPr>
@@ -12869,7 +12860,7 @@
           <w:shd w:val="clear" w:color="auto" w:fill="FFFFFF"/>
           <w:lang w:eastAsia="ja-JP"/>
         </w:rPr>
-        <w:t>articulo ….. de</w:t>
+        <w:t>capítulo I artículo</w:t>
       </w:r>
       <w:r>
         <w:rPr>
@@ -12879,7 +12870,47 @@
           <w:shd w:val="clear" w:color="auto" w:fill="FFFFFF"/>
           <w:lang w:eastAsia="ja-JP"/>
         </w:rPr>
-        <w:t xml:space="preserve"> fecha el 19 de Octubre de 2001</w:t>
+        <w:t xml:space="preserve"> </w:t>
+      </w:r>
+      <w:r>
+        <w:rPr>
+          <w:rFonts w:asciiTheme="minorHAnsi" w:eastAsiaTheme="minorEastAsia" w:hAnsiTheme="minorHAnsi"/>
+          <w:sz w:val="22"/>
+          <w:szCs w:val="22"/>
+          <w:shd w:val="clear" w:color="auto" w:fill="FFFFFF"/>
+          <w:lang w:eastAsia="ja-JP"/>
+        </w:rPr>
+        <w:t>1° inciso b)</w:t>
+      </w:r>
+      <w:r>
+        <w:rPr>
+          <w:rFonts w:asciiTheme="minorHAnsi" w:eastAsiaTheme="minorEastAsia" w:hAnsiTheme="minorHAnsi"/>
+          <w:sz w:val="22"/>
+          <w:szCs w:val="22"/>
+          <w:shd w:val="clear" w:color="auto" w:fill="FFFFFF"/>
+          <w:lang w:eastAsia="ja-JP"/>
+        </w:rPr>
+        <w:t xml:space="preserve"> de</w:t>
+      </w:r>
+      <w:r>
+        <w:rPr>
+          <w:rFonts w:asciiTheme="minorHAnsi" w:eastAsiaTheme="minorEastAsia" w:hAnsiTheme="minorHAnsi"/>
+          <w:sz w:val="22"/>
+          <w:szCs w:val="22"/>
+          <w:shd w:val="clear" w:color="auto" w:fill="FFFFFF"/>
+          <w:lang w:eastAsia="ja-JP"/>
+        </w:rPr>
+        <w:t xml:space="preserve"> fecha </w:t>
+      </w:r>
+      <w:r>
+        <w:rPr>
+          <w:rFonts w:asciiTheme="minorHAnsi" w:eastAsiaTheme="minorEastAsia" w:hAnsiTheme="minorHAnsi"/>
+          <w:sz w:val="22"/>
+          <w:szCs w:val="22"/>
+          <w:shd w:val="clear" w:color="auto" w:fill="FFFFFF"/>
+          <w:lang w:eastAsia="ja-JP"/>
+        </w:rPr>
+        <w:t>19 de Octubre de 2001</w:t>
       </w:r>
       <w:r>
         <w:rPr>
@@ -13148,961 +13179,1079 @@
             <w:t>Referencias</w:t>
           </w:r>
         </w:p>
-        <w:sdt>
-          <w:sdtPr>
-            <w:id w:val="-573587230"/>
-            <w:bibliography/>
-          </w:sdtPr>
-          <w:sdtContent>
-            <w:p>
-              <w:pPr>
-                <w:pStyle w:val="Bibliografa"/>
-                <w:ind w:left="720" w:hanging="720"/>
-                <w:rPr>
-                  <w:noProof/>
-                  <w:sz w:val="24"/>
-                  <w:szCs w:val="24"/>
-                </w:rPr>
-              </w:pPr>
-              <w:r>
-                <w:fldChar w:fldCharType="begin"/>
-              </w:r>
-              <w:r>
-                <w:instrText>BIBLIOGRAPHY</w:instrText>
-              </w:r>
-              <w:r>
-                <w:fldChar w:fldCharType="separate"/>
-              </w:r>
-              <w:r>
-                <w:rPr>
-                  <w:noProof/>
-                </w:rPr>
-                <w:t xml:space="preserve">Accegal. (13 de Febrero de 2014). </w:t>
-              </w:r>
-              <w:r>
-                <w:rPr>
-                  <w:i/>
-                  <w:iCs/>
-                  <w:noProof/>
-                </w:rPr>
-                <w:t>Google Play</w:t>
-              </w:r>
-              <w:r>
-                <w:rPr>
-                  <w:noProof/>
-                </w:rPr>
-                <w:t>. Obtenido de VirtualTEC: https://play.google.com/store/apps/details?id=com.uvigo.gti.VirtualTEC</w:t>
-              </w:r>
-            </w:p>
-            <w:p>
-              <w:pPr>
-                <w:pStyle w:val="Bibliografa"/>
-                <w:ind w:left="720" w:hanging="720"/>
-                <w:rPr>
-                  <w:noProof/>
-                </w:rPr>
-              </w:pPr>
-              <w:r>
-                <w:rPr>
-                  <w:noProof/>
-                </w:rPr>
-                <w:t xml:space="preserve">Accegal. (30 de Mayo de 2014). </w:t>
-              </w:r>
-              <w:r>
-                <w:rPr>
-                  <w:i/>
-                  <w:iCs/>
-                  <w:noProof/>
-                </w:rPr>
-                <w:t>Google Play</w:t>
-              </w:r>
-              <w:r>
-                <w:rPr>
-                  <w:noProof/>
-                </w:rPr>
-                <w:t>. Obtenido de PictoDroid Lite: https://play.google.com/store/apps/details?id=com.uvigo.gti.PictoDroidLite</w:t>
-              </w:r>
-            </w:p>
-            <w:p>
-              <w:pPr>
-                <w:pStyle w:val="Bibliografa"/>
-                <w:ind w:left="720" w:hanging="720"/>
-                <w:rPr>
-                  <w:noProof/>
-                </w:rPr>
-              </w:pPr>
-              <w:r>
-                <w:rPr>
-                  <w:noProof/>
-                </w:rPr>
-                <w:t xml:space="preserve">Ainscow. (2006). En </w:t>
-              </w:r>
-              <w:r>
-                <w:rPr>
-                  <w:i/>
-                  <w:iCs/>
-                  <w:noProof/>
-                </w:rPr>
-                <w:t>Educación para la inclusión Educación sin inclusiones</w:t>
-              </w:r>
-              <w:r>
-                <w:rPr>
-                  <w:noProof/>
-                </w:rPr>
-                <w:t xml:space="preserve"> (págs. 11-15). Madrid.</w:t>
-              </w:r>
-            </w:p>
-            <w:p>
-              <w:pPr>
-                <w:pStyle w:val="Bibliografa"/>
-                <w:ind w:left="720" w:hanging="720"/>
-                <w:rPr>
-                  <w:noProof/>
-                </w:rPr>
-              </w:pPr>
-              <w:r>
-                <w:rPr>
-                  <w:noProof/>
-                </w:rPr>
-                <w:t xml:space="preserve">Alcantud, F. (1995). </w:t>
-              </w:r>
-              <w:r>
-                <w:rPr>
-                  <w:i/>
-                  <w:iCs/>
-                  <w:noProof/>
-                </w:rPr>
-                <w:t>Estudiantes con discapacidades integradas en los Estudios Universitarios.</w:t>
-              </w:r>
-              <w:r>
-                <w:rPr>
-                  <w:noProof/>
-                </w:rPr>
-                <w:t xml:space="preserve"> Madrid: Manual de asesoramiento y Orientación Vocacional.</w:t>
-              </w:r>
-            </w:p>
-            <w:p>
-              <w:pPr>
-                <w:pStyle w:val="Bibliografa"/>
-                <w:ind w:left="720" w:hanging="720"/>
-                <w:rPr>
-                  <w:noProof/>
-                </w:rPr>
-              </w:pPr>
-              <w:r>
-                <w:rPr>
-                  <w:noProof/>
-                </w:rPr>
-                <w:t xml:space="preserve">Almeida, A., Tavares , P., &amp; Marques, J. (2012). </w:t>
-              </w:r>
-              <w:r>
-                <w:rPr>
-                  <w:i/>
-                  <w:iCs/>
-                  <w:noProof/>
-                </w:rPr>
-                <w:t>Sistemas de comunicación por imagenes para niños autistas en el comienzo de la trayectoria: análisis y re-diseño de un sistema</w:t>
-              </w:r>
-              <w:r>
-                <w:rPr>
-                  <w:noProof/>
-                </w:rPr>
-                <w:t xml:space="preserve"> (págs. 52-54, 13-14). Barcelona: Ceac Barcelona.</w:t>
-              </w:r>
-            </w:p>
-            <w:p>
-              <w:pPr>
-                <w:pStyle w:val="Bibliografa"/>
-                <w:ind w:left="720" w:hanging="720"/>
-                <w:rPr>
-                  <w:noProof/>
-                </w:rPr>
-              </w:pPr>
-              <w:r>
-                <w:rPr>
-                  <w:noProof/>
-                </w:rPr>
-                <w:t xml:space="preserve">Alvarez, &amp; Castellanos. (1993). </w:t>
-              </w:r>
-              <w:r>
-                <w:rPr>
-                  <w:i/>
-                  <w:iCs/>
-                  <w:noProof/>
-                </w:rPr>
-                <w:t>Los sistemas alternativos de comunicación en los trastornos generalizados del desarrollo.</w:t>
-              </w:r>
-              <w:r>
-                <w:rPr>
-                  <w:noProof/>
-                </w:rPr>
-                <w:t xml:space="preserve"> Murcia: CPR Murcia.</w:t>
-              </w:r>
-            </w:p>
-            <w:p>
-              <w:pPr>
-                <w:pStyle w:val="Bibliografa"/>
-                <w:ind w:left="720" w:hanging="720"/>
-                <w:rPr>
-                  <w:noProof/>
-                </w:rPr>
-              </w:pPr>
-              <w:r>
-                <w:rPr>
-                  <w:noProof/>
-                </w:rPr>
-                <w:t xml:space="preserve">Android in London. (17 de Abril de 2013). </w:t>
-              </w:r>
-              <w:r>
-                <w:rPr>
-                  <w:i/>
-                  <w:iCs/>
-                  <w:noProof/>
-                </w:rPr>
-                <w:t>Google Play</w:t>
-              </w:r>
-              <w:r>
-                <w:rPr>
-                  <w:noProof/>
-                </w:rPr>
-                <w:t>. Obtenido de iToucan Talk (Autism) Beta: https://play.google.com/store/apps/details?id=com.itoucantalk</w:t>
-              </w:r>
-            </w:p>
-            <w:p>
-              <w:pPr>
-                <w:pStyle w:val="Bibliografa"/>
-                <w:ind w:left="720" w:hanging="720"/>
-                <w:rPr>
-                  <w:noProof/>
-                </w:rPr>
-              </w:pPr>
-              <w:r>
-                <w:rPr>
-                  <w:noProof/>
-                </w:rPr>
-                <w:t xml:space="preserve">Artimage, A. (2010). Creando conciencia sobre el autismo. </w:t>
-              </w:r>
-              <w:r>
-                <w:rPr>
-                  <w:i/>
-                  <w:iCs/>
-                  <w:noProof/>
-                </w:rPr>
-                <w:t>Por nuestra salud</w:t>
-              </w:r>
-              <w:r>
-                <w:rPr>
-                  <w:noProof/>
-                </w:rPr>
-                <w:t>.</w:t>
-              </w:r>
-            </w:p>
-            <w:p>
-              <w:pPr>
-                <w:pStyle w:val="Bibliografa"/>
-                <w:ind w:left="720" w:hanging="720"/>
-                <w:rPr>
-                  <w:noProof/>
-                </w:rPr>
-              </w:pPr>
-              <w:r>
-                <w:rPr>
-                  <w:noProof/>
-                </w:rPr>
-                <w:t xml:space="preserve">Barbosa Edimar. (2 de Septiembre de 2014). </w:t>
-              </w:r>
-              <w:r>
-                <w:rPr>
-                  <w:i/>
-                  <w:iCs/>
-                  <w:noProof/>
-                </w:rPr>
-                <w:t>Google Play</w:t>
-              </w:r>
-              <w:r>
-                <w:rPr>
-                  <w:noProof/>
-                </w:rPr>
-                <w:t>. Obtenido de SCAI Autismo: https://play.google.com/store/apps/details?id=br.com.scai_autismo</w:t>
-              </w:r>
-            </w:p>
-            <w:p>
-              <w:pPr>
-                <w:pStyle w:val="Bibliografa"/>
-                <w:ind w:left="720" w:hanging="720"/>
-                <w:rPr>
-                  <w:noProof/>
-                </w:rPr>
-              </w:pPr>
-              <w:r>
-                <w:rPr>
-                  <w:noProof/>
-                </w:rPr>
-                <w:t xml:space="preserve">Carlos Bustos Tore. (19 de Mayo de 2012). </w:t>
-              </w:r>
-              <w:r>
-                <w:rPr>
-                  <w:i/>
-                  <w:iCs/>
-                  <w:noProof/>
-                </w:rPr>
-                <w:t>Google Play</w:t>
-              </w:r>
-              <w:r>
-                <w:rPr>
-                  <w:noProof/>
-                </w:rPr>
-                <w:t>. Obtenido de Pictogramas: https://play.google.com/store/apps/details?id=logo.pedia</w:t>
-              </w:r>
-            </w:p>
-            <w:p>
-              <w:pPr>
-                <w:pStyle w:val="Bibliografa"/>
-                <w:ind w:left="720" w:hanging="720"/>
-                <w:rPr>
-                  <w:noProof/>
-                </w:rPr>
-              </w:pPr>
-              <w:r>
-                <w:rPr>
-                  <w:noProof/>
-                </w:rPr>
-                <w:t xml:space="preserve">Christopher Stärkel. (28 de Enero de 2012). </w:t>
-              </w:r>
-              <w:r>
-                <w:rPr>
-                  <w:i/>
-                  <w:iCs/>
-                  <w:noProof/>
-                </w:rPr>
-                <w:t>Google Play</w:t>
-              </w:r>
-              <w:r>
-                <w:rPr>
-                  <w:noProof/>
-                </w:rPr>
-                <w:t>. Obtenido de Touch-n-say: https://play.google.com/store/apps/details?id=touchnsay.staerkel.org</w:t>
-              </w:r>
-            </w:p>
-            <w:p>
-              <w:pPr>
-                <w:pStyle w:val="Bibliografa"/>
-                <w:ind w:left="720" w:hanging="720"/>
-                <w:rPr>
-                  <w:noProof/>
-                </w:rPr>
-              </w:pPr>
-              <w:r>
-                <w:rPr>
-                  <w:noProof/>
-                </w:rPr>
-                <w:t xml:space="preserve">Cicarelli, M. C. (4 de Octubre de 2006). </w:t>
-              </w:r>
-              <w:r>
-                <w:rPr>
-                  <w:i/>
-                  <w:iCs/>
-                  <w:noProof/>
-                </w:rPr>
-                <w:t>PsicoPedagogia.</w:t>
-              </w:r>
-              <w:r>
-                <w:rPr>
-                  <w:noProof/>
-                </w:rPr>
-                <w:t xml:space="preserve"> Obtenido de Las estrategias cognitivas: http://www.psicopedagogia.com/certificado/724</w:t>
-              </w:r>
-            </w:p>
-            <w:p>
-              <w:pPr>
-                <w:pStyle w:val="Bibliografa"/>
-                <w:ind w:left="720" w:hanging="720"/>
-                <w:rPr>
-                  <w:noProof/>
-                </w:rPr>
-              </w:pPr>
-              <w:r>
-                <w:rPr>
-                  <w:noProof/>
-                </w:rPr>
-                <w:t xml:space="preserve">CPA. (31 de Julio de 2013). </w:t>
-              </w:r>
-              <w:r>
-                <w:rPr>
-                  <w:i/>
-                  <w:iCs/>
-                  <w:noProof/>
-                </w:rPr>
-                <w:t>Google Play</w:t>
-              </w:r>
-              <w:r>
-                <w:rPr>
-                  <w:noProof/>
-                </w:rPr>
-                <w:t>. Obtenido de CPA: https://play.google.com/store/apps/details?id=com.comunicador.cpa</w:t>
-              </w:r>
-            </w:p>
-            <w:p>
-              <w:pPr>
-                <w:pStyle w:val="Bibliografa"/>
-                <w:ind w:left="720" w:hanging="720"/>
-                <w:rPr>
-                  <w:noProof/>
-                </w:rPr>
-              </w:pPr>
-              <w:r>
-                <w:rPr>
-                  <w:noProof/>
-                </w:rPr>
-                <w:t xml:space="preserve">EGGS. (17 de Noviembre de 2012). </w:t>
-              </w:r>
-              <w:r>
-                <w:rPr>
-                  <w:i/>
-                  <w:iCs/>
-                  <w:noProof/>
-                </w:rPr>
-                <w:t>Google Play</w:t>
-              </w:r>
-              <w:r>
-                <w:rPr>
-                  <w:noProof/>
-                </w:rPr>
-                <w:t>. Obtenido de Asino: https://play.google.com/store/apps/details?id=com.giorgio.asino</w:t>
-              </w:r>
-            </w:p>
-            <w:p>
-              <w:pPr>
-                <w:pStyle w:val="Bibliografa"/>
-                <w:ind w:left="720" w:hanging="720"/>
-                <w:rPr>
-                  <w:noProof/>
-                </w:rPr>
-              </w:pPr>
-              <w:r>
-                <w:rPr>
-                  <w:noProof/>
-                </w:rPr>
-                <w:t xml:space="preserve">Fundación Orange. (3 de Mayo de 2011). </w:t>
-              </w:r>
-              <w:r>
-                <w:rPr>
-                  <w:i/>
-                  <w:iCs/>
-                  <w:noProof/>
-                </w:rPr>
-                <w:t>In TIC</w:t>
-              </w:r>
-              <w:r>
-                <w:rPr>
-                  <w:noProof/>
-                </w:rPr>
-                <w:t xml:space="preserve">. Obtenido de http://www.proyectosfundacionorange.es/intic/intic_movil/. </w:t>
-              </w:r>
-            </w:p>
-            <w:p>
-              <w:pPr>
-                <w:pStyle w:val="Bibliografa"/>
-                <w:ind w:left="720" w:hanging="720"/>
-                <w:rPr>
-                  <w:noProof/>
-                </w:rPr>
-              </w:pPr>
-              <w:r>
-                <w:rPr>
-                  <w:noProof/>
-                </w:rPr>
-                <w:t xml:space="preserve">Fundación Orange. (1 de Abril de 2014). </w:t>
-              </w:r>
-              <w:r>
-                <w:rPr>
-                  <w:i/>
-                  <w:iCs/>
-                  <w:noProof/>
-                </w:rPr>
-                <w:t>Google Play</w:t>
-              </w:r>
-              <w:r>
-                <w:rPr>
-                  <w:noProof/>
-                </w:rPr>
-                <w:t>. Obtenido de Azahar: https://play.google.com/store/apps/details?id=org.adapta.azahar</w:t>
-              </w:r>
-            </w:p>
-            <w:p>
-              <w:pPr>
-                <w:pStyle w:val="Bibliografa"/>
-                <w:ind w:left="720" w:hanging="720"/>
-                <w:rPr>
-                  <w:noProof/>
-                </w:rPr>
-              </w:pPr>
-              <w:r>
-                <w:rPr>
-                  <w:noProof/>
-                </w:rPr>
-                <w:t xml:space="preserve">Gómez, A., Juristo, N., Montes, C., &amp; Pazos, J. (1997). </w:t>
-              </w:r>
-              <w:r>
-                <w:rPr>
-                  <w:i/>
-                  <w:iCs/>
-                  <w:noProof/>
-                </w:rPr>
-                <w:t>Ingenieria del Conocimiento.</w:t>
-              </w:r>
-              <w:r>
-                <w:rPr>
-                  <w:noProof/>
-                </w:rPr>
-                <w:t xml:space="preserve"> Centro de Estudios Ramon Areces.</w:t>
-              </w:r>
-            </w:p>
-            <w:p>
-              <w:pPr>
-                <w:pStyle w:val="Bibliografa"/>
-                <w:ind w:left="720" w:hanging="720"/>
-                <w:rPr>
-                  <w:noProof/>
-                </w:rPr>
-              </w:pPr>
-              <w:r>
-                <w:rPr>
-                  <w:noProof/>
-                </w:rPr>
-                <w:t xml:space="preserve">Green Bubble Labs. (3 de Julio de 2011). </w:t>
-              </w:r>
-              <w:r>
-                <w:rPr>
-                  <w:i/>
-                  <w:iCs/>
-                  <w:noProof/>
-                </w:rPr>
-                <w:t>Google Play</w:t>
-              </w:r>
-              <w:r>
-                <w:rPr>
-                  <w:noProof/>
-                </w:rPr>
-                <w:t>. Obtenido de HablaFácil Autismo DiegoDice: https://play.google.com/store/apps/details?id=com.benitez.DiegoDiceSP</w:t>
-              </w:r>
-            </w:p>
-            <w:p>
-              <w:pPr>
-                <w:pStyle w:val="Bibliografa"/>
-                <w:ind w:left="720" w:hanging="720"/>
-                <w:rPr>
-                  <w:noProof/>
-                </w:rPr>
-              </w:pPr>
-              <w:r>
-                <w:rPr>
-                  <w:noProof/>
-                </w:rPr>
-                <w:lastRenderedPageBreak/>
-                <w:t xml:space="preserve">Instituto Nacional de la Salud Mental. (13 de Agosto de 2014). </w:t>
-              </w:r>
-              <w:r>
-                <w:rPr>
-                  <w:i/>
-                  <w:iCs/>
-                  <w:noProof/>
-                </w:rPr>
-                <w:t>Guias para padres sobre el Trastorno del Espectro Autista</w:t>
-              </w:r>
-              <w:r>
-                <w:rPr>
-                  <w:noProof/>
-                </w:rPr>
-                <w:t>. Obtenido de http://ipsi.uprrp.edu/opp/pdf/materiales/autism_spectrum_disorder_espanol.pdf</w:t>
-              </w:r>
-            </w:p>
-            <w:p>
-              <w:pPr>
-                <w:pStyle w:val="Bibliografa"/>
-                <w:ind w:left="720" w:hanging="720"/>
-                <w:rPr>
-                  <w:noProof/>
-                </w:rPr>
-              </w:pPr>
-              <w:r>
-                <w:rPr>
-                  <w:noProof/>
-                </w:rPr>
-                <w:t xml:space="preserve">John, D., Catherine, T., &amp; MacArthur. (1995). </w:t>
-              </w:r>
-              <w:r>
-                <w:rPr>
-                  <w:i/>
-                  <w:iCs/>
-                  <w:noProof/>
-                </w:rPr>
-                <w:t>Manual de diagnostico y estadistico de los trastornos mentales.</w:t>
-              </w:r>
-              <w:r>
-                <w:rPr>
-                  <w:noProof/>
-                </w:rPr>
-                <w:t xml:space="preserve"> Barcelona: ISBN.</w:t>
-              </w:r>
-            </w:p>
-            <w:p>
-              <w:pPr>
-                <w:pStyle w:val="Bibliografa"/>
-                <w:ind w:left="720" w:hanging="720"/>
-                <w:rPr>
-                  <w:noProof/>
-                </w:rPr>
-              </w:pPr>
-              <w:r>
-                <w:rPr>
-                  <w:noProof/>
-                </w:rPr>
-                <w:t>Koegel, K. &amp;. (1995). Teaching children with autism: Strategies for initiating positive interactions and improving learning opportunities. Baltimore.</w:t>
-              </w:r>
-            </w:p>
-            <w:p>
-              <w:pPr>
-                <w:pStyle w:val="Bibliografa"/>
-                <w:ind w:left="720" w:hanging="720"/>
-                <w:rPr>
-                  <w:noProof/>
-                </w:rPr>
-              </w:pPr>
-              <w:r>
-                <w:rPr>
-                  <w:noProof/>
-                </w:rPr>
-                <w:t xml:space="preserve">Lab, Affective. (7 de Julio de 2014). </w:t>
-              </w:r>
-              <w:r>
-                <w:rPr>
-                  <w:i/>
-                  <w:iCs/>
-                  <w:noProof/>
-                </w:rPr>
-                <w:t>Google Play</w:t>
-              </w:r>
-              <w:r>
-                <w:rPr>
-                  <w:noProof/>
-                </w:rPr>
-                <w:t>. Obtenido de AraBoard Constructor: https://play.google.com/store/apps/details?id=air.AraBoardConstructor</w:t>
-              </w:r>
-            </w:p>
-            <w:p>
-              <w:pPr>
-                <w:pStyle w:val="Bibliografa"/>
-                <w:ind w:left="720" w:hanging="720"/>
-                <w:rPr>
-                  <w:noProof/>
-                </w:rPr>
-              </w:pPr>
-              <w:r>
-                <w:rPr>
-                  <w:noProof/>
-                </w:rPr>
-                <w:t xml:space="preserve">Martinez, R. G. (20 de Agosto de 2009). </w:t>
-              </w:r>
-              <w:r>
-                <w:rPr>
-                  <w:i/>
-                  <w:iCs/>
-                  <w:noProof/>
-                </w:rPr>
-                <w:t>Construccion de sistemas expertos</w:t>
-              </w:r>
-              <w:r>
-                <w:rPr>
-                  <w:noProof/>
-                </w:rPr>
-                <w:t>. Obtenido de http://iidia.com.ar/rgm/CD-IC/CD-IC-2.pdf</w:t>
-              </w:r>
-            </w:p>
-            <w:p>
-              <w:pPr>
-                <w:pStyle w:val="Bibliografa"/>
-                <w:ind w:left="720" w:hanging="720"/>
-                <w:rPr>
-                  <w:noProof/>
-                </w:rPr>
-              </w:pPr>
-              <w:r>
-                <w:rPr>
-                  <w:noProof/>
-                </w:rPr>
-                <w:t xml:space="preserve">National Foundation for Autism Reserch NFAR. (2011). </w:t>
-              </w:r>
-              <w:r>
-                <w:rPr>
-                  <w:i/>
-                  <w:iCs/>
-                  <w:noProof/>
-                </w:rPr>
-                <w:t>Lo que necesita saber sobre el autismo NFAR</w:t>
-              </w:r>
-              <w:r>
-                <w:rPr>
-                  <w:noProof/>
-                </w:rPr>
-                <w:t>. Obtenido de http://autism-center.ucsd.edu/about-us/Documents/NFAR-AutismBrochure-Spanish.pdf</w:t>
-              </w:r>
-            </w:p>
-            <w:p>
-              <w:pPr>
-                <w:pStyle w:val="Bibliografa"/>
-                <w:ind w:left="720" w:hanging="720"/>
-                <w:rPr>
-                  <w:noProof/>
-                </w:rPr>
-              </w:pPr>
-              <w:r>
-                <w:rPr>
-                  <w:noProof/>
-                </w:rPr>
-                <w:t xml:space="preserve">Ravi, A., Sampath, H., &amp; Indurkhya, B. (22 de Julio de 2012). </w:t>
-              </w:r>
-              <w:r>
-                <w:rPr>
-                  <w:i/>
-                  <w:iCs/>
-                  <w:noProof/>
-                </w:rPr>
-                <w:t>Abstracts Itasd 2012</w:t>
-              </w:r>
-              <w:r>
-                <w:rPr>
-                  <w:noProof/>
-                </w:rPr>
-                <w:t>. Obtenido de http://es.slideshare.net/Aspali/resumen-i-congreso-tecnologas-para-autismo</w:t>
-              </w:r>
-            </w:p>
-            <w:p>
-              <w:pPr>
-                <w:pStyle w:val="Bibliografa"/>
-                <w:ind w:left="720" w:hanging="720"/>
-                <w:rPr>
-                  <w:noProof/>
-                </w:rPr>
-              </w:pPr>
-              <w:r>
-                <w:rPr>
-                  <w:noProof/>
-                </w:rPr>
-                <w:t xml:space="preserve">Reynolds, T. (marzo de 2014). </w:t>
-              </w:r>
-              <w:r>
-                <w:rPr>
-                  <w:i/>
-                  <w:iCs/>
-                  <w:noProof/>
-                </w:rPr>
-                <w:t>Beneficios de la tecnologia en el autismo</w:t>
-              </w:r>
-              <w:r>
-                <w:rPr>
-                  <w:noProof/>
-                </w:rPr>
-                <w:t>. Obtenido de http://autism.lifetips.com/es/tip/128706/treatment-and-therapies-for-autism/treatment-and-therapies-for-autism/beneficios-de-la-tecnolog-a-en-el-autismo.html</w:t>
-              </w:r>
-            </w:p>
-            <w:p>
-              <w:pPr>
-                <w:pStyle w:val="Bibliografa"/>
-                <w:ind w:left="720" w:hanging="720"/>
-                <w:rPr>
-                  <w:noProof/>
-                </w:rPr>
-              </w:pPr>
-              <w:r>
-                <w:rPr>
-                  <w:noProof/>
-                </w:rPr>
-                <w:t xml:space="preserve">Soledad, A. C. (11 de Octubre de 2012). </w:t>
-              </w:r>
-              <w:r>
-                <w:rPr>
-                  <w:i/>
-                  <w:iCs/>
-                  <w:noProof/>
-                </w:rPr>
-                <w:t>Ayudatec</w:t>
-              </w:r>
-              <w:r>
-                <w:rPr>
-                  <w:noProof/>
-                </w:rPr>
-                <w:t>. Obtenido de http://ayudatec.cl/2012/10/11/tecnologias-inclusivas-para-nins-con-trastornos-del-espectro-del-autismo</w:t>
-              </w:r>
-            </w:p>
-            <w:p>
-              <w:pPr>
-                <w:pStyle w:val="Bibliografa"/>
-                <w:ind w:left="720" w:hanging="720"/>
-                <w:rPr>
-                  <w:noProof/>
-                </w:rPr>
-              </w:pPr>
-              <w:r>
-                <w:rPr>
-                  <w:noProof/>
-                </w:rPr>
-                <w:t xml:space="preserve">SpecialNeedsWare. (19 de marzo de 2015). </w:t>
-              </w:r>
-              <w:r>
-                <w:rPr>
-                  <w:i/>
-                  <w:iCs/>
-                  <w:noProof/>
-                </w:rPr>
-                <w:t>Google Play</w:t>
-              </w:r>
-              <w:r>
-                <w:rPr>
-                  <w:noProof/>
-                </w:rPr>
-                <w:t>. Obtenido de AutisMate: https://play.google.com/store/apps/details?id=com.specialneedsware.autismate365</w:t>
-              </w:r>
-            </w:p>
-            <w:p>
-              <w:pPr>
-                <w:pStyle w:val="Bibliografa"/>
-                <w:ind w:left="720" w:hanging="720"/>
-                <w:rPr>
-                  <w:noProof/>
-                </w:rPr>
-              </w:pPr>
-              <w:r>
-                <w:rPr>
-                  <w:noProof/>
-                </w:rPr>
-                <w:t xml:space="preserve">Tortosa, F. N. (2004). </w:t>
-              </w:r>
-              <w:r>
-                <w:rPr>
-                  <w:i/>
-                  <w:iCs/>
-                  <w:noProof/>
-                </w:rPr>
-                <w:t>Tecnologias de ayuda en personas con trastornos del espextro autista.</w:t>
-              </w:r>
-              <w:r>
-                <w:rPr>
-                  <w:noProof/>
-                </w:rPr>
-                <w:t xml:space="preserve"> Obtenido de http://diversidad.murciaeduca.es/tecnoneet/docs/autismo.pdf</w:t>
-              </w:r>
-            </w:p>
-            <w:p>
-              <w:pPr>
-                <w:pStyle w:val="Bibliografa"/>
-                <w:ind w:left="720" w:hanging="720"/>
-                <w:rPr>
-                  <w:noProof/>
-                </w:rPr>
-              </w:pPr>
-              <w:r>
-                <w:rPr>
-                  <w:noProof/>
-                </w:rPr>
-                <w:t xml:space="preserve">Tortosa, F. N., &amp; Villa, M. G. (2003). </w:t>
-              </w:r>
-              <w:r>
-                <w:rPr>
-                  <w:i/>
-                  <w:iCs/>
-                  <w:noProof/>
-                </w:rPr>
-                <w:t>Tecnologías de ayuda en personas con trastornos del espectro autista.</w:t>
-              </w:r>
-              <w:r>
-                <w:rPr>
-                  <w:noProof/>
-                </w:rPr>
-                <w:t xml:space="preserve"> Obtenido de http://www.divertic.org/capitulo.pdf</w:t>
-              </w:r>
-            </w:p>
-            <w:p>
-              <w:pPr>
-                <w:pStyle w:val="Bibliografa"/>
-                <w:ind w:left="720" w:hanging="720"/>
-              </w:pPr>
-              <w:r>
-                <w:rPr>
-                  <w:noProof/>
-                </w:rPr>
-                <w:t xml:space="preserve">Waterman, D. A. (1986). </w:t>
-              </w:r>
-              <w:r>
-                <w:rPr>
-                  <w:i/>
-                  <w:iCs/>
-                  <w:noProof/>
-                </w:rPr>
-                <w:t>A Guide to Expert Systems.</w:t>
-              </w:r>
-              <w:r>
-                <w:rPr>
-                  <w:noProof/>
-                </w:rPr>
-                <w:t xml:space="preserve"> Michigan: Ilustrada Reimpresa.</w:t>
-              </w:r>
-              <w:r>
-                <w:rPr>
-                  <w:b/>
-                  <w:bCs/>
-                </w:rPr>
-                <w:fldChar w:fldCharType="end"/>
-              </w:r>
-            </w:p>
-            <w:bookmarkStart w:id="0" w:name="_GoBack" w:displacedByCustomXml="next"/>
-            <w:bookmarkEnd w:id="0" w:displacedByCustomXml="next"/>
-          </w:sdtContent>
-        </w:sdt>
+        <w:p>
+          <w:pPr>
+            <w:pStyle w:val="Bibliografa"/>
+            <w:ind w:left="720" w:hanging="720"/>
+            <w:rPr>
+              <w:noProof/>
+              <w:sz w:val="24"/>
+              <w:szCs w:val="24"/>
+              <w:lang w:val="es-ES"/>
+            </w:rPr>
+          </w:pPr>
+          <w:r>
+            <w:rPr>
+              <w:noProof/>
+              <w:lang w:val="es-ES"/>
+            </w:rPr>
+            <w:t xml:space="preserve">Accegal. (13 de Febrero de 2014). </w:t>
+          </w:r>
+          <w:r>
+            <w:rPr>
+              <w:i/>
+              <w:iCs/>
+              <w:noProof/>
+              <w:lang w:val="es-ES"/>
+            </w:rPr>
+            <w:t>Google Play</w:t>
+          </w:r>
+          <w:r>
+            <w:rPr>
+              <w:noProof/>
+              <w:lang w:val="es-ES"/>
+            </w:rPr>
+            <w:t>. Recuperado el Diciembre de 2014, de VirtualTEC: https://play.google.com/store/apps/details?id=com.uvigo.gti.VirtualTEC</w:t>
+          </w:r>
+        </w:p>
+        <w:p>
+          <w:pPr>
+            <w:pStyle w:val="Bibliografa"/>
+            <w:ind w:left="720" w:hanging="720"/>
+            <w:rPr>
+              <w:noProof/>
+              <w:lang w:val="es-ES"/>
+            </w:rPr>
+          </w:pPr>
+          <w:r>
+            <w:rPr>
+              <w:noProof/>
+              <w:lang w:val="es-ES"/>
+            </w:rPr>
+            <w:t xml:space="preserve">Accegal. (30 de Mayo de 2014). </w:t>
+          </w:r>
+          <w:r>
+            <w:rPr>
+              <w:i/>
+              <w:iCs/>
+              <w:noProof/>
+              <w:lang w:val="es-ES"/>
+            </w:rPr>
+            <w:t>Google Play</w:t>
+          </w:r>
+          <w:r>
+            <w:rPr>
+              <w:noProof/>
+              <w:lang w:val="es-ES"/>
+            </w:rPr>
+            <w:t>. Recuperado el Diciembre de 2014, de PictoDroid Lite: https://play.google.com/store/apps/details?id=com.uvigo.gti.PictoDroidLite</w:t>
+          </w:r>
+        </w:p>
+        <w:p>
+          <w:pPr>
+            <w:pStyle w:val="Bibliografa"/>
+            <w:ind w:left="720" w:hanging="720"/>
+            <w:rPr>
+              <w:noProof/>
+              <w:lang w:val="es-ES"/>
+            </w:rPr>
+          </w:pPr>
+          <w:r>
+            <w:rPr>
+              <w:noProof/>
+              <w:lang w:val="es-ES"/>
+            </w:rPr>
+            <w:t xml:space="preserve">Android in London. (17 de Abril de 2013). </w:t>
+          </w:r>
+          <w:r>
+            <w:rPr>
+              <w:i/>
+              <w:iCs/>
+              <w:noProof/>
+              <w:lang w:val="es-ES"/>
+            </w:rPr>
+            <w:t>Google Play</w:t>
+          </w:r>
+          <w:r>
+            <w:rPr>
+              <w:noProof/>
+              <w:lang w:val="es-ES"/>
+            </w:rPr>
+            <w:t>. Recuperado el Diciembre de 2014, de iToucan Talk (Autism) Beta: https://play.google.com/store/apps/details?id=com.itoucantalk</w:t>
+          </w:r>
+        </w:p>
+        <w:p>
+          <w:pPr>
+            <w:pStyle w:val="Bibliografa"/>
+            <w:ind w:left="720" w:hanging="720"/>
+            <w:rPr>
+              <w:noProof/>
+              <w:lang w:val="es-ES"/>
+            </w:rPr>
+          </w:pPr>
+          <w:r>
+            <w:rPr>
+              <w:noProof/>
+              <w:lang w:val="es-ES"/>
+            </w:rPr>
+            <w:t xml:space="preserve">Barbosa Edimar. (2 de Septiembre de 2014). </w:t>
+          </w:r>
+          <w:r>
+            <w:rPr>
+              <w:i/>
+              <w:iCs/>
+              <w:noProof/>
+              <w:lang w:val="es-ES"/>
+            </w:rPr>
+            <w:t>Google Play</w:t>
+          </w:r>
+          <w:r>
+            <w:rPr>
+              <w:noProof/>
+              <w:lang w:val="es-ES"/>
+            </w:rPr>
+            <w:t>. Recuperado el Diciembre de 2014, de SCAI Autismo: https://play.google.com/store/apps/details?id=br.com.scai_autismo</w:t>
+          </w:r>
+        </w:p>
+        <w:p>
+          <w:pPr>
+            <w:pStyle w:val="Bibliografa"/>
+            <w:ind w:left="720" w:hanging="720"/>
+            <w:rPr>
+              <w:noProof/>
+              <w:lang w:val="es-ES"/>
+            </w:rPr>
+          </w:pPr>
+          <w:r>
+            <w:rPr>
+              <w:noProof/>
+              <w:lang w:val="es-ES"/>
+            </w:rPr>
+            <w:t xml:space="preserve">Carlos Bustos Tore. (19 de Mayo de 2012). </w:t>
+          </w:r>
+          <w:r>
+            <w:rPr>
+              <w:i/>
+              <w:iCs/>
+              <w:noProof/>
+              <w:lang w:val="es-ES"/>
+            </w:rPr>
+            <w:t>Google Play</w:t>
+          </w:r>
+          <w:r>
+            <w:rPr>
+              <w:noProof/>
+              <w:lang w:val="es-ES"/>
+            </w:rPr>
+            <w:t>. Recuperado el Diciembre de 2014, de Pictogramas: https://play.google.com/store/apps/details?id=logo.pedia</w:t>
+          </w:r>
+        </w:p>
+        <w:p>
+          <w:pPr>
+            <w:pStyle w:val="Bibliografa"/>
+            <w:ind w:left="720" w:hanging="720"/>
+            <w:rPr>
+              <w:noProof/>
+              <w:lang w:val="es-ES"/>
+            </w:rPr>
+          </w:pPr>
+          <w:r>
+            <w:rPr>
+              <w:noProof/>
+              <w:lang w:val="es-ES"/>
+            </w:rPr>
+            <w:t xml:space="preserve">Christopher Stärkel. (28 de Enero de 2012). </w:t>
+          </w:r>
+          <w:r>
+            <w:rPr>
+              <w:i/>
+              <w:iCs/>
+              <w:noProof/>
+              <w:lang w:val="es-ES"/>
+            </w:rPr>
+            <w:t>Google Play</w:t>
+          </w:r>
+          <w:r>
+            <w:rPr>
+              <w:noProof/>
+              <w:lang w:val="es-ES"/>
+            </w:rPr>
+            <w:t>. Recuperado el Diciembre de 2014, de Touch-n-say: https://play.google.com/store/apps/details?id=touchnsay.staerkel.org</w:t>
+          </w:r>
+        </w:p>
+        <w:p>
+          <w:pPr>
+            <w:pStyle w:val="Bibliografa"/>
+            <w:ind w:left="720" w:hanging="720"/>
+            <w:rPr>
+              <w:noProof/>
+              <w:lang w:val="es-ES"/>
+            </w:rPr>
+          </w:pPr>
+          <w:r>
+            <w:rPr>
+              <w:noProof/>
+              <w:lang w:val="es-ES"/>
+            </w:rPr>
+            <w:t xml:space="preserve">CPA. (31 de Julio de 2013). </w:t>
+          </w:r>
+          <w:r>
+            <w:rPr>
+              <w:i/>
+              <w:iCs/>
+              <w:noProof/>
+              <w:lang w:val="es-ES"/>
+            </w:rPr>
+            <w:t>Google Play</w:t>
+          </w:r>
+          <w:r>
+            <w:rPr>
+              <w:noProof/>
+              <w:lang w:val="es-ES"/>
+            </w:rPr>
+            <w:t>. Recuperado el Diciembre de 2014, de CPA: https://play.google.com/store/apps/details?id=com.comunicador.cpa</w:t>
+          </w:r>
+        </w:p>
+        <w:p>
+          <w:pPr>
+            <w:pStyle w:val="Bibliografa"/>
+            <w:ind w:left="720" w:hanging="720"/>
+            <w:rPr>
+              <w:noProof/>
+              <w:lang w:val="es-ES"/>
+            </w:rPr>
+          </w:pPr>
+          <w:r>
+            <w:rPr>
+              <w:noProof/>
+              <w:lang w:val="es-ES"/>
+            </w:rPr>
+            <w:t xml:space="preserve">EGGS. (17 de Noviembre de 2012). </w:t>
+          </w:r>
+          <w:r>
+            <w:rPr>
+              <w:i/>
+              <w:iCs/>
+              <w:noProof/>
+              <w:lang w:val="es-ES"/>
+            </w:rPr>
+            <w:t>Google Play</w:t>
+          </w:r>
+          <w:r>
+            <w:rPr>
+              <w:noProof/>
+              <w:lang w:val="es-ES"/>
+            </w:rPr>
+            <w:t>. Recuperado el Diciembre de 2014, de Asino: https://play.google.com/store/apps/details?id=com.giorgio.asino</w:t>
+          </w:r>
+        </w:p>
+        <w:p>
+          <w:pPr>
+            <w:pStyle w:val="Bibliografa"/>
+            <w:ind w:left="720" w:hanging="720"/>
+            <w:rPr>
+              <w:noProof/>
+              <w:lang w:val="es-ES"/>
+            </w:rPr>
+          </w:pPr>
+          <w:r>
+            <w:rPr>
+              <w:noProof/>
+              <w:lang w:val="es-ES"/>
+            </w:rPr>
+            <w:t xml:space="preserve">Fundación Orange. (3 de Mayo de 2011). </w:t>
+          </w:r>
+          <w:r>
+            <w:rPr>
+              <w:i/>
+              <w:iCs/>
+              <w:noProof/>
+              <w:lang w:val="es-ES"/>
+            </w:rPr>
+            <w:t>In TIC</w:t>
+          </w:r>
+          <w:r>
+            <w:rPr>
+              <w:noProof/>
+              <w:lang w:val="es-ES"/>
+            </w:rPr>
+            <w:t>. Recuperado el Diciembre de 2014, de http://www.proyectosfundacionorange.es/intic/intic_movil/.</w:t>
+          </w:r>
+        </w:p>
+        <w:p>
+          <w:pPr>
+            <w:pStyle w:val="Bibliografa"/>
+            <w:ind w:left="720" w:hanging="720"/>
+            <w:rPr>
+              <w:noProof/>
+              <w:lang w:val="es-ES"/>
+            </w:rPr>
+          </w:pPr>
+          <w:r>
+            <w:rPr>
+              <w:noProof/>
+              <w:lang w:val="es-ES"/>
+            </w:rPr>
+            <w:t xml:space="preserve">Fundación Orange. (1 de Abril de 2014). </w:t>
+          </w:r>
+          <w:r>
+            <w:rPr>
+              <w:i/>
+              <w:iCs/>
+              <w:noProof/>
+              <w:lang w:val="es-ES"/>
+            </w:rPr>
+            <w:t>Google Play</w:t>
+          </w:r>
+          <w:r>
+            <w:rPr>
+              <w:noProof/>
+              <w:lang w:val="es-ES"/>
+            </w:rPr>
+            <w:t>. Recuperado el Diciembre de 2014, de Azahar: https://play.google.com/store/apps/details?id=org.adapta.azahar</w:t>
+          </w:r>
+        </w:p>
+        <w:p>
+          <w:pPr>
+            <w:pStyle w:val="Bibliografa"/>
+            <w:ind w:left="720" w:hanging="720"/>
+            <w:rPr>
+              <w:noProof/>
+              <w:lang w:val="es-ES"/>
+            </w:rPr>
+          </w:pPr>
+          <w:r>
+            <w:rPr>
+              <w:noProof/>
+              <w:lang w:val="es-ES"/>
+            </w:rPr>
+            <w:t xml:space="preserve">Gómez, A., Juristo, N., Montes, C., &amp; Pazos, J. (1997). </w:t>
+          </w:r>
+          <w:r>
+            <w:rPr>
+              <w:i/>
+              <w:iCs/>
+              <w:noProof/>
+              <w:lang w:val="es-ES"/>
+            </w:rPr>
+            <w:t>Ingenieria del Conocimiento.</w:t>
+          </w:r>
+          <w:r>
+            <w:rPr>
+              <w:noProof/>
+              <w:lang w:val="es-ES"/>
+            </w:rPr>
+            <w:t xml:space="preserve"> Centro de Estudios Ramon Areces.</w:t>
+          </w:r>
+        </w:p>
+        <w:p>
+          <w:pPr>
+            <w:pStyle w:val="Bibliografa"/>
+            <w:ind w:left="720" w:hanging="720"/>
+            <w:rPr>
+              <w:noProof/>
+              <w:lang w:val="es-ES"/>
+            </w:rPr>
+          </w:pPr>
+          <w:r>
+            <w:rPr>
+              <w:noProof/>
+              <w:lang w:val="es-ES"/>
+            </w:rPr>
+            <w:t xml:space="preserve">Green Bubble Labs. (3 de Julio de 2011). </w:t>
+          </w:r>
+          <w:r>
+            <w:rPr>
+              <w:i/>
+              <w:iCs/>
+              <w:noProof/>
+              <w:lang w:val="es-ES"/>
+            </w:rPr>
+            <w:t>Google Play</w:t>
+          </w:r>
+          <w:r>
+            <w:rPr>
+              <w:noProof/>
+              <w:lang w:val="es-ES"/>
+            </w:rPr>
+            <w:t>. Recuperado el Diciembre de 2014, de HablaFácil Autismo DiegoDice: https://play.google.com/store/apps/details?id=com.benitez.DiegoDiceSP</w:t>
+          </w:r>
+        </w:p>
+        <w:p>
+          <w:pPr>
+            <w:pStyle w:val="Bibliografa"/>
+            <w:ind w:left="720" w:hanging="720"/>
+            <w:rPr>
+              <w:noProof/>
+              <w:lang w:val="es-ES"/>
+            </w:rPr>
+          </w:pPr>
+          <w:r>
+            <w:rPr>
+              <w:noProof/>
+              <w:lang w:val="es-ES"/>
+            </w:rPr>
+            <w:t>John, D., Catherine, T., &amp; MacArthur. (1995). Manual de diagnostico y estadistico de los trastornos mentales. Barcelona: ISBN.</w:t>
+          </w:r>
+        </w:p>
+        <w:p>
+          <w:pPr>
+            <w:pStyle w:val="Bibliografa"/>
+            <w:ind w:left="720" w:hanging="720"/>
+            <w:rPr>
+              <w:noProof/>
+              <w:lang w:val="es-ES"/>
+            </w:rPr>
+          </w:pPr>
+          <w:r>
+            <w:rPr>
+              <w:noProof/>
+              <w:lang w:val="es-ES"/>
+            </w:rPr>
+            <w:t>Koegel, &amp; Koegel. (1995). Teaching children with autism: Strategies for initiating positive interactions and improving learning opportunities. Baltimore.</w:t>
+          </w:r>
+        </w:p>
+        <w:p>
+          <w:pPr>
+            <w:pStyle w:val="Bibliografa"/>
+            <w:ind w:left="720" w:hanging="720"/>
+            <w:rPr>
+              <w:noProof/>
+              <w:lang w:val="es-ES"/>
+            </w:rPr>
+          </w:pPr>
+          <w:r>
+            <w:rPr>
+              <w:noProof/>
+              <w:lang w:val="es-ES"/>
+            </w:rPr>
+            <w:t xml:space="preserve">Lab, Affective. (7 de Julio de 2014). </w:t>
+          </w:r>
+          <w:r>
+            <w:rPr>
+              <w:i/>
+              <w:iCs/>
+              <w:noProof/>
+              <w:lang w:val="es-ES"/>
+            </w:rPr>
+            <w:t>Google Play</w:t>
+          </w:r>
+          <w:r>
+            <w:rPr>
+              <w:noProof/>
+              <w:lang w:val="es-ES"/>
+            </w:rPr>
+            <w:t>. Recuperado el Diciembre de 2014, de AraBoard Constructor: https://play.google.com/store/apps/details?id=air.AraBoardConstructor</w:t>
+          </w:r>
+        </w:p>
+        <w:p>
+          <w:pPr>
+            <w:pStyle w:val="Bibliografa"/>
+            <w:ind w:left="720" w:hanging="720"/>
+            <w:rPr>
+              <w:noProof/>
+              <w:lang w:val="es-ES"/>
+            </w:rPr>
+          </w:pPr>
+          <w:r>
+            <w:rPr>
+              <w:noProof/>
+              <w:lang w:val="es-ES"/>
+            </w:rPr>
+            <w:t xml:space="preserve">National Foundation for Autism Reserch NFAR. (2011). </w:t>
+          </w:r>
+          <w:r>
+            <w:rPr>
+              <w:i/>
+              <w:iCs/>
+              <w:noProof/>
+              <w:lang w:val="es-ES"/>
+            </w:rPr>
+            <w:t>Lo que necesita saber sobre el autismo NFAR</w:t>
+          </w:r>
+          <w:r>
+            <w:rPr>
+              <w:noProof/>
+              <w:lang w:val="es-ES"/>
+            </w:rPr>
+            <w:t>. Recuperado el Septiembre de 2014, de http://autism-center.ucsd.edu/about-us/Documents/NFAR-AutismBrochure-Spanish.pdf</w:t>
+          </w:r>
+        </w:p>
+        <w:p>
+          <w:pPr>
+            <w:pStyle w:val="Bibliografa"/>
+            <w:ind w:left="720" w:hanging="720"/>
+            <w:rPr>
+              <w:noProof/>
+              <w:lang w:val="es-ES"/>
+            </w:rPr>
+          </w:pPr>
+          <w:r>
+            <w:rPr>
+              <w:noProof/>
+              <w:lang w:val="es-ES"/>
+            </w:rPr>
+            <w:t xml:space="preserve">Reynolds, T. (marzo de 2014). </w:t>
+          </w:r>
+          <w:r>
+            <w:rPr>
+              <w:i/>
+              <w:iCs/>
+              <w:noProof/>
+              <w:lang w:val="es-ES"/>
+            </w:rPr>
+            <w:t>Beneficios de la tecnologia en el autismo</w:t>
+          </w:r>
+          <w:r>
+            <w:rPr>
+              <w:noProof/>
+              <w:lang w:val="es-ES"/>
+            </w:rPr>
+            <w:t>. Recuperado el Septiembre de 2014, de http://autism.lifetips.com/es/tip/128706/treatment-and-therapies-for-autism/treatment-and-therapies-for-autism/beneficios-de-la-tecnolog-a-en-el-autismo.html</w:t>
+          </w:r>
+        </w:p>
+        <w:p>
+          <w:pPr>
+            <w:pStyle w:val="Bibliografa"/>
+            <w:ind w:left="720" w:hanging="720"/>
+            <w:rPr>
+              <w:noProof/>
+              <w:lang w:val="es-ES"/>
+            </w:rPr>
+          </w:pPr>
+          <w:r>
+            <w:rPr>
+              <w:noProof/>
+              <w:lang w:val="es-ES"/>
+            </w:rPr>
+            <w:lastRenderedPageBreak/>
+            <w:t xml:space="preserve">SpecialNeedsWare. (19 de marzo de 2014). </w:t>
+          </w:r>
+          <w:r>
+            <w:rPr>
+              <w:i/>
+              <w:iCs/>
+              <w:noProof/>
+              <w:lang w:val="es-ES"/>
+            </w:rPr>
+            <w:t>Google Play</w:t>
+          </w:r>
+          <w:r>
+            <w:rPr>
+              <w:noProof/>
+              <w:lang w:val="es-ES"/>
+            </w:rPr>
+            <w:t>. Recuperado el Diciembre de 2014, de AutisMate: https://play.google.com/store/apps/details?id=com.specialneedsware.autismate365</w:t>
+          </w:r>
+        </w:p>
+        <w:p>
+          <w:pPr>
+            <w:pStyle w:val="Bibliografa"/>
+            <w:ind w:left="720" w:hanging="720"/>
+            <w:rPr>
+              <w:noProof/>
+              <w:lang w:val="es-ES"/>
+            </w:rPr>
+          </w:pPr>
+          <w:r>
+            <w:rPr>
+              <w:noProof/>
+              <w:lang w:val="es-ES"/>
+            </w:rPr>
+            <w:t xml:space="preserve">Tortosa, F. N., &amp; Villa, M. G. (2003). </w:t>
+          </w:r>
+          <w:r>
+            <w:rPr>
+              <w:i/>
+              <w:iCs/>
+              <w:noProof/>
+              <w:lang w:val="es-ES"/>
+            </w:rPr>
+            <w:t>Tecnologías de ayuda en personas con trastornos del espectro autista.</w:t>
+          </w:r>
+          <w:r>
+            <w:rPr>
+              <w:noProof/>
+              <w:lang w:val="es-ES"/>
+            </w:rPr>
+            <w:t xml:space="preserve"> Obtenido de http://www.divertic.org/capitulo.pdf</w:t>
+          </w:r>
+        </w:p>
+        <w:p>
+          <w:pPr>
+            <w:pStyle w:val="Bibliografa"/>
+            <w:ind w:left="720" w:hanging="720"/>
+            <w:rPr>
+              <w:noProof/>
+              <w:lang w:val="es-ES"/>
+            </w:rPr>
+          </w:pPr>
+          <w:r>
+            <w:rPr>
+              <w:noProof/>
+              <w:lang w:val="es-ES"/>
+            </w:rPr>
+            <w:t xml:space="preserve">Waterman, D. A. (1986). </w:t>
+          </w:r>
+          <w:r>
+            <w:rPr>
+              <w:i/>
+              <w:iCs/>
+              <w:noProof/>
+              <w:lang w:val="es-ES"/>
+            </w:rPr>
+            <w:t>A Guide to Expert Systems.</w:t>
+          </w:r>
+          <w:r>
+            <w:rPr>
+              <w:noProof/>
+              <w:lang w:val="es-ES"/>
+            </w:rPr>
+            <w:t xml:space="preserve"> Michigan: Ilustrada Reimpresa.</w:t>
+          </w:r>
+        </w:p>
+        <w:p>
+          <w:pPr>
+            <w:pStyle w:val="Bibliografa"/>
+            <w:ind w:left="720" w:hanging="720"/>
+          </w:pPr>
+        </w:p>
+      </w:sdtContent>
+    </w:sdt>
+    <w:sdt>
+      <w:sdtPr>
+        <w:rPr>
+          <w:lang w:val="es-ES"/>
+        </w:rPr>
+        <w:id w:val="-1624000319"/>
+        <w:docPartObj>
+          <w:docPartGallery w:val="Bibliographies"/>
+          <w:docPartUnique/>
+        </w:docPartObj>
+      </w:sdtPr>
+      <w:sdtEndPr>
+        <w:rPr>
+          <w:rFonts w:asciiTheme="minorHAnsi" w:eastAsiaTheme="minorEastAsia" w:hAnsiTheme="minorHAnsi" w:cstheme="minorBidi"/>
+          <w:b w:val="0"/>
+          <w:bCs w:val="0"/>
+          <w:caps w:val="0"/>
+          <w:spacing w:val="0"/>
+          <w:sz w:val="22"/>
+          <w:szCs w:val="22"/>
+          <w:lang w:val="es-AR"/>
+        </w:rPr>
+      </w:sdtEndPr>
+      <w:sdtContent>
+        <w:p>
+          <w:pPr>
+            <w:pStyle w:val="Ttulo1"/>
+          </w:pPr>
+          <w:r>
+            <w:rPr>
+              <w:lang w:val="es-ES"/>
+            </w:rPr>
+            <w:t>Bibliografía</w:t>
+          </w:r>
+        </w:p>
+        <w:p>
+          <w:pPr>
+            <w:pStyle w:val="Bibliografa"/>
+            <w:ind w:left="720" w:hanging="720"/>
+            <w:rPr>
+              <w:noProof/>
+              <w:lang w:val="es-ES"/>
+            </w:rPr>
+          </w:pPr>
+          <w:r>
+            <w:rPr>
+              <w:noProof/>
+              <w:lang w:val="es-ES"/>
+            </w:rPr>
+            <w:t xml:space="preserve">Ainscow. (2006). En </w:t>
+          </w:r>
+          <w:r>
+            <w:rPr>
+              <w:i/>
+              <w:iCs/>
+              <w:noProof/>
+              <w:lang w:val="es-ES"/>
+            </w:rPr>
+            <w:t>Educación para la inclusión Educación sin inclusiones</w:t>
+          </w:r>
+          <w:r>
+            <w:rPr>
+              <w:noProof/>
+              <w:lang w:val="es-ES"/>
+            </w:rPr>
+            <w:t xml:space="preserve"> (págs. 11-15). Madrid.</w:t>
+          </w:r>
+        </w:p>
+        <w:p>
+          <w:pPr>
+            <w:pStyle w:val="Bibliografa"/>
+            <w:ind w:left="720" w:hanging="720"/>
+            <w:rPr>
+              <w:noProof/>
+              <w:lang w:val="es-ES"/>
+            </w:rPr>
+          </w:pPr>
+          <w:r>
+            <w:rPr>
+              <w:noProof/>
+              <w:lang w:val="es-ES"/>
+            </w:rPr>
+            <w:t xml:space="preserve">Alcantud, F. (1995). </w:t>
+          </w:r>
+          <w:r>
+            <w:rPr>
+              <w:i/>
+              <w:iCs/>
+              <w:noProof/>
+              <w:lang w:val="es-ES"/>
+            </w:rPr>
+            <w:t>Estudiantes con discapacidades integradas en los Estudios Universitarios.</w:t>
+          </w:r>
+          <w:r>
+            <w:rPr>
+              <w:noProof/>
+              <w:lang w:val="es-ES"/>
+            </w:rPr>
+            <w:t xml:space="preserve"> Madrid: Manual de asesoramiento y Orientación Vocacional.</w:t>
+          </w:r>
+        </w:p>
+        <w:p>
+          <w:pPr>
+            <w:pStyle w:val="Bibliografa"/>
+            <w:ind w:left="720" w:hanging="720"/>
+            <w:rPr>
+              <w:noProof/>
+              <w:lang w:val="es-ES"/>
+            </w:rPr>
+          </w:pPr>
+          <w:r>
+            <w:rPr>
+              <w:noProof/>
+              <w:lang w:val="es-ES"/>
+            </w:rPr>
+            <w:t xml:space="preserve">Almeida, A., Tavares , P., &amp; Marques, J. (2012). </w:t>
+          </w:r>
+          <w:r>
+            <w:rPr>
+              <w:i/>
+              <w:iCs/>
+              <w:noProof/>
+              <w:lang w:val="es-ES"/>
+            </w:rPr>
+            <w:t>Sistemas de comunicación por imagenes para niños autistas en el comienzo de la trayectoria: análisis y re-diseño de un sistema</w:t>
+          </w:r>
+          <w:r>
+            <w:rPr>
+              <w:noProof/>
+              <w:lang w:val="es-ES"/>
+            </w:rPr>
+            <w:t xml:space="preserve"> (págs. 52-54, 13-14). Barcelona: Ceac Barcelona.</w:t>
+          </w:r>
+        </w:p>
+        <w:p>
+          <w:pPr>
+            <w:pStyle w:val="Bibliografa"/>
+            <w:ind w:left="720" w:hanging="720"/>
+            <w:rPr>
+              <w:noProof/>
+              <w:lang w:val="es-ES"/>
+            </w:rPr>
+          </w:pPr>
+          <w:r>
+            <w:rPr>
+              <w:noProof/>
+              <w:lang w:val="es-ES"/>
+            </w:rPr>
+            <w:t xml:space="preserve">Alvarez, &amp; Castellanos. (1993). </w:t>
+          </w:r>
+          <w:r>
+            <w:rPr>
+              <w:i/>
+              <w:iCs/>
+              <w:noProof/>
+              <w:lang w:val="es-ES"/>
+            </w:rPr>
+            <w:t>Los sistemas alternativos de comunicación en los trastornos generalizados del desarrollo.</w:t>
+          </w:r>
+          <w:r>
+            <w:rPr>
+              <w:noProof/>
+              <w:lang w:val="es-ES"/>
+            </w:rPr>
+            <w:t xml:space="preserve"> Murcia: CPR Murcia.</w:t>
+          </w:r>
+        </w:p>
+        <w:p>
+          <w:pPr>
+            <w:pStyle w:val="Bibliografa"/>
+            <w:ind w:left="720" w:hanging="720"/>
+            <w:rPr>
+              <w:noProof/>
+              <w:lang w:val="es-ES"/>
+            </w:rPr>
+          </w:pPr>
+          <w:r>
+            <w:rPr>
+              <w:noProof/>
+              <w:lang w:val="es-ES"/>
+            </w:rPr>
+            <w:t xml:space="preserve">Artimage, A. (2010). Creando conciencia sobre el autismo. </w:t>
+          </w:r>
+          <w:r>
+            <w:rPr>
+              <w:i/>
+              <w:iCs/>
+              <w:noProof/>
+              <w:lang w:val="es-ES"/>
+            </w:rPr>
+            <w:t>Por nuestra salud</w:t>
+          </w:r>
+          <w:r>
+            <w:rPr>
+              <w:noProof/>
+              <w:lang w:val="es-ES"/>
+            </w:rPr>
+            <w:t>.</w:t>
+          </w:r>
+        </w:p>
+        <w:p>
+          <w:pPr>
+            <w:pStyle w:val="Bibliografa"/>
+            <w:ind w:left="720" w:hanging="720"/>
+            <w:rPr>
+              <w:noProof/>
+              <w:lang w:val="es-ES"/>
+            </w:rPr>
+          </w:pPr>
+          <w:r>
+            <w:rPr>
+              <w:noProof/>
+              <w:lang w:val="es-ES"/>
+            </w:rPr>
+            <w:t xml:space="preserve">Cicarelli, M. C. (4 de Octubre de 2006). </w:t>
+          </w:r>
+          <w:r>
+            <w:rPr>
+              <w:i/>
+              <w:iCs/>
+              <w:noProof/>
+              <w:lang w:val="es-ES"/>
+            </w:rPr>
+            <w:t>PsicoPedagogia.</w:t>
+          </w:r>
+          <w:r>
+            <w:rPr>
+              <w:noProof/>
+              <w:lang w:val="es-ES"/>
+            </w:rPr>
+            <w:t xml:space="preserve"> Recuperado el Diciembre de 2014, de Las estrategias cognitivas: http://www.psicopedagogia.com/certificado/724</w:t>
+          </w:r>
+        </w:p>
+        <w:p>
+          <w:pPr>
+            <w:pStyle w:val="Bibliografa"/>
+            <w:ind w:left="720" w:hanging="720"/>
+            <w:rPr>
+              <w:noProof/>
+              <w:lang w:val="es-ES"/>
+            </w:rPr>
+          </w:pPr>
+          <w:r>
+            <w:rPr>
+              <w:noProof/>
+              <w:lang w:val="es-ES"/>
+            </w:rPr>
+            <w:t xml:space="preserve">Instituto Nacional de la Salud Mental. (13 de Agosto de 2014). </w:t>
+          </w:r>
+          <w:r>
+            <w:rPr>
+              <w:i/>
+              <w:iCs/>
+              <w:noProof/>
+              <w:lang w:val="es-ES"/>
+            </w:rPr>
+            <w:t>Guias para padres sobre el Trastorno del Espectro Autista</w:t>
+          </w:r>
+          <w:r>
+            <w:rPr>
+              <w:noProof/>
+              <w:lang w:val="es-ES"/>
+            </w:rPr>
+            <w:t>. Recuperado el Agosto de 2014, de http://ipsi.uprrp.edu/opp/pdf/materiales/autism_spectrum_disorder_espanol.pdf</w:t>
+          </w:r>
+        </w:p>
+        <w:p>
+          <w:pPr>
+            <w:pStyle w:val="Bibliografa"/>
+            <w:ind w:left="720" w:hanging="720"/>
+            <w:rPr>
+              <w:noProof/>
+              <w:lang w:val="es-ES"/>
+            </w:rPr>
+          </w:pPr>
+          <w:r>
+            <w:rPr>
+              <w:noProof/>
+              <w:lang w:val="es-ES"/>
+            </w:rPr>
+            <w:t xml:space="preserve">Martinez, R. G. (20 de Agosto de 2009). </w:t>
+          </w:r>
+          <w:r>
+            <w:rPr>
+              <w:i/>
+              <w:iCs/>
+              <w:noProof/>
+              <w:lang w:val="es-ES"/>
+            </w:rPr>
+            <w:t>Construccion de sistemas expertos</w:t>
+          </w:r>
+          <w:r>
+            <w:rPr>
+              <w:noProof/>
+              <w:lang w:val="es-ES"/>
+            </w:rPr>
+            <w:t>. Recuperado el Agosto de 2014, de http://iidia.com.ar/rgm/CD-IC/CD-IC-2.pdf</w:t>
+          </w:r>
+        </w:p>
+        <w:p>
+          <w:pPr>
+            <w:pStyle w:val="Bibliografa"/>
+            <w:ind w:left="720" w:hanging="720"/>
+            <w:rPr>
+              <w:noProof/>
+              <w:lang w:val="es-ES"/>
+            </w:rPr>
+          </w:pPr>
+          <w:r>
+            <w:rPr>
+              <w:noProof/>
+              <w:lang w:val="es-ES"/>
+            </w:rPr>
+            <w:t xml:space="preserve">Ravi, A., Sampath, H., &amp; Indurkhya, B. (22 de Julio de 2012). </w:t>
+          </w:r>
+          <w:r>
+            <w:rPr>
+              <w:i/>
+              <w:iCs/>
+              <w:noProof/>
+              <w:lang w:val="es-ES"/>
+            </w:rPr>
+            <w:t>Abstracts Itasd 2012</w:t>
+          </w:r>
+          <w:r>
+            <w:rPr>
+              <w:noProof/>
+              <w:lang w:val="es-ES"/>
+            </w:rPr>
+            <w:t>. Recuperado el Agosto de 2014, de http://es.slideshare.net/Aspali/resumen-i-congreso-tecnologas-para-autismo</w:t>
+          </w:r>
+        </w:p>
+        <w:p>
+          <w:pPr>
+            <w:pStyle w:val="Bibliografa"/>
+            <w:ind w:left="720" w:hanging="720"/>
+            <w:rPr>
+              <w:noProof/>
+              <w:lang w:val="es-ES"/>
+            </w:rPr>
+          </w:pPr>
+          <w:r>
+            <w:rPr>
+              <w:noProof/>
+              <w:lang w:val="es-ES"/>
+            </w:rPr>
+            <w:t xml:space="preserve">Soledad, A. C. (11 de Octubre de 2012). </w:t>
+          </w:r>
+          <w:r>
+            <w:rPr>
+              <w:i/>
+              <w:iCs/>
+              <w:noProof/>
+              <w:lang w:val="es-ES"/>
+            </w:rPr>
+            <w:t>Ayudatec</w:t>
+          </w:r>
+          <w:r>
+            <w:rPr>
+              <w:noProof/>
+              <w:lang w:val="es-ES"/>
+            </w:rPr>
+            <w:t>. Recuperado el Agosto de 2014, de http://ayudatec.cl/2012/10/11/tecnologias-inclusivas-para-nins-con-trastornos-del-espectro-del-autismo</w:t>
+          </w:r>
+        </w:p>
+        <w:p>
+          <w:pPr>
+            <w:pStyle w:val="Bibliografa"/>
+            <w:ind w:left="720" w:hanging="720"/>
+            <w:rPr>
+              <w:noProof/>
+              <w:lang w:val="es-ES"/>
+            </w:rPr>
+          </w:pPr>
+          <w:r>
+            <w:rPr>
+              <w:noProof/>
+              <w:lang w:val="es-ES"/>
+            </w:rPr>
+            <w:t xml:space="preserve">Tortosa, F. N. (2004). </w:t>
+          </w:r>
+          <w:r>
+            <w:rPr>
+              <w:i/>
+              <w:iCs/>
+              <w:noProof/>
+              <w:lang w:val="es-ES"/>
+            </w:rPr>
+            <w:t>Tecnologias de ayuda en personas con trastornos del espextro autista.</w:t>
+          </w:r>
+          <w:r>
+            <w:rPr>
+              <w:noProof/>
+              <w:lang w:val="es-ES"/>
+            </w:rPr>
+            <w:t xml:space="preserve"> Obtenido de http://diversidad.murciaeduca.es/tecnoneet/docs/autismo.pdf</w:t>
+          </w:r>
+        </w:p>
+        <w:p>
+          <w:pPr>
+            <w:pStyle w:val="Bibliografa"/>
+            <w:ind w:left="720" w:hanging="720"/>
+          </w:pPr>
+          <w:r>
+            <w:rPr>
+              <w:noProof/>
+              <w:lang w:val="es-ES"/>
+            </w:rPr>
+            <w:t xml:space="preserve">Tortosa, F. N., &amp; Villa, M. G. (2003). </w:t>
+          </w:r>
+          <w:r>
+            <w:rPr>
+              <w:i/>
+              <w:iCs/>
+              <w:noProof/>
+              <w:lang w:val="es-ES"/>
+            </w:rPr>
+            <w:t>Tecnologías de ayuda en personas con trastornos del espectro autista.</w:t>
+          </w:r>
+          <w:r>
+            <w:rPr>
+              <w:noProof/>
+              <w:lang w:val="es-ES"/>
+            </w:rPr>
+            <w:t xml:space="preserve"> Recuperado el Agosto de 2014, de http://www.divertic.org/capitulo.pdf</w:t>
+          </w:r>
+        </w:p>
+        <w:bookmarkStart w:id="0" w:name="_GoBack" w:displacedByCustomXml="next"/>
+        <w:bookmarkEnd w:id="0" w:displacedByCustomXml="next"/>
       </w:sdtContent>
     </w:sdt>
     <w:p/>
     <w:p/>
     <w:p/>
-    <w:p>
-      <w:pPr>
-        <w:pStyle w:val="Textosinformato"/>
-        <w:jc w:val="both"/>
-        <w:rPr>
-          <w:rFonts w:asciiTheme="minorHAnsi" w:eastAsiaTheme="minorEastAsia" w:hAnsiTheme="minorHAnsi"/>
-          <w:sz w:val="22"/>
-          <w:szCs w:val="22"/>
-          <w:shd w:val="clear" w:color="auto" w:fill="FFFFFF"/>
-          <w:lang w:eastAsia="ja-JP"/>
-        </w:rPr>
-      </w:pPr>
-    </w:p>
-    <w:p>
-      <w:pPr>
-        <w:pStyle w:val="Textosinformato"/>
-        <w:jc w:val="both"/>
-        <w:rPr>
-          <w:rFonts w:asciiTheme="minorHAnsi" w:eastAsiaTheme="minorEastAsia" w:hAnsiTheme="minorHAnsi"/>
-          <w:sz w:val="22"/>
-          <w:szCs w:val="22"/>
-          <w:shd w:val="clear" w:color="auto" w:fill="FFFFFF"/>
-          <w:lang w:eastAsia="ja-JP"/>
-        </w:rPr>
-      </w:pPr>
-    </w:p>
-    <w:p>
-      <w:pPr>
-        <w:pStyle w:val="Textosinformato"/>
-        <w:jc w:val="both"/>
-        <w:rPr>
-          <w:rFonts w:asciiTheme="minorHAnsi" w:eastAsiaTheme="minorEastAsia" w:hAnsiTheme="minorHAnsi"/>
-          <w:sz w:val="22"/>
-          <w:szCs w:val="22"/>
-          <w:shd w:val="clear" w:color="auto" w:fill="FFFFFF"/>
-          <w:lang w:eastAsia="ja-JP"/>
-        </w:rPr>
-      </w:pPr>
-    </w:p>
     <w:p>
       <w:pPr>
         <w:pStyle w:val="Textosinformato"/>
@@ -28763,7 +28912,7 @@
         <w:color w:val="F07F09" w:themeColor="accent1"/>
         <w:lang w:val="es-ES"/>
       </w:rPr>
-      <w:t>10</w:t>
+      <w:t>11</w:t>
     </w:r>
     <w:r>
       <w:rPr>
@@ -34921,11 +35070,11 @@
           <c:showPercent val="0"/>
           <c:showBubbleSize val="0"/>
         </c:dLbls>
-        <c:axId val="317018040"/>
-        <c:axId val="317018432"/>
+        <c:axId val="215201600"/>
+        <c:axId val="215201992"/>
       </c:scatterChart>
       <c:valAx>
-        <c:axId val="317018040"/>
+        <c:axId val="215201600"/>
         <c:scaling>
           <c:orientation val="minMax"/>
         </c:scaling>
@@ -34960,12 +35109,12 @@
             <a:endParaRPr lang="es-AR"/>
           </a:p>
         </c:txPr>
-        <c:crossAx val="317018432"/>
+        <c:crossAx val="215201992"/>
         <c:crosses val="autoZero"/>
         <c:crossBetween val="midCat"/>
       </c:valAx>
       <c:valAx>
-        <c:axId val="317018432"/>
+        <c:axId val="215201992"/>
         <c:scaling>
           <c:orientation val="minMax"/>
         </c:scaling>
@@ -35010,7 +35159,7 @@
             <a:endParaRPr lang="es-AR"/>
           </a:p>
         </c:txPr>
-        <c:crossAx val="317018040"/>
+        <c:crossAx val="215201600"/>
         <c:crosses val="autoZero"/>
         <c:crossBetween val="midCat"/>
       </c:valAx>
@@ -35813,11 +35962,11 @@
           <c:showPercent val="0"/>
           <c:showBubbleSize val="0"/>
         </c:dLbls>
-        <c:axId val="320691864"/>
-        <c:axId val="320689512"/>
+        <c:axId val="215205128"/>
+        <c:axId val="215202776"/>
       </c:scatterChart>
       <c:valAx>
-        <c:axId val="320691864"/>
+        <c:axId val="215205128"/>
         <c:scaling>
           <c:orientation val="minMax"/>
         </c:scaling>
@@ -35852,12 +36001,12 @@
             <a:endParaRPr lang="es-AR"/>
           </a:p>
         </c:txPr>
-        <c:crossAx val="320689512"/>
+        <c:crossAx val="215202776"/>
         <c:crosses val="autoZero"/>
         <c:crossBetween val="midCat"/>
       </c:valAx>
       <c:valAx>
-        <c:axId val="320689512"/>
+        <c:axId val="215202776"/>
         <c:scaling>
           <c:orientation val="minMax"/>
         </c:scaling>
@@ -35902,7 +36051,7 @@
             <a:endParaRPr lang="es-AR"/>
           </a:p>
         </c:txPr>
-        <c:crossAx val="320691864"/>
+        <c:crossAx val="215205128"/>
         <c:crosses val="autoZero"/>
         <c:crossBetween val="midCat"/>
       </c:valAx>
@@ -36705,11 +36854,11 @@
           <c:showPercent val="0"/>
           <c:showBubbleSize val="0"/>
         </c:dLbls>
-        <c:axId val="320690296"/>
-        <c:axId val="320691472"/>
+        <c:axId val="322413072"/>
+        <c:axId val="322413464"/>
       </c:scatterChart>
       <c:valAx>
-        <c:axId val="320690296"/>
+        <c:axId val="322413072"/>
         <c:scaling>
           <c:orientation val="minMax"/>
         </c:scaling>
@@ -36744,12 +36893,12 @@
             <a:endParaRPr lang="es-AR"/>
           </a:p>
         </c:txPr>
-        <c:crossAx val="320691472"/>
+        <c:crossAx val="322413464"/>
         <c:crosses val="autoZero"/>
         <c:crossBetween val="midCat"/>
       </c:valAx>
       <c:valAx>
-        <c:axId val="320691472"/>
+        <c:axId val="322413464"/>
         <c:scaling>
           <c:orientation val="minMax"/>
         </c:scaling>
@@ -36794,7 +36943,7 @@
             <a:endParaRPr lang="es-AR"/>
           </a:p>
         </c:txPr>
-        <c:crossAx val="320690296"/>
+        <c:crossAx val="322413072"/>
         <c:crosses val="autoZero"/>
         <c:crossBetween val="midCat"/>
       </c:valAx>
@@ -37597,11 +37746,11 @@
           <c:showPercent val="0"/>
           <c:showBubbleSize val="0"/>
         </c:dLbls>
-        <c:axId val="320692256"/>
-        <c:axId val="320691080"/>
+        <c:axId val="322410720"/>
+        <c:axId val="322398176"/>
       </c:scatterChart>
       <c:valAx>
-        <c:axId val="320692256"/>
+        <c:axId val="322410720"/>
         <c:scaling>
           <c:orientation val="minMax"/>
         </c:scaling>
@@ -37636,12 +37785,12 @@
             <a:endParaRPr lang="es-AR"/>
           </a:p>
         </c:txPr>
-        <c:crossAx val="320691080"/>
+        <c:crossAx val="322398176"/>
         <c:crosses val="autoZero"/>
         <c:crossBetween val="midCat"/>
       </c:valAx>
       <c:valAx>
-        <c:axId val="320691080"/>
+        <c:axId val="322398176"/>
         <c:scaling>
           <c:orientation val="minMax"/>
         </c:scaling>
@@ -37686,7 +37835,7 @@
             <a:endParaRPr lang="es-AR"/>
           </a:p>
         </c:txPr>
-        <c:crossAx val="320692256"/>
+        <c:crossAx val="322410720"/>
         <c:crosses val="autoZero"/>
         <c:crossBetween val="midCat"/>
       </c:valAx>
@@ -38633,11 +38782,11 @@
           <c:showPercent val="0"/>
           <c:showBubbleSize val="0"/>
         </c:dLbls>
-        <c:axId val="387191048"/>
-        <c:axId val="387193008"/>
+        <c:axId val="322408368"/>
+        <c:axId val="322399352"/>
       </c:scatterChart>
       <c:valAx>
-        <c:axId val="387191048"/>
+        <c:axId val="322408368"/>
         <c:scaling>
           <c:orientation val="minMax"/>
         </c:scaling>
@@ -38672,12 +38821,12 @@
             <a:endParaRPr lang="es-AR"/>
           </a:p>
         </c:txPr>
-        <c:crossAx val="387193008"/>
+        <c:crossAx val="322399352"/>
         <c:crosses val="autoZero"/>
         <c:crossBetween val="midCat"/>
       </c:valAx>
       <c:valAx>
-        <c:axId val="387193008"/>
+        <c:axId val="322399352"/>
         <c:scaling>
           <c:orientation val="minMax"/>
         </c:scaling>
@@ -38722,7 +38871,7 @@
             <a:endParaRPr lang="es-AR"/>
           </a:p>
         </c:txPr>
-        <c:crossAx val="387191048"/>
+        <c:crossAx val="322408368"/>
         <c:crosses val="autoZero"/>
         <c:crossBetween val="midCat"/>
       </c:valAx>
@@ -39102,59 +39251,6 @@
 <file path=customXml/item3.xml><?xml version="1.0" encoding="utf-8"?>
 <b:Sources xmlns:b="http://schemas.openxmlformats.org/officeDocument/2006/bibliography" xmlns="http://schemas.openxmlformats.org/officeDocument/2006/bibliography" SelectedStyle="\APASixthEditionOfficeOnline.xsl" StyleName="APA" Version="6">
   <b:Source>
-    <b:Tag>Rav12</b:Tag>
-    <b:SourceType>InternetSite</b:SourceType>
-    <b:Guid>{B54ACD0D-E44B-492D-BABF-633AA0A868DC}</b:Guid>
-    <b:Author>
-      <b:Author>
-        <b:NameList>
-          <b:Person>
-            <b:Last>Ravi</b:Last>
-            <b:First>Agarwal</b:First>
-          </b:Person>
-          <b:Person>
-            <b:Last>Sampath</b:Last>
-            <b:First>Harini</b:First>
-          </b:Person>
-          <b:Person>
-            <b:Last>Indurkhya</b:Last>
-            <b:First>Bipin</b:First>
-          </b:Person>
-        </b:NameList>
-      </b:Author>
-    </b:Author>
-    <b:Title>Abstracts Itasd 2012</b:Title>
-    <b:Year>2012</b:Year>
-    <b:Month>Julio</b:Month>
-    <b:Day>22</b:Day>
-    <b:URL>http://es.slideshare.net/Aspali/resumen-i-congreso-tecnologas-para-autismo</b:URL>
-    <b:City>India</b:City>
-    <b:ConferenceName>AUTINICECT: Ayudar a niños con autismo a adquirir habilidades sociales a través de compañeros virtuales</b:ConferenceName>
-    <b:RefOrder>20</b:RefOrder>
-  </b:Source>
-  <b:Source>
-    <b:Tag>Agu12</b:Tag>
-    <b:SourceType>InternetSite</b:SourceType>
-    <b:Guid>{8CECAF6C-7033-4138-9800-B32451551C44}</b:Guid>
-    <b:Author>
-      <b:Author>
-        <b:NameList>
-          <b:Person>
-            <b:Last>Soledad</b:Last>
-            <b:First>Aguilera</b:First>
-            <b:Middle>Carolina</b:Middle>
-          </b:Person>
-        </b:NameList>
-      </b:Author>
-    </b:Author>
-    <b:Title>Ayudatec</b:Title>
-    <b:Year>2012</b:Year>
-    <b:Month>Octubre</b:Month>
-    <b:Day>11</b:Day>
-    <b:URL>http://ayudatec.cl/2012/10/11/tecnologias-inclusivas-para-nins-con-trastornos-del-espectro-del-autismo</b:URL>
-    <b:RefOrder>21</b:RefOrder>
-  </b:Source>
-  <b:Source>
     <b:Tag>Ain06</b:Tag>
     <b:SourceType>BookSection</b:SourceType>
     <b:Guid>{D70DBD9D-976A-46EA-80AC-03CE5D0DBDA9}</b:Guid>
@@ -39171,7 +39267,7 @@
     </b:Author>
     <b:BookTitle>Educación para la inclusión Educación sin inclusiones</b:BookTitle>
     <b:Pages>11-15</b:Pages>
-    <b:RefOrder>22</b:RefOrder>
+    <b:RefOrder>20</b:RefOrder>
   </b:Source>
   <b:Source>
     <b:Tag>Alm12</b:Tag>
@@ -39200,7 +39296,7 @@
         </b:NameList>
       </b:Author>
     </b:Author>
-    <b:RefOrder>23</b:RefOrder>
+    <b:RefOrder>21</b:RefOrder>
   </b:Source>
   <b:Source>
     <b:Tag>Alv93</b:Tag>
@@ -39222,23 +39318,7 @@
         </b:NameList>
       </b:Author>
     </b:Author>
-    <b:RefOrder>24</b:RefOrder>
-  </b:Source>
-  <b:Source>
-    <b:Tag>Fun11</b:Tag>
-    <b:SourceType>InternetSite</b:SourceType>
-    <b:Guid>{E79D1583-9300-4AE1-AB9E-198925D3925C}</b:Guid>
-    <b:Title>In TIC</b:Title>
-    <b:Year>2011</b:Year>
-    <b:Author>
-      <b:Author>
-        <b:Corporate>Fundación Orange</b:Corporate>
-      </b:Author>
-    </b:Author>
-    <b:Month>Mayo</b:Month>
-    <b:Day>3</b:Day>
-    <b:URL>http://www.proyectosfundacionorange.es/intic/intic_movil/. </b:URL>
-    <b:RefOrder>6</b:RefOrder>
+    <b:RefOrder>22</b:RefOrder>
   </b:Source>
   <b:Source>
     <b:Tag>Góm97</b:Tag>
@@ -39272,113 +39352,6 @@
     <b:RefOrder>19</b:RefOrder>
   </b:Source>
   <b:Source>
-    <b:Tag>Mar09</b:Tag>
-    <b:SourceType>InternetSite</b:SourceType>
-    <b:Guid>{B5508FD2-82D5-4A15-A204-7002180B3659}</b:Guid>
-    <b:Title>Construccion de sistemas expertos</b:Title>
-    <b:Year>2009</b:Year>
-    <b:Month>Agosto</b:Month>
-    <b:Day>20</b:Day>
-    <b:URL>http://iidia.com.ar/rgm/CD-IC/CD-IC-2.pdf</b:URL>
-    <b:Author>
-      <b:Author>
-        <b:NameList>
-          <b:Person>
-            <b:Last>Martinez</b:Last>
-            <b:First>Ramon</b:First>
-            <b:Middle>Garcia</b:Middle>
-          </b:Person>
-        </b:NameList>
-      </b:Author>
-    </b:Author>
-    <b:RefOrder>25</b:RefOrder>
-  </b:Source>
-  <b:Source>
-    <b:Tag>Nat11</b:Tag>
-    <b:SourceType>InternetSite</b:SourceType>
-    <b:Guid>{5E1E94F1-B231-4B74-B60D-EAFDDB15FE50}</b:Guid>
-    <b:Author>
-      <b:Author>
-        <b:Corporate>National Foundation for Autism Reserch NFAR</b:Corporate>
-      </b:Author>
-    </b:Author>
-    <b:Title>Lo que necesita saber sobre el autismo NFAR</b:Title>
-    <b:Year>2011</b:Year>
-    <b:URL>http://autism-center.ucsd.edu/about-us/Documents/NFAR-AutismBrochure-Spanish.pdf</b:URL>
-    <b:RefOrder>1</b:RefOrder>
-  </b:Source>
-  <b:Source>
-    <b:Tag>Tam14</b:Tag>
-    <b:SourceType>InternetSite</b:SourceType>
-    <b:Guid>{A17EB10D-578D-46F0-AD9D-3A7582617B9E}</b:Guid>
-    <b:Author>
-      <b:Author>
-        <b:NameList>
-          <b:Person>
-            <b:Last>Reynolds</b:Last>
-            <b:First>Tammi</b:First>
-          </b:Person>
-        </b:NameList>
-      </b:Author>
-    </b:Author>
-    <b:Title>Beneficios de la tecnologia en el autismo</b:Title>
-    <b:Year>2014</b:Year>
-    <b:Month>marzo</b:Month>
-    <b:URL>http://autism.lifetips.com/es/tip/128706/treatment-and-therapies-for-autism/treatment-and-therapies-for-autism/beneficios-de-la-tecnolog-a-en-el-autismo.html</b:URL>
-    <b:RefOrder>2</b:RefOrder>
-  </b:Source>
-  <b:Source>
-    <b:Tag>Spe15</b:Tag>
-    <b:SourceType>InternetSite</b:SourceType>
-    <b:Guid>{C0198506-0611-4E42-AFD6-81902F5A69EA}</b:Guid>
-    <b:Author>
-      <b:Author>
-        <b:Corporate>SpecialNeedsWare</b:Corporate>
-      </b:Author>
-    </b:Author>
-    <b:Title>Google Play</b:Title>
-    <b:InternetSiteTitle>AutisMate</b:InternetSiteTitle>
-    <b:Year>2015</b:Year>
-    <b:Month>marzo</b:Month>
-    <b:Day>19</b:Day>
-    <b:URL>https://play.google.com/store/apps/details?id=com.specialneedsware.autismate365</b:URL>
-    <b:RefOrder>17</b:RefOrder>
-  </b:Source>
-  <b:Source>
-    <b:Tag>Chr12</b:Tag>
-    <b:SourceType>InternetSite</b:SourceType>
-    <b:Guid>{EF18E8BC-64E3-4B80-9B81-BA75515CA6C4}</b:Guid>
-    <b:Author>
-      <b:Author>
-        <b:Corporate>Christopher Stärkel</b:Corporate>
-      </b:Author>
-    </b:Author>
-    <b:Title>Google Play</b:Title>
-    <b:InternetSiteTitle>Touch-n-say</b:InternetSiteTitle>
-    <b:Year>2012</b:Year>
-    <b:Month>Enero</b:Month>
-    <b:Day>28</b:Day>
-    <b:URL>https://play.google.com/store/apps/details?id=touchnsay.staerkel.org</b:URL>
-    <b:RefOrder>8</b:RefOrder>
-  </b:Source>
-  <b:Source>
-    <b:Tag>Car12</b:Tag>
-    <b:SourceType>InternetSite</b:SourceType>
-    <b:Guid>{BF51C282-D359-4A91-864B-6F72D7CD221F}</b:Guid>
-    <b:Author>
-      <b:Author>
-        <b:Corporate>Carlos Bustos Tore</b:Corporate>
-      </b:Author>
-    </b:Author>
-    <b:Title>Google Play</b:Title>
-    <b:InternetSiteTitle>Pictogramas</b:InternetSiteTitle>
-    <b:Year>2012</b:Year>
-    <b:Month>Mayo</b:Month>
-    <b:Day>19</b:Day>
-    <b:URL>https://play.google.com/store/apps/details?id=logo.pedia</b:URL>
-    <b:RefOrder>12</b:RefOrder>
-  </b:Source>
-  <b:Source>
     <b:Tag>Fra04</b:Tag>
     <b:SourceType>DocumentFromInternetSite</b:SourceType>
     <b:Guid>{790C3562-F568-48A7-B768-1D1C598477C2}</b:Guid>
@@ -39396,165 +39369,7 @@
         </b:NameList>
       </b:Author>
     </b:Author>
-    <b:RefOrder>26</b:RefOrder>
-  </b:Source>
-  <b:Source>
-    <b:Tag>Tor03</b:Tag>
-    <b:SourceType>DocumentFromInternetSite</b:SourceType>
-    <b:Guid>{53CC032F-07F7-47FD-85C6-0636967236AF}</b:Guid>
-    <b:Title>Tecnologías de ayuda en personas con trastornos del espectro autista</b:Title>
-    <b:Year>2003</b:Year>
-    <b:URL>http://www.divertic.org/capitulo.pdf</b:URL>
-    <b:Author>
-      <b:Author>
-        <b:NameList>
-          <b:Person>
-            <b:Last>Tortosa</b:Last>
-            <b:Middle>Nicolas</b:Middle>
-            <b:First>Francisco</b:First>
-          </b:Person>
-          <b:Person>
-            <b:Last>Villa</b:Last>
-            <b:Middle>Goméz</b:Middle>
-            <b:First>Manuel</b:First>
-          </b:Person>
-        </b:NameList>
-      </b:Author>
-    </b:Author>
-    <b:RefOrder>27</b:RefOrder>
-  </b:Source>
-  <b:Source>
-    <b:Tag>Cic06</b:Tag>
-    <b:SourceType>DocumentFromInternetSite</b:SourceType>
-    <b:Guid>{67181F63-3D0C-46B9-B3F5-30A29ADC9140}</b:Guid>
-    <b:Title>PsicoPedagogia</b:Title>
-    <b:InternetSiteTitle>Las estrategias cognitivas</b:InternetSiteTitle>
-    <b:Year>2006</b:Year>
-    <b:Month>Octubre</b:Month>
-    <b:Day>4</b:Day>
-    <b:URL>http://www.psicopedagogia.com/certificado/724</b:URL>
-    <b:Author>
-      <b:Author>
-        <b:NameList>
-          <b:Person>
-            <b:Last>Cicarelli</b:Last>
-            <b:Middle>Cristina</b:Middle>
-            <b:First>Maria</b:First>
-          </b:Person>
-        </b:NameList>
-      </b:Author>
-    </b:Author>
-    <b:RefOrder>28</b:RefOrder>
-  </b:Source>
-  <b:Source>
-    <b:Tag>Acc14</b:Tag>
-    <b:SourceType>InternetSite</b:SourceType>
-    <b:Guid>{F445311F-BBDD-4EF3-B649-4C92DA303B8F}</b:Guid>
-    <b:Author>
-      <b:Author>
-        <b:NameList>
-          <b:Person>
-            <b:Last>Accegal</b:Last>
-          </b:Person>
-        </b:NameList>
-      </b:Author>
-    </b:Author>
-    <b:Title>Google Play</b:Title>
-    <b:Year>2014</b:Year>
-    <b:Month>Febrero</b:Month>
-    <b:Day>13</b:Day>
-    <b:URL>https://play.google.com/store/apps/details?id=com.uvigo.gti.VirtualTEC</b:URL>
-    <b:InternetSiteTitle>VirtualTEC</b:InternetSiteTitle>
-    <b:RefOrder>9</b:RefOrder>
-  </b:Source>
-  <b:Source>
-    <b:Tag>Acc141</b:Tag>
-    <b:SourceType>InternetSite</b:SourceType>
-    <b:Guid>{6255DE70-1BCD-47C9-9DF0-0A11F5B4035F}</b:Guid>
-    <b:Author>
-      <b:Author>
-        <b:Corporate>Accegal</b:Corporate>
-      </b:Author>
-    </b:Author>
-    <b:Title>Google Play</b:Title>
-    <b:Year>2014</b:Year>
-    <b:Month>Mayo</b:Month>
-    <b:Day>30</b:Day>
-    <b:URL>https://play.google.com/store/apps/details?id=com.uvigo.gti.PictoDroidLite</b:URL>
-    <b:InternetSiteTitle>PictoDroid Lite</b:InternetSiteTitle>
-    <b:RefOrder>15</b:RefOrder>
-  </b:Source>
-  <b:Source>
-    <b:Tag>And13</b:Tag>
-    <b:SourceType>InternetSite</b:SourceType>
-    <b:Guid>{9DA3BAD9-696E-448E-A0B7-84DACDB81DF4}</b:Guid>
-    <b:Title>Google Play</b:Title>
-    <b:Year>2013</b:Year>
-    <b:Author>
-      <b:Author>
-        <b:Corporate>Android in London</b:Corporate>
-      </b:Author>
-    </b:Author>
-    <b:Month>Abril</b:Month>
-    <b:Day>17</b:Day>
-    <b:URL>https://play.google.com/store/apps/details?id=com.itoucantalk</b:URL>
-    <b:InternetSiteTitle>iToucan Talk (Autism) Beta</b:InternetSiteTitle>
-    <b:RefOrder>16</b:RefOrder>
-  </b:Source>
-  <b:Source>
-    <b:Tag>Bar14</b:Tag>
-    <b:SourceType>InternetSite</b:SourceType>
-    <b:Guid>{DA2F5693-BC36-4F40-8641-C82B205F39B1}</b:Guid>
-    <b:Title>Google Play</b:Title>
-    <b:Year>2014</b:Year>
-    <b:Author>
-      <b:Author>
-        <b:Corporate>Barbosa Edimar</b:Corporate>
-      </b:Author>
-    </b:Author>
-    <b:Month>Septiembre</b:Month>
-    <b:Day>2</b:Day>
-    <b:URL>https://play.google.com/store/apps/details?id=br.com.scai_autismo</b:URL>
-    <b:InternetSiteTitle>SCAI Autismo</b:InternetSiteTitle>
-    <b:RefOrder>7</b:RefOrder>
-  </b:Source>
-  <b:Source>
-    <b:Tag>CPA13</b:Tag>
-    <b:SourceType>InternetSite</b:SourceType>
-    <b:Guid>{1DE71E91-CB39-46DC-B349-32B3B4D4DD86}</b:Guid>
-    <b:Author>
-      <b:Author>
-        <b:NameList>
-          <b:Person>
-            <b:Last>CPA</b:Last>
-          </b:Person>
-        </b:NameList>
-      </b:Author>
-    </b:Author>
-    <b:Title>Google Play</b:Title>
-    <b:Year>2013</b:Year>
-    <b:Month>Julio</b:Month>
-    <b:Day>31</b:Day>
-    <b:URL>https://play.google.com/store/apps/details?id=com.comunicador.cpa</b:URL>
-    <b:InternetSiteTitle>CPA</b:InternetSiteTitle>
-    <b:RefOrder>11</b:RefOrder>
-  </b:Source>
-  <b:Source>
-    <b:Tag>EGG12</b:Tag>
-    <b:SourceType>InternetSite</b:SourceType>
-    <b:Guid>{B04436AD-CFAF-4919-B9D4-FE57768859F5}</b:Guid>
-    <b:Author>
-      <b:Author>
-        <b:Corporate>EGGS</b:Corporate>
-      </b:Author>
-    </b:Author>
-    <b:Title>Google Play</b:Title>
-    <b:Year>2012</b:Year>
-    <b:Month>Noviembre</b:Month>
-    <b:Day>17</b:Day>
-    <b:URL>https://play.google.com/store/apps/details?id=com.giorgio.asino</b:URL>
-    <b:InternetSiteTitle>Asino</b:InternetSiteTitle>
-    <b:RefOrder>5</b:RefOrder>
+    <b:RefOrder>23</b:RefOrder>
   </b:Source>
   <b:Source>
     <b:Tag>Alc95</b:Tag>
@@ -39574,7 +39389,7 @@
         </b:NameList>
       </b:Author>
     </b:Author>
-    <b:RefOrder>29</b:RefOrder>
+    <b:RefOrder>24</b:RefOrder>
   </b:Source>
   <b:Source>
     <b:Tag>Aso10</b:Tag>
@@ -39593,95 +39408,7 @@
       </b:Author>
     </b:Author>
     <b:JournalName>Por nuestra salud</b:JournalName>
-    <b:RefOrder>30</b:RefOrder>
-  </b:Source>
-  <b:Source>
-    <b:Tag>Aff14</b:Tag>
-    <b:SourceType>InternetSite</b:SourceType>
-    <b:Guid>{A36D4A70-C9AB-4EFA-857D-454C2D975BE1}</b:Guid>
-    <b:Author>
-      <b:Author>
-        <b:Corporate>Lab, Affective</b:Corporate>
-      </b:Author>
-    </b:Author>
-    <b:Title>Google Play</b:Title>
-    <b:Year>2014</b:Year>
-    <b:Month>Julio</b:Month>
-    <b:Day>7</b:Day>
-    <b:URL>https://play.google.com/store/apps/details?id=air.AraBoardConstructor</b:URL>
-    <b:InternetSiteTitle>AraBoard Constructor</b:InternetSiteTitle>
-    <b:RefOrder>13</b:RefOrder>
-  </b:Source>
-  <b:Source>
-    <b:Tag>Gre11</b:Tag>
-    <b:SourceType>InternetSite</b:SourceType>
-    <b:Guid>{46709B23-4404-47DA-AB91-338B4E1D415D}</b:Guid>
-    <b:Title>Google Play</b:Title>
-    <b:Year>2011</b:Year>
-    <b:Author>
-      <b:Author>
-        <b:Corporate>Green Bubble Labs</b:Corporate>
-      </b:Author>
-    </b:Author>
-    <b:InternetSiteTitle>HablaFácil Autismo DiegoDice</b:InternetSiteTitle>
-    <b:Month>Julio</b:Month>
-    <b:Day>3</b:Day>
-    <b:URL>https://play.google.com/store/apps/details?id=com.benitez.DiegoDiceSP</b:URL>
-    <b:RefOrder>10</b:RefOrder>
-  </b:Source>
-  <b:Source>
-    <b:Tag>Ins14</b:Tag>
-    <b:SourceType>InternetSite</b:SourceType>
-    <b:Guid>{CAA24A98-7511-47E3-BC86-CD08D73D0C98}</b:Guid>
-    <b:Title>Guias para padres sobre el Trastorno del Espectro Autista</b:Title>
-    <b:Year>2014</b:Year>
-    <b:Month>Agosto</b:Month>
-    <b:Day>13</b:Day>
-    <b:URL>http://ipsi.uprrp.edu/opp/pdf/materiales/autism_spectrum_disorder_espanol.pdf</b:URL>
-    <b:Author>
-      <b:Author>
-        <b:Corporate>Instituto Nacional de la Salud Mental</b:Corporate>
-      </b:Author>
-    </b:Author>
-    <b:RefOrder>31</b:RefOrder>
-  </b:Source>
-  <b:Source>
-    <b:Tag>Fun14</b:Tag>
-    <b:SourceType>InternetSite</b:SourceType>
-    <b:Guid>{7E316252-7DD1-4750-B679-2021C4E158E1}</b:Guid>
-    <b:Author>
-      <b:Author>
-        <b:Corporate>Fundación Orange</b:Corporate>
-      </b:Author>
-    </b:Author>
-    <b:Title>Google Play</b:Title>
-    <b:InternetSiteTitle>Azahar</b:InternetSiteTitle>
-    <b:Year>2014</b:Year>
-    <b:Month>Abril</b:Month>
-    <b:Day>1</b:Day>
-    <b:URL>https://play.google.com/store/apps/details?id=org.adapta.azahar</b:URL>
-    <b:RefOrder>14</b:RefOrder>
-  </b:Source>
-  <b:Source>
-    <b:Tag>Koe95</b:Tag>
-    <b:SourceType>BookSection</b:SourceType>
-    <b:Guid>{4619FB60-7409-4749-A8D6-D902A10BD946}</b:Guid>
-    <b:Title>Teaching children with autism: Strategies for initiating positive interactions and improving learning opportunities</b:Title>
-    <b:Year>1995</b:Year>
-    <b:Author>
-      <b:Author>
-        <b:NameList>
-          <b:Person>
-            <b:Last>Koegel</b:Last>
-            <b:First>Koegel</b:First>
-            <b:Middle>&amp;</b:Middle>
-          </b:Person>
-        </b:NameList>
-      </b:Author>
-    </b:Author>
-    <b:Publisher>Baltimore</b:Publisher>
-    <b:Pages>85</b:Pages>
-    <b:RefOrder>4</b:RefOrder>
+    <b:RefOrder>25</b:RefOrder>
   </b:Source>
   <b:Source>
     <b:Tag>Wat86</b:Tag>
@@ -39732,15 +39459,391 @@
     <b:Pages>40</b:Pages>
     <b:RefOrder>3</b:RefOrder>
   </b:Source>
-</b:Sources>
-</file>
-
-<file path=customXml/item4.xml><?xml version="1.0" encoding="utf-8"?>
-<b:Sources xmlns:b="http://schemas.openxmlformats.org/officeDocument/2006/bibliography" xmlns="http://schemas.openxmlformats.org/officeDocument/2006/bibliography" SelectedStyle="\APASixthEditionOfficeOnline.xsl" StyleName="APA" Version="6">
+  <b:Source>
+    <b:Tag>Koe95</b:Tag>
+    <b:SourceType>BookSection</b:SourceType>
+    <b:Guid>{45CFA6C4-23C5-4156-91E4-CF6FB8D4F56C}</b:Guid>
+    <b:Title>Teaching children with autism: Strategies for initiating positive interactions and improving learning opportunities</b:Title>
+    <b:Year>1995</b:Year>
+    <b:Author>
+      <b:Author>
+        <b:NameList>
+          <b:Person>
+            <b:Last>Koegel</b:Last>
+          </b:Person>
+          <b:Person>
+            <b:Last>Koegel</b:Last>
+          </b:Person>
+        </b:NameList>
+      </b:Author>
+    </b:Author>
+    <b:Publisher>Baltimore</b:Publisher>
+    <b:Pages>85</b:Pages>
+    <b:RefOrder>4</b:RefOrder>
+  </b:Source>
+  <b:Source>
+    <b:Tag>EGG12</b:Tag>
+    <b:SourceType>InternetSite</b:SourceType>
+    <b:Guid>{1684F8BD-C15F-43D4-A892-02FA041E1502}</b:Guid>
+    <b:Author>
+      <b:Author>
+        <b:Corporate>EGGS</b:Corporate>
+      </b:Author>
+    </b:Author>
+    <b:Title>Google Play</b:Title>
+    <b:Year>2012</b:Year>
+    <b:Month>Noviembre</b:Month>
+    <b:Day>17</b:Day>
+    <b:URL>https://play.google.com/store/apps/details?id=com.giorgio.asino</b:URL>
+    <b:InternetSiteTitle>Asino</b:InternetSiteTitle>
+    <b:YearAccessed>2014</b:YearAccessed>
+    <b:MonthAccessed>Diciembre</b:MonthAccessed>
+    <b:RefOrder>5</b:RefOrder>
+  </b:Source>
+  <b:Source>
+    <b:Tag>Fun11</b:Tag>
+    <b:SourceType>InternetSite</b:SourceType>
+    <b:Guid>{E652D137-5D84-42F3-8E4D-4AF87F23D119}</b:Guid>
+    <b:Title>In TIC</b:Title>
+    <b:Year>2011</b:Year>
+    <b:Author>
+      <b:Author>
+        <b:Corporate>Fundación Orange</b:Corporate>
+      </b:Author>
+    </b:Author>
+    <b:Month>Mayo</b:Month>
+    <b:Day>3</b:Day>
+    <b:URL>http://www.proyectosfundacionorange.es/intic/intic_movil/.</b:URL>
+    <b:YearAccessed>2014</b:YearAccessed>
+    <b:MonthAccessed>Diciembre</b:MonthAccessed>
+    <b:RefOrder>6</b:RefOrder>
+  </b:Source>
+  <b:Source>
+    <b:Tag>Bar14</b:Tag>
+    <b:SourceType>InternetSite</b:SourceType>
+    <b:Guid>{CCCF7C98-BA93-488E-9B19-642542050BE5}</b:Guid>
+    <b:Title>Google Play</b:Title>
+    <b:Year>2014</b:Year>
+    <b:Author>
+      <b:Author>
+        <b:Corporate>Barbosa Edimar</b:Corporate>
+      </b:Author>
+    </b:Author>
+    <b:Month>Septiembre</b:Month>
+    <b:Day>2</b:Day>
+    <b:URL>https://play.google.com/store/apps/details?id=br.com.scai_autismo</b:URL>
+    <b:InternetSiteTitle>SCAI Autismo</b:InternetSiteTitle>
+    <b:YearAccessed>2014</b:YearAccessed>
+    <b:MonthAccessed>Diciembre</b:MonthAccessed>
+    <b:RefOrder>7</b:RefOrder>
+  </b:Source>
+  <b:Source>
+    <b:Tag>Chr12</b:Tag>
+    <b:SourceType>InternetSite</b:SourceType>
+    <b:Guid>{B140AD11-E475-4E5D-90D6-A4613461D21A}</b:Guid>
+    <b:Author>
+      <b:Author>
+        <b:Corporate>Christopher Stärkel</b:Corporate>
+      </b:Author>
+    </b:Author>
+    <b:Title>Google Play</b:Title>
+    <b:InternetSiteTitle>Touch-n-say</b:InternetSiteTitle>
+    <b:Year>2012</b:Year>
+    <b:Month>Enero</b:Month>
+    <b:Day>28</b:Day>
+    <b:URL>https://play.google.com/store/apps/details?id=touchnsay.staerkel.org</b:URL>
+    <b:YearAccessed>2014</b:YearAccessed>
+    <b:MonthAccessed>Diciembre</b:MonthAccessed>
+    <b:RefOrder>8</b:RefOrder>
+  </b:Source>
+  <b:Source>
+    <b:Tag>Acc14</b:Tag>
+    <b:SourceType>InternetSite</b:SourceType>
+    <b:Guid>{65B37A8F-24EA-4148-92F2-2451B0264E47}</b:Guid>
+    <b:Author>
+      <b:Author>
+        <b:NameList>
+          <b:Person>
+            <b:Last>Accegal</b:Last>
+          </b:Person>
+        </b:NameList>
+      </b:Author>
+    </b:Author>
+    <b:Title>Google Play</b:Title>
+    <b:Year>2014</b:Year>
+    <b:Month>Febrero</b:Month>
+    <b:Day>13</b:Day>
+    <b:URL>https://play.google.com/store/apps/details?id=com.uvigo.gti.VirtualTEC</b:URL>
+    <b:InternetSiteTitle>VirtualTEC</b:InternetSiteTitle>
+    <b:YearAccessed>2014</b:YearAccessed>
+    <b:MonthAccessed>Diciembre</b:MonthAccessed>
+    <b:RefOrder>9</b:RefOrder>
+  </b:Source>
+  <b:Source>
+    <b:Tag>Gre11</b:Tag>
+    <b:SourceType>InternetSite</b:SourceType>
+    <b:Guid>{BC6528E5-7F37-4D78-AAAE-58C47D3CD243}</b:Guid>
+    <b:Title>Google Play</b:Title>
+    <b:Year>2011</b:Year>
+    <b:Author>
+      <b:Author>
+        <b:Corporate>Green Bubble Labs</b:Corporate>
+      </b:Author>
+    </b:Author>
+    <b:InternetSiteTitle>HablaFácil Autismo DiegoDice</b:InternetSiteTitle>
+    <b:Month>Julio</b:Month>
+    <b:Day>3</b:Day>
+    <b:URL>https://play.google.com/store/apps/details?id=com.benitez.DiegoDiceSP</b:URL>
+    <b:YearAccessed>2014</b:YearAccessed>
+    <b:MonthAccessed>Diciembre</b:MonthAccessed>
+    <b:RefOrder>10</b:RefOrder>
+  </b:Source>
+  <b:Source>
+    <b:Tag>CPA13</b:Tag>
+    <b:SourceType>InternetSite</b:SourceType>
+    <b:Guid>{EAE6CBF4-313D-4D39-8B81-2CA9FF6C542D}</b:Guid>
+    <b:Author>
+      <b:Author>
+        <b:NameList>
+          <b:Person>
+            <b:Last>CPA</b:Last>
+          </b:Person>
+        </b:NameList>
+      </b:Author>
+    </b:Author>
+    <b:Title>Google Play</b:Title>
+    <b:Year>2013</b:Year>
+    <b:Month>Julio</b:Month>
+    <b:Day>31</b:Day>
+    <b:URL>https://play.google.com/store/apps/details?id=com.comunicador.cpa</b:URL>
+    <b:InternetSiteTitle>CPA</b:InternetSiteTitle>
+    <b:YearAccessed>2014</b:YearAccessed>
+    <b:MonthAccessed>Diciembre</b:MonthAccessed>
+    <b:RefOrder>11</b:RefOrder>
+  </b:Source>
+  <b:Source>
+    <b:Tag>Car12</b:Tag>
+    <b:SourceType>InternetSite</b:SourceType>
+    <b:Guid>{434036F8-90DB-436D-B750-3730834616CC}</b:Guid>
+    <b:Author>
+      <b:Author>
+        <b:Corporate>Carlos Bustos Tore</b:Corporate>
+      </b:Author>
+    </b:Author>
+    <b:Title>Google Play</b:Title>
+    <b:InternetSiteTitle>Pictogramas</b:InternetSiteTitle>
+    <b:Year>2012</b:Year>
+    <b:Month>Mayo</b:Month>
+    <b:Day>19</b:Day>
+    <b:URL>https://play.google.com/store/apps/details?id=logo.pedia</b:URL>
+    <b:YearAccessed>2014</b:YearAccessed>
+    <b:MonthAccessed>Diciembre</b:MonthAccessed>
+    <b:RefOrder>12</b:RefOrder>
+  </b:Source>
+  <b:Source>
+    <b:Tag>Aff14</b:Tag>
+    <b:SourceType>InternetSite</b:SourceType>
+    <b:Guid>{E69264DB-EF03-46DC-8E14-F9780D94A9BE}</b:Guid>
+    <b:Author>
+      <b:Author>
+        <b:Corporate>Lab, Affective</b:Corporate>
+      </b:Author>
+    </b:Author>
+    <b:Title>Google Play</b:Title>
+    <b:Year>2014</b:Year>
+    <b:Month>Julio</b:Month>
+    <b:Day>7</b:Day>
+    <b:URL>https://play.google.com/store/apps/details?id=air.AraBoardConstructor</b:URL>
+    <b:InternetSiteTitle>AraBoard Constructor</b:InternetSiteTitle>
+    <b:YearAccessed>2014</b:YearAccessed>
+    <b:MonthAccessed>Diciembre</b:MonthAccessed>
+    <b:RefOrder>13</b:RefOrder>
+  </b:Source>
+  <b:Source>
+    <b:Tag>Fun14</b:Tag>
+    <b:SourceType>InternetSite</b:SourceType>
+    <b:Guid>{2F33E059-67C4-4F70-938F-821080B1F829}</b:Guid>
+    <b:Author>
+      <b:Author>
+        <b:Corporate>Fundación Orange</b:Corporate>
+      </b:Author>
+    </b:Author>
+    <b:Title>Google Play</b:Title>
+    <b:InternetSiteTitle>Azahar</b:InternetSiteTitle>
+    <b:Year>2014</b:Year>
+    <b:Month>Abril</b:Month>
+    <b:Day>1</b:Day>
+    <b:URL>https://play.google.com/store/apps/details?id=org.adapta.azahar</b:URL>
+    <b:YearAccessed>2014</b:YearAccessed>
+    <b:MonthAccessed>Diciembre</b:MonthAccessed>
+    <b:RefOrder>14</b:RefOrder>
+  </b:Source>
+  <b:Source>
+    <b:Tag>Acc141</b:Tag>
+    <b:SourceType>InternetSite</b:SourceType>
+    <b:Guid>{AD27BCCF-78D1-4073-AA2D-4CA05E080ED4}</b:Guid>
+    <b:Author>
+      <b:Author>
+        <b:Corporate>Accegal</b:Corporate>
+      </b:Author>
+    </b:Author>
+    <b:Title>Google Play</b:Title>
+    <b:Year>2014</b:Year>
+    <b:Month>Mayo</b:Month>
+    <b:Day>30</b:Day>
+    <b:URL>https://play.google.com/store/apps/details?id=com.uvigo.gti.PictoDroidLite</b:URL>
+    <b:InternetSiteTitle>PictoDroid Lite</b:InternetSiteTitle>
+    <b:YearAccessed>2014</b:YearAccessed>
+    <b:MonthAccessed>Diciembre</b:MonthAccessed>
+    <b:RefOrder>15</b:RefOrder>
+  </b:Source>
+  <b:Source>
+    <b:Tag>And13</b:Tag>
+    <b:SourceType>InternetSite</b:SourceType>
+    <b:Guid>{06B81172-AC1C-46F3-B179-44624A1EEBA1}</b:Guid>
+    <b:Title>Google Play</b:Title>
+    <b:Year>2013</b:Year>
+    <b:Author>
+      <b:Author>
+        <b:Corporate>Android in London</b:Corporate>
+      </b:Author>
+    </b:Author>
+    <b:Month>Abril</b:Month>
+    <b:Day>17</b:Day>
+    <b:URL>https://play.google.com/store/apps/details?id=com.itoucantalk</b:URL>
+    <b:InternetSiteTitle>iToucan Talk (Autism) Beta</b:InternetSiteTitle>
+    <b:YearAccessed>2014</b:YearAccessed>
+    <b:MonthAccessed>Diciembre</b:MonthAccessed>
+    <b:RefOrder>16</b:RefOrder>
+  </b:Source>
+  <b:Source>
+    <b:Tag>Spe15</b:Tag>
+    <b:SourceType>InternetSite</b:SourceType>
+    <b:Guid>{8115D5C0-1BA0-4AB8-8637-79F112612FAA}</b:Guid>
+    <b:Author>
+      <b:Author>
+        <b:Corporate>SpecialNeedsWare</b:Corporate>
+      </b:Author>
+    </b:Author>
+    <b:Title>Google Play</b:Title>
+    <b:InternetSiteTitle>AutisMate</b:InternetSiteTitle>
+    <b:Year>2014</b:Year>
+    <b:Month>marzo</b:Month>
+    <b:Day>19</b:Day>
+    <b:URL>https://play.google.com/store/apps/details?id=com.specialneedsware.autismate365</b:URL>
+    <b:YearAccessed>2014</b:YearAccessed>
+    <b:MonthAccessed>Diciembre</b:MonthAccessed>
+    <b:RefOrder>17</b:RefOrder>
+  </b:Source>
+  <b:Source>
+    <b:Tag>Tam14</b:Tag>
+    <b:SourceType>InternetSite</b:SourceType>
+    <b:Guid>{3F2F2A98-34A0-41F7-B191-21D49C4282BA}</b:Guid>
+    <b:Author>
+      <b:Author>
+        <b:NameList>
+          <b:Person>
+            <b:Last>Reynolds</b:Last>
+            <b:First>Tammi</b:First>
+          </b:Person>
+        </b:NameList>
+      </b:Author>
+    </b:Author>
+    <b:Title>Beneficios de la tecnologia en el autismo</b:Title>
+    <b:Year>2014</b:Year>
+    <b:Month>marzo</b:Month>
+    <b:URL>http://autism.lifetips.com/es/tip/128706/treatment-and-therapies-for-autism/treatment-and-therapies-for-autism/beneficios-de-la-tecnolog-a-en-el-autismo.html</b:URL>
+    <b:YearAccessed>2014</b:YearAccessed>
+    <b:MonthAccessed>Septiembre</b:MonthAccessed>
+    <b:RefOrder>2</b:RefOrder>
+  </b:Source>
+  <b:Source>
+    <b:Tag>Nat11</b:Tag>
+    <b:SourceType>InternetSite</b:SourceType>
+    <b:Guid>{B3AC3FCD-D551-45BA-9528-81DA0C07A93C}</b:Guid>
+    <b:Author>
+      <b:Author>
+        <b:Corporate>National Foundation for Autism Reserch NFAR</b:Corporate>
+      </b:Author>
+    </b:Author>
+    <b:Title>Lo que necesita saber sobre el autismo NFAR</b:Title>
+    <b:Year>2011</b:Year>
+    <b:URL>http://autism-center.ucsd.edu/about-us/Documents/NFAR-AutismBrochure-Spanish.pdf</b:URL>
+    <b:YearAccessed>2014</b:YearAccessed>
+    <b:MonthAccessed>Septiembre</b:MonthAccessed>
+    <b:RefOrder>1</b:RefOrder>
+  </b:Source>
+  <b:Source>
+    <b:Tag>Ins14</b:Tag>
+    <b:SourceType>InternetSite</b:SourceType>
+    <b:Guid>{55EF3B9C-9D6D-4718-9659-86A6329A8253}</b:Guid>
+    <b:Title>Guias para padres sobre el Trastorno del Espectro Autista</b:Title>
+    <b:Year>2014</b:Year>
+    <b:Month>Agosto</b:Month>
+    <b:Day>13</b:Day>
+    <b:URL>http://ipsi.uprrp.edu/opp/pdf/materiales/autism_spectrum_disorder_espanol.pdf</b:URL>
+    <b:Author>
+      <b:Author>
+        <b:Corporate>Instituto Nacional de la Salud Mental</b:Corporate>
+      </b:Author>
+    </b:Author>
+    <b:YearAccessed>2014</b:YearAccessed>
+    <b:MonthAccessed>Agosto</b:MonthAccessed>
+    <b:RefOrder>26</b:RefOrder>
+  </b:Source>
+  <b:Source>
+    <b:Tag>Cic06</b:Tag>
+    <b:SourceType>DocumentFromInternetSite</b:SourceType>
+    <b:Guid>{66FDFBA6-AE1D-41C0-A5B2-E16067400AC4}</b:Guid>
+    <b:Title>PsicoPedagogia</b:Title>
+    <b:InternetSiteTitle>Las estrategias cognitivas</b:InternetSiteTitle>
+    <b:Year>2006</b:Year>
+    <b:Month>Octubre</b:Month>
+    <b:Day>4</b:Day>
+    <b:URL>http://www.psicopedagogia.com/certificado/724</b:URL>
+    <b:Author>
+      <b:Author>
+        <b:NameList>
+          <b:Person>
+            <b:Last>Cicarelli</b:Last>
+            <b:Middle>Cristina</b:Middle>
+            <b:First>Maria</b:First>
+          </b:Person>
+        </b:NameList>
+      </b:Author>
+    </b:Author>
+    <b:YearAccessed>2014</b:YearAccessed>
+    <b:MonthAccessed>Diciembre</b:MonthAccessed>
+    <b:RefOrder>27</b:RefOrder>
+  </b:Source>
+  <b:Source>
+    <b:Tag>Mar09</b:Tag>
+    <b:SourceType>InternetSite</b:SourceType>
+    <b:Guid>{99E06E07-7811-4132-9ABD-F01255B04310}</b:Guid>
+    <b:Title>Construccion de sistemas expertos</b:Title>
+    <b:Year>2009</b:Year>
+    <b:Month>Agosto</b:Month>
+    <b:Day>20</b:Day>
+    <b:URL>http://iidia.com.ar/rgm/CD-IC/CD-IC-2.pdf</b:URL>
+    <b:Author>
+      <b:Author>
+        <b:NameList>
+          <b:Person>
+            <b:Last>Martinez</b:Last>
+            <b:First>Ramon</b:First>
+            <b:Middle>Garcia</b:Middle>
+          </b:Person>
+        </b:NameList>
+      </b:Author>
+    </b:Author>
+    <b:YearAccessed>2014</b:YearAccessed>
+    <b:MonthAccessed>Agosto</b:MonthAccessed>
+    <b:RefOrder>28</b:RefOrder>
+  </b:Source>
   <b:Source>
     <b:Tag>Rav12</b:Tag>
     <b:SourceType>InternetSite</b:SourceType>
-    <b:Guid>{B54ACD0D-E44B-492D-BABF-633AA0A868DC}</b:Guid>
+    <b:Guid>{D6B50760-5196-4819-A023-7A0A8CF4F154}</b:Guid>
     <b:Author>
       <b:Author>
         <b:NameList>
@@ -39766,12 +39869,14 @@
     <b:URL>http://es.slideshare.net/Aspali/resumen-i-congreso-tecnologas-para-autismo</b:URL>
     <b:City>India</b:City>
     <b:ConferenceName>AUTINICECT: Ayudar a niños con autismo a adquirir habilidades sociales a través de compañeros virtuales</b:ConferenceName>
-    <b:RefOrder>20</b:RefOrder>
+    <b:YearAccessed>2014</b:YearAccessed>
+    <b:MonthAccessed>Agosto</b:MonthAccessed>
+    <b:RefOrder>29</b:RefOrder>
   </b:Source>
   <b:Source>
     <b:Tag>Agu12</b:Tag>
     <b:SourceType>InternetSite</b:SourceType>
-    <b:Guid>{8CECAF6C-7033-4138-9800-B32451551C44}</b:Guid>
+    <b:Guid>{3BF7D2DB-4B6A-4952-9CD8-86214F0BFA06}</b:Guid>
     <b:Author>
       <b:Author>
         <b:NameList>
@@ -39788,8 +39893,42 @@
     <b:Month>Octubre</b:Month>
     <b:Day>11</b:Day>
     <b:URL>http://ayudatec.cl/2012/10/11/tecnologias-inclusivas-para-nins-con-trastornos-del-espectro-del-autismo</b:URL>
-    <b:RefOrder>21</b:RefOrder>
+    <b:YearAccessed>2014</b:YearAccessed>
+    <b:MonthAccessed>Agosto</b:MonthAccessed>
+    <b:RefOrder>30</b:RefOrder>
   </b:Source>
+  <b:Source>
+    <b:Tag>Tor03</b:Tag>
+    <b:SourceType>DocumentFromInternetSite</b:SourceType>
+    <b:Guid>{8204019E-0143-43A2-BFBC-B2EDAFFD4FD9}</b:Guid>
+    <b:Title>Tecnologías de ayuda en personas con trastornos del espectro autista</b:Title>
+    <b:Year>2003</b:Year>
+    <b:URL>http://www.divertic.org/capitulo.pdf</b:URL>
+    <b:Author>
+      <b:Author>
+        <b:NameList>
+          <b:Person>
+            <b:Last>Tortosa</b:Last>
+            <b:Middle>Nicolas</b:Middle>
+            <b:First>Francisco</b:First>
+          </b:Person>
+          <b:Person>
+            <b:Last>Villa</b:Last>
+            <b:Middle>Goméz</b:Middle>
+            <b:First>Manuel</b:First>
+          </b:Person>
+        </b:NameList>
+      </b:Author>
+    </b:Author>
+    <b:YearAccessed>2014</b:YearAccessed>
+    <b:MonthAccessed>Agosto</b:MonthAccessed>
+    <b:RefOrder>31</b:RefOrder>
+  </b:Source>
+</b:Sources>
+</file>
+
+<file path=customXml/item4.xml><?xml version="1.0" encoding="utf-8"?>
+<b:Sources xmlns:b="http://schemas.openxmlformats.org/officeDocument/2006/bibliography" xmlns="http://schemas.openxmlformats.org/officeDocument/2006/bibliography" SelectedStyle="\APASixthEditionOfficeOnline.xsl" StyleName="APA" Version="6">
   <b:Source>
     <b:Tag>Ain06</b:Tag>
     <b:SourceType>BookSection</b:SourceType>
@@ -39807,7 +39946,7 @@
     </b:Author>
     <b:BookTitle>Educación para la inclusión Educación sin inclusiones</b:BookTitle>
     <b:Pages>11-15</b:Pages>
-    <b:RefOrder>22</b:RefOrder>
+    <b:RefOrder>20</b:RefOrder>
   </b:Source>
   <b:Source>
     <b:Tag>Alm12</b:Tag>
@@ -39836,7 +39975,7 @@
         </b:NameList>
       </b:Author>
     </b:Author>
-    <b:RefOrder>23</b:RefOrder>
+    <b:RefOrder>21</b:RefOrder>
   </b:Source>
   <b:Source>
     <b:Tag>Alv93</b:Tag>
@@ -39858,23 +39997,7 @@
         </b:NameList>
       </b:Author>
     </b:Author>
-    <b:RefOrder>24</b:RefOrder>
-  </b:Source>
-  <b:Source>
-    <b:Tag>Fun11</b:Tag>
-    <b:SourceType>InternetSite</b:SourceType>
-    <b:Guid>{E79D1583-9300-4AE1-AB9E-198925D3925C}</b:Guid>
-    <b:Title>In TIC</b:Title>
-    <b:Year>2011</b:Year>
-    <b:Author>
-      <b:Author>
-        <b:Corporate>Fundación Orange</b:Corporate>
-      </b:Author>
-    </b:Author>
-    <b:Month>Mayo</b:Month>
-    <b:Day>3</b:Day>
-    <b:URL>http://www.proyectosfundacionorange.es/intic/intic_movil/. </b:URL>
-    <b:RefOrder>6</b:RefOrder>
+    <b:RefOrder>22</b:RefOrder>
   </b:Source>
   <b:Source>
     <b:Tag>Góm97</b:Tag>
@@ -39908,113 +40031,6 @@
     <b:RefOrder>19</b:RefOrder>
   </b:Source>
   <b:Source>
-    <b:Tag>Mar09</b:Tag>
-    <b:SourceType>InternetSite</b:SourceType>
-    <b:Guid>{B5508FD2-82D5-4A15-A204-7002180B3659}</b:Guid>
-    <b:Title>Construccion de sistemas expertos</b:Title>
-    <b:Year>2009</b:Year>
-    <b:Month>Agosto</b:Month>
-    <b:Day>20</b:Day>
-    <b:URL>http://iidia.com.ar/rgm/CD-IC/CD-IC-2.pdf</b:URL>
-    <b:Author>
-      <b:Author>
-        <b:NameList>
-          <b:Person>
-            <b:Last>Martinez</b:Last>
-            <b:First>Ramon</b:First>
-            <b:Middle>Garcia</b:Middle>
-          </b:Person>
-        </b:NameList>
-      </b:Author>
-    </b:Author>
-    <b:RefOrder>25</b:RefOrder>
-  </b:Source>
-  <b:Source>
-    <b:Tag>Nat11</b:Tag>
-    <b:SourceType>InternetSite</b:SourceType>
-    <b:Guid>{5E1E94F1-B231-4B74-B60D-EAFDDB15FE50}</b:Guid>
-    <b:Author>
-      <b:Author>
-        <b:Corporate>National Foundation for Autism Reserch NFAR</b:Corporate>
-      </b:Author>
-    </b:Author>
-    <b:Title>Lo que necesita saber sobre el autismo NFAR</b:Title>
-    <b:Year>2011</b:Year>
-    <b:URL>http://autism-center.ucsd.edu/about-us/Documents/NFAR-AutismBrochure-Spanish.pdf</b:URL>
-    <b:RefOrder>1</b:RefOrder>
-  </b:Source>
-  <b:Source>
-    <b:Tag>Tam14</b:Tag>
-    <b:SourceType>InternetSite</b:SourceType>
-    <b:Guid>{A17EB10D-578D-46F0-AD9D-3A7582617B9E}</b:Guid>
-    <b:Author>
-      <b:Author>
-        <b:NameList>
-          <b:Person>
-            <b:Last>Reynolds</b:Last>
-            <b:First>Tammi</b:First>
-          </b:Person>
-        </b:NameList>
-      </b:Author>
-    </b:Author>
-    <b:Title>Beneficios de la tecnologia en el autismo</b:Title>
-    <b:Year>2014</b:Year>
-    <b:Month>marzo</b:Month>
-    <b:URL>http://autism.lifetips.com/es/tip/128706/treatment-and-therapies-for-autism/treatment-and-therapies-for-autism/beneficios-de-la-tecnolog-a-en-el-autismo.html</b:URL>
-    <b:RefOrder>2</b:RefOrder>
-  </b:Source>
-  <b:Source>
-    <b:Tag>Spe15</b:Tag>
-    <b:SourceType>InternetSite</b:SourceType>
-    <b:Guid>{C0198506-0611-4E42-AFD6-81902F5A69EA}</b:Guid>
-    <b:Author>
-      <b:Author>
-        <b:Corporate>SpecialNeedsWare</b:Corporate>
-      </b:Author>
-    </b:Author>
-    <b:Title>Google Play</b:Title>
-    <b:InternetSiteTitle>AutisMate</b:InternetSiteTitle>
-    <b:Year>2015</b:Year>
-    <b:Month>marzo</b:Month>
-    <b:Day>19</b:Day>
-    <b:URL>https://play.google.com/store/apps/details?id=com.specialneedsware.autismate365</b:URL>
-    <b:RefOrder>17</b:RefOrder>
-  </b:Source>
-  <b:Source>
-    <b:Tag>Chr12</b:Tag>
-    <b:SourceType>InternetSite</b:SourceType>
-    <b:Guid>{EF18E8BC-64E3-4B80-9B81-BA75515CA6C4}</b:Guid>
-    <b:Author>
-      <b:Author>
-        <b:Corporate>Christopher Stärkel</b:Corporate>
-      </b:Author>
-    </b:Author>
-    <b:Title>Google Play</b:Title>
-    <b:InternetSiteTitle>Touch-n-say</b:InternetSiteTitle>
-    <b:Year>2012</b:Year>
-    <b:Month>Enero</b:Month>
-    <b:Day>28</b:Day>
-    <b:URL>https://play.google.com/store/apps/details?id=touchnsay.staerkel.org</b:URL>
-    <b:RefOrder>8</b:RefOrder>
-  </b:Source>
-  <b:Source>
-    <b:Tag>Car12</b:Tag>
-    <b:SourceType>InternetSite</b:SourceType>
-    <b:Guid>{BF51C282-D359-4A91-864B-6F72D7CD221F}</b:Guid>
-    <b:Author>
-      <b:Author>
-        <b:Corporate>Carlos Bustos Tore</b:Corporate>
-      </b:Author>
-    </b:Author>
-    <b:Title>Google Play</b:Title>
-    <b:InternetSiteTitle>Pictogramas</b:InternetSiteTitle>
-    <b:Year>2012</b:Year>
-    <b:Month>Mayo</b:Month>
-    <b:Day>19</b:Day>
-    <b:URL>https://play.google.com/store/apps/details?id=logo.pedia</b:URL>
-    <b:RefOrder>12</b:RefOrder>
-  </b:Source>
-  <b:Source>
     <b:Tag>Fra04</b:Tag>
     <b:SourceType>DocumentFromInternetSite</b:SourceType>
     <b:Guid>{790C3562-F568-48A7-B768-1D1C598477C2}</b:Guid>
@@ -40032,165 +40048,7 @@
         </b:NameList>
       </b:Author>
     </b:Author>
-    <b:RefOrder>26</b:RefOrder>
-  </b:Source>
-  <b:Source>
-    <b:Tag>Tor03</b:Tag>
-    <b:SourceType>DocumentFromInternetSite</b:SourceType>
-    <b:Guid>{53CC032F-07F7-47FD-85C6-0636967236AF}</b:Guid>
-    <b:Title>Tecnologías de ayuda en personas con trastornos del espectro autista</b:Title>
-    <b:Year>2003</b:Year>
-    <b:URL>http://www.divertic.org/capitulo.pdf</b:URL>
-    <b:Author>
-      <b:Author>
-        <b:NameList>
-          <b:Person>
-            <b:Last>Tortosa</b:Last>
-            <b:Middle>Nicolas</b:Middle>
-            <b:First>Francisco</b:First>
-          </b:Person>
-          <b:Person>
-            <b:Last>Villa</b:Last>
-            <b:Middle>Goméz</b:Middle>
-            <b:First>Manuel</b:First>
-          </b:Person>
-        </b:NameList>
-      </b:Author>
-    </b:Author>
-    <b:RefOrder>27</b:RefOrder>
-  </b:Source>
-  <b:Source>
-    <b:Tag>Cic06</b:Tag>
-    <b:SourceType>DocumentFromInternetSite</b:SourceType>
-    <b:Guid>{67181F63-3D0C-46B9-B3F5-30A29ADC9140}</b:Guid>
-    <b:Title>PsicoPedagogia</b:Title>
-    <b:InternetSiteTitle>Las estrategias cognitivas</b:InternetSiteTitle>
-    <b:Year>2006</b:Year>
-    <b:Month>Octubre</b:Month>
-    <b:Day>4</b:Day>
-    <b:URL>http://www.psicopedagogia.com/certificado/724</b:URL>
-    <b:Author>
-      <b:Author>
-        <b:NameList>
-          <b:Person>
-            <b:Last>Cicarelli</b:Last>
-            <b:Middle>Cristina</b:Middle>
-            <b:First>Maria</b:First>
-          </b:Person>
-        </b:NameList>
-      </b:Author>
-    </b:Author>
-    <b:RefOrder>28</b:RefOrder>
-  </b:Source>
-  <b:Source>
-    <b:Tag>Acc14</b:Tag>
-    <b:SourceType>InternetSite</b:SourceType>
-    <b:Guid>{F445311F-BBDD-4EF3-B649-4C92DA303B8F}</b:Guid>
-    <b:Author>
-      <b:Author>
-        <b:NameList>
-          <b:Person>
-            <b:Last>Accegal</b:Last>
-          </b:Person>
-        </b:NameList>
-      </b:Author>
-    </b:Author>
-    <b:Title>Google Play</b:Title>
-    <b:Year>2014</b:Year>
-    <b:Month>Febrero</b:Month>
-    <b:Day>13</b:Day>
-    <b:URL>https://play.google.com/store/apps/details?id=com.uvigo.gti.VirtualTEC</b:URL>
-    <b:InternetSiteTitle>VirtualTEC</b:InternetSiteTitle>
-    <b:RefOrder>9</b:RefOrder>
-  </b:Source>
-  <b:Source>
-    <b:Tag>Acc141</b:Tag>
-    <b:SourceType>InternetSite</b:SourceType>
-    <b:Guid>{6255DE70-1BCD-47C9-9DF0-0A11F5B4035F}</b:Guid>
-    <b:Author>
-      <b:Author>
-        <b:Corporate>Accegal</b:Corporate>
-      </b:Author>
-    </b:Author>
-    <b:Title>Google Play</b:Title>
-    <b:Year>2014</b:Year>
-    <b:Month>Mayo</b:Month>
-    <b:Day>30</b:Day>
-    <b:URL>https://play.google.com/store/apps/details?id=com.uvigo.gti.PictoDroidLite</b:URL>
-    <b:InternetSiteTitle>PictoDroid Lite</b:InternetSiteTitle>
-    <b:RefOrder>15</b:RefOrder>
-  </b:Source>
-  <b:Source>
-    <b:Tag>And13</b:Tag>
-    <b:SourceType>InternetSite</b:SourceType>
-    <b:Guid>{9DA3BAD9-696E-448E-A0B7-84DACDB81DF4}</b:Guid>
-    <b:Title>Google Play</b:Title>
-    <b:Year>2013</b:Year>
-    <b:Author>
-      <b:Author>
-        <b:Corporate>Android in London</b:Corporate>
-      </b:Author>
-    </b:Author>
-    <b:Month>Abril</b:Month>
-    <b:Day>17</b:Day>
-    <b:URL>https://play.google.com/store/apps/details?id=com.itoucantalk</b:URL>
-    <b:InternetSiteTitle>iToucan Talk (Autism) Beta</b:InternetSiteTitle>
-    <b:RefOrder>16</b:RefOrder>
-  </b:Source>
-  <b:Source>
-    <b:Tag>Bar14</b:Tag>
-    <b:SourceType>InternetSite</b:SourceType>
-    <b:Guid>{DA2F5693-BC36-4F40-8641-C82B205F39B1}</b:Guid>
-    <b:Title>Google Play</b:Title>
-    <b:Year>2014</b:Year>
-    <b:Author>
-      <b:Author>
-        <b:Corporate>Barbosa Edimar</b:Corporate>
-      </b:Author>
-    </b:Author>
-    <b:Month>Septiembre</b:Month>
-    <b:Day>2</b:Day>
-    <b:URL>https://play.google.com/store/apps/details?id=br.com.scai_autismo</b:URL>
-    <b:InternetSiteTitle>SCAI Autismo</b:InternetSiteTitle>
-    <b:RefOrder>7</b:RefOrder>
-  </b:Source>
-  <b:Source>
-    <b:Tag>CPA13</b:Tag>
-    <b:SourceType>InternetSite</b:SourceType>
-    <b:Guid>{1DE71E91-CB39-46DC-B349-32B3B4D4DD86}</b:Guid>
-    <b:Author>
-      <b:Author>
-        <b:NameList>
-          <b:Person>
-            <b:Last>CPA</b:Last>
-          </b:Person>
-        </b:NameList>
-      </b:Author>
-    </b:Author>
-    <b:Title>Google Play</b:Title>
-    <b:Year>2013</b:Year>
-    <b:Month>Julio</b:Month>
-    <b:Day>31</b:Day>
-    <b:URL>https://play.google.com/store/apps/details?id=com.comunicador.cpa</b:URL>
-    <b:InternetSiteTitle>CPA</b:InternetSiteTitle>
-    <b:RefOrder>11</b:RefOrder>
-  </b:Source>
-  <b:Source>
-    <b:Tag>EGG12</b:Tag>
-    <b:SourceType>InternetSite</b:SourceType>
-    <b:Guid>{B04436AD-CFAF-4919-B9D4-FE57768859F5}</b:Guid>
-    <b:Author>
-      <b:Author>
-        <b:Corporate>EGGS</b:Corporate>
-      </b:Author>
-    </b:Author>
-    <b:Title>Google Play</b:Title>
-    <b:Year>2012</b:Year>
-    <b:Month>Noviembre</b:Month>
-    <b:Day>17</b:Day>
-    <b:URL>https://play.google.com/store/apps/details?id=com.giorgio.asino</b:URL>
-    <b:InternetSiteTitle>Asino</b:InternetSiteTitle>
-    <b:RefOrder>5</b:RefOrder>
+    <b:RefOrder>23</b:RefOrder>
   </b:Source>
   <b:Source>
     <b:Tag>Alc95</b:Tag>
@@ -40210,7 +40068,7 @@
         </b:NameList>
       </b:Author>
     </b:Author>
-    <b:RefOrder>29</b:RefOrder>
+    <b:RefOrder>24</b:RefOrder>
   </b:Source>
   <b:Source>
     <b:Tag>Aso10</b:Tag>
@@ -40229,95 +40087,7 @@
       </b:Author>
     </b:Author>
     <b:JournalName>Por nuestra salud</b:JournalName>
-    <b:RefOrder>30</b:RefOrder>
-  </b:Source>
-  <b:Source>
-    <b:Tag>Aff14</b:Tag>
-    <b:SourceType>InternetSite</b:SourceType>
-    <b:Guid>{A36D4A70-C9AB-4EFA-857D-454C2D975BE1}</b:Guid>
-    <b:Author>
-      <b:Author>
-        <b:Corporate>Lab, Affective</b:Corporate>
-      </b:Author>
-    </b:Author>
-    <b:Title>Google Play</b:Title>
-    <b:Year>2014</b:Year>
-    <b:Month>Julio</b:Month>
-    <b:Day>7</b:Day>
-    <b:URL>https://play.google.com/store/apps/details?id=air.AraBoardConstructor</b:URL>
-    <b:InternetSiteTitle>AraBoard Constructor</b:InternetSiteTitle>
-    <b:RefOrder>13</b:RefOrder>
-  </b:Source>
-  <b:Source>
-    <b:Tag>Gre11</b:Tag>
-    <b:SourceType>InternetSite</b:SourceType>
-    <b:Guid>{46709B23-4404-47DA-AB91-338B4E1D415D}</b:Guid>
-    <b:Title>Google Play</b:Title>
-    <b:Year>2011</b:Year>
-    <b:Author>
-      <b:Author>
-        <b:Corporate>Green Bubble Labs</b:Corporate>
-      </b:Author>
-    </b:Author>
-    <b:InternetSiteTitle>HablaFácil Autismo DiegoDice</b:InternetSiteTitle>
-    <b:Month>Julio</b:Month>
-    <b:Day>3</b:Day>
-    <b:URL>https://play.google.com/store/apps/details?id=com.benitez.DiegoDiceSP</b:URL>
-    <b:RefOrder>10</b:RefOrder>
-  </b:Source>
-  <b:Source>
-    <b:Tag>Ins14</b:Tag>
-    <b:SourceType>InternetSite</b:SourceType>
-    <b:Guid>{CAA24A98-7511-47E3-BC86-CD08D73D0C98}</b:Guid>
-    <b:Title>Guias para padres sobre el Trastorno del Espectro Autista</b:Title>
-    <b:Year>2014</b:Year>
-    <b:Month>Agosto</b:Month>
-    <b:Day>13</b:Day>
-    <b:URL>http://ipsi.uprrp.edu/opp/pdf/materiales/autism_spectrum_disorder_espanol.pdf</b:URL>
-    <b:Author>
-      <b:Author>
-        <b:Corporate>Instituto Nacional de la Salud Mental</b:Corporate>
-      </b:Author>
-    </b:Author>
-    <b:RefOrder>31</b:RefOrder>
-  </b:Source>
-  <b:Source>
-    <b:Tag>Fun14</b:Tag>
-    <b:SourceType>InternetSite</b:SourceType>
-    <b:Guid>{7E316252-7DD1-4750-B679-2021C4E158E1}</b:Guid>
-    <b:Author>
-      <b:Author>
-        <b:Corporate>Fundación Orange</b:Corporate>
-      </b:Author>
-    </b:Author>
-    <b:Title>Google Play</b:Title>
-    <b:InternetSiteTitle>Azahar</b:InternetSiteTitle>
-    <b:Year>2014</b:Year>
-    <b:Month>Abril</b:Month>
-    <b:Day>1</b:Day>
-    <b:URL>https://play.google.com/store/apps/details?id=org.adapta.azahar</b:URL>
-    <b:RefOrder>14</b:RefOrder>
-  </b:Source>
-  <b:Source>
-    <b:Tag>Koe95</b:Tag>
-    <b:SourceType>BookSection</b:SourceType>
-    <b:Guid>{4619FB60-7409-4749-A8D6-D902A10BD946}</b:Guid>
-    <b:Title>Teaching children with autism: Strategies for initiating positive interactions and improving learning opportunities</b:Title>
-    <b:Year>1995</b:Year>
-    <b:Author>
-      <b:Author>
-        <b:NameList>
-          <b:Person>
-            <b:Last>Koegel</b:Last>
-            <b:First>Koegel</b:First>
-            <b:Middle>&amp;</b:Middle>
-          </b:Person>
-        </b:NameList>
-      </b:Author>
-    </b:Author>
-    <b:Publisher>Baltimore</b:Publisher>
-    <b:Pages>85</b:Pages>
-    <b:RefOrder>4</b:RefOrder>
+    <b:RefOrder>25</b:RefOrder>
   </b:Source>
   <b:Source>
     <b:Tag>Wat86</b:Tag>
@@ -40368,6 +40138,471 @@
     <b:Pages>40</b:Pages>
     <b:RefOrder>3</b:RefOrder>
   </b:Source>
+  <b:Source>
+    <b:Tag>Koe95</b:Tag>
+    <b:SourceType>BookSection</b:SourceType>
+    <b:Guid>{45CFA6C4-23C5-4156-91E4-CF6FB8D4F56C}</b:Guid>
+    <b:Title>Teaching children with autism: Strategies for initiating positive interactions and improving learning opportunities</b:Title>
+    <b:Year>1995</b:Year>
+    <b:Author>
+      <b:Author>
+        <b:NameList>
+          <b:Person>
+            <b:Last>Koegel</b:Last>
+          </b:Person>
+          <b:Person>
+            <b:Last>Koegel</b:Last>
+          </b:Person>
+        </b:NameList>
+      </b:Author>
+    </b:Author>
+    <b:Publisher>Baltimore</b:Publisher>
+    <b:Pages>85</b:Pages>
+    <b:RefOrder>4</b:RefOrder>
+  </b:Source>
+  <b:Source>
+    <b:Tag>EGG12</b:Tag>
+    <b:SourceType>InternetSite</b:SourceType>
+    <b:Guid>{1684F8BD-C15F-43D4-A892-02FA041E1502}</b:Guid>
+    <b:Author>
+      <b:Author>
+        <b:Corporate>EGGS</b:Corporate>
+      </b:Author>
+    </b:Author>
+    <b:Title>Google Play</b:Title>
+    <b:Year>2012</b:Year>
+    <b:Month>Noviembre</b:Month>
+    <b:Day>17</b:Day>
+    <b:URL>https://play.google.com/store/apps/details?id=com.giorgio.asino</b:URL>
+    <b:InternetSiteTitle>Asino</b:InternetSiteTitle>
+    <b:YearAccessed>2014</b:YearAccessed>
+    <b:MonthAccessed>Diciembre</b:MonthAccessed>
+    <b:RefOrder>5</b:RefOrder>
+  </b:Source>
+  <b:Source>
+    <b:Tag>Fun11</b:Tag>
+    <b:SourceType>InternetSite</b:SourceType>
+    <b:Guid>{E652D137-5D84-42F3-8E4D-4AF87F23D119}</b:Guid>
+    <b:Title>In TIC</b:Title>
+    <b:Year>2011</b:Year>
+    <b:Author>
+      <b:Author>
+        <b:Corporate>Fundación Orange</b:Corporate>
+      </b:Author>
+    </b:Author>
+    <b:Month>Mayo</b:Month>
+    <b:Day>3</b:Day>
+    <b:URL>http://www.proyectosfundacionorange.es/intic/intic_movil/.</b:URL>
+    <b:YearAccessed>2014</b:YearAccessed>
+    <b:MonthAccessed>Diciembre</b:MonthAccessed>
+    <b:RefOrder>6</b:RefOrder>
+  </b:Source>
+  <b:Source>
+    <b:Tag>Bar14</b:Tag>
+    <b:SourceType>InternetSite</b:SourceType>
+    <b:Guid>{CCCF7C98-BA93-488E-9B19-642542050BE5}</b:Guid>
+    <b:Title>Google Play</b:Title>
+    <b:Year>2014</b:Year>
+    <b:Author>
+      <b:Author>
+        <b:Corporate>Barbosa Edimar</b:Corporate>
+      </b:Author>
+    </b:Author>
+    <b:Month>Septiembre</b:Month>
+    <b:Day>2</b:Day>
+    <b:URL>https://play.google.com/store/apps/details?id=br.com.scai_autismo</b:URL>
+    <b:InternetSiteTitle>SCAI Autismo</b:InternetSiteTitle>
+    <b:YearAccessed>2014</b:YearAccessed>
+    <b:MonthAccessed>Diciembre</b:MonthAccessed>
+    <b:RefOrder>7</b:RefOrder>
+  </b:Source>
+  <b:Source>
+    <b:Tag>Chr12</b:Tag>
+    <b:SourceType>InternetSite</b:SourceType>
+    <b:Guid>{B140AD11-E475-4E5D-90D6-A4613461D21A}</b:Guid>
+    <b:Author>
+      <b:Author>
+        <b:Corporate>Christopher Stärkel</b:Corporate>
+      </b:Author>
+    </b:Author>
+    <b:Title>Google Play</b:Title>
+    <b:InternetSiteTitle>Touch-n-say</b:InternetSiteTitle>
+    <b:Year>2012</b:Year>
+    <b:Month>Enero</b:Month>
+    <b:Day>28</b:Day>
+    <b:URL>https://play.google.com/store/apps/details?id=touchnsay.staerkel.org</b:URL>
+    <b:YearAccessed>2014</b:YearAccessed>
+    <b:MonthAccessed>Diciembre</b:MonthAccessed>
+    <b:RefOrder>8</b:RefOrder>
+  </b:Source>
+  <b:Source>
+    <b:Tag>Acc14</b:Tag>
+    <b:SourceType>InternetSite</b:SourceType>
+    <b:Guid>{65B37A8F-24EA-4148-92F2-2451B0264E47}</b:Guid>
+    <b:Author>
+      <b:Author>
+        <b:NameList>
+          <b:Person>
+            <b:Last>Accegal</b:Last>
+          </b:Person>
+        </b:NameList>
+      </b:Author>
+    </b:Author>
+    <b:Title>Google Play</b:Title>
+    <b:Year>2014</b:Year>
+    <b:Month>Febrero</b:Month>
+    <b:Day>13</b:Day>
+    <b:URL>https://play.google.com/store/apps/details?id=com.uvigo.gti.VirtualTEC</b:URL>
+    <b:InternetSiteTitle>VirtualTEC</b:InternetSiteTitle>
+    <b:YearAccessed>2014</b:YearAccessed>
+    <b:MonthAccessed>Diciembre</b:MonthAccessed>
+    <b:RefOrder>9</b:RefOrder>
+  </b:Source>
+  <b:Source>
+    <b:Tag>Gre11</b:Tag>
+    <b:SourceType>InternetSite</b:SourceType>
+    <b:Guid>{BC6528E5-7F37-4D78-AAAE-58C47D3CD243}</b:Guid>
+    <b:Title>Google Play</b:Title>
+    <b:Year>2011</b:Year>
+    <b:Author>
+      <b:Author>
+        <b:Corporate>Green Bubble Labs</b:Corporate>
+      </b:Author>
+    </b:Author>
+    <b:InternetSiteTitle>HablaFácil Autismo DiegoDice</b:InternetSiteTitle>
+    <b:Month>Julio</b:Month>
+    <b:Day>3</b:Day>
+    <b:URL>https://play.google.com/store/apps/details?id=com.benitez.DiegoDiceSP</b:URL>
+    <b:YearAccessed>2014</b:YearAccessed>
+    <b:MonthAccessed>Diciembre</b:MonthAccessed>
+    <b:RefOrder>10</b:RefOrder>
+  </b:Source>
+  <b:Source>
+    <b:Tag>CPA13</b:Tag>
+    <b:SourceType>InternetSite</b:SourceType>
+    <b:Guid>{EAE6CBF4-313D-4D39-8B81-2CA9FF6C542D}</b:Guid>
+    <b:Author>
+      <b:Author>
+        <b:NameList>
+          <b:Person>
+            <b:Last>CPA</b:Last>
+          </b:Person>
+        </b:NameList>
+      </b:Author>
+    </b:Author>
+    <b:Title>Google Play</b:Title>
+    <b:Year>2013</b:Year>
+    <b:Month>Julio</b:Month>
+    <b:Day>31</b:Day>
+    <b:URL>https://play.google.com/store/apps/details?id=com.comunicador.cpa</b:URL>
+    <b:InternetSiteTitle>CPA</b:InternetSiteTitle>
+    <b:YearAccessed>2014</b:YearAccessed>
+    <b:MonthAccessed>Diciembre</b:MonthAccessed>
+    <b:RefOrder>11</b:RefOrder>
+  </b:Source>
+  <b:Source>
+    <b:Tag>Car12</b:Tag>
+    <b:SourceType>InternetSite</b:SourceType>
+    <b:Guid>{434036F8-90DB-436D-B750-3730834616CC}</b:Guid>
+    <b:Author>
+      <b:Author>
+        <b:Corporate>Carlos Bustos Tore</b:Corporate>
+      </b:Author>
+    </b:Author>
+    <b:Title>Google Play</b:Title>
+    <b:InternetSiteTitle>Pictogramas</b:InternetSiteTitle>
+    <b:Year>2012</b:Year>
+    <b:Month>Mayo</b:Month>
+    <b:Day>19</b:Day>
+    <b:URL>https://play.google.com/store/apps/details?id=logo.pedia</b:URL>
+    <b:YearAccessed>2014</b:YearAccessed>
+    <b:MonthAccessed>Diciembre</b:MonthAccessed>
+    <b:RefOrder>12</b:RefOrder>
+  </b:Source>
+  <b:Source>
+    <b:Tag>Aff14</b:Tag>
+    <b:SourceType>InternetSite</b:SourceType>
+    <b:Guid>{E69264DB-EF03-46DC-8E14-F9780D94A9BE}</b:Guid>
+    <b:Author>
+      <b:Author>
+        <b:Corporate>Lab, Affective</b:Corporate>
+      </b:Author>
+    </b:Author>
+    <b:Title>Google Play</b:Title>
+    <b:Year>2014</b:Year>
+    <b:Month>Julio</b:Month>
+    <b:Day>7</b:Day>
+    <b:URL>https://play.google.com/store/apps/details?id=air.AraBoardConstructor</b:URL>
+    <b:InternetSiteTitle>AraBoard Constructor</b:InternetSiteTitle>
+    <b:YearAccessed>2014</b:YearAccessed>
+    <b:MonthAccessed>Diciembre</b:MonthAccessed>
+    <b:RefOrder>13</b:RefOrder>
+  </b:Source>
+  <b:Source>
+    <b:Tag>Fun14</b:Tag>
+    <b:SourceType>InternetSite</b:SourceType>
+    <b:Guid>{2F33E059-67C4-4F70-938F-821080B1F829}</b:Guid>
+    <b:Author>
+      <b:Author>
+        <b:Corporate>Fundación Orange</b:Corporate>
+      </b:Author>
+    </b:Author>
+    <b:Title>Google Play</b:Title>
+    <b:InternetSiteTitle>Azahar</b:InternetSiteTitle>
+    <b:Year>2014</b:Year>
+    <b:Month>Abril</b:Month>
+    <b:Day>1</b:Day>
+    <b:URL>https://play.google.com/store/apps/details?id=org.adapta.azahar</b:URL>
+    <b:YearAccessed>2014</b:YearAccessed>
+    <b:MonthAccessed>Diciembre</b:MonthAccessed>
+    <b:RefOrder>14</b:RefOrder>
+  </b:Source>
+  <b:Source>
+    <b:Tag>Acc141</b:Tag>
+    <b:SourceType>InternetSite</b:SourceType>
+    <b:Guid>{AD27BCCF-78D1-4073-AA2D-4CA05E080ED4}</b:Guid>
+    <b:Author>
+      <b:Author>
+        <b:Corporate>Accegal</b:Corporate>
+      </b:Author>
+    </b:Author>
+    <b:Title>Google Play</b:Title>
+    <b:Year>2014</b:Year>
+    <b:Month>Mayo</b:Month>
+    <b:Day>30</b:Day>
+    <b:URL>https://play.google.com/store/apps/details?id=com.uvigo.gti.PictoDroidLite</b:URL>
+    <b:InternetSiteTitle>PictoDroid Lite</b:InternetSiteTitle>
+    <b:YearAccessed>2014</b:YearAccessed>
+    <b:MonthAccessed>Diciembre</b:MonthAccessed>
+    <b:RefOrder>15</b:RefOrder>
+  </b:Source>
+  <b:Source>
+    <b:Tag>And13</b:Tag>
+    <b:SourceType>InternetSite</b:SourceType>
+    <b:Guid>{06B81172-AC1C-46F3-B179-44624A1EEBA1}</b:Guid>
+    <b:Title>Google Play</b:Title>
+    <b:Year>2013</b:Year>
+    <b:Author>
+      <b:Author>
+        <b:Corporate>Android in London</b:Corporate>
+      </b:Author>
+    </b:Author>
+    <b:Month>Abril</b:Month>
+    <b:Day>17</b:Day>
+    <b:URL>https://play.google.com/store/apps/details?id=com.itoucantalk</b:URL>
+    <b:InternetSiteTitle>iToucan Talk (Autism) Beta</b:InternetSiteTitle>
+    <b:YearAccessed>2014</b:YearAccessed>
+    <b:MonthAccessed>Diciembre</b:MonthAccessed>
+    <b:RefOrder>16</b:RefOrder>
+  </b:Source>
+  <b:Source>
+    <b:Tag>Spe15</b:Tag>
+    <b:SourceType>InternetSite</b:SourceType>
+    <b:Guid>{8115D5C0-1BA0-4AB8-8637-79F112612FAA}</b:Guid>
+    <b:Author>
+      <b:Author>
+        <b:Corporate>SpecialNeedsWare</b:Corporate>
+      </b:Author>
+    </b:Author>
+    <b:Title>Google Play</b:Title>
+    <b:InternetSiteTitle>AutisMate</b:InternetSiteTitle>
+    <b:Year>2014</b:Year>
+    <b:Month>marzo</b:Month>
+    <b:Day>19</b:Day>
+    <b:URL>https://play.google.com/store/apps/details?id=com.specialneedsware.autismate365</b:URL>
+    <b:YearAccessed>2014</b:YearAccessed>
+    <b:MonthAccessed>Diciembre</b:MonthAccessed>
+    <b:RefOrder>17</b:RefOrder>
+  </b:Source>
+  <b:Source>
+    <b:Tag>Tam14</b:Tag>
+    <b:SourceType>InternetSite</b:SourceType>
+    <b:Guid>{3F2F2A98-34A0-41F7-B191-21D49C4282BA}</b:Guid>
+    <b:Author>
+      <b:Author>
+        <b:NameList>
+          <b:Person>
+            <b:Last>Reynolds</b:Last>
+            <b:First>Tammi</b:First>
+          </b:Person>
+        </b:NameList>
+      </b:Author>
+    </b:Author>
+    <b:Title>Beneficios de la tecnologia en el autismo</b:Title>
+    <b:Year>2014</b:Year>
+    <b:Month>marzo</b:Month>
+    <b:URL>http://autism.lifetips.com/es/tip/128706/treatment-and-therapies-for-autism/treatment-and-therapies-for-autism/beneficios-de-la-tecnolog-a-en-el-autismo.html</b:URL>
+    <b:YearAccessed>2014</b:YearAccessed>
+    <b:MonthAccessed>Septiembre</b:MonthAccessed>
+    <b:RefOrder>2</b:RefOrder>
+  </b:Source>
+  <b:Source>
+    <b:Tag>Nat11</b:Tag>
+    <b:SourceType>InternetSite</b:SourceType>
+    <b:Guid>{B3AC3FCD-D551-45BA-9528-81DA0C07A93C}</b:Guid>
+    <b:Author>
+      <b:Author>
+        <b:Corporate>National Foundation for Autism Reserch NFAR</b:Corporate>
+      </b:Author>
+    </b:Author>
+    <b:Title>Lo que necesita saber sobre el autismo NFAR</b:Title>
+    <b:Year>2011</b:Year>
+    <b:URL>http://autism-center.ucsd.edu/about-us/Documents/NFAR-AutismBrochure-Spanish.pdf</b:URL>
+    <b:YearAccessed>2014</b:YearAccessed>
+    <b:MonthAccessed>Septiembre</b:MonthAccessed>
+    <b:RefOrder>1</b:RefOrder>
+  </b:Source>
+  <b:Source>
+    <b:Tag>Ins14</b:Tag>
+    <b:SourceType>InternetSite</b:SourceType>
+    <b:Guid>{55EF3B9C-9D6D-4718-9659-86A6329A8253}</b:Guid>
+    <b:Title>Guias para padres sobre el Trastorno del Espectro Autista</b:Title>
+    <b:Year>2014</b:Year>
+    <b:Month>Agosto</b:Month>
+    <b:Day>13</b:Day>
+    <b:URL>http://ipsi.uprrp.edu/opp/pdf/materiales/autism_spectrum_disorder_espanol.pdf</b:URL>
+    <b:Author>
+      <b:Author>
+        <b:Corporate>Instituto Nacional de la Salud Mental</b:Corporate>
+      </b:Author>
+    </b:Author>
+    <b:YearAccessed>2014</b:YearAccessed>
+    <b:MonthAccessed>Agosto</b:MonthAccessed>
+    <b:RefOrder>26</b:RefOrder>
+  </b:Source>
+  <b:Source>
+    <b:Tag>Cic06</b:Tag>
+    <b:SourceType>DocumentFromInternetSite</b:SourceType>
+    <b:Guid>{66FDFBA6-AE1D-41C0-A5B2-E16067400AC4}</b:Guid>
+    <b:Title>PsicoPedagogia</b:Title>
+    <b:InternetSiteTitle>Las estrategias cognitivas</b:InternetSiteTitle>
+    <b:Year>2006</b:Year>
+    <b:Month>Octubre</b:Month>
+    <b:Day>4</b:Day>
+    <b:URL>http://www.psicopedagogia.com/certificado/724</b:URL>
+    <b:Author>
+      <b:Author>
+        <b:NameList>
+          <b:Person>
+            <b:Last>Cicarelli</b:Last>
+            <b:Middle>Cristina</b:Middle>
+            <b:First>Maria</b:First>
+          </b:Person>
+        </b:NameList>
+      </b:Author>
+    </b:Author>
+    <b:YearAccessed>2014</b:YearAccessed>
+    <b:MonthAccessed>Diciembre</b:MonthAccessed>
+    <b:RefOrder>27</b:RefOrder>
+  </b:Source>
+  <b:Source>
+    <b:Tag>Mar09</b:Tag>
+    <b:SourceType>InternetSite</b:SourceType>
+    <b:Guid>{99E06E07-7811-4132-9ABD-F01255B04310}</b:Guid>
+    <b:Title>Construccion de sistemas expertos</b:Title>
+    <b:Year>2009</b:Year>
+    <b:Month>Agosto</b:Month>
+    <b:Day>20</b:Day>
+    <b:URL>http://iidia.com.ar/rgm/CD-IC/CD-IC-2.pdf</b:URL>
+    <b:Author>
+      <b:Author>
+        <b:NameList>
+          <b:Person>
+            <b:Last>Martinez</b:Last>
+            <b:First>Ramon</b:First>
+            <b:Middle>Garcia</b:Middle>
+          </b:Person>
+        </b:NameList>
+      </b:Author>
+    </b:Author>
+    <b:YearAccessed>2014</b:YearAccessed>
+    <b:MonthAccessed>Agosto</b:MonthAccessed>
+    <b:RefOrder>28</b:RefOrder>
+  </b:Source>
+  <b:Source>
+    <b:Tag>Rav12</b:Tag>
+    <b:SourceType>InternetSite</b:SourceType>
+    <b:Guid>{D6B50760-5196-4819-A023-7A0A8CF4F154}</b:Guid>
+    <b:Author>
+      <b:Author>
+        <b:NameList>
+          <b:Person>
+            <b:Last>Ravi</b:Last>
+            <b:First>Agarwal</b:First>
+          </b:Person>
+          <b:Person>
+            <b:Last>Sampath</b:Last>
+            <b:First>Harini</b:First>
+          </b:Person>
+          <b:Person>
+            <b:Last>Indurkhya</b:Last>
+            <b:First>Bipin</b:First>
+          </b:Person>
+        </b:NameList>
+      </b:Author>
+    </b:Author>
+    <b:Title>Abstracts Itasd 2012</b:Title>
+    <b:Year>2012</b:Year>
+    <b:Month>Julio</b:Month>
+    <b:Day>22</b:Day>
+    <b:URL>http://es.slideshare.net/Aspali/resumen-i-congreso-tecnologas-para-autismo</b:URL>
+    <b:City>India</b:City>
+    <b:ConferenceName>AUTINICECT: Ayudar a niños con autismo a adquirir habilidades sociales a través de compañeros virtuales</b:ConferenceName>
+    <b:YearAccessed>2014</b:YearAccessed>
+    <b:MonthAccessed>Agosto</b:MonthAccessed>
+    <b:RefOrder>29</b:RefOrder>
+  </b:Source>
+  <b:Source>
+    <b:Tag>Agu12</b:Tag>
+    <b:SourceType>InternetSite</b:SourceType>
+    <b:Guid>{3BF7D2DB-4B6A-4952-9CD8-86214F0BFA06}</b:Guid>
+    <b:Author>
+      <b:Author>
+        <b:NameList>
+          <b:Person>
+            <b:Last>Soledad</b:Last>
+            <b:First>Aguilera</b:First>
+            <b:Middle>Carolina</b:Middle>
+          </b:Person>
+        </b:NameList>
+      </b:Author>
+    </b:Author>
+    <b:Title>Ayudatec</b:Title>
+    <b:Year>2012</b:Year>
+    <b:Month>Octubre</b:Month>
+    <b:Day>11</b:Day>
+    <b:URL>http://ayudatec.cl/2012/10/11/tecnologias-inclusivas-para-nins-con-trastornos-del-espectro-del-autismo</b:URL>
+    <b:YearAccessed>2014</b:YearAccessed>
+    <b:MonthAccessed>Agosto</b:MonthAccessed>
+    <b:RefOrder>30</b:RefOrder>
+  </b:Source>
+  <b:Source>
+    <b:Tag>Tor03</b:Tag>
+    <b:SourceType>DocumentFromInternetSite</b:SourceType>
+    <b:Guid>{8204019E-0143-43A2-BFBC-B2EDAFFD4FD9}</b:Guid>
+    <b:Title>Tecnologías de ayuda en personas con trastornos del espectro autista</b:Title>
+    <b:Year>2003</b:Year>
+    <b:URL>http://www.divertic.org/capitulo.pdf</b:URL>
+    <b:Author>
+      <b:Author>
+        <b:NameList>
+          <b:Person>
+            <b:Last>Tortosa</b:Last>
+            <b:Middle>Nicolas</b:Middle>
+            <b:First>Francisco</b:First>
+          </b:Person>
+          <b:Person>
+            <b:Last>Villa</b:Last>
+            <b:Middle>Goméz</b:Middle>
+            <b:First>Manuel</b:First>
+          </b:Person>
+        </b:NameList>
+      </b:Author>
+    </b:Author>
+    <b:YearAccessed>2014</b:YearAccessed>
+    <b:MonthAccessed>Agosto</b:MonthAccessed>
+    <b:RefOrder>31</b:RefOrder>
+  </b:Source>
 </b:Sources>
 </file>
 
@@ -40388,7 +40623,7 @@
 </file>
 
 <file path=customXml/itemProps3.xml><?xml version="1.0" encoding="utf-8"?>
-<ds:datastoreItem xmlns:ds="http://schemas.openxmlformats.org/officeDocument/2006/customXml" ds:itemID="{0DF8BC17-A50A-4322-AAAF-40451B8420FA}">
+<ds:datastoreItem xmlns:ds="http://schemas.openxmlformats.org/officeDocument/2006/customXml" ds:itemID="{5E2526BD-2D9C-45EF-A1E8-AFE64CBEDBDF}">
   <ds:schemaRefs>
     <ds:schemaRef ds:uri="http://schemas.openxmlformats.org/officeDocument/2006/bibliography"/>
   </ds:schemaRefs>
@@ -40396,7 +40631,7 @@
 </file>
 
 <file path=customXml/itemProps4.xml><?xml version="1.0" encoding="utf-8"?>
-<ds:datastoreItem xmlns:ds="http://schemas.openxmlformats.org/officeDocument/2006/customXml" ds:itemID="{58AE5E22-3F41-4153-B72A-01EB67D3E578}">
+<ds:datastoreItem xmlns:ds="http://schemas.openxmlformats.org/officeDocument/2006/customXml" ds:itemID="{96706123-2392-432F-8EAE-E05DE5EAB1C1}">
   <ds:schemaRefs>
     <ds:schemaRef ds:uri="http://schemas.openxmlformats.org/officeDocument/2006/bibliography"/>
   </ds:schemaRefs>

</xml_diff>

<commit_message>
Correccion Viabilidad y Anteproyecto
</commit_message>
<xml_diff>
--- a/Anteproyecto CHAPTEA - 2 - Corregidas las observaciones.docx
+++ b/Anteproyecto CHAPTEA - 2 - Corregidas las observaciones.docx
@@ -4775,7 +4775,13 @@
     </w:p>
     <w:p>
       <w:r>
-        <w:t>El autismo es un desorden complejo que se caracteriza por la incapacidad de un niño o niña de comunicarse y socializar con otros</w:t>
+        <w:t>El autismo es un desorden complejo que se caracteriza por la</w:t>
+      </w:r>
+      <w:r>
+        <w:t xml:space="preserve"> incapacidad de un niño o niña para</w:t>
+      </w:r>
+      <w:r>
+        <w:t xml:space="preserve"> comunicarse y socializar con otros</w:t>
       </w:r>
       <w:r>
         <w:t xml:space="preserve"> </w:t>
@@ -4799,7 +4805,7 @@
             <w:rPr>
               <w:noProof/>
             </w:rPr>
-            <w:t>(National Foundation for Autism Reserch NFAR, 2011)</w:t>
+            <w:t>(National Foundation for Autism Reserch , 2011)</w:t>
           </w:r>
           <w:r>
             <w:fldChar w:fldCharType="end"/>
@@ -4998,7 +5004,25 @@
         <w:rPr>
           <w:shd w:val="clear" w:color="auto" w:fill="FFFFFF"/>
         </w:rPr>
-        <w:t>cada vez más y más pictogramas, más tableros de comunicación, álbumes para ar</w:t>
+        <w:t>cada vez más y más pictogramas, más</w:t>
+      </w:r>
+      <w:r>
+        <w:rPr>
+          <w:shd w:val="clear" w:color="auto" w:fill="FFFFFF"/>
+        </w:rPr>
+        <w:t xml:space="preserve"> tableros de comunicación, álbum</w:t>
+      </w:r>
+      <w:r>
+        <w:rPr>
+          <w:shd w:val="clear" w:color="auto" w:fill="FFFFFF"/>
+        </w:rPr>
+        <w:t>es</w:t>
+      </w:r>
+      <w:r>
+        <w:rPr>
+          <w:shd w:val="clear" w:color="auto" w:fill="FFFFFF"/>
+        </w:rPr>
+        <w:t xml:space="preserve"> para ar</w:t>
       </w:r>
       <w:r>
         <w:rPr>
@@ -5087,7 +5111,13 @@
         <w:t>el</w:t>
       </w:r>
       <w:r>
-        <w:t xml:space="preserve"> uso de imágenes es una gran manera de facilitar la comunicación. Las personas autis</w:t>
+        <w:t xml:space="preserve"> uso de </w:t>
+      </w:r>
+      <w:r>
+        <w:t>estas</w:t>
+      </w:r>
+      <w:r>
+        <w:t xml:space="preserve"> es una gran manera de facilitar la comunicación. Las personas autis</w:t>
       </w:r>
       <w:r>
         <w:t>tas</w:t>
@@ -5166,7 +5196,13 @@
         <w:t>,</w:t>
       </w:r>
       <w:r>
-        <w:t xml:space="preserve"> tiene v</w:t>
+        <w:t xml:space="preserve"> tiene</w:t>
+      </w:r>
+      <w:r>
+        <w:t>n</w:t>
+      </w:r>
+      <w:r>
+        <w:t xml:space="preserve"> v</w:t>
       </w:r>
       <w:r>
         <w:t>arias limitaciones como ser la insuficiencia de</w:t>
@@ -5175,7 +5211,13 @@
         <w:t xml:space="preserve"> tarjetas de imagen</w:t>
       </w:r>
       <w:r>
-        <w:t xml:space="preserve"> (pictogramas)</w:t>
+        <w:t xml:space="preserve"> </w:t>
+      </w:r>
+      <w:r>
+        <w:t>(</w:t>
+      </w:r>
+      <w:r>
+        <w:t>pictogramas)</w:t>
       </w:r>
       <w:r>
         <w:t xml:space="preserve"> para que la persona pueda comunicar sus pensamientos.</w:t>
@@ -5184,7 +5226,25 @@
         <w:t xml:space="preserve"> La incapacidad para expresarse </w:t>
       </w:r>
       <w:r>
-        <w:t xml:space="preserve">claramente puede hacer que los maestros y terapeutas interpreten mal sus necesidades e ideas, trayendo confusión y frustración en el proceso de aprendizaje, además es un reto el mantenerse al día con las fotos necesarias para comunicarse y esto hace que sea necesario para la mayoría de las personas acceder a una impresora, haciendo el proceso de aprendizaje caro, también presenta inconvenientes para el traslado de numerosas tarjetas. </w:t>
+        <w:t xml:space="preserve">claramente puede hacer que los maestros y terapeutas interpreten mal sus necesidades e ideas, trayendo confusión y frustración en el proceso de </w:t>
+      </w:r>
+      <w:r>
+        <w:t>comunicación</w:t>
+      </w:r>
+      <w:r>
+        <w:t xml:space="preserve">, además es un reto el mantenerse al día con las fotos necesarias para </w:t>
+      </w:r>
+      <w:r>
+        <w:t>expresarse</w:t>
+      </w:r>
+      <w:r>
+        <w:t xml:space="preserve"> y esto hace que sea necesario para la mayoría de las personas acceder a una impresora, haciendo el proceso de </w:t>
+      </w:r>
+      <w:r>
+        <w:t>comunicación</w:t>
+      </w:r>
+      <w:r>
+        <w:t xml:space="preserve"> caro, también presenta inconvenientes para el traslado de numerosas tarjetas. </w:t>
       </w:r>
     </w:p>
     <w:p>
@@ -5222,7 +5282,13 @@
         <w:rPr>
           <w:shd w:val="clear" w:color="auto" w:fill="FFFFFF"/>
         </w:rPr>
-        <w:t xml:space="preserve"> desarrollar la herramienta </w:t>
+        <w:t xml:space="preserve"> desarrollar la herramienta</w:t>
+      </w:r>
+      <w:r>
+        <w:rPr>
+          <w:shd w:val="clear" w:color="auto" w:fill="FFFFFF"/>
+        </w:rPr>
+        <w:t xml:space="preserve"> </w:t>
       </w:r>
       <w:r>
         <w:t>“</w:t>
@@ -5310,7 +5376,13 @@
         <w:t>como mecanismo de soporte para enfrentar</w:t>
       </w:r>
       <w:r>
-        <w:t xml:space="preserve"> los problemas actuales de aprendizaje mencionados anteriormente y</w:t>
+        <w:t xml:space="preserve"> los problemas actuales de </w:t>
+      </w:r>
+      <w:r>
+        <w:t xml:space="preserve">comunicación </w:t>
+      </w:r>
+      <w:r>
+        <w:t>mencionados anteriormente y</w:t>
       </w:r>
       <w:r>
         <w:rPr>
@@ -5334,7 +5406,13 @@
         <w:rPr>
           <w:shd w:val="clear" w:color="auto" w:fill="FFFFFF"/>
         </w:rPr>
-        <w:t xml:space="preserve"> comunicarse</w:t>
+        <w:t xml:space="preserve"> </w:t>
+      </w:r>
+      <w:r>
+        <w:rPr>
+          <w:shd w:val="clear" w:color="auto" w:fill="FFFFFF"/>
+        </w:rPr>
+        <w:t>expresarse</w:t>
       </w:r>
       <w:r>
         <w:rPr>
@@ -5400,7 +5478,31 @@
         <w:rPr>
           <w:shd w:val="clear" w:color="auto" w:fill="FFFFFF"/>
         </w:rPr>
-        <w:t xml:space="preserve"> la independencia de las personas con autismo, además se trata de una aplicación cuyo manejo será muy sencillo, intuitivo y </w:t>
+        <w:t xml:space="preserve"> la independencia de las personas con autismo, además se trata de una aplicación </w:t>
+      </w:r>
+      <w:r>
+        <w:rPr>
+          <w:shd w:val="clear" w:color="auto" w:fill="FFFFFF"/>
+        </w:rPr>
+        <w:t>que aspira</w:t>
+      </w:r>
+      <w:r>
+        <w:rPr>
+          <w:shd w:val="clear" w:color="auto" w:fill="FFFFFF"/>
+        </w:rPr>
+        <w:t xml:space="preserve"> </w:t>
+      </w:r>
+      <w:r>
+        <w:rPr>
+          <w:shd w:val="clear" w:color="auto" w:fill="FFFFFF"/>
+        </w:rPr>
+        <w:t>ser</w:t>
+      </w:r>
+      <w:r>
+        <w:rPr>
+          <w:shd w:val="clear" w:color="auto" w:fill="FFFFFF"/>
+        </w:rPr>
+        <w:t xml:space="preserve"> muy sencillo, intuitivo y </w:t>
       </w:r>
       <w:r>
         <w:rPr>
@@ -5424,7 +5526,13 @@
         <w:rPr>
           <w:shd w:val="clear" w:color="auto" w:fill="FFFFFF"/>
         </w:rPr>
-        <w:t>pretende ayudar a expresar las necesidades, sentimientos, estimular el lenguaje y apoyar la formación en aspectos como aprendizajes básicos, un mejor conocimiento del entorno y habilidades de comunicación.</w:t>
+        <w:t>propone</w:t>
+      </w:r>
+      <w:r>
+        <w:rPr>
+          <w:shd w:val="clear" w:color="auto" w:fill="FFFFFF"/>
+        </w:rPr>
+        <w:t xml:space="preserve"> ayudar a expresar las necesidades, sentimientos, estimular el lenguaje y apoyar la formación en aspectos como aprendizajes básicos, un mejor conocimiento del entorno y habilidades de comunicación.</w:t>
       </w:r>
     </w:p>
     <w:p>
@@ -5456,7 +5564,13 @@
         <w:t>. El</w:t>
       </w:r>
       <w:r>
-        <w:t xml:space="preserve"> término “espectro” se refiere la amplia gama de síntomas, habilidades y niveles de deterioro o discapacidad que pueden tener los niños con TEA. Algunos niños padecen un deterioro leve causado por sus síntomas, mientras que otros están gravemente discapacitados.</w:t>
+        <w:t xml:space="preserve"> término “espectro” se refiere</w:t>
+      </w:r>
+      <w:r>
+        <w:t xml:space="preserve"> a</w:t>
+      </w:r>
+      <w:r>
+        <w:t xml:space="preserve"> la amplia gama de síntomas, habilidades y niveles de deterioro o discapacidad que pueden tener los niños con TEA. Algunos niños padecen un deterioro leve causado por sus síntomas, mientras que otros están gravemente discapacitados.</w:t>
       </w:r>
     </w:p>
     <w:p>
@@ -5511,7 +5625,13 @@
         </w:sdtContent>
       </w:sdt>
       <w:r>
-        <w:t xml:space="preserve"> define TEA como cinco trastornos, algunas veces llamados </w:t>
+        <w:t xml:space="preserve"> define</w:t>
+      </w:r>
+      <w:r>
+        <w:t>n</w:t>
+      </w:r>
+      <w:r>
+        <w:t xml:space="preserve"> TEA como cinco trastornos, algunas veces llamados </w:t>
       </w:r>
       <w:r>
         <w:t xml:space="preserve">Trastornos Generalizados </w:t>
@@ -6274,6 +6394,9 @@
         <w:t xml:space="preserve"> sugiere</w:t>
       </w:r>
       <w:r>
+        <w:t>n</w:t>
+      </w:r>
+      <w:r>
         <w:t xml:space="preserve"> cuatro estrategias para ayudar en el desarrollo de la comunicación de individuos con autismo.</w:t>
       </w:r>
     </w:p>
@@ -6348,7 +6471,13 @@
         <w:t>:</w:t>
       </w:r>
       <w:r>
-        <w:t xml:space="preserve"> Identificar y organizar las oportunidades de comunicación en contextos naturales. Crear situaciones que estimulen la comunicación.</w:t>
+        <w:t xml:space="preserve"> Identificar y organizar las oportunidades de comunicación en contextos naturales. Crear situaciones que estimulen la </w:t>
+      </w:r>
+      <w:r>
+        <w:t>expresión</w:t>
+      </w:r>
+      <w:r>
+        <w:t>.</w:t>
       </w:r>
     </w:p>
     <w:p>
@@ -6439,7 +6568,7 @@
               <w:noProof/>
               <w:shd w:val="clear" w:color="auto" w:fill="FFFFFF"/>
             </w:rPr>
-            <w:t>(National Foundation for Autism Reserch NFAR, 2011)</w:t>
+            <w:t>(National Foundation for Autism Reserch , 2011)</w:t>
           </w:r>
           <w:r>
             <w:rPr>
@@ -6484,12 +6613,6 @@
           <w:shd w:val="clear" w:color="auto" w:fill="FFFFFF"/>
         </w:rPr>
         <w:t>s</w:t>
-      </w:r>
-      <w:r>
-        <w:rPr>
-          <w:shd w:val="clear" w:color="auto" w:fill="FFFFFF"/>
-        </w:rPr>
-        <w:t>, parecen haber ayudado a algunos niños autistas</w:t>
       </w:r>
       <w:r>
         <w:rPr>
@@ -7758,6 +7881,12 @@
         </w:rPr>
         <w:t xml:space="preserve"> un impedimento muy grande al no acceder a un tratamiento que los lleve a gozar de una vida plena y digna</w:t>
       </w:r>
+      <w:r>
+        <w:rPr>
+          <w:shd w:val="clear" w:color="auto" w:fill="FFFFFF"/>
+        </w:rPr>
+        <w:t>.</w:t>
+      </w:r>
     </w:p>
     <w:p>
       <w:pPr>
@@ -7790,7 +7919,10 @@
         <w:t>T</w:t>
       </w:r>
       <w:r>
-        <w:t xml:space="preserve">rastornos del Espectro Autista (CHAPTEA) </w:t>
+        <w:t>rastornos</w:t>
+      </w:r>
+      <w:r>
+        <w:t xml:space="preserve"> del Espectro Autista (CHAPTEA).</w:t>
       </w:r>
     </w:p>
     <w:p>
@@ -7850,7 +7982,13 @@
         <w:t xml:space="preserve"> de software</w:t>
       </w:r>
       <w:r>
-        <w:t xml:space="preserve"> que permitan construir secuencias de imágenes, típicamente de acciones a realizar, para ofrecer un marco conocido de lo que debe hacerse o va a ocurrir, un calendario o planificación de actividades a realizar.</w:t>
+        <w:t xml:space="preserve"> que permit</w:t>
+      </w:r>
+      <w:r>
+        <w:t>e</w:t>
+      </w:r>
+      <w:r>
+        <w:t>n construir secuencias de imágenes, típicamente de acciones a realizar, para ofrecer un marco conocido de lo que debe hacerse o va a ocurrir, un calendario o planificación de actividades a realizar.</w:t>
       </w:r>
     </w:p>
     <w:p>
@@ -7954,6 +8092,16 @@
         </w:rPr>
         <w:t xml:space="preserve"> utiliza en sus quehaceres rutinarios</w:t>
       </w:r>
+      <w:r>
+        <w:rPr>
+          <w:rFonts w:ascii="Arial" w:eastAsia="Times New Roman" w:hAnsi="Arial" w:cs="Arial"/>
+          <w:color w:val="262626"/>
+          <w:sz w:val="20"/>
+          <w:szCs w:val="20"/>
+          <w:lang w:eastAsia="es-AR"/>
+        </w:rPr>
+        <w:t>.</w:t>
+      </w:r>
     </w:p>
     <w:p>
       <w:pPr>
@@ -7973,7 +8121,13 @@
         <w:t>prendizaje</w:t>
       </w:r>
       <w:r>
-        <w:t xml:space="preserve"> disponibles en forma nativa en la aplicación</w:t>
+        <w:t xml:space="preserve"> disponibles </w:t>
+      </w:r>
+      <w:r>
+        <w:t>de</w:t>
+      </w:r>
+      <w:r>
+        <w:t xml:space="preserve"> forma nativa en la aplicación</w:t>
       </w:r>
       <w:r>
         <w:t>.</w:t>
@@ -7994,7 +8148,6 @@
         <w:rPr>
           <w:noProof/>
         </w:rPr>
-        <w:lastRenderedPageBreak/>
         <w:t>D</w:t>
       </w:r>
       <w:r>
@@ -8022,6 +8175,7 @@
         <w:rPr>
           <w:noProof/>
         </w:rPr>
+        <w:lastRenderedPageBreak/>
         <w:t>Determinar las metodologias</w:t>
       </w:r>
       <w:r>
@@ -8390,7 +8544,10 @@
         <w:t>está</w:t>
       </w:r>
       <w:r>
-        <w:t xml:space="preserve"> destinado para ser utilizados en tabletas.</w:t>
+        <w:t xml:space="preserve"> destinado para ser utilizado</w:t>
+      </w:r>
+      <w:r>
+        <w:t xml:space="preserve"> en tabletas.</w:t>
       </w:r>
     </w:p>
     <w:p>
@@ -8435,6 +8592,9 @@
         <w:t>se realiza</w:t>
       </w:r>
       <w:r>
+        <w:t>n</w:t>
+      </w:r>
+      <w:r>
         <w:t xml:space="preserve"> por medio de pictogramas.</w:t>
       </w:r>
     </w:p>
@@ -8528,7 +8688,10 @@
         <w:t xml:space="preserve">de sonidos necesarios </w:t>
       </w:r>
       <w:r>
-        <w:t>a cada pictograma para su audición.</w:t>
+        <w:t>a cada pictograma</w:t>
+      </w:r>
+      <w:r>
+        <w:t>.</w:t>
       </w:r>
     </w:p>
     <w:p>
@@ -8559,10 +8722,10 @@
         <w:t>permitiendo</w:t>
       </w:r>
       <w:r>
-        <w:t xml:space="preserve"> ayudar a expresar necesidades, emociones, sentimientos, comunicarse</w:t>
-      </w:r>
-      <w:r>
-        <w:t xml:space="preserve">, </w:t>
+        <w:t xml:space="preserve"> ayudar a expresar necesi</w:t>
+      </w:r>
+      <w:r>
+        <w:t xml:space="preserve">dades, emociones, sentimientos, </w:t>
       </w:r>
       <w:r>
         <w:t>realizar actividades y ejercicios didácticos</w:t>
@@ -12059,14 +12222,6 @@
         <w:pStyle w:val="Ttulo1"/>
         <w:rPr>
           <w:shd w:val="clear" w:color="auto" w:fill="FFFFFF"/>
-        </w:rPr>
-      </w:pPr>
-    </w:p>
-    <w:p>
-      <w:pPr>
-        <w:pStyle w:val="Ttulo1"/>
-        <w:rPr>
-          <w:shd w:val="clear" w:color="auto" w:fill="FFFFFF"/>
           <w:lang w:val="es-ES"/>
         </w:rPr>
       </w:pPr>
@@ -12706,7 +12861,7 @@
           <w:shd w:val="clear" w:color="auto" w:fill="FFFFFF"/>
           <w:lang w:eastAsia="ja-JP"/>
         </w:rPr>
-        <w:t xml:space="preserve"> de la clasificación, planificación </w:t>
+        <w:t xml:space="preserve"> de </w:t>
       </w:r>
       <w:r>
         <w:rPr>
@@ -12716,7 +12871,7 @@
           <w:shd w:val="clear" w:color="auto" w:fill="FFFFFF"/>
           <w:lang w:eastAsia="ja-JP"/>
         </w:rPr>
-        <w:t xml:space="preserve">y catalogación </w:t>
+        <w:t xml:space="preserve">la clasificación, planificación, </w:t>
       </w:r>
       <w:r>
         <w:rPr>
@@ -12726,7 +12881,7 @@
           <w:shd w:val="clear" w:color="auto" w:fill="FFFFFF"/>
           <w:lang w:eastAsia="ja-JP"/>
         </w:rPr>
-        <w:t>de las tar</w:t>
+        <w:t>catalogación</w:t>
       </w:r>
       <w:r>
         <w:rPr>
@@ -12736,7 +12891,7 @@
           <w:shd w:val="clear" w:color="auto" w:fill="FFFFFF"/>
           <w:lang w:eastAsia="ja-JP"/>
         </w:rPr>
-        <w:t xml:space="preserve">eas y formas de comunicación </w:t>
+        <w:t xml:space="preserve"> y orientación</w:t>
       </w:r>
       <w:r>
         <w:rPr>
@@ -12746,13 +12901,9 @@
           <w:shd w:val="clear" w:color="auto" w:fill="FFFFFF"/>
           <w:lang w:eastAsia="ja-JP"/>
         </w:rPr>
-        <w:t>de las personas con TEA.</w:t>
-      </w:r>
-    </w:p>
-    <w:p>
-      <w:pPr>
-        <w:pStyle w:val="Textosinformato"/>
-        <w:ind w:left="720"/>
+        <w:t xml:space="preserve"> </w:t>
+      </w:r>
+      <w:r>
         <w:rPr>
           <w:rFonts w:asciiTheme="minorHAnsi" w:eastAsiaTheme="minorEastAsia" w:hAnsiTheme="minorHAnsi"/>
           <w:sz w:val="22"/>
@@ -12760,20 +12911,9 @@
           <w:shd w:val="clear" w:color="auto" w:fill="FFFFFF"/>
           <w:lang w:eastAsia="ja-JP"/>
         </w:rPr>
-      </w:pPr>
-    </w:p>
-    <w:p>
-      <w:pPr>
-        <w:pStyle w:val="Ttulo1"/>
-      </w:pPr>
-      <w:r>
-        <w:t>Propiedad Intelectual</w:t>
-      </w:r>
-    </w:p>
-    <w:p>
-      <w:pPr>
-        <w:pStyle w:val="Textosinformato"/>
-        <w:jc w:val="both"/>
+        <w:t>de las tar</w:t>
+      </w:r>
+      <w:r>
         <w:rPr>
           <w:rFonts w:asciiTheme="minorHAnsi" w:eastAsiaTheme="minorEastAsia" w:hAnsiTheme="minorHAnsi"/>
           <w:sz w:val="22"/>
@@ -12781,7 +12921,8 @@
           <w:shd w:val="clear" w:color="auto" w:fill="FFFFFF"/>
           <w:lang w:eastAsia="ja-JP"/>
         </w:rPr>
-      </w:pPr>
+        <w:t xml:space="preserve">eas y formas de comunicación </w:t>
+      </w:r>
       <w:r>
         <w:rPr>
           <w:rFonts w:asciiTheme="minorHAnsi" w:eastAsiaTheme="minorEastAsia" w:hAnsiTheme="minorHAnsi"/>
@@ -12790,9 +12931,13 @@
           <w:shd w:val="clear" w:color="auto" w:fill="FFFFFF"/>
           <w:lang w:eastAsia="ja-JP"/>
         </w:rPr>
-        <w:t xml:space="preserve">El Proyecto Final resultante </w:t>
-      </w:r>
-      <w:r>
+        <w:t>de las personas con TEA.</w:t>
+      </w:r>
+    </w:p>
+    <w:p>
+      <w:pPr>
+        <w:pStyle w:val="Textosinformato"/>
+        <w:ind w:left="720"/>
         <w:rPr>
           <w:rFonts w:asciiTheme="minorHAnsi" w:eastAsiaTheme="minorEastAsia" w:hAnsiTheme="minorHAnsi"/>
           <w:sz w:val="22"/>
@@ -12800,9 +12945,20 @@
           <w:shd w:val="clear" w:color="auto" w:fill="FFFFFF"/>
           <w:lang w:eastAsia="ja-JP"/>
         </w:rPr>
-        <w:t>registrará su</w:t>
-      </w:r>
-      <w:r>
+      </w:pPr>
+    </w:p>
+    <w:p>
+      <w:pPr>
+        <w:pStyle w:val="Ttulo1"/>
+      </w:pPr>
+      <w:r>
+        <w:t>Propiedad Intelectual</w:t>
+      </w:r>
+    </w:p>
+    <w:p>
+      <w:pPr>
+        <w:pStyle w:val="Textosinformato"/>
+        <w:jc w:val="both"/>
         <w:rPr>
           <w:rFonts w:asciiTheme="minorHAnsi" w:eastAsiaTheme="minorEastAsia" w:hAnsiTheme="minorHAnsi"/>
           <w:sz w:val="22"/>
@@ -12810,8 +12966,7 @@
           <w:shd w:val="clear" w:color="auto" w:fill="FFFFFF"/>
           <w:lang w:eastAsia="ja-JP"/>
         </w:rPr>
-        <w:t xml:space="preserve"> Propiedad Intelectual </w:t>
-      </w:r>
+      </w:pPr>
       <w:r>
         <w:rPr>
           <w:rFonts w:asciiTheme="minorHAnsi" w:eastAsiaTheme="minorEastAsia" w:hAnsiTheme="minorHAnsi"/>
@@ -12820,7 +12975,7 @@
           <w:shd w:val="clear" w:color="auto" w:fill="FFFFFF"/>
           <w:lang w:eastAsia="ja-JP"/>
         </w:rPr>
-        <w:t xml:space="preserve">según lo </w:t>
+        <w:t xml:space="preserve">El Proyecto Final resultante </w:t>
       </w:r>
       <w:r>
         <w:rPr>
@@ -12830,7 +12985,7 @@
           <w:shd w:val="clear" w:color="auto" w:fill="FFFFFF"/>
           <w:lang w:eastAsia="ja-JP"/>
         </w:rPr>
-        <w:t>estipulado en</w:t>
+        <w:t>registrará su</w:t>
       </w:r>
       <w:r>
         <w:rPr>
@@ -12840,7 +12995,7 @@
           <w:shd w:val="clear" w:color="auto" w:fill="FFFFFF"/>
           <w:lang w:eastAsia="ja-JP"/>
         </w:rPr>
-        <w:t xml:space="preserve"> la resolución C.A.F.I. Nº 182/01</w:t>
+        <w:t xml:space="preserve"> Propiedad Intelectual </w:t>
       </w:r>
       <w:r>
         <w:rPr>
@@ -12850,7 +13005,7 @@
           <w:shd w:val="clear" w:color="auto" w:fill="FFFFFF"/>
           <w:lang w:eastAsia="ja-JP"/>
         </w:rPr>
-        <w:t xml:space="preserve"> </w:t>
+        <w:t xml:space="preserve">según lo </w:t>
       </w:r>
       <w:r>
         <w:rPr>
@@ -12860,7 +13015,7 @@
           <w:shd w:val="clear" w:color="auto" w:fill="FFFFFF"/>
           <w:lang w:eastAsia="ja-JP"/>
         </w:rPr>
-        <w:t>capítulo I artículo</w:t>
+        <w:t>estipulado en</w:t>
       </w:r>
       <w:r>
         <w:rPr>
@@ -12870,7 +13025,7 @@
           <w:shd w:val="clear" w:color="auto" w:fill="FFFFFF"/>
           <w:lang w:eastAsia="ja-JP"/>
         </w:rPr>
-        <w:t xml:space="preserve"> </w:t>
+        <w:t xml:space="preserve"> la resolución C.A.F.I. Nº 182/01</w:t>
       </w:r>
       <w:r>
         <w:rPr>
@@ -12880,7 +13035,77 @@
           <w:shd w:val="clear" w:color="auto" w:fill="FFFFFF"/>
           <w:lang w:eastAsia="ja-JP"/>
         </w:rPr>
-        <w:t>1° inciso b)</w:t>
+        <w:t xml:space="preserve"> </w:t>
+      </w:r>
+      <w:r>
+        <w:rPr>
+          <w:rFonts w:asciiTheme="minorHAnsi" w:eastAsiaTheme="minorEastAsia" w:hAnsiTheme="minorHAnsi"/>
+          <w:sz w:val="22"/>
+          <w:szCs w:val="22"/>
+          <w:shd w:val="clear" w:color="auto" w:fill="FFFFFF"/>
+          <w:lang w:eastAsia="ja-JP"/>
+        </w:rPr>
+        <w:t>capítulo I</w:t>
+      </w:r>
+      <w:r>
+        <w:rPr>
+          <w:rFonts w:asciiTheme="minorHAnsi" w:eastAsiaTheme="minorEastAsia" w:hAnsiTheme="minorHAnsi"/>
+          <w:sz w:val="22"/>
+          <w:szCs w:val="22"/>
+          <w:shd w:val="clear" w:color="auto" w:fill="FFFFFF"/>
+          <w:lang w:eastAsia="ja-JP"/>
+        </w:rPr>
+        <w:t>,</w:t>
+      </w:r>
+      <w:r>
+        <w:rPr>
+          <w:rFonts w:asciiTheme="minorHAnsi" w:eastAsiaTheme="minorEastAsia" w:hAnsiTheme="minorHAnsi"/>
+          <w:sz w:val="22"/>
+          <w:szCs w:val="22"/>
+          <w:shd w:val="clear" w:color="auto" w:fill="FFFFFF"/>
+          <w:lang w:eastAsia="ja-JP"/>
+        </w:rPr>
+        <w:t xml:space="preserve"> artículo</w:t>
+      </w:r>
+      <w:r>
+        <w:rPr>
+          <w:rFonts w:asciiTheme="minorHAnsi" w:eastAsiaTheme="minorEastAsia" w:hAnsiTheme="minorHAnsi"/>
+          <w:sz w:val="22"/>
+          <w:szCs w:val="22"/>
+          <w:shd w:val="clear" w:color="auto" w:fill="FFFFFF"/>
+          <w:lang w:eastAsia="ja-JP"/>
+        </w:rPr>
+        <w:t xml:space="preserve"> </w:t>
+      </w:r>
+      <w:r>
+        <w:rPr>
+          <w:rFonts w:asciiTheme="minorHAnsi" w:eastAsiaTheme="minorEastAsia" w:hAnsiTheme="minorHAnsi"/>
+          <w:sz w:val="22"/>
+          <w:szCs w:val="22"/>
+          <w:shd w:val="clear" w:color="auto" w:fill="FFFFFF"/>
+          <w:lang w:eastAsia="ja-JP"/>
+        </w:rPr>
+        <w:t>1°</w:t>
+      </w:r>
+      <w:r>
+        <w:rPr>
+          <w:rFonts w:asciiTheme="minorHAnsi" w:eastAsiaTheme="minorEastAsia" w:hAnsiTheme="minorHAnsi"/>
+          <w:sz w:val="22"/>
+          <w:szCs w:val="22"/>
+          <w:shd w:val="clear" w:color="auto" w:fill="FFFFFF"/>
+          <w:lang w:eastAsia="ja-JP"/>
+        </w:rPr>
+        <w:t>,</w:t>
+      </w:r>
+      <w:r>
+        <w:rPr>
+          <w:rFonts w:asciiTheme="minorHAnsi" w:eastAsiaTheme="minorEastAsia" w:hAnsiTheme="minorHAnsi"/>
+          <w:sz w:val="22"/>
+          <w:szCs w:val="22"/>
+          <w:shd w:val="clear" w:color="auto" w:fill="FFFFFF"/>
+          <w:lang w:eastAsia="ja-JP"/>
+        </w:rPr>
+        <w:t xml:space="preserve"> inciso b)</w:t>
       </w:r>
       <w:r>
         <w:rPr>
@@ -13821,6 +14046,13 @@
     <w:sdt>
       <w:sdtPr>
         <w:rPr>
+          <w:rFonts w:asciiTheme="minorHAnsi" w:eastAsiaTheme="minorEastAsia" w:hAnsiTheme="minorHAnsi" w:cstheme="minorBidi"/>
+          <w:b w:val="0"/>
+          <w:bCs w:val="0"/>
+          <w:caps w:val="0"/>
+          <w:spacing w:val="0"/>
+          <w:sz w:val="22"/>
+          <w:szCs w:val="22"/>
           <w:lang w:val="es-ES"/>
         </w:rPr>
         <w:id w:val="-1624000319"/>
@@ -13831,13 +14063,6 @@
       </w:sdtPr>
       <w:sdtEndPr>
         <w:rPr>
-          <w:rFonts w:asciiTheme="minorHAnsi" w:eastAsiaTheme="minorEastAsia" w:hAnsiTheme="minorHAnsi" w:cstheme="minorBidi"/>
-          <w:b w:val="0"/>
-          <w:bCs w:val="0"/>
-          <w:caps w:val="0"/>
-          <w:spacing w:val="0"/>
-          <w:sz w:val="22"/>
-          <w:szCs w:val="22"/>
           <w:lang w:val="es-AR"/>
         </w:rPr>
       </w:sdtEndPr>
@@ -14245,8 +14470,6 @@
             <w:t xml:space="preserve"> Recuperado el Agosto de 2014, de http://www.divertic.org/capitulo.pdf</w:t>
           </w:r>
         </w:p>
-        <w:bookmarkStart w:id="0" w:name="_GoBack" w:displacedByCustomXml="next"/>
-        <w:bookmarkEnd w:id="0" w:displacedByCustomXml="next"/>
       </w:sdtContent>
     </w:sdt>
     <w:p/>
@@ -14308,27 +14531,9 @@
           <w:shd w:val="clear" w:color="auto" w:fill="FFFFFF"/>
           <w:lang w:eastAsia="ja-JP"/>
         </w:rPr>
-        <w:t xml:space="preserve">El estudio de viabilidad permite evaluar si el problema a resolver conviene ser tratado con las técnicas de INCO para el desarrollo de un SE. La evaluación a la que se hace referencia se realiza a través del test de Viabilidad propuesto por la metodología IDEAL donde se determina si el proyecto es posible, está justificado, es apropiado y si será exitosa su construcción. </w:t>
-      </w:r>
-    </w:p>
-    <w:p>
-      <w:pPr>
-        <w:pStyle w:val="Ttulo1"/>
-        <w:rPr>
-          <w:sz w:val="22"/>
-        </w:rPr>
-      </w:pPr>
-      <w:r>
-        <w:rPr>
-          <w:sz w:val="22"/>
-        </w:rPr>
-        <w:t xml:space="preserve">Consideraciones referentes al test de viabilidad </w:t>
-      </w:r>
-    </w:p>
-    <w:p>
-      <w:pPr>
-        <w:pStyle w:val="Textosinformato"/>
-        <w:jc w:val="both"/>
+        <w:t xml:space="preserve">El estudio de viabilidad permite evaluar si el problema a resolver conviene ser tratado con las técnicas de </w:t>
+      </w:r>
+      <w:r>
         <w:rPr>
           <w:rFonts w:asciiTheme="minorHAnsi" w:eastAsiaTheme="minorEastAsia" w:hAnsiTheme="minorHAnsi"/>
           <w:sz w:val="22"/>
@@ -14336,7 +14541,8 @@
           <w:shd w:val="clear" w:color="auto" w:fill="FFFFFF"/>
           <w:lang w:eastAsia="ja-JP"/>
         </w:rPr>
-      </w:pPr>
+        <w:t>Ingeniería del Conocimiento</w:t>
+      </w:r>
       <w:r>
         <w:rPr>
           <w:rFonts w:asciiTheme="minorHAnsi" w:eastAsiaTheme="minorEastAsia" w:hAnsiTheme="minorHAnsi"/>
@@ -14345,7 +14551,210 @@
           <w:shd w:val="clear" w:color="auto" w:fill="FFFFFF"/>
           <w:lang w:eastAsia="ja-JP"/>
         </w:rPr>
-        <w:t xml:space="preserve">El test de viabilidad consta de varias características que se deben tener en cuenta antes de desarrollar un SE. Esas características están divididas en cuatro dimensiones: Plausibilidad, Justificación, Adecuación y Éxito </w:t>
+        <w:t xml:space="preserve"> para el desarrollo de un S</w:t>
+      </w:r>
+      <w:r>
+        <w:rPr>
+          <w:rFonts w:asciiTheme="minorHAnsi" w:eastAsiaTheme="minorEastAsia" w:hAnsiTheme="minorHAnsi"/>
+          <w:sz w:val="22"/>
+          <w:szCs w:val="22"/>
+          <w:shd w:val="clear" w:color="auto" w:fill="FFFFFF"/>
+          <w:lang w:eastAsia="ja-JP"/>
+        </w:rPr>
+        <w:t xml:space="preserve">istema </w:t>
+      </w:r>
+      <w:r>
+        <w:rPr>
+          <w:rFonts w:asciiTheme="minorHAnsi" w:eastAsiaTheme="minorEastAsia" w:hAnsiTheme="minorHAnsi"/>
+          <w:sz w:val="22"/>
+          <w:szCs w:val="22"/>
+          <w:shd w:val="clear" w:color="auto" w:fill="FFFFFF"/>
+          <w:lang w:eastAsia="ja-JP"/>
+        </w:rPr>
+        <w:t>E</w:t>
+      </w:r>
+      <w:r>
+        <w:rPr>
+          <w:rFonts w:asciiTheme="minorHAnsi" w:eastAsiaTheme="minorEastAsia" w:hAnsiTheme="minorHAnsi"/>
+          <w:sz w:val="22"/>
+          <w:szCs w:val="22"/>
+          <w:shd w:val="clear" w:color="auto" w:fill="FFFFFF"/>
+          <w:lang w:eastAsia="ja-JP"/>
+        </w:rPr>
+        <w:t>xperto</w:t>
+      </w:r>
+      <w:r>
+        <w:rPr>
+          <w:rFonts w:asciiTheme="minorHAnsi" w:eastAsiaTheme="minorEastAsia" w:hAnsiTheme="minorHAnsi"/>
+          <w:sz w:val="22"/>
+          <w:szCs w:val="22"/>
+          <w:shd w:val="clear" w:color="auto" w:fill="FFFFFF"/>
+          <w:lang w:eastAsia="ja-JP"/>
+        </w:rPr>
+        <w:t>. La evaluación a la que se hace referencia se realiza a través del test de Viabilidad propuesto por la metodología IDEAL</w:t>
+      </w:r>
+      <w:r>
+        <w:rPr>
+          <w:rFonts w:asciiTheme="minorHAnsi" w:eastAsiaTheme="minorEastAsia" w:hAnsiTheme="minorHAnsi"/>
+          <w:sz w:val="22"/>
+          <w:szCs w:val="22"/>
+          <w:shd w:val="clear" w:color="auto" w:fill="FFFFFF"/>
+          <w:lang w:eastAsia="ja-JP"/>
+        </w:rPr>
+        <w:t xml:space="preserve"> </w:t>
+      </w:r>
+      <w:sdt>
+        <w:sdtPr>
+          <w:rPr>
+            <w:rFonts w:asciiTheme="minorHAnsi" w:eastAsiaTheme="minorEastAsia" w:hAnsiTheme="minorHAnsi"/>
+            <w:sz w:val="22"/>
+            <w:szCs w:val="22"/>
+            <w:shd w:val="clear" w:color="auto" w:fill="FFFFFF"/>
+            <w:lang w:eastAsia="ja-JP"/>
+          </w:rPr>
+          <w:id w:val="755945083"/>
+          <w:citation/>
+        </w:sdtPr>
+        <w:sdtContent>
+          <w:r>
+            <w:rPr>
+              <w:rFonts w:asciiTheme="minorHAnsi" w:eastAsiaTheme="minorEastAsia" w:hAnsiTheme="minorHAnsi"/>
+              <w:sz w:val="22"/>
+              <w:szCs w:val="22"/>
+              <w:shd w:val="clear" w:color="auto" w:fill="FFFFFF"/>
+              <w:lang w:eastAsia="ja-JP"/>
+            </w:rPr>
+            <w:fldChar w:fldCharType="begin"/>
+          </w:r>
+          <w:r>
+            <w:rPr>
+              <w:rFonts w:asciiTheme="minorHAnsi" w:eastAsiaTheme="minorEastAsia" w:hAnsiTheme="minorHAnsi"/>
+              <w:sz w:val="22"/>
+              <w:szCs w:val="22"/>
+              <w:shd w:val="clear" w:color="auto" w:fill="FFFFFF"/>
+              <w:lang w:eastAsia="ja-JP"/>
+            </w:rPr>
+            <w:instrText xml:space="preserve"> CITATION Góm97 \l 11274 </w:instrText>
+          </w:r>
+          <w:r>
+            <w:rPr>
+              <w:rFonts w:asciiTheme="minorHAnsi" w:eastAsiaTheme="minorEastAsia" w:hAnsiTheme="minorHAnsi"/>
+              <w:sz w:val="22"/>
+              <w:szCs w:val="22"/>
+              <w:shd w:val="clear" w:color="auto" w:fill="FFFFFF"/>
+              <w:lang w:eastAsia="ja-JP"/>
+            </w:rPr>
+            <w:fldChar w:fldCharType="separate"/>
+          </w:r>
+          <w:r>
+            <w:rPr>
+              <w:rFonts w:asciiTheme="minorHAnsi" w:eastAsiaTheme="minorEastAsia" w:hAnsiTheme="minorHAnsi"/>
+              <w:noProof/>
+              <w:sz w:val="22"/>
+              <w:szCs w:val="22"/>
+              <w:shd w:val="clear" w:color="auto" w:fill="FFFFFF"/>
+              <w:lang w:eastAsia="ja-JP"/>
+            </w:rPr>
+            <w:t>(Gómez, Juristo, Montes, &amp; Pazos, 1997)</w:t>
+          </w:r>
+          <w:r>
+            <w:rPr>
+              <w:rFonts w:asciiTheme="minorHAnsi" w:eastAsiaTheme="minorEastAsia" w:hAnsiTheme="minorHAnsi"/>
+              <w:sz w:val="22"/>
+              <w:szCs w:val="22"/>
+              <w:shd w:val="clear" w:color="auto" w:fill="FFFFFF"/>
+              <w:lang w:eastAsia="ja-JP"/>
+            </w:rPr>
+            <w:fldChar w:fldCharType="end"/>
+          </w:r>
+        </w:sdtContent>
+      </w:sdt>
+      <w:r>
+        <w:rPr>
+          <w:rFonts w:asciiTheme="minorHAnsi" w:eastAsiaTheme="minorEastAsia" w:hAnsiTheme="minorHAnsi"/>
+          <w:sz w:val="22"/>
+          <w:szCs w:val="22"/>
+          <w:shd w:val="clear" w:color="auto" w:fill="FFFFFF"/>
+          <w:lang w:eastAsia="ja-JP"/>
+        </w:rPr>
+        <w:t xml:space="preserve"> donde se determina si el proyecto es posible, está justificado, es apropiado y si será exitosa su construcción. </w:t>
+      </w:r>
+    </w:p>
+    <w:p>
+      <w:pPr>
+        <w:pStyle w:val="Ttulo1"/>
+        <w:rPr>
+          <w:sz w:val="22"/>
+        </w:rPr>
+      </w:pPr>
+      <w:r>
+        <w:rPr>
+          <w:sz w:val="22"/>
+        </w:rPr>
+        <w:t xml:space="preserve">Consideraciones referentes al test de viabilidad </w:t>
+      </w:r>
+    </w:p>
+    <w:p>
+      <w:pPr>
+        <w:pStyle w:val="Textosinformato"/>
+        <w:jc w:val="both"/>
+        <w:rPr>
+          <w:rFonts w:asciiTheme="minorHAnsi" w:eastAsiaTheme="minorEastAsia" w:hAnsiTheme="minorHAnsi"/>
+          <w:sz w:val="22"/>
+          <w:szCs w:val="22"/>
+          <w:shd w:val="clear" w:color="auto" w:fill="FFFFFF"/>
+          <w:lang w:eastAsia="ja-JP"/>
+        </w:rPr>
+      </w:pPr>
+      <w:r>
+        <w:rPr>
+          <w:rFonts w:asciiTheme="minorHAnsi" w:eastAsiaTheme="minorEastAsia" w:hAnsiTheme="minorHAnsi"/>
+          <w:sz w:val="22"/>
+          <w:szCs w:val="22"/>
+          <w:shd w:val="clear" w:color="auto" w:fill="FFFFFF"/>
+          <w:lang w:eastAsia="ja-JP"/>
+        </w:rPr>
+        <w:t>El test de viabilidad consta de varias características que se deben tener en cuenta antes de desarrollar un S</w:t>
+      </w:r>
+      <w:r>
+        <w:rPr>
+          <w:rFonts w:asciiTheme="minorHAnsi" w:eastAsiaTheme="minorEastAsia" w:hAnsiTheme="minorHAnsi"/>
+          <w:sz w:val="22"/>
+          <w:szCs w:val="22"/>
+          <w:shd w:val="clear" w:color="auto" w:fill="FFFFFF"/>
+          <w:lang w:eastAsia="ja-JP"/>
+        </w:rPr>
+        <w:t xml:space="preserve">istema </w:t>
+      </w:r>
+      <w:r>
+        <w:rPr>
+          <w:rFonts w:asciiTheme="minorHAnsi" w:eastAsiaTheme="minorEastAsia" w:hAnsiTheme="minorHAnsi"/>
+          <w:sz w:val="22"/>
+          <w:szCs w:val="22"/>
+          <w:shd w:val="clear" w:color="auto" w:fill="FFFFFF"/>
+          <w:lang w:eastAsia="ja-JP"/>
+        </w:rPr>
+        <w:t>E</w:t>
+      </w:r>
+      <w:r>
+        <w:rPr>
+          <w:rFonts w:asciiTheme="minorHAnsi" w:eastAsiaTheme="minorEastAsia" w:hAnsiTheme="minorHAnsi"/>
+          <w:sz w:val="22"/>
+          <w:szCs w:val="22"/>
+          <w:shd w:val="clear" w:color="auto" w:fill="FFFFFF"/>
+          <w:lang w:eastAsia="ja-JP"/>
+        </w:rPr>
+        <w:t>xperto</w:t>
+      </w:r>
+      <w:r>
+        <w:rPr>
+          <w:rFonts w:asciiTheme="minorHAnsi" w:eastAsiaTheme="minorEastAsia" w:hAnsiTheme="minorHAnsi"/>
+          <w:sz w:val="22"/>
+          <w:szCs w:val="22"/>
+          <w:shd w:val="clear" w:color="auto" w:fill="FFFFFF"/>
+          <w:lang w:eastAsia="ja-JP"/>
+        </w:rPr>
+        <w:t xml:space="preserve">. Esas características están divididas en cuatro dimensiones: Plausibilidad, Justificación, Adecuación y Éxito </w:t>
       </w:r>
       <w:r>
         <w:rPr>
@@ -14431,7 +14840,7 @@
           <w:shd w:val="clear" w:color="auto" w:fill="FFFFFF"/>
           <w:lang w:eastAsia="ja-JP"/>
         </w:rPr>
-        <w:t>. Para el estudio completo de las características, se analiza el problema y se realiza su valoración (Apéndice, Tabla A.1). Las características tienen asociadas una serie de propiedades que las representan, y deben ser consideradas en el uso del test de viabilidad: Categoría, Peso, Naturaleza del valor asociado a la característica, Tipo, Umbral y Valor. Finalizada la valoración de las características, se comienza con el cálculo del test de viabilidad. La siguiente fórmula se aplica a las dimensiones de Adecuación, Plausibilidad y Éxito. Para cuantificar cada dimensión el método propone obtener la media armónica y la media aritmética del conjunto de intervalos y luego calcular la media aritmética de los dos valores obtenidos:</w:t>
+        <w:t>. Para el estudio completo de las características, se analiza el problema y se realiza su valoración. Las características tienen asociadas una serie de propiedades que las representan, y deben ser consideradas en el uso del test de viabilidad: Categoría, Peso, Naturaleza del valor asociado a la característica, Tipo, Umbral y Valor. Finalizada la valoración de las características, se comienza con el cálculo del test de viabilidad. La siguiente fórmula se aplica a las dimensiones de Adecuación, Plausibilidad y Éxito. Para cuantificar cada dimensión el método propone obtener la media armónica y la media aritmética del conjunto de intervalos y luego calcular la media aritmética de los dos valores obtenidos:</w:t>
       </w:r>
     </w:p>
     <w:p>
@@ -14852,7 +15261,19 @@
         <w:rPr>
           <w:shd w:val="clear" w:color="auto" w:fill="FFFFFF"/>
         </w:rPr>
-        <w:t xml:space="preserve">La información necesaria para realizar esta evaluación se obtuvo de las primeras entrevistas efectuadas al equipo de expertos, lo que permitió analizar y valorar las características de la tarea en estudio. Ver Tablas de Viabilidad: Evaluación de las características del problema. Basados en la métrica propuesta, se llega a los </w:t>
+        <w:t xml:space="preserve">La información necesaria para realizar esta evaluación se obtuvo de las primeras entrevistas efectuadas al equipo de expertos, lo que permitió analizar y valorar las características de la tarea en estudio. Ver Tablas de Viabilidad: </w:t>
+      </w:r>
+      <w:r>
+        <w:rPr>
+          <w:shd w:val="clear" w:color="auto" w:fill="FFFFFF"/>
+        </w:rPr>
+        <w:t>Donde se realiza la e</w:t>
+      </w:r>
+      <w:r>
+        <w:rPr>
+          <w:shd w:val="clear" w:color="auto" w:fill="FFFFFF"/>
+        </w:rPr>
+        <w:t xml:space="preserve">valuación de las características del problema. Basados en la métrica propuesta, se llega a los </w:t>
       </w:r>
       <w:r>
         <w:rPr>
@@ -14870,7 +15291,7 @@
         <w:rPr>
           <w:lang w:val="es-ES"/>
         </w:rPr>
-        <w:t>, en la que se detallan las dimensiones, el peso que le corresponde a cada una de ellas y los valores calculados. Las magnitudes establecidas para los pesos son los recomendados por los autores de la métrica en base a su experiencia.</w:t>
+        <w:t xml:space="preserve">, en la que se detallan las dimensiones, el peso que le corresponde a cada una de ellas y los valores calculados. </w:t>
       </w:r>
     </w:p>
     <w:p>
@@ -14883,7 +15304,31 @@
         <w:rPr>
           <w:lang w:val="es-ES"/>
         </w:rPr>
-        <w:t xml:space="preserve">Para que un proyecto sea viable con la tecnología de los SSBBCC, el resultado del promedio de los componentes del vector VF, debe ser mayor o igual a 6. </w:t>
+        <w:t xml:space="preserve">Para que un proyecto sea viable con la tecnología de los </w:t>
+      </w:r>
+      <w:r>
+        <w:rPr>
+          <w:lang w:val="es-ES"/>
+        </w:rPr>
+        <w:t>Sistemas Basados en Conocimiento</w:t>
+      </w:r>
+      <w:r>
+        <w:rPr>
+          <w:lang w:val="es-ES"/>
+        </w:rPr>
+        <w:t>, el resultado del promedio</w:t>
+      </w:r>
+      <w:r>
+        <w:rPr>
+          <w:lang w:val="es-ES"/>
+        </w:rPr>
+        <w:t xml:space="preserve"> de los componentes del vector final</w:t>
+      </w:r>
+      <w:r>
+        <w:rPr>
+          <w:lang w:val="es-ES"/>
+        </w:rPr>
+        <w:t xml:space="preserve">, debe ser mayor o igual a 6. </w:t>
       </w:r>
     </w:p>
     <w:p>
@@ -16520,7 +16965,6 @@
                 <w:sz w:val="20"/>
                 <w:shd w:val="clear" w:color="auto" w:fill="FFFFFF"/>
               </w:rPr>
-              <w:lastRenderedPageBreak/>
               <w:t>Se espera una alta tasa de recuperación de la inversión</w:t>
             </w:r>
           </w:p>
@@ -16698,6 +17142,7 @@
                 <w:sz w:val="20"/>
                 <w:shd w:val="clear" w:color="auto" w:fill="FFFFFF"/>
               </w:rPr>
+              <w:lastRenderedPageBreak/>
               <w:t>Hay escasez de experiencia humana</w:t>
             </w:r>
           </w:p>
@@ -25064,10 +25509,10 @@
         <w:gridCol w:w="585"/>
         <w:gridCol w:w="585"/>
         <w:gridCol w:w="585"/>
-        <w:gridCol w:w="587"/>
-        <w:gridCol w:w="587"/>
-        <w:gridCol w:w="587"/>
-        <w:gridCol w:w="587"/>
+        <w:gridCol w:w="697"/>
+        <w:gridCol w:w="697"/>
+        <w:gridCol w:w="697"/>
+        <w:gridCol w:w="697"/>
       </w:tblGrid>
       <w:tr>
         <w:trPr>
@@ -27407,7 +27852,7 @@
                 <w:szCs w:val="24"/>
                 <w:lang w:val="es-ES" w:eastAsia="es-ES"/>
               </w:rPr>
-              <w:t>5</w:t>
+              <w:t xml:space="preserve">4,92  </w:t>
             </w:r>
           </w:p>
         </w:tc>
@@ -27447,7 +27892,7 @@
                 <w:szCs w:val="24"/>
                 <w:lang w:val="es-ES" w:eastAsia="es-ES"/>
               </w:rPr>
-              <w:t>5</w:t>
+              <w:t>5,39</w:t>
             </w:r>
           </w:p>
         </w:tc>
@@ -27487,7 +27932,7 @@
                 <w:szCs w:val="24"/>
                 <w:lang w:val="es-ES" w:eastAsia="es-ES"/>
               </w:rPr>
-              <w:t>7</w:t>
+              <w:t>6,60</w:t>
             </w:r>
           </w:p>
         </w:tc>
@@ -27527,7 +27972,7 @@
                 <w:szCs w:val="24"/>
                 <w:lang w:val="es-ES" w:eastAsia="es-ES"/>
               </w:rPr>
-              <w:t>7</w:t>
+              <w:t>7,12</w:t>
             </w:r>
           </w:p>
         </w:tc>
@@ -28627,36 +29072,13 @@
           <w:lang w:val="es-ES"/>
         </w:rPr>
       </w:pPr>
-    </w:p>
-    <w:p>
-      <w:pPr>
+      <w:bookmarkStart w:id="0" w:name="_GoBack"/>
+      <w:bookmarkEnd w:id="0"/>
+      <w:r>
         <w:rPr>
           <w:lang w:val="es-ES"/>
         </w:rPr>
-      </w:pPr>
-      <w:r>
-        <w:rPr>
-          <w:lang w:val="es-ES"/>
-        </w:rPr>
-        <w:t xml:space="preserve">El estudio de Viabilidad fue realizado mediante la metodología IDEAL </w:t>
-      </w:r>
-      <w:r>
-        <w:rPr>
-          <w:lang w:val="es-ES"/>
-        </w:rPr>
-        <w:t xml:space="preserve">la cual </w:t>
-      </w:r>
-      <w:r>
-        <w:rPr>
-          <w:lang w:val="es-ES"/>
-        </w:rPr>
-        <w:t>indica que</w:t>
-      </w:r>
-      <w:r>
-        <w:rPr>
-          <w:lang w:val="es-ES"/>
-        </w:rPr>
-        <w:t xml:space="preserve"> si el desarrollo de un Sistema Basado en Conocimiento es posible, está justificado, es apropiado y su construcción va a tener éxito. El valor obtenido en el test fue de 6,</w:t>
+        <w:t>El valor obtenido en el test fue de 6,</w:t>
       </w:r>
       <w:r>
         <w:rPr>
@@ -28912,7 +29334,7 @@
         <w:color w:val="F07F09" w:themeColor="accent1"/>
         <w:lang w:val="es-ES"/>
       </w:rPr>
-      <w:t>11</w:t>
+      <w:t>16</w:t>
     </w:r>
     <w:r>
       <w:rPr>
@@ -35070,11 +35492,11 @@
           <c:showPercent val="0"/>
           <c:showBubbleSize val="0"/>
         </c:dLbls>
-        <c:axId val="215201600"/>
-        <c:axId val="215201992"/>
+        <c:axId val="384756088"/>
+        <c:axId val="384754520"/>
       </c:scatterChart>
       <c:valAx>
-        <c:axId val="215201600"/>
+        <c:axId val="384756088"/>
         <c:scaling>
           <c:orientation val="minMax"/>
         </c:scaling>
@@ -35109,12 +35531,12 @@
             <a:endParaRPr lang="es-AR"/>
           </a:p>
         </c:txPr>
-        <c:crossAx val="215201992"/>
+        <c:crossAx val="384754520"/>
         <c:crosses val="autoZero"/>
         <c:crossBetween val="midCat"/>
       </c:valAx>
       <c:valAx>
-        <c:axId val="215201992"/>
+        <c:axId val="384754520"/>
         <c:scaling>
           <c:orientation val="minMax"/>
         </c:scaling>
@@ -35159,7 +35581,7 @@
             <a:endParaRPr lang="es-AR"/>
           </a:p>
         </c:txPr>
-        <c:crossAx val="215201600"/>
+        <c:crossAx val="384756088"/>
         <c:crosses val="autoZero"/>
         <c:crossBetween val="midCat"/>
       </c:valAx>
@@ -35962,11 +36384,11 @@
           <c:showPercent val="0"/>
           <c:showBubbleSize val="0"/>
         </c:dLbls>
-        <c:axId val="215205128"/>
-        <c:axId val="215202776"/>
+        <c:axId val="384755304"/>
+        <c:axId val="384755696"/>
       </c:scatterChart>
       <c:valAx>
-        <c:axId val="215205128"/>
+        <c:axId val="384755304"/>
         <c:scaling>
           <c:orientation val="minMax"/>
         </c:scaling>
@@ -36001,12 +36423,12 @@
             <a:endParaRPr lang="es-AR"/>
           </a:p>
         </c:txPr>
-        <c:crossAx val="215202776"/>
+        <c:crossAx val="384755696"/>
         <c:crosses val="autoZero"/>
         <c:crossBetween val="midCat"/>
       </c:valAx>
       <c:valAx>
-        <c:axId val="215202776"/>
+        <c:axId val="384755696"/>
         <c:scaling>
           <c:orientation val="minMax"/>
         </c:scaling>
@@ -36051,7 +36473,7 @@
             <a:endParaRPr lang="es-AR"/>
           </a:p>
         </c:txPr>
-        <c:crossAx val="215205128"/>
+        <c:crossAx val="384755304"/>
         <c:crosses val="autoZero"/>
         <c:crossBetween val="midCat"/>
       </c:valAx>
@@ -36854,11 +37276,11 @@
           <c:showPercent val="0"/>
           <c:showBubbleSize val="0"/>
         </c:dLbls>
-        <c:axId val="322413072"/>
-        <c:axId val="322413464"/>
+        <c:axId val="384756872"/>
+        <c:axId val="141935328"/>
       </c:scatterChart>
       <c:valAx>
-        <c:axId val="322413072"/>
+        <c:axId val="384756872"/>
         <c:scaling>
           <c:orientation val="minMax"/>
         </c:scaling>
@@ -36893,12 +37315,12 @@
             <a:endParaRPr lang="es-AR"/>
           </a:p>
         </c:txPr>
-        <c:crossAx val="322413464"/>
+        <c:crossAx val="141935328"/>
         <c:crosses val="autoZero"/>
         <c:crossBetween val="midCat"/>
       </c:valAx>
       <c:valAx>
-        <c:axId val="322413464"/>
+        <c:axId val="141935328"/>
         <c:scaling>
           <c:orientation val="minMax"/>
         </c:scaling>
@@ -36943,7 +37365,7 @@
             <a:endParaRPr lang="es-AR"/>
           </a:p>
         </c:txPr>
-        <c:crossAx val="322413072"/>
+        <c:crossAx val="384756872"/>
         <c:crosses val="autoZero"/>
         <c:crossBetween val="midCat"/>
       </c:valAx>
@@ -37746,11 +38168,11 @@
           <c:showPercent val="0"/>
           <c:showBubbleSize val="0"/>
         </c:dLbls>
-        <c:axId val="322410720"/>
-        <c:axId val="322398176"/>
+        <c:axId val="141933368"/>
+        <c:axId val="141934544"/>
       </c:scatterChart>
       <c:valAx>
-        <c:axId val="322410720"/>
+        <c:axId val="141933368"/>
         <c:scaling>
           <c:orientation val="minMax"/>
         </c:scaling>
@@ -37785,12 +38207,12 @@
             <a:endParaRPr lang="es-AR"/>
           </a:p>
         </c:txPr>
-        <c:crossAx val="322398176"/>
+        <c:crossAx val="141934544"/>
         <c:crosses val="autoZero"/>
         <c:crossBetween val="midCat"/>
       </c:valAx>
       <c:valAx>
-        <c:axId val="322398176"/>
+        <c:axId val="141934544"/>
         <c:scaling>
           <c:orientation val="minMax"/>
         </c:scaling>
@@ -37835,7 +38257,7 @@
             <a:endParaRPr lang="es-AR"/>
           </a:p>
         </c:txPr>
-        <c:crossAx val="322410720"/>
+        <c:crossAx val="141933368"/>
         <c:crosses val="autoZero"/>
         <c:crossBetween val="midCat"/>
       </c:valAx>
@@ -38782,11 +39204,11 @@
           <c:showPercent val="0"/>
           <c:showBubbleSize val="0"/>
         </c:dLbls>
-        <c:axId val="322408368"/>
-        <c:axId val="322399352"/>
+        <c:axId val="141931800"/>
+        <c:axId val="141932192"/>
       </c:scatterChart>
       <c:valAx>
-        <c:axId val="322408368"/>
+        <c:axId val="141931800"/>
         <c:scaling>
           <c:orientation val="minMax"/>
         </c:scaling>
@@ -38821,12 +39243,12 @@
             <a:endParaRPr lang="es-AR"/>
           </a:p>
         </c:txPr>
-        <c:crossAx val="322399352"/>
+        <c:crossAx val="141932192"/>
         <c:crosses val="autoZero"/>
         <c:crossBetween val="midCat"/>
       </c:valAx>
       <c:valAx>
-        <c:axId val="322399352"/>
+        <c:axId val="141932192"/>
         <c:scaling>
           <c:orientation val="minMax"/>
         </c:scaling>
@@ -38871,7 +39293,7 @@
             <a:endParaRPr lang="es-AR"/>
           </a:p>
         </c:txPr>
-        <c:crossAx val="322408368"/>
+        <c:crossAx val="141931800"/>
         <c:crosses val="autoZero"/>
         <c:crossBetween val="midCat"/>
       </c:valAx>
@@ -39758,22 +40180,6 @@
     <b:RefOrder>2</b:RefOrder>
   </b:Source>
   <b:Source>
-    <b:Tag>Nat11</b:Tag>
-    <b:SourceType>InternetSite</b:SourceType>
-    <b:Guid>{B3AC3FCD-D551-45BA-9528-81DA0C07A93C}</b:Guid>
-    <b:Author>
-      <b:Author>
-        <b:Corporate>National Foundation for Autism Reserch NFAR</b:Corporate>
-      </b:Author>
-    </b:Author>
-    <b:Title>Lo que necesita saber sobre el autismo NFAR</b:Title>
-    <b:Year>2011</b:Year>
-    <b:URL>http://autism-center.ucsd.edu/about-us/Documents/NFAR-AutismBrochure-Spanish.pdf</b:URL>
-    <b:YearAccessed>2014</b:YearAccessed>
-    <b:MonthAccessed>Septiembre</b:MonthAccessed>
-    <b:RefOrder>1</b:RefOrder>
-  </b:Source>
-  <b:Source>
     <b:Tag>Ins14</b:Tag>
     <b:SourceType>InternetSite</b:SourceType>
     <b:Guid>{55EF3B9C-9D6D-4718-9659-86A6329A8253}</b:Guid>
@@ -39923,6 +40329,22 @@
     <b:YearAccessed>2014</b:YearAccessed>
     <b:MonthAccessed>Agosto</b:MonthAccessed>
     <b:RefOrder>31</b:RefOrder>
+  </b:Source>
+  <b:Source>
+    <b:Tag>Nat11</b:Tag>
+    <b:SourceType>InternetSite</b:SourceType>
+    <b:Guid>{C3240C0C-EC05-4D79-A588-45EAC3A3BDB9}</b:Guid>
+    <b:Author>
+      <b:Author>
+        <b:Corporate>National Foundation for Autism Reserch </b:Corporate>
+      </b:Author>
+    </b:Author>
+    <b:Title>Lo que necesita saber sobre el autismo NFAR</b:Title>
+    <b:Year>2011</b:Year>
+    <b:URL>http://autism-center.ucsd.edu/about-us/Documents/NFAR-AutismBrochure-Spanish.pdf</b:URL>
+    <b:YearAccessed>2014</b:YearAccessed>
+    <b:MonthAccessed>Septiembre</b:MonthAccessed>
+    <b:RefOrder>1</b:RefOrder>
   </b:Source>
 </b:Sources>
 </file>
@@ -40437,22 +40859,6 @@
     <b:RefOrder>2</b:RefOrder>
   </b:Source>
   <b:Source>
-    <b:Tag>Nat11</b:Tag>
-    <b:SourceType>InternetSite</b:SourceType>
-    <b:Guid>{B3AC3FCD-D551-45BA-9528-81DA0C07A93C}</b:Guid>
-    <b:Author>
-      <b:Author>
-        <b:Corporate>National Foundation for Autism Reserch NFAR</b:Corporate>
-      </b:Author>
-    </b:Author>
-    <b:Title>Lo que necesita saber sobre el autismo NFAR</b:Title>
-    <b:Year>2011</b:Year>
-    <b:URL>http://autism-center.ucsd.edu/about-us/Documents/NFAR-AutismBrochure-Spanish.pdf</b:URL>
-    <b:YearAccessed>2014</b:YearAccessed>
-    <b:MonthAccessed>Septiembre</b:MonthAccessed>
-    <b:RefOrder>1</b:RefOrder>
-  </b:Source>
-  <b:Source>
     <b:Tag>Ins14</b:Tag>
     <b:SourceType>InternetSite</b:SourceType>
     <b:Guid>{55EF3B9C-9D6D-4718-9659-86A6329A8253}</b:Guid>
@@ -40603,6 +41009,22 @@
     <b:MonthAccessed>Agosto</b:MonthAccessed>
     <b:RefOrder>31</b:RefOrder>
   </b:Source>
+  <b:Source>
+    <b:Tag>Nat11</b:Tag>
+    <b:SourceType>InternetSite</b:SourceType>
+    <b:Guid>{C3240C0C-EC05-4D79-A588-45EAC3A3BDB9}</b:Guid>
+    <b:Author>
+      <b:Author>
+        <b:Corporate>National Foundation for Autism Reserch </b:Corporate>
+      </b:Author>
+    </b:Author>
+    <b:Title>Lo que necesita saber sobre el autismo NFAR</b:Title>
+    <b:Year>2011</b:Year>
+    <b:URL>http://autism-center.ucsd.edu/about-us/Documents/NFAR-AutismBrochure-Spanish.pdf</b:URL>
+    <b:YearAccessed>2014</b:YearAccessed>
+    <b:MonthAccessed>Septiembre</b:MonthAccessed>
+    <b:RefOrder>1</b:RefOrder>
+  </b:Source>
 </b:Sources>
 </file>
 
@@ -40623,7 +41045,7 @@
 </file>
 
 <file path=customXml/itemProps3.xml><?xml version="1.0" encoding="utf-8"?>
-<ds:datastoreItem xmlns:ds="http://schemas.openxmlformats.org/officeDocument/2006/customXml" ds:itemID="{5E2526BD-2D9C-45EF-A1E8-AFE64CBEDBDF}">
+<ds:datastoreItem xmlns:ds="http://schemas.openxmlformats.org/officeDocument/2006/customXml" ds:itemID="{B07DA82B-A394-4C96-ACB3-5785081F71D3}">
   <ds:schemaRefs>
     <ds:schemaRef ds:uri="http://schemas.openxmlformats.org/officeDocument/2006/bibliography"/>
   </ds:schemaRefs>
@@ -40631,7 +41053,7 @@
 </file>
 
 <file path=customXml/itemProps4.xml><?xml version="1.0" encoding="utf-8"?>
-<ds:datastoreItem xmlns:ds="http://schemas.openxmlformats.org/officeDocument/2006/customXml" ds:itemID="{96706123-2392-432F-8EAE-E05DE5EAB1C1}">
+<ds:datastoreItem xmlns:ds="http://schemas.openxmlformats.org/officeDocument/2006/customXml" ds:itemID="{9FDBA583-DEBE-45A4-92A2-380410BB464C}">
   <ds:schemaRefs>
     <ds:schemaRef ds:uri="http://schemas.openxmlformats.org/officeDocument/2006/bibliography"/>
   </ds:schemaRefs>

</xml_diff>

<commit_message>
Viabilidad agregada al anteproyecto
Excel --> word
</commit_message>
<xml_diff>
--- a/Anteproyecto CHAPTEA - 2 - Corregidas las observaciones.docx
+++ b/Anteproyecto CHAPTEA - 2 - Corregidas las observaciones.docx
@@ -30,7 +30,7 @@
           <w:r>
             <w:rPr>
               <w:noProof/>
-              <w:lang w:val="es-AR" w:eastAsia="es-AR"/>
+              <w:lang w:val="es-ES" w:eastAsia="es-ES"/>
             </w:rPr>
             <mc:AlternateContent>
               <mc:Choice Requires="wpg">
@@ -3939,7 +3939,7 @@
           <w:r>
             <w:rPr>
               <w:noProof/>
-              <w:lang w:eastAsia="es-AR"/>
+              <w:lang w:val="es-ES" w:eastAsia="es-ES"/>
             </w:rPr>
             <mc:AlternateContent>
               <mc:Choice Requires="wps">
@@ -4222,7 +4222,7 @@
           <w:r>
             <w:rPr>
               <w:noProof/>
-              <w:lang w:eastAsia="es-AR"/>
+              <w:lang w:val="es-ES" w:eastAsia="es-ES"/>
             </w:rPr>
             <mc:AlternateContent>
               <mc:Choice Requires="wps">
@@ -4687,7 +4687,7 @@
           <w:r>
             <w:rPr>
               <w:noProof/>
-              <w:lang w:eastAsia="es-AR"/>
+              <w:lang w:val="es-ES" w:eastAsia="es-ES"/>
             </w:rPr>
             <w:drawing>
               <wp:anchor distT="0" distB="0" distL="114300" distR="114300" simplePos="0" relativeHeight="251658752" behindDoc="1" locked="0" layoutInCell="1" allowOverlap="1" wp14:anchorId="4BB8D719" wp14:editId="155635F3">
@@ -9472,7 +9472,7 @@
                 <w:noProof/>
                 <w:sz w:val="24"/>
                 <w:szCs w:val="24"/>
-                <w:lang w:eastAsia="es-AR"/>
+                <w:lang w:val="es-ES" w:eastAsia="es-ES"/>
               </w:rPr>
               <mc:AlternateContent>
                 <mc:Choice Requires="wps">
@@ -14850,7 +14850,7 @@
       <w:r>
         <w:rPr>
           <w:noProof/>
-          <w:lang w:eastAsia="es-AR"/>
+          <w:lang w:val="es-ES" w:eastAsia="es-ES"/>
         </w:rPr>
         <w:drawing>
           <wp:inline distT="0" distB="0" distL="0" distR="0" wp14:anchorId="5954E855" wp14:editId="2961E8C3">
@@ -15083,7 +15083,7 @@
           <w:sz w:val="22"/>
           <w:szCs w:val="22"/>
           <w:shd w:val="clear" w:color="auto" w:fill="FFFFFF"/>
-          <w:lang w:eastAsia="es-AR"/>
+          <w:lang w:val="es-ES" w:eastAsia="es-ES"/>
         </w:rPr>
         <w:drawing>
           <wp:inline distT="0" distB="0" distL="0" distR="0" wp14:anchorId="2C2B3930" wp14:editId="113DB0B2">
@@ -16071,7 +16071,7 @@
                 <w:sz w:val="20"/>
                 <w:szCs w:val="20"/>
               </w:rPr>
-              <w:t>Regular</w:t>
+              <w:t>Mucho</w:t>
             </w:r>
           </w:p>
         </w:tc>
@@ -16498,7 +16498,13 @@
               <w:t>= (</w:t>
             </w:r>
             <w:r>
-              <w:t>6,6</w:t>
+              <w:t>7</w:t>
+            </w:r>
+            <w:r>
+              <w:t>,</w:t>
+            </w:r>
+            <w:r>
+              <w:t>3</w:t>
             </w:r>
             <w:r>
               <w:t>;</w:t>
@@ -16507,7 +16513,10 @@
               <w:t xml:space="preserve"> </w:t>
             </w:r>
             <w:r>
-              <w:t>7,1</w:t>
+              <w:t>7,</w:t>
+            </w:r>
+            <w:r>
+              <w:t>7</w:t>
             </w:r>
             <w:r>
               <w:t>;</w:t>
@@ -16516,7 +16525,13 @@
               <w:t xml:space="preserve"> </w:t>
             </w:r>
             <w:r>
-              <w:t>7,6</w:t>
+              <w:t>8</w:t>
+            </w:r>
+            <w:r>
+              <w:t>,</w:t>
+            </w:r>
+            <w:r>
+              <w:t>1</w:t>
             </w:r>
             <w:r>
               <w:t>;</w:t>
@@ -16525,7 +16540,13 @@
               <w:t xml:space="preserve"> </w:t>
             </w:r>
             <w:r>
-              <w:t>7,8</w:t>
+              <w:t>8</w:t>
+            </w:r>
+            <w:r>
+              <w:t>,</w:t>
+            </w:r>
+            <w:r>
+              <w:t>5</w:t>
             </w:r>
             <w:r>
               <w:t>)</w:t>
@@ -16545,13 +16566,13 @@
       <w:r>
         <w:rPr>
           <w:noProof/>
-          <w:lang w:eastAsia="es-AR"/>
+          <w:lang w:val="es-ES" w:eastAsia="es-ES"/>
         </w:rPr>
         <w:drawing>
-          <wp:inline distT="0" distB="0" distL="0" distR="0" wp14:anchorId="0869BB72" wp14:editId="092B7053">
-            <wp:extent cx="6134100" cy="2095500"/>
+          <wp:inline distT="0" distB="0" distL="0" distR="0" wp14:anchorId="5B7A4708" wp14:editId="6457FE34">
+            <wp:extent cx="6153150" cy="2305050"/>
             <wp:effectExtent l="0" t="0" r="0" b="0"/>
-            <wp:docPr id="36" name="Gráfico 36"/>
+            <wp:docPr id="40" name="Gráfico 40"/>
             <wp:cNvGraphicFramePr/>
             <a:graphic xmlns:a="http://schemas.openxmlformats.org/drawingml/2006/main">
               <a:graphicData uri="http://schemas.openxmlformats.org/drawingml/2006/chart">
@@ -16965,6 +16986,7 @@
                 <w:sz w:val="20"/>
                 <w:shd w:val="clear" w:color="auto" w:fill="FFFFFF"/>
               </w:rPr>
+              <w:lastRenderedPageBreak/>
               <w:t>Se espera una alta tasa de recuperación de la inversión</w:t>
             </w:r>
           </w:p>
@@ -17142,7 +17164,6 @@
                 <w:sz w:val="20"/>
                 <w:shd w:val="clear" w:color="auto" w:fill="FFFFFF"/>
               </w:rPr>
-              <w:lastRenderedPageBreak/>
               <w:t>Hay escasez de experiencia humana</w:t>
             </w:r>
           </w:p>
@@ -17465,7 +17486,7 @@
                 <w:sz w:val="20"/>
                 <w:szCs w:val="20"/>
               </w:rPr>
-              <w:t>Todo</w:t>
+              <w:t>Regular</w:t>
             </w:r>
           </w:p>
         </w:tc>
@@ -17819,7 +17840,7 @@
                 <w:sz w:val="20"/>
                 <w:szCs w:val="20"/>
               </w:rPr>
-              <w:t>Nada</w:t>
+              <w:t>Poco</w:t>
             </w:r>
           </w:p>
         </w:tc>
@@ -18107,7 +18128,7 @@
       <w:r>
         <w:rPr>
           <w:noProof/>
-          <w:lang w:eastAsia="es-AR"/>
+          <w:lang w:val="es-ES" w:eastAsia="es-ES"/>
         </w:rPr>
         <w:drawing>
           <wp:inline distT="0" distB="0" distL="0" distR="0" wp14:anchorId="6E839DC8" wp14:editId="4DBC0DFB">
@@ -19021,7 +19042,7 @@
                 <w:sz w:val="20"/>
                 <w:szCs w:val="20"/>
               </w:rPr>
-              <w:t>Nada</w:t>
+              <w:t>Mucho</w:t>
             </w:r>
           </w:p>
         </w:tc>
@@ -19197,7 +19218,7 @@
                 <w:sz w:val="20"/>
                 <w:szCs w:val="20"/>
               </w:rPr>
-              <w:t>Nada</w:t>
+              <w:t>Regular</w:t>
             </w:r>
           </w:p>
         </w:tc>
@@ -19550,7 +19571,7 @@
                 <w:sz w:val="20"/>
                 <w:szCs w:val="20"/>
               </w:rPr>
-              <w:t>Todo</w:t>
+              <w:t>Mucho</w:t>
             </w:r>
           </w:p>
         </w:tc>
@@ -20606,7 +20627,7 @@
                 <w:sz w:val="20"/>
                 <w:szCs w:val="20"/>
               </w:rPr>
-              <w:t>Poco</w:t>
+              <w:t>Mucho</w:t>
             </w:r>
           </w:p>
         </w:tc>
@@ -21035,24 +21056,19 @@
                 <w:szCs w:val="20"/>
                 <w:lang w:eastAsia="en-US"/>
               </w:rPr>
-              <w:t>= (</w:t>
-            </w:r>
-            <w:r>
-              <w:rPr>
-                <w:rFonts w:ascii="Segoe UI" w:eastAsiaTheme="minorHAnsi" w:hAnsi="Segoe UI" w:cs="Segoe UI"/>
-                <w:i/>
-                <w:color w:val="000000"/>
-                <w:sz w:val="20"/>
-                <w:szCs w:val="20"/>
-                <w:lang w:eastAsia="en-US"/>
-              </w:rPr>
-              <w:t>3,2</w:t>
+              <w:t xml:space="preserve">= </w:t>
+            </w:r>
+            <w:r>
+              <w:t>(3,</w:t>
+            </w:r>
+            <w:r>
+              <w:t>5</w:t>
             </w:r>
             <w:r>
               <w:t xml:space="preserve">; </w:t>
             </w:r>
             <w:r>
-              <w:t>3,4</w:t>
+              <w:t>3,8</w:t>
             </w:r>
             <w:r>
               <w:t xml:space="preserve">; </w:t>
@@ -21091,13 +21107,13 @@
       <w:r>
         <w:rPr>
           <w:noProof/>
-          <w:lang w:eastAsia="es-AR"/>
+          <w:lang w:val="es-ES" w:eastAsia="es-ES"/>
         </w:rPr>
         <w:drawing>
-          <wp:inline distT="0" distB="0" distL="0" distR="0" wp14:anchorId="216965F5" wp14:editId="680672AF">
-            <wp:extent cx="6134100" cy="2066925"/>
-            <wp:effectExtent l="0" t="0" r="0" b="9525"/>
-            <wp:docPr id="38" name="Gráfico 38"/>
+          <wp:inline distT="0" distB="0" distL="0" distR="0" wp14:anchorId="3712974B" wp14:editId="2DD8302A">
+            <wp:extent cx="6181725" cy="2066925"/>
+            <wp:effectExtent l="0" t="0" r="9525" b="9525"/>
+            <wp:docPr id="41" name="Gráfico 41"/>
             <wp:cNvGraphicFramePr/>
             <a:graphic xmlns:a="http://schemas.openxmlformats.org/drawingml/2006/main">
               <a:graphicData uri="http://schemas.openxmlformats.org/drawingml/2006/chart">
@@ -21484,7 +21500,7 @@
                 <w:sz w:val="20"/>
                 <w:szCs w:val="20"/>
               </w:rPr>
-              <w:t>Nada</w:t>
+              <w:t>Regular</w:t>
             </w:r>
           </w:p>
         </w:tc>
@@ -21988,7 +22004,21 @@
                 <w:sz w:val="20"/>
                 <w:shd w:val="clear" w:color="auto" w:fill="FFFFFF"/>
               </w:rPr>
-              <w:t xml:space="preserve">Si (poco) </w:t>
+              <w:t>Si (</w:t>
+            </w:r>
+            <w:r>
+              <w:rPr>
+                <w:sz w:val="20"/>
+                <w:shd w:val="clear" w:color="auto" w:fill="FFFFFF"/>
+              </w:rPr>
+              <w:t>P</w:t>
+            </w:r>
+            <w:r>
+              <w:rPr>
+                <w:sz w:val="20"/>
+                <w:shd w:val="clear" w:color="auto" w:fill="FFFFFF"/>
+              </w:rPr>
+              <w:t xml:space="preserve">oco) </w:t>
             </w:r>
           </w:p>
         </w:tc>
@@ -23245,7 +23275,7 @@
                 <w:sz w:val="20"/>
                 <w:szCs w:val="20"/>
               </w:rPr>
-              <w:t>Mucho</w:t>
+              <w:t>Todo</w:t>
             </w:r>
           </w:p>
         </w:tc>
@@ -23597,7 +23627,7 @@
                 <w:sz w:val="20"/>
                 <w:szCs w:val="20"/>
               </w:rPr>
-              <w:t>Mucho</w:t>
+              <w:t>Todo</w:t>
             </w:r>
           </w:p>
         </w:tc>
@@ -24653,7 +24683,7 @@
                 <w:sz w:val="20"/>
                 <w:szCs w:val="20"/>
               </w:rPr>
-              <w:t>Nada</w:t>
+              <w:t>Regular</w:t>
             </w:r>
           </w:p>
         </w:tc>
@@ -25432,25 +25462,37 @@
               <w:t>= (</w:t>
             </w:r>
             <w:r>
-              <w:t>3,3</w:t>
+              <w:t>3,</w:t>
+            </w:r>
+            <w:r>
+              <w:t>5</w:t>
             </w:r>
             <w:r>
               <w:t xml:space="preserve">; </w:t>
             </w:r>
             <w:r>
-              <w:t>3,8</w:t>
+              <w:t>3,</w:t>
+            </w:r>
+            <w:r>
+              <w:t>9</w:t>
             </w:r>
             <w:r>
               <w:t xml:space="preserve">; </w:t>
             </w:r>
             <w:r>
-              <w:t>4,2</w:t>
+              <w:t>4,</w:t>
+            </w:r>
+            <w:r>
+              <w:t>3</w:t>
             </w:r>
             <w:r>
               <w:t xml:space="preserve">; </w:t>
             </w:r>
             <w:r>
-              <w:t>4,4</w:t>
+              <w:t>4,</w:t>
+            </w:r>
+            <w:r>
+              <w:t>5</w:t>
             </w:r>
             <w:r>
               <w:t>)</w:t>
@@ -25475,13 +25517,13 @@
       <w:r>
         <w:rPr>
           <w:noProof/>
-          <w:lang w:eastAsia="es-AR"/>
+          <w:lang w:val="es-ES" w:eastAsia="es-ES"/>
         </w:rPr>
         <w:drawing>
-          <wp:inline distT="0" distB="0" distL="0" distR="0" wp14:anchorId="7252FF40" wp14:editId="618EDAC5">
-            <wp:extent cx="6162675" cy="2000250"/>
-            <wp:effectExtent l="0" t="0" r="9525" b="0"/>
-            <wp:docPr id="39" name="Gráfico 39"/>
+          <wp:inline distT="0" distB="0" distL="0" distR="0" wp14:anchorId="52F42402" wp14:editId="35F7127A">
+            <wp:extent cx="6153150" cy="2143125"/>
+            <wp:effectExtent l="0" t="0" r="0" b="9525"/>
+            <wp:docPr id="42" name="Gráfico 42"/>
             <wp:cNvGraphicFramePr/>
             <a:graphic xmlns:a="http://schemas.openxmlformats.org/drawingml/2006/main">
               <a:graphicData uri="http://schemas.openxmlformats.org/drawingml/2006/chart">
@@ -25494,7 +25536,7 @@
     </w:p>
     <w:tbl>
       <w:tblPr>
-        <w:tblW w:w="7688" w:type="dxa"/>
+        <w:tblW w:w="8128" w:type="dxa"/>
         <w:jc w:val="center"/>
         <w:tblCellMar>
           <w:left w:w="70" w:type="dxa"/>
@@ -25642,7 +25684,7 @@
         </w:tc>
         <w:tc>
           <w:tcPr>
-            <w:tcW w:w="2348" w:type="dxa"/>
+            <w:tcW w:w="2788" w:type="dxa"/>
             <w:gridSpan w:val="4"/>
             <w:tcBorders>
               <w:top w:val="single" w:sz="12" w:space="0" w:color="auto"/>
@@ -25786,12 +25828,9 @@
             </w:pPr>
             <w:r>
               <w:rPr>
-                <w:rFonts w:ascii="Bookman Old Style" w:eastAsia="Times New Roman" w:hAnsi="Bookman Old Style" w:cs="Arial"/>
-                <w:sz w:val="24"/>
-                <w:szCs w:val="24"/>
-                <w:lang w:val="es-ES" w:eastAsia="es-ES"/>
-              </w:rPr>
-              <w:t>6,6</w:t>
+                <w:rFonts w:ascii="Bookman Old Style" w:hAnsi="Bookman Old Style" w:cs="Arial"/>
+              </w:rPr>
+              <w:t>7,3</w:t>
             </w:r>
           </w:p>
         </w:tc>
@@ -25822,12 +25861,9 @@
             </w:pPr>
             <w:r>
               <w:rPr>
-                <w:rFonts w:ascii="Bookman Old Style" w:eastAsia="Times New Roman" w:hAnsi="Bookman Old Style" w:cs="Arial"/>
-                <w:sz w:val="24"/>
-                <w:szCs w:val="24"/>
-                <w:lang w:val="es-ES" w:eastAsia="es-ES"/>
-              </w:rPr>
-              <w:t>7,1</w:t>
+                <w:rFonts w:ascii="Bookman Old Style" w:hAnsi="Bookman Old Style" w:cs="Arial"/>
+              </w:rPr>
+              <w:t>7,7</w:t>
             </w:r>
           </w:p>
         </w:tc>
@@ -25858,12 +25894,9 @@
             </w:pPr>
             <w:r>
               <w:rPr>
-                <w:rFonts w:ascii="Bookman Old Style" w:eastAsia="Times New Roman" w:hAnsi="Bookman Old Style" w:cs="Arial"/>
-                <w:sz w:val="24"/>
-                <w:szCs w:val="24"/>
-                <w:lang w:val="es-ES" w:eastAsia="es-ES"/>
-              </w:rPr>
-              <w:t>7,6</w:t>
+                <w:rFonts w:ascii="Bookman Old Style" w:hAnsi="Bookman Old Style" w:cs="Arial"/>
+              </w:rPr>
+              <w:t>8,1</w:t>
             </w:r>
           </w:p>
         </w:tc>
@@ -25894,18 +25927,15 @@
             </w:pPr>
             <w:r>
               <w:rPr>
-                <w:rFonts w:ascii="Bookman Old Style" w:eastAsia="Times New Roman" w:hAnsi="Bookman Old Style" w:cs="Arial"/>
-                <w:sz w:val="24"/>
-                <w:szCs w:val="24"/>
-                <w:lang w:val="es-ES" w:eastAsia="es-ES"/>
-              </w:rPr>
-              <w:t>8</w:t>
-            </w:r>
-          </w:p>
-        </w:tc>
-        <w:tc>
-          <w:tcPr>
-            <w:tcW w:w="587" w:type="dxa"/>
+                <w:rFonts w:ascii="Bookman Old Style" w:hAnsi="Bookman Old Style" w:cs="Arial"/>
+              </w:rPr>
+              <w:t>8,5</w:t>
+            </w:r>
+          </w:p>
+        </w:tc>
+        <w:tc>
+          <w:tcPr>
+            <w:tcW w:w="697" w:type="dxa"/>
             <w:tcBorders>
               <w:top w:val="nil"/>
               <w:left w:val="nil"/>
@@ -25941,7 +25971,7 @@
         </w:tc>
         <w:tc>
           <w:tcPr>
-            <w:tcW w:w="587" w:type="dxa"/>
+            <w:tcW w:w="697" w:type="dxa"/>
             <w:tcBorders>
               <w:top w:val="nil"/>
               <w:left w:val="nil"/>
@@ -25977,7 +26007,7 @@
         </w:tc>
         <w:tc>
           <w:tcPr>
-            <w:tcW w:w="587" w:type="dxa"/>
+            <w:tcW w:w="697" w:type="dxa"/>
             <w:tcBorders>
               <w:top w:val="nil"/>
               <w:left w:val="nil"/>
@@ -26013,7 +26043,7 @@
         </w:tc>
         <w:tc>
           <w:tcPr>
-            <w:tcW w:w="587" w:type="dxa"/>
+            <w:tcW w:w="697" w:type="dxa"/>
             <w:tcBorders>
               <w:top w:val="nil"/>
               <w:left w:val="nil"/>
@@ -26152,10 +26182,7 @@
             </w:pPr>
             <w:r>
               <w:rPr>
-                <w:rFonts w:ascii="Bookman Old Style" w:eastAsia="Times New Roman" w:hAnsi="Bookman Old Style" w:cs="Arial"/>
-                <w:sz w:val="24"/>
-                <w:szCs w:val="24"/>
-                <w:lang w:val="es-ES" w:eastAsia="es-ES"/>
+                <w:rFonts w:ascii="Bookman Old Style" w:hAnsi="Bookman Old Style" w:cs="Arial"/>
               </w:rPr>
               <w:t>7,8</w:t>
             </w:r>
@@ -26188,10 +26215,7 @@
             </w:pPr>
             <w:r>
               <w:rPr>
-                <w:rFonts w:ascii="Bookman Old Style" w:eastAsia="Times New Roman" w:hAnsi="Bookman Old Style" w:cs="Arial"/>
-                <w:sz w:val="24"/>
-                <w:szCs w:val="24"/>
-                <w:lang w:val="es-ES" w:eastAsia="es-ES"/>
+                <w:rFonts w:ascii="Bookman Old Style" w:hAnsi="Bookman Old Style" w:cs="Arial"/>
               </w:rPr>
               <w:t>8,8</w:t>
             </w:r>
@@ -26224,10 +26248,7 @@
             </w:pPr>
             <w:r>
               <w:rPr>
-                <w:rFonts w:ascii="Bookman Old Style" w:eastAsia="Times New Roman" w:hAnsi="Bookman Old Style" w:cs="Arial"/>
-                <w:sz w:val="24"/>
-                <w:szCs w:val="24"/>
-                <w:lang w:val="es-ES" w:eastAsia="es-ES"/>
+                <w:rFonts w:ascii="Bookman Old Style" w:hAnsi="Bookman Old Style" w:cs="Arial"/>
               </w:rPr>
               <w:t>10</w:t>
             </w:r>
@@ -26260,10 +26281,7 @@
             </w:pPr>
             <w:r>
               <w:rPr>
-                <w:rFonts w:ascii="Bookman Old Style" w:eastAsia="Times New Roman" w:hAnsi="Bookman Old Style" w:cs="Arial"/>
-                <w:sz w:val="24"/>
-                <w:szCs w:val="24"/>
-                <w:lang w:val="es-ES" w:eastAsia="es-ES"/>
+                <w:rFonts w:ascii="Bookman Old Style" w:hAnsi="Bookman Old Style" w:cs="Arial"/>
               </w:rPr>
               <w:t>10</w:t>
             </w:r>
@@ -26271,7 +26289,7 @@
         </w:tc>
         <w:tc>
           <w:tcPr>
-            <w:tcW w:w="587" w:type="dxa"/>
+            <w:tcW w:w="697" w:type="dxa"/>
             <w:tcBorders>
               <w:top w:val="nil"/>
               <w:left w:val="nil"/>
@@ -26307,7 +26325,7 @@
         </w:tc>
         <w:tc>
           <w:tcPr>
-            <w:tcW w:w="587" w:type="dxa"/>
+            <w:tcW w:w="697" w:type="dxa"/>
             <w:tcBorders>
               <w:top w:val="nil"/>
               <w:left w:val="nil"/>
@@ -26343,7 +26361,7 @@
         </w:tc>
         <w:tc>
           <w:tcPr>
-            <w:tcW w:w="587" w:type="dxa"/>
+            <w:tcW w:w="697" w:type="dxa"/>
             <w:tcBorders>
               <w:top w:val="nil"/>
               <w:left w:val="nil"/>
@@ -26379,7 +26397,7 @@
         </w:tc>
         <w:tc>
           <w:tcPr>
-            <w:tcW w:w="587" w:type="dxa"/>
+            <w:tcW w:w="697" w:type="dxa"/>
             <w:tcBorders>
               <w:top w:val="nil"/>
               <w:left w:val="nil"/>
@@ -26518,12 +26536,9 @@
             </w:pPr>
             <w:r>
               <w:rPr>
-                <w:rFonts w:ascii="Bookman Old Style" w:eastAsia="Times New Roman" w:hAnsi="Bookman Old Style" w:cs="Arial"/>
-                <w:sz w:val="24"/>
-                <w:szCs w:val="24"/>
-                <w:lang w:val="es-ES" w:eastAsia="es-ES"/>
-              </w:rPr>
-              <w:t>3,2</w:t>
+                <w:rFonts w:ascii="Bookman Old Style" w:hAnsi="Bookman Old Style" w:cs="Arial"/>
+              </w:rPr>
+              <w:t>3,5</w:t>
             </w:r>
           </w:p>
         </w:tc>
@@ -26554,12 +26569,9 @@
             </w:pPr>
             <w:r>
               <w:rPr>
-                <w:rFonts w:ascii="Bookman Old Style" w:eastAsia="Times New Roman" w:hAnsi="Bookman Old Style" w:cs="Arial"/>
-                <w:sz w:val="24"/>
-                <w:szCs w:val="24"/>
-                <w:lang w:val="es-ES" w:eastAsia="es-ES"/>
-              </w:rPr>
-              <w:t>3,4</w:t>
+                <w:rFonts w:ascii="Bookman Old Style" w:hAnsi="Bookman Old Style" w:cs="Arial"/>
+              </w:rPr>
+              <w:t>3,8</w:t>
             </w:r>
           </w:p>
         </w:tc>
@@ -26590,12 +26602,9 @@
             </w:pPr>
             <w:r>
               <w:rPr>
-                <w:rFonts w:ascii="Bookman Old Style" w:eastAsia="Times New Roman" w:hAnsi="Bookman Old Style" w:cs="Arial"/>
-                <w:sz w:val="24"/>
-                <w:szCs w:val="24"/>
-                <w:lang w:val="es-ES" w:eastAsia="es-ES"/>
-              </w:rPr>
-              <w:t>5,8</w:t>
+                <w:rFonts w:ascii="Bookman Old Style" w:hAnsi="Bookman Old Style" w:cs="Arial"/>
+              </w:rPr>
+              <w:t>7,1</w:t>
             </w:r>
           </w:p>
         </w:tc>
@@ -26626,18 +26635,15 @@
             </w:pPr>
             <w:r>
               <w:rPr>
-                <w:rFonts w:ascii="Bookman Old Style" w:eastAsia="Times New Roman" w:hAnsi="Bookman Old Style" w:cs="Arial"/>
-                <w:sz w:val="24"/>
-                <w:szCs w:val="24"/>
-                <w:lang w:val="es-ES" w:eastAsia="es-ES"/>
-              </w:rPr>
-              <w:t>6,8</w:t>
-            </w:r>
-          </w:p>
-        </w:tc>
-        <w:tc>
-          <w:tcPr>
-            <w:tcW w:w="587" w:type="dxa"/>
+                <w:rFonts w:ascii="Bookman Old Style" w:hAnsi="Bookman Old Style" w:cs="Arial"/>
+              </w:rPr>
+              <w:t>8,1</w:t>
+            </w:r>
+          </w:p>
+        </w:tc>
+        <w:tc>
+          <w:tcPr>
+            <w:tcW w:w="697" w:type="dxa"/>
             <w:tcBorders>
               <w:top w:val="nil"/>
               <w:left w:val="nil"/>
@@ -26673,7 +26679,7 @@
         </w:tc>
         <w:tc>
           <w:tcPr>
-            <w:tcW w:w="587" w:type="dxa"/>
+            <w:tcW w:w="697" w:type="dxa"/>
             <w:tcBorders>
               <w:top w:val="nil"/>
               <w:left w:val="nil"/>
@@ -26709,7 +26715,7 @@
         </w:tc>
         <w:tc>
           <w:tcPr>
-            <w:tcW w:w="587" w:type="dxa"/>
+            <w:tcW w:w="697" w:type="dxa"/>
             <w:tcBorders>
               <w:top w:val="nil"/>
               <w:left w:val="nil"/>
@@ -26745,7 +26751,7 @@
         </w:tc>
         <w:tc>
           <w:tcPr>
-            <w:tcW w:w="587" w:type="dxa"/>
+            <w:tcW w:w="697" w:type="dxa"/>
             <w:tcBorders>
               <w:top w:val="nil"/>
               <w:left w:val="nil"/>
@@ -26884,12 +26890,9 @@
             </w:pPr>
             <w:r>
               <w:rPr>
-                <w:rFonts w:ascii="Bookman Old Style" w:eastAsia="Times New Roman" w:hAnsi="Bookman Old Style" w:cs="Arial"/>
-                <w:sz w:val="24"/>
-                <w:szCs w:val="24"/>
-                <w:lang w:val="es-ES" w:eastAsia="es-ES"/>
-              </w:rPr>
-              <w:t>3,3</w:t>
+                <w:rFonts w:ascii="Bookman Old Style" w:hAnsi="Bookman Old Style" w:cs="Arial"/>
+              </w:rPr>
+              <w:t>3,5</w:t>
             </w:r>
           </w:p>
         </w:tc>
@@ -26920,12 +26923,9 @@
             </w:pPr>
             <w:r>
               <w:rPr>
-                <w:rFonts w:ascii="Bookman Old Style" w:eastAsia="Times New Roman" w:hAnsi="Bookman Old Style" w:cs="Arial"/>
-                <w:sz w:val="24"/>
-                <w:szCs w:val="24"/>
-                <w:lang w:val="es-ES" w:eastAsia="es-ES"/>
-              </w:rPr>
-              <w:t>3,8</w:t>
+                <w:rFonts w:ascii="Bookman Old Style" w:hAnsi="Bookman Old Style" w:cs="Arial"/>
+              </w:rPr>
+              <w:t>3,9</w:t>
             </w:r>
           </w:p>
         </w:tc>
@@ -26956,12 +26956,9 @@
             </w:pPr>
             <w:r>
               <w:rPr>
-                <w:rFonts w:ascii="Bookman Old Style" w:eastAsia="Times New Roman" w:hAnsi="Bookman Old Style" w:cs="Arial"/>
-                <w:sz w:val="24"/>
-                <w:szCs w:val="24"/>
-                <w:lang w:val="es-ES" w:eastAsia="es-ES"/>
-              </w:rPr>
-              <w:t>4,2</w:t>
+                <w:rFonts w:ascii="Bookman Old Style" w:hAnsi="Bookman Old Style" w:cs="Arial"/>
+              </w:rPr>
+              <w:t>4,3</w:t>
             </w:r>
           </w:p>
         </w:tc>
@@ -26992,18 +26989,15 @@
             </w:pPr>
             <w:r>
               <w:rPr>
-                <w:rFonts w:ascii="Bookman Old Style" w:eastAsia="Times New Roman" w:hAnsi="Bookman Old Style" w:cs="Arial"/>
-                <w:sz w:val="24"/>
-                <w:szCs w:val="24"/>
-                <w:lang w:val="es-ES" w:eastAsia="es-ES"/>
-              </w:rPr>
-              <w:t>4,4</w:t>
-            </w:r>
-          </w:p>
-        </w:tc>
-        <w:tc>
-          <w:tcPr>
-            <w:tcW w:w="587" w:type="dxa"/>
+                <w:rFonts w:ascii="Bookman Old Style" w:hAnsi="Bookman Old Style" w:cs="Arial"/>
+              </w:rPr>
+              <w:t>4,5</w:t>
+            </w:r>
+          </w:p>
+        </w:tc>
+        <w:tc>
+          <w:tcPr>
+            <w:tcW w:w="697" w:type="dxa"/>
             <w:tcBorders>
               <w:top w:val="nil"/>
               <w:left w:val="nil"/>
@@ -27039,7 +27033,7 @@
         </w:tc>
         <w:tc>
           <w:tcPr>
-            <w:tcW w:w="587" w:type="dxa"/>
+            <w:tcW w:w="697" w:type="dxa"/>
             <w:tcBorders>
               <w:top w:val="nil"/>
               <w:left w:val="nil"/>
@@ -27075,7 +27069,7 @@
         </w:tc>
         <w:tc>
           <w:tcPr>
-            <w:tcW w:w="587" w:type="dxa"/>
+            <w:tcW w:w="697" w:type="dxa"/>
             <w:tcBorders>
               <w:top w:val="nil"/>
               <w:left w:val="nil"/>
@@ -27111,7 +27105,7 @@
         </w:tc>
         <w:tc>
           <w:tcPr>
-            <w:tcW w:w="587" w:type="dxa"/>
+            <w:tcW w:w="697" w:type="dxa"/>
             <w:tcBorders>
               <w:top w:val="nil"/>
               <w:left w:val="nil"/>
@@ -27324,7 +27318,7 @@
         </w:tc>
         <w:tc>
           <w:tcPr>
-            <w:tcW w:w="587" w:type="dxa"/>
+            <w:tcW w:w="697" w:type="dxa"/>
             <w:tcBorders>
               <w:top w:val="nil"/>
               <w:left w:val="single" w:sz="12" w:space="0" w:color="auto"/>
@@ -27360,7 +27354,7 @@
         </w:tc>
         <w:tc>
           <w:tcPr>
-            <w:tcW w:w="587" w:type="dxa"/>
+            <w:tcW w:w="697" w:type="dxa"/>
             <w:tcBorders>
               <w:top w:val="nil"/>
               <w:left w:val="nil"/>
@@ -27396,7 +27390,7 @@
         </w:tc>
         <w:tc>
           <w:tcPr>
-            <w:tcW w:w="587" w:type="dxa"/>
+            <w:tcW w:w="697" w:type="dxa"/>
             <w:tcBorders>
               <w:top w:val="nil"/>
               <w:left w:val="nil"/>
@@ -27432,7 +27426,7 @@
         </w:tc>
         <w:tc>
           <w:tcPr>
-            <w:tcW w:w="587" w:type="dxa"/>
+            <w:tcW w:w="697" w:type="dxa"/>
             <w:tcBorders>
               <w:top w:val="nil"/>
               <w:left w:val="nil"/>
@@ -27636,7 +27630,7 @@
         </w:tc>
         <w:tc>
           <w:tcPr>
-            <w:tcW w:w="587" w:type="dxa"/>
+            <w:tcW w:w="697" w:type="dxa"/>
             <w:tcBorders>
               <w:top w:val="nil"/>
               <w:left w:val="nil"/>
@@ -27663,7 +27657,7 @@
         </w:tc>
         <w:tc>
           <w:tcPr>
-            <w:tcW w:w="587" w:type="dxa"/>
+            <w:tcW w:w="697" w:type="dxa"/>
             <w:tcBorders>
               <w:top w:val="nil"/>
               <w:left w:val="nil"/>
@@ -27690,7 +27684,7 @@
         </w:tc>
         <w:tc>
           <w:tcPr>
-            <w:tcW w:w="587" w:type="dxa"/>
+            <w:tcW w:w="697" w:type="dxa"/>
             <w:tcBorders>
               <w:top w:val="nil"/>
               <w:left w:val="nil"/>
@@ -27717,7 +27711,7 @@
         </w:tc>
         <w:tc>
           <w:tcPr>
-            <w:tcW w:w="587" w:type="dxa"/>
+            <w:tcW w:w="697" w:type="dxa"/>
             <w:tcBorders>
               <w:top w:val="nil"/>
               <w:left w:val="nil"/>
@@ -27818,7 +27812,7 @@
         </w:tc>
         <w:tc>
           <w:tcPr>
-            <w:tcW w:w="587" w:type="dxa"/>
+            <w:tcW w:w="697" w:type="dxa"/>
             <w:tcBorders>
               <w:top w:val="single" w:sz="12" w:space="0" w:color="auto"/>
               <w:left w:val="single" w:sz="12" w:space="0" w:color="auto"/>
@@ -27852,13 +27846,24 @@
                 <w:szCs w:val="24"/>
                 <w:lang w:val="es-ES" w:eastAsia="es-ES"/>
               </w:rPr>
-              <w:t xml:space="preserve">4,92  </w:t>
-            </w:r>
-          </w:p>
-        </w:tc>
-        <w:tc>
-          <w:tcPr>
-            <w:tcW w:w="587" w:type="dxa"/>
+              <w:t>5</w:t>
+            </w:r>
+            <w:r>
+              <w:rPr>
+                <w:rFonts w:ascii="Bookman Old Style" w:eastAsia="Times New Roman" w:hAnsi="Bookman Old Style" w:cs="Arial"/>
+                <w:b/>
+                <w:bCs/>
+                <w:sz w:val="24"/>
+                <w:szCs w:val="24"/>
+                <w:lang w:val="es-ES" w:eastAsia="es-ES"/>
+              </w:rPr>
+              <w:t>,28</w:t>
+            </w:r>
+          </w:p>
+        </w:tc>
+        <w:tc>
+          <w:tcPr>
+            <w:tcW w:w="697" w:type="dxa"/>
             <w:tcBorders>
               <w:top w:val="single" w:sz="12" w:space="0" w:color="auto"/>
               <w:left w:val="nil"/>
@@ -27892,13 +27897,13 @@
                 <w:szCs w:val="24"/>
                 <w:lang w:val="es-ES" w:eastAsia="es-ES"/>
               </w:rPr>
-              <w:t>5,39</w:t>
-            </w:r>
-          </w:p>
-        </w:tc>
-        <w:tc>
-          <w:tcPr>
-            <w:tcW w:w="587" w:type="dxa"/>
+              <w:t>5,73</w:t>
+            </w:r>
+          </w:p>
+        </w:tc>
+        <w:tc>
+          <w:tcPr>
+            <w:tcW w:w="697" w:type="dxa"/>
             <w:tcBorders>
               <w:top w:val="single" w:sz="12" w:space="0" w:color="auto"/>
               <w:left w:val="nil"/>
@@ -27932,13 +27937,13 @@
                 <w:szCs w:val="24"/>
                 <w:lang w:val="es-ES" w:eastAsia="es-ES"/>
               </w:rPr>
-              <w:t>6,60</w:t>
-            </w:r>
-          </w:p>
-        </w:tc>
-        <w:tc>
-          <w:tcPr>
-            <w:tcW w:w="587" w:type="dxa"/>
+              <w:t>7,24</w:t>
+            </w:r>
+          </w:p>
+        </w:tc>
+        <w:tc>
+          <w:tcPr>
+            <w:tcW w:w="697" w:type="dxa"/>
             <w:tcBorders>
               <w:top w:val="single" w:sz="12" w:space="0" w:color="auto"/>
               <w:left w:val="nil"/>
@@ -27972,7 +27977,7 @@
                 <w:szCs w:val="24"/>
                 <w:lang w:val="es-ES" w:eastAsia="es-ES"/>
               </w:rPr>
-              <w:t>7,12</w:t>
+              <w:t>7,71</w:t>
             </w:r>
           </w:p>
         </w:tc>
@@ -28148,7 +28153,7 @@
         </w:tc>
         <w:tc>
           <w:tcPr>
-            <w:tcW w:w="587" w:type="dxa"/>
+            <w:tcW w:w="697" w:type="dxa"/>
             <w:tcBorders>
               <w:top w:val="nil"/>
               <w:left w:val="nil"/>
@@ -28175,7 +28180,7 @@
         </w:tc>
         <w:tc>
           <w:tcPr>
-            <w:tcW w:w="587" w:type="dxa"/>
+            <w:tcW w:w="697" w:type="dxa"/>
             <w:tcBorders>
               <w:top w:val="nil"/>
               <w:left w:val="nil"/>
@@ -28202,7 +28207,7 @@
         </w:tc>
         <w:tc>
           <w:tcPr>
-            <w:tcW w:w="587" w:type="dxa"/>
+            <w:tcW w:w="697" w:type="dxa"/>
             <w:tcBorders>
               <w:top w:val="nil"/>
               <w:left w:val="nil"/>
@@ -28229,7 +28234,7 @@
         </w:tc>
         <w:tc>
           <w:tcPr>
-            <w:tcW w:w="587" w:type="dxa"/>
+            <w:tcW w:w="697" w:type="dxa"/>
             <w:tcBorders>
               <w:top w:val="nil"/>
               <w:left w:val="nil"/>
@@ -28370,7 +28375,7 @@
         </w:tc>
         <w:tc>
           <w:tcPr>
-            <w:tcW w:w="587" w:type="dxa"/>
+            <w:tcW w:w="697" w:type="dxa"/>
             <w:tcBorders>
               <w:top w:val="single" w:sz="8" w:space="0" w:color="auto"/>
               <w:left w:val="nil"/>
@@ -28404,13 +28409,13 @@
                 <w:szCs w:val="24"/>
                 <w:lang w:val="es-ES" w:eastAsia="es-ES"/>
               </w:rPr>
-              <w:t>6,0</w:t>
-            </w:r>
-          </w:p>
-        </w:tc>
-        <w:tc>
-          <w:tcPr>
-            <w:tcW w:w="587" w:type="dxa"/>
+              <w:t>6,5</w:t>
+            </w:r>
+          </w:p>
+        </w:tc>
+        <w:tc>
+          <w:tcPr>
+            <w:tcW w:w="697" w:type="dxa"/>
             <w:tcBorders>
               <w:top w:val="nil"/>
               <w:left w:val="nil"/>
@@ -28439,7 +28444,7 @@
         </w:tc>
         <w:tc>
           <w:tcPr>
-            <w:tcW w:w="587" w:type="dxa"/>
+            <w:tcW w:w="697" w:type="dxa"/>
             <w:tcBorders>
               <w:top w:val="nil"/>
               <w:left w:val="nil"/>
@@ -28466,7 +28471,7 @@
         </w:tc>
         <w:tc>
           <w:tcPr>
-            <w:tcW w:w="587" w:type="dxa"/>
+            <w:tcW w:w="697" w:type="dxa"/>
             <w:tcBorders>
               <w:top w:val="nil"/>
               <w:left w:val="nil"/>
@@ -28515,13 +28520,13 @@
       <w:r>
         <w:rPr>
           <w:noProof/>
-          <w:lang w:eastAsia="es-AR"/>
+          <w:lang w:val="es-ES" w:eastAsia="es-ES"/>
         </w:rPr>
         <w:drawing>
-          <wp:inline distT="0" distB="0" distL="0" distR="0" wp14:anchorId="04E0F3E4" wp14:editId="478F1E5F">
-            <wp:extent cx="6362700" cy="2019300"/>
-            <wp:effectExtent l="0" t="0" r="0" b="0"/>
-            <wp:docPr id="35" name="Gráfico 35"/>
+          <wp:inline distT="0" distB="0" distL="0" distR="0" wp14:anchorId="0C68D65B" wp14:editId="235B98EC">
+            <wp:extent cx="6305550" cy="1895475"/>
+            <wp:effectExtent l="0" t="0" r="0" b="9525"/>
+            <wp:docPr id="43" name="Gráfico 43"/>
             <wp:cNvGraphicFramePr/>
             <a:graphic xmlns:a="http://schemas.openxmlformats.org/drawingml/2006/main">
               <a:graphicData uri="http://schemas.openxmlformats.org/drawingml/2006/chart">
@@ -28588,10 +28593,13 @@
         <w:t xml:space="preserve"> </w:t>
       </w:r>
       <w:r>
-        <w:t>= (</w:t>
-      </w:r>
-      <w:r>
-        <w:t>6,6</w:t>
+        <w:t xml:space="preserve">= </w:t>
+      </w:r>
+      <w:r>
+        <w:t>(</w:t>
+      </w:r>
+      <w:r>
+        <w:t>7,3</w:t>
       </w:r>
       <w:r>
         <w:t>;</w:t>
@@ -28600,7 +28608,7 @@
         <w:t xml:space="preserve"> </w:t>
       </w:r>
       <w:r>
-        <w:t>7,1</w:t>
+        <w:t>7,7</w:t>
       </w:r>
       <w:r>
         <w:t>;</w:t>
@@ -28609,7 +28617,7 @@
         <w:t xml:space="preserve"> </w:t>
       </w:r>
       <w:r>
-        <w:t>7,6</w:t>
+        <w:t>8,1</w:t>
       </w:r>
       <w:r>
         <w:t>;</w:t>
@@ -28618,7 +28626,7 @@
         <w:t xml:space="preserve"> </w:t>
       </w:r>
       <w:r>
-        <w:t>7,8</w:t>
+        <w:t>8,5</w:t>
       </w:r>
       <w:r>
         <w:t>)</w:t>
@@ -28753,8 +28761,40 @@
           <w:szCs w:val="20"/>
           <w:lang w:eastAsia="en-US"/>
         </w:rPr>
-        <w:t>= (</w:t>
-      </w:r>
+        <w:t xml:space="preserve">= </w:t>
+      </w:r>
+      <w:r>
+        <w:t>(3,5</w:t>
+      </w:r>
+      <w:r>
+        <w:t xml:space="preserve">; </w:t>
+      </w:r>
+      <w:r>
+        <w:t>3,8</w:t>
+      </w:r>
+      <w:r>
+        <w:t xml:space="preserve">; </w:t>
+      </w:r>
+      <w:r>
+        <w:t>5,8</w:t>
+      </w:r>
+      <w:r>
+        <w:t xml:space="preserve">; </w:t>
+      </w:r>
+      <w:r>
+        <w:t>6,8</w:t>
+      </w:r>
+      <w:r>
+        <w:t>)</w:t>
+      </w:r>
+    </w:p>
+    <w:p>
+      <w:pPr>
+        <w:autoSpaceDE w:val="0"/>
+        <w:autoSpaceDN w:val="0"/>
+        <w:adjustRightInd w:val="0"/>
+        <w:jc w:val="center"/>
+      </w:pPr>
       <w:r>
         <w:rPr>
           <w:rFonts w:ascii="Segoe UI" w:eastAsiaTheme="minorHAnsi" w:hAnsi="Segoe UI" w:cs="Segoe UI"/>
@@ -28764,37 +28804,8 @@
           <w:szCs w:val="20"/>
           <w:lang w:eastAsia="en-US"/>
         </w:rPr>
-        <w:t>3,2</w:t>
-      </w:r>
-      <w:r>
-        <w:t xml:space="preserve">; </w:t>
-      </w:r>
-      <w:r>
-        <w:t>3,4</w:t>
-      </w:r>
-      <w:r>
-        <w:t xml:space="preserve">; </w:t>
-      </w:r>
-      <w:r>
-        <w:t>5,8</w:t>
-      </w:r>
-      <w:r>
-        <w:t xml:space="preserve">; </w:t>
-      </w:r>
-      <w:r>
-        <w:t>6,8</w:t>
-      </w:r>
-      <w:r>
-        <w:t>)</w:t>
-      </w:r>
-    </w:p>
-    <w:p>
-      <w:pPr>
-        <w:autoSpaceDE w:val="0"/>
-        <w:autoSpaceDN w:val="0"/>
-        <w:adjustRightInd w:val="0"/>
-        <w:jc w:val="center"/>
-      </w:pPr>
+        <w:t>VC</w:t>
+      </w:r>
       <w:r>
         <w:rPr>
           <w:rFonts w:ascii="Segoe UI" w:eastAsiaTheme="minorHAnsi" w:hAnsi="Segoe UI" w:cs="Segoe UI"/>
@@ -28804,17 +28815,6 @@
           <w:szCs w:val="20"/>
           <w:lang w:eastAsia="en-US"/>
         </w:rPr>
-        <w:t>VC</w:t>
-      </w:r>
-      <w:r>
-        <w:rPr>
-          <w:rFonts w:ascii="Segoe UI" w:eastAsiaTheme="minorHAnsi" w:hAnsi="Segoe UI" w:cs="Segoe UI"/>
-          <w:i/>
-          <w:color w:val="000000"/>
-          <w:sz w:val="20"/>
-          <w:szCs w:val="20"/>
-          <w:lang w:eastAsia="en-US"/>
-        </w:rPr>
         <w:t xml:space="preserve"> </w:t>
       </w:r>
       <w:r>
@@ -28835,34 +28835,45 @@
         <w:t xml:space="preserve"> </w:t>
       </w:r>
       <w:r>
-        <w:t>= (</w:t>
-      </w:r>
-      <w:r>
-        <w:t>3,3</w:t>
+        <w:t xml:space="preserve">= </w:t>
+      </w:r>
+      <w:r>
+        <w:t>(</w:t>
+      </w:r>
+      <w:r>
+        <w:t>3,5</w:t>
       </w:r>
       <w:r>
         <w:t xml:space="preserve">; </w:t>
       </w:r>
       <w:r>
-        <w:t>3,8</w:t>
+        <w:t>3,9</w:t>
       </w:r>
       <w:r>
         <w:t xml:space="preserve">; </w:t>
       </w:r>
       <w:r>
-        <w:t>4,2</w:t>
+        <w:t>4,3</w:t>
       </w:r>
       <w:r>
         <w:t xml:space="preserve">; </w:t>
       </w:r>
       <w:r>
-        <w:t>4,4</w:t>
+        <w:t>4,5</w:t>
       </w:r>
       <w:r>
         <w:t>)</w:t>
       </w:r>
     </w:p>
     <w:p>
+      <w:pPr>
+        <w:autoSpaceDE w:val="0"/>
+        <w:autoSpaceDN w:val="0"/>
+        <w:adjustRightInd w:val="0"/>
+        <w:jc w:val="center"/>
+      </w:pPr>
+      <w:bookmarkStart w:id="0" w:name="_GoBack"/>
+      <w:bookmarkEnd w:id="0"/>
       <w:r>
         <w:t>Aplicación de la fórmula para calcular el valor de la viabilidad:</w:t>
       </w:r>
@@ -29046,7 +29057,40 @@
         <w:t xml:space="preserve"> </w:t>
       </w:r>
       <w:r>
-        <w:t>(4,92; 5,39; 6,60; 7,12)</w:t>
+        <w:t>(5</w:t>
+      </w:r>
+      <w:r>
+        <w:t>,</w:t>
+      </w:r>
+      <w:r>
+        <w:t>28</w:t>
+      </w:r>
+      <w:r>
+        <w:t>; 5,</w:t>
+      </w:r>
+      <w:r>
+        <w:t>73</w:t>
+      </w:r>
+      <w:r>
+        <w:t xml:space="preserve">; </w:t>
+      </w:r>
+      <w:r>
+        <w:t>7</w:t>
+      </w:r>
+      <w:r>
+        <w:t>,</w:t>
+      </w:r>
+      <w:r>
+        <w:t>24</w:t>
+      </w:r>
+      <w:r>
+        <w:t>; 7,</w:t>
+      </w:r>
+      <w:r>
+        <w:t>71</w:t>
+      </w:r>
+      <w:r>
+        <w:t>)</w:t>
       </w:r>
       <w:r>
         <w:rPr>
@@ -29063,7 +29107,15 @@
           <w:color w:val="000000"/>
           <w:lang w:eastAsia="es-AR"/>
         </w:rPr>
-        <w:t>6,0</w:t>
+        <w:t>6,</w:t>
+      </w:r>
+      <w:r>
+        <w:rPr>
+          <w:rFonts w:ascii="Calibri" w:eastAsia="Times New Roman" w:hAnsi="Calibri" w:cs="Times New Roman"/>
+          <w:color w:val="000000"/>
+          <w:lang w:eastAsia="es-AR"/>
+        </w:rPr>
+        <w:t>5</w:t>
       </w:r>
     </w:p>
     <w:p>
@@ -29072,8 +29124,6 @@
           <w:lang w:val="es-ES"/>
         </w:rPr>
       </w:pPr>
-      <w:bookmarkStart w:id="0" w:name="_GoBack"/>
-      <w:bookmarkEnd w:id="0"/>
       <w:r>
         <w:rPr>
           <w:lang w:val="es-ES"/>
@@ -29084,7 +29134,7 @@
         <w:rPr>
           <w:lang w:val="es-ES"/>
         </w:rPr>
-        <w:t>0</w:t>
+        <w:t>5</w:t>
       </w:r>
       <w:r>
         <w:rPr>
@@ -29229,7 +29279,7 @@
       <w:rPr>
         <w:noProof/>
         <w:color w:val="F07F09" w:themeColor="accent1"/>
-        <w:lang w:eastAsia="es-AR"/>
+        <w:lang w:val="es-ES" w:eastAsia="es-ES"/>
       </w:rPr>
       <w:drawing>
         <wp:anchor distT="0" distB="0" distL="114300" distR="114300" simplePos="0" relativeHeight="251656704" behindDoc="0" locked="0" layoutInCell="1" allowOverlap="1" wp14:anchorId="203A1BC6" wp14:editId="70484E52">
@@ -29334,7 +29384,7 @@
         <w:color w:val="F07F09" w:themeColor="accent1"/>
         <w:lang w:val="es-ES"/>
       </w:rPr>
-      <w:t>16</w:t>
+      <w:t>15</w:t>
     </w:r>
     <w:r>
       <w:rPr>
@@ -34854,9 +34904,9 @@
           <c:xMode val="edge"/>
           <c:yMode val="edge"/>
           <c:x val="0.10000021701435984"/>
-          <c:y val="0.21175805297065139"/>
-          <c:w val="0.595101318856882"/>
-          <c:h val="0.60824337866857547"/>
+          <c:y val="0.23600046093840027"/>
+          <c:w val="0.5888901668623413"/>
+          <c:h val="0.58400114062722774"/>
         </c:manualLayout>
       </c:layout>
       <c:scatterChart>
@@ -34867,7 +34917,7 @@
           <c:order val="0"/>
           <c:tx>
             <c:strRef>
-              <c:f>'[Test de Viabilidad.xls]Plausibilidad'!$D$15</c:f>
+              <c:f>Plausibilidad!$D$15</c:f>
               <c:strCache>
                 <c:ptCount val="1"/>
                 <c:pt idx="0">
@@ -34889,7 +34939,7 @@
           </c:marker>
           <c:xVal>
             <c:numRef>
-              <c:f>'[Test de Viabilidad.xls]Plausibilidad'!$C$16:$C$25</c:f>
+              <c:f>Plausibilidad!$C$16:$C$25</c:f>
               <c:numCache>
                 <c:formatCode>General</c:formatCode>
                 <c:ptCount val="10"/>
@@ -34928,7 +34978,7 @@
           </c:xVal>
           <c:yVal>
             <c:numRef>
-              <c:f>'[Test de Viabilidad.xls]Plausibilidad'!$D$16:$D$25</c:f>
+              <c:f>Plausibilidad!$D$16:$D$25</c:f>
               <c:numCache>
                 <c:formatCode>General</c:formatCode>
                 <c:ptCount val="10"/>
@@ -34972,7 +35022,7 @@
           <c:order val="1"/>
           <c:tx>
             <c:strRef>
-              <c:f>'[Test de Viabilidad.xls]Plausibilidad'!$E$15</c:f>
+              <c:f>Plausibilidad!$E$15</c:f>
               <c:strCache>
                 <c:ptCount val="1"/>
                 <c:pt idx="0">
@@ -34994,7 +35044,7 @@
           </c:marker>
           <c:xVal>
             <c:numRef>
-              <c:f>'[Test de Viabilidad.xls]Plausibilidad'!$C$16:$C$25</c:f>
+              <c:f>Plausibilidad!$C$16:$C$25</c:f>
               <c:numCache>
                 <c:formatCode>General</c:formatCode>
                 <c:ptCount val="10"/>
@@ -35033,7 +35083,7 @@
           </c:xVal>
           <c:yVal>
             <c:numRef>
-              <c:f>'[Test de Viabilidad.xls]Plausibilidad'!$E$16:$E$25</c:f>
+              <c:f>Plausibilidad!$E$16:$E$25</c:f>
               <c:numCache>
                 <c:formatCode>General</c:formatCode>
                 <c:ptCount val="10"/>
@@ -35077,7 +35127,7 @@
           <c:order val="2"/>
           <c:tx>
             <c:strRef>
-              <c:f>'[Test de Viabilidad.xls]Plausibilidad'!$F$15</c:f>
+              <c:f>Plausibilidad!$F$15</c:f>
               <c:strCache>
                 <c:ptCount val="1"/>
                 <c:pt idx="0">
@@ -35099,7 +35149,7 @@
           </c:marker>
           <c:xVal>
             <c:numRef>
-              <c:f>'[Test de Viabilidad.xls]Plausibilidad'!$C$16:$C$25</c:f>
+              <c:f>Plausibilidad!$C$16:$C$25</c:f>
               <c:numCache>
                 <c:formatCode>General</c:formatCode>
                 <c:ptCount val="10"/>
@@ -35138,7 +35188,7 @@
           </c:xVal>
           <c:yVal>
             <c:numRef>
-              <c:f>'[Test de Viabilidad.xls]Plausibilidad'!$F$16:$F$25</c:f>
+              <c:f>Plausibilidad!$F$16:$F$25</c:f>
               <c:numCache>
                 <c:formatCode>General</c:formatCode>
                 <c:ptCount val="10"/>
@@ -35182,7 +35232,7 @@
           <c:order val="3"/>
           <c:tx>
             <c:strRef>
-              <c:f>'[Test de Viabilidad.xls]Plausibilidad'!$G$15</c:f>
+              <c:f>Plausibilidad!$G$15</c:f>
               <c:strCache>
                 <c:ptCount val="1"/>
                 <c:pt idx="0">
@@ -35204,7 +35254,7 @@
           </c:marker>
           <c:xVal>
             <c:numRef>
-              <c:f>'[Test de Viabilidad.xls]Plausibilidad'!$C$16:$C$25</c:f>
+              <c:f>Plausibilidad!$C$16:$C$25</c:f>
               <c:numCache>
                 <c:formatCode>General</c:formatCode>
                 <c:ptCount val="10"/>
@@ -35243,7 +35293,7 @@
           </c:xVal>
           <c:yVal>
             <c:numRef>
-              <c:f>'[Test de Viabilidad.xls]Plausibilidad'!$G$16:$G$25</c:f>
+              <c:f>Plausibilidad!$G$16:$G$25</c:f>
               <c:numCache>
                 <c:formatCode>General</c:formatCode>
                 <c:ptCount val="10"/>
@@ -35287,7 +35337,7 @@
           <c:order val="4"/>
           <c:tx>
             <c:strRef>
-              <c:f>'[Test de Viabilidad.xls]Plausibilidad'!$H$15</c:f>
+              <c:f>Plausibilidad!$H$15</c:f>
               <c:strCache>
                 <c:ptCount val="1"/>
                 <c:pt idx="0">
@@ -35309,7 +35359,7 @@
           </c:marker>
           <c:xVal>
             <c:numRef>
-              <c:f>'[Test de Viabilidad.xls]Plausibilidad'!$C$16:$C$25</c:f>
+              <c:f>Plausibilidad!$C$16:$C$25</c:f>
               <c:numCache>
                 <c:formatCode>General</c:formatCode>
                 <c:ptCount val="10"/>
@@ -35348,7 +35398,7 @@
           </c:xVal>
           <c:yVal>
             <c:numRef>
-              <c:f>'[Test de Viabilidad.xls]Plausibilidad'!$H$16:$H$25</c:f>
+              <c:f>Plausibilidad!$H$16:$H$25</c:f>
               <c:numCache>
                 <c:formatCode>General</c:formatCode>
                 <c:ptCount val="10"/>
@@ -35406,7 +35456,7 @@
           </c:marker>
           <c:xVal>
             <c:numRef>
-              <c:f>'[Test de Viabilidad.xls]Plausibilidad'!$I$16:$I$25</c:f>
+              <c:f>Plausibilidad!$I$16:$I$25</c:f>
               <c:numCache>
                 <c:formatCode>General</c:formatCode>
                 <c:ptCount val="10"/>
@@ -35429,23 +35479,23 @@
                   <c:v>6</c:v>
                 </c:pt>
                 <c:pt idx="6">
-                  <c:v>6.597721921986194</c:v>
+                  <c:v>7.2561389759665627</c:v>
                 </c:pt>
                 <c:pt idx="7">
-                  <c:v>7.1160919980980717</c:v>
+                  <c:v>7.6739544692311608</c:v>
                 </c:pt>
                 <c:pt idx="8">
-                  <c:v>7.6440726591015604</c:v>
+                  <c:v>8.1211053667017428</c:v>
                 </c:pt>
                 <c:pt idx="9">
-                  <c:v>8.0301258386283774</c:v>
+                  <c:v>8.4596288160414552</c:v>
                 </c:pt>
               </c:numCache>
             </c:numRef>
           </c:xVal>
           <c:yVal>
             <c:numRef>
-              <c:f>'[Test de Viabilidad.xls]Plausibilidad'!$J$16:$J$25</c:f>
+              <c:f>Plausibilidad!$J$16:$J$25</c:f>
               <c:numCache>
                 <c:formatCode>General</c:formatCode>
                 <c:ptCount val="10"/>
@@ -35492,11 +35542,11 @@
           <c:showPercent val="0"/>
           <c:showBubbleSize val="0"/>
         </c:dLbls>
-        <c:axId val="384756088"/>
-        <c:axId val="384754520"/>
+        <c:axId val="220161400"/>
+        <c:axId val="220159832"/>
       </c:scatterChart>
       <c:valAx>
-        <c:axId val="384756088"/>
+        <c:axId val="220161400"/>
         <c:scaling>
           <c:orientation val="minMax"/>
         </c:scaling>
@@ -35528,15 +35578,15 @@
                 <a:cs typeface="Arial"/>
               </a:defRPr>
             </a:pPr>
-            <a:endParaRPr lang="es-AR"/>
+            <a:endParaRPr lang="es-ES"/>
           </a:p>
         </c:txPr>
-        <c:crossAx val="384754520"/>
+        <c:crossAx val="220159832"/>
         <c:crosses val="autoZero"/>
         <c:crossBetween val="midCat"/>
       </c:valAx>
       <c:valAx>
-        <c:axId val="384754520"/>
+        <c:axId val="220159832"/>
         <c:scaling>
           <c:orientation val="minMax"/>
         </c:scaling>
@@ -35578,10 +35628,10 @@
                 <a:cs typeface="Arial"/>
               </a:defRPr>
             </a:pPr>
-            <a:endParaRPr lang="es-AR"/>
+            <a:endParaRPr lang="es-ES"/>
           </a:p>
         </c:txPr>
-        <c:crossAx val="384756088"/>
+        <c:crossAx val="220161400"/>
         <c:crosses val="autoZero"/>
         <c:crossBetween val="midCat"/>
       </c:valAx>
@@ -35604,9 +35654,9 @@
           <c:xMode val="edge"/>
           <c:yMode val="edge"/>
           <c:x val="0.73333496646252549"/>
-          <c:y val="0.19721259842519687"/>
+          <c:y val="0.24294266935641309"/>
           <c:w val="0.24888935549722946"/>
-          <c:h val="0.64133428775948464"/>
+          <c:h val="0.58513568035400532"/>
         </c:manualLayout>
       </c:layout>
       <c:overlay val="0"/>
@@ -35635,7 +35685,7 @@
               <a:cs typeface="Arial"/>
             </a:defRPr>
           </a:pPr>
-          <a:endParaRPr lang="es-AR"/>
+          <a:endParaRPr lang="es-ES"/>
         </a:p>
       </c:txPr>
     </c:legend>
@@ -35668,7 +35718,7 @@
           <a:cs typeface="Arial"/>
         </a:defRPr>
       </a:pPr>
-      <a:endParaRPr lang="es-AR"/>
+      <a:endParaRPr lang="es-ES"/>
     </a:p>
   </c:txPr>
   <c:externalData r:id="rId1">
@@ -36384,11 +36434,11 @@
           <c:showPercent val="0"/>
           <c:showBubbleSize val="0"/>
         </c:dLbls>
-        <c:axId val="384755304"/>
-        <c:axId val="384755696"/>
+        <c:axId val="220164144"/>
+        <c:axId val="220160224"/>
       </c:scatterChart>
       <c:valAx>
-        <c:axId val="384755304"/>
+        <c:axId val="220164144"/>
         <c:scaling>
           <c:orientation val="minMax"/>
         </c:scaling>
@@ -36420,15 +36470,15 @@
                 <a:cs typeface="Arial"/>
               </a:defRPr>
             </a:pPr>
-            <a:endParaRPr lang="es-AR"/>
+            <a:endParaRPr lang="es-ES"/>
           </a:p>
         </c:txPr>
-        <c:crossAx val="384755696"/>
+        <c:crossAx val="220160224"/>
         <c:crosses val="autoZero"/>
         <c:crossBetween val="midCat"/>
       </c:valAx>
       <c:valAx>
-        <c:axId val="384755696"/>
+        <c:axId val="220160224"/>
         <c:scaling>
           <c:orientation val="minMax"/>
         </c:scaling>
@@ -36470,10 +36520,10 @@
                 <a:cs typeface="Arial"/>
               </a:defRPr>
             </a:pPr>
-            <a:endParaRPr lang="es-AR"/>
+            <a:endParaRPr lang="es-ES"/>
           </a:p>
         </c:txPr>
-        <c:crossAx val="384755304"/>
+        <c:crossAx val="220164144"/>
         <c:crosses val="autoZero"/>
         <c:crossBetween val="midCat"/>
       </c:valAx>
@@ -36527,7 +36577,7 @@
               <a:cs typeface="Arial"/>
             </a:defRPr>
           </a:pPr>
-          <a:endParaRPr lang="es-AR"/>
+          <a:endParaRPr lang="es-ES"/>
         </a:p>
       </c:txPr>
     </c:legend>
@@ -36560,7 +36610,7 @@
           <a:cs typeface="Arial"/>
         </a:defRPr>
       </a:pPr>
-      <a:endParaRPr lang="es-AR"/>
+      <a:endParaRPr lang="es-ES"/>
     </a:p>
   </c:txPr>
   <c:externalData r:id="rId1">
@@ -36631,7 +36681,7 @@
           <c:yMode val="edge"/>
           <c:x val="0.10728744939271255"/>
           <c:y val="0.23728852835098047"/>
-          <c:w val="0.50607287449392713"/>
+          <c:w val="0.55127055959299387"/>
           <c:h val="0.58644164863885173"/>
         </c:manualLayout>
       </c:layout>
@@ -36643,7 +36693,7 @@
           <c:order val="0"/>
           <c:tx>
             <c:strRef>
-              <c:f>'[Test de Viabilidad.xls]Adecuación'!$E$23</c:f>
+              <c:f>Adecuación!$E$23</c:f>
               <c:strCache>
                 <c:ptCount val="1"/>
                 <c:pt idx="0">
@@ -36665,7 +36715,7 @@
           </c:marker>
           <c:xVal>
             <c:numRef>
-              <c:f>'[Test de Viabilidad.xls]Adecuación'!$D$24:$D$33</c:f>
+              <c:f>Adecuación!$D$24:$D$33</c:f>
               <c:numCache>
                 <c:formatCode>General</c:formatCode>
                 <c:ptCount val="10"/>
@@ -36704,7 +36754,7 @@
           </c:xVal>
           <c:yVal>
             <c:numRef>
-              <c:f>'[Test de Viabilidad.xls]Adecuación'!$E$24:$E$33</c:f>
+              <c:f>Adecuación!$E$24:$E$33</c:f>
               <c:numCache>
                 <c:formatCode>General</c:formatCode>
                 <c:ptCount val="10"/>
@@ -36748,7 +36798,7 @@
           <c:order val="1"/>
           <c:tx>
             <c:strRef>
-              <c:f>'[Test de Viabilidad.xls]Adecuación'!$F$23</c:f>
+              <c:f>Adecuación!$F$23</c:f>
               <c:strCache>
                 <c:ptCount val="1"/>
                 <c:pt idx="0">
@@ -36770,7 +36820,7 @@
           </c:marker>
           <c:xVal>
             <c:numRef>
-              <c:f>'[Test de Viabilidad.xls]Adecuación'!$D$24:$D$33</c:f>
+              <c:f>Adecuación!$D$24:$D$33</c:f>
               <c:numCache>
                 <c:formatCode>General</c:formatCode>
                 <c:ptCount val="10"/>
@@ -36809,7 +36859,7 @@
           </c:xVal>
           <c:yVal>
             <c:numRef>
-              <c:f>'[Test de Viabilidad.xls]Adecuación'!$F$24:$F$33</c:f>
+              <c:f>Adecuación!$F$24:$F$33</c:f>
               <c:numCache>
                 <c:formatCode>General</c:formatCode>
                 <c:ptCount val="10"/>
@@ -36853,7 +36903,7 @@
           <c:order val="2"/>
           <c:tx>
             <c:strRef>
-              <c:f>'[Test de Viabilidad.xls]Adecuación'!$G$23</c:f>
+              <c:f>Adecuación!$G$23</c:f>
               <c:strCache>
                 <c:ptCount val="1"/>
                 <c:pt idx="0">
@@ -36875,7 +36925,7 @@
           </c:marker>
           <c:xVal>
             <c:numRef>
-              <c:f>'[Test de Viabilidad.xls]Adecuación'!$D$24:$D$33</c:f>
+              <c:f>Adecuación!$D$24:$D$33</c:f>
               <c:numCache>
                 <c:formatCode>General</c:formatCode>
                 <c:ptCount val="10"/>
@@ -36914,7 +36964,7 @@
           </c:xVal>
           <c:yVal>
             <c:numRef>
-              <c:f>'[Test de Viabilidad.xls]Adecuación'!$G$24:$G$33</c:f>
+              <c:f>Adecuación!$G$24:$G$33</c:f>
               <c:numCache>
                 <c:formatCode>General</c:formatCode>
                 <c:ptCount val="10"/>
@@ -36958,7 +37008,7 @@
           <c:order val="3"/>
           <c:tx>
             <c:strRef>
-              <c:f>'[Test de Viabilidad.xls]Adecuación'!$H$23</c:f>
+              <c:f>Adecuación!$H$23</c:f>
               <c:strCache>
                 <c:ptCount val="1"/>
                 <c:pt idx="0">
@@ -36980,7 +37030,7 @@
           </c:marker>
           <c:xVal>
             <c:numRef>
-              <c:f>'[Test de Viabilidad.xls]Adecuación'!$D$24:$D$33</c:f>
+              <c:f>Adecuación!$D$24:$D$33</c:f>
               <c:numCache>
                 <c:formatCode>General</c:formatCode>
                 <c:ptCount val="10"/>
@@ -37019,7 +37069,7 @@
           </c:xVal>
           <c:yVal>
             <c:numRef>
-              <c:f>'[Test de Viabilidad.xls]Adecuación'!$H$24:$H$33</c:f>
+              <c:f>Adecuación!$H$24:$H$33</c:f>
               <c:numCache>
                 <c:formatCode>General</c:formatCode>
                 <c:ptCount val="10"/>
@@ -37063,7 +37113,7 @@
           <c:order val="4"/>
           <c:tx>
             <c:strRef>
-              <c:f>'[Test de Viabilidad.xls]Adecuación'!$I$23</c:f>
+              <c:f>Adecuación!$I$23</c:f>
               <c:strCache>
                 <c:ptCount val="1"/>
                 <c:pt idx="0">
@@ -37085,7 +37135,7 @@
           </c:marker>
           <c:xVal>
             <c:numRef>
-              <c:f>'[Test de Viabilidad.xls]Adecuación'!$D$24:$D$33</c:f>
+              <c:f>Adecuación!$D$24:$D$33</c:f>
               <c:numCache>
                 <c:formatCode>General</c:formatCode>
                 <c:ptCount val="10"/>
@@ -37124,7 +37174,7 @@
           </c:xVal>
           <c:yVal>
             <c:numRef>
-              <c:f>'[Test de Viabilidad.xls]Adecuación'!$I$24:$I$33</c:f>
+              <c:f>Adecuación!$I$24:$I$33</c:f>
               <c:numCache>
                 <c:formatCode>General</c:formatCode>
                 <c:ptCount val="10"/>
@@ -37168,7 +37218,7 @@
           <c:order val="5"/>
           <c:tx>
             <c:strRef>
-              <c:f>'[Test de Viabilidad.xls]Adecuación'!$K$23</c:f>
+              <c:f>Adecuación!$K$23</c:f>
               <c:strCache>
                 <c:ptCount val="1"/>
                 <c:pt idx="0">
@@ -37190,7 +37240,7 @@
           </c:marker>
           <c:xVal>
             <c:numRef>
-              <c:f>'[Test de Viabilidad.xls]Adecuación'!$J$24:$J$33</c:f>
+              <c:f>Adecuación!$J$24:$J$33</c:f>
               <c:numCache>
                 <c:formatCode>General</c:formatCode>
                 <c:ptCount val="10"/>
@@ -37204,19 +37254,19 @@
                   <c:v>2.2000000000000002</c:v>
                 </c:pt>
                 <c:pt idx="3">
-                  <c:v>3.1683779889597257</c:v>
+                  <c:v>3.4</c:v>
                 </c:pt>
                 <c:pt idx="4">
-                  <c:v>3.4184095517230375</c:v>
+                  <c:v>3.47049834946076</c:v>
                 </c:pt>
                 <c:pt idx="5">
-                  <c:v>5.7722827599866697</c:v>
+                  <c:v>3.7845597307640659</c:v>
                 </c:pt>
                 <c:pt idx="6">
-                  <c:v>6.829973134728462</c:v>
+                  <c:v>7.1494120858091197</c:v>
                 </c:pt>
                 <c:pt idx="7">
-                  <c:v>7.8</c:v>
+                  <c:v>8.1050234621070896</c:v>
                 </c:pt>
                 <c:pt idx="8">
                   <c:v>8.8000000000000007</c:v>
@@ -37229,7 +37279,7 @@
           </c:xVal>
           <c:yVal>
             <c:numRef>
-              <c:f>'[Test de Viabilidad.xls]Adecuación'!$K$24:$K$33</c:f>
+              <c:f>Adecuación!$K$24:$K$33</c:f>
               <c:numCache>
                 <c:formatCode>General</c:formatCode>
                 <c:ptCount val="10"/>
@@ -37246,13 +37296,13 @@
                   <c:v>0</c:v>
                 </c:pt>
                 <c:pt idx="4">
-                  <c:v>1</c:v>
+                  <c:v>0</c:v>
                 </c:pt>
                 <c:pt idx="5">
                   <c:v>1</c:v>
                 </c:pt>
                 <c:pt idx="6">
-                  <c:v>0</c:v>
+                  <c:v>1</c:v>
                 </c:pt>
                 <c:pt idx="7">
                   <c:v>0</c:v>
@@ -37276,11 +37326,11 @@
           <c:showPercent val="0"/>
           <c:showBubbleSize val="0"/>
         </c:dLbls>
-        <c:axId val="384756872"/>
-        <c:axId val="141935328"/>
+        <c:axId val="220165712"/>
+        <c:axId val="220166496"/>
       </c:scatterChart>
       <c:valAx>
-        <c:axId val="384756872"/>
+        <c:axId val="220165712"/>
         <c:scaling>
           <c:orientation val="minMax"/>
         </c:scaling>
@@ -37312,15 +37362,15 @@
                 <a:cs typeface="Arial"/>
               </a:defRPr>
             </a:pPr>
-            <a:endParaRPr lang="es-AR"/>
+            <a:endParaRPr lang="es-ES"/>
           </a:p>
         </c:txPr>
-        <c:crossAx val="141935328"/>
+        <c:crossAx val="220166496"/>
         <c:crosses val="autoZero"/>
         <c:crossBetween val="midCat"/>
       </c:valAx>
       <c:valAx>
-        <c:axId val="141935328"/>
+        <c:axId val="220166496"/>
         <c:scaling>
           <c:orientation val="minMax"/>
         </c:scaling>
@@ -37362,10 +37412,10 @@
                 <a:cs typeface="Arial"/>
               </a:defRPr>
             </a:pPr>
-            <a:endParaRPr lang="es-AR"/>
+            <a:endParaRPr lang="es-ES"/>
           </a:p>
         </c:txPr>
-        <c:crossAx val="384756872"/>
+        <c:crossAx val="220165712"/>
         <c:crosses val="autoZero"/>
         <c:crossBetween val="midCat"/>
       </c:valAx>
@@ -37387,10 +37437,10 @@
         <c:manualLayout>
           <c:xMode val="edge"/>
           <c:yMode val="edge"/>
-          <c:x val="0.68177548458616577"/>
-          <c:y val="0.21764067162837525"/>
-          <c:w val="0.25179586247371255"/>
-          <c:h val="0.61924567648222051"/>
+          <c:x val="0.72846948060614147"/>
+          <c:y val="0.21486006599507651"/>
+          <c:w val="0.21659916656203848"/>
+          <c:h val="0.6078928714841908"/>
         </c:manualLayout>
       </c:layout>
       <c:overlay val="0"/>
@@ -37419,7 +37469,7 @@
               <a:cs typeface="Arial"/>
             </a:defRPr>
           </a:pPr>
-          <a:endParaRPr lang="es-AR"/>
+          <a:endParaRPr lang="es-ES"/>
         </a:p>
       </c:txPr>
     </c:legend>
@@ -37452,7 +37502,7 @@
           <a:cs typeface="Arial"/>
         </a:defRPr>
       </a:pPr>
-      <a:endParaRPr lang="es-AR"/>
+      <a:endParaRPr lang="es-ES"/>
     </a:p>
   </c:txPr>
   <c:externalData r:id="rId1">
@@ -37522,9 +37572,9 @@
           <c:xMode val="edge"/>
           <c:yMode val="edge"/>
           <c:x val="0.10112370646474111"/>
-          <c:y val="0.18970428696412947"/>
+          <c:y val="0.19224403616214641"/>
           <c:w val="0.64943891485133742"/>
-          <c:h val="0.69369478815148111"/>
+          <c:h val="0.63401248177311165"/>
         </c:manualLayout>
       </c:layout>
       <c:scatterChart>
@@ -37535,7 +37585,7 @@
           <c:order val="0"/>
           <c:tx>
             <c:strRef>
-              <c:f>'[Test de Viabilidad.xls]Exito'!$E$32</c:f>
+              <c:f>Exito!$E$32</c:f>
               <c:strCache>
                 <c:ptCount val="1"/>
                 <c:pt idx="0">
@@ -37557,7 +37607,7 @@
           </c:marker>
           <c:xVal>
             <c:numRef>
-              <c:f>'[Test de Viabilidad.xls]Exito'!$D$33:$D$42</c:f>
+              <c:f>Exito!$D$33:$D$42</c:f>
               <c:numCache>
                 <c:formatCode>General</c:formatCode>
                 <c:ptCount val="10"/>
@@ -37596,7 +37646,7 @@
           </c:xVal>
           <c:yVal>
             <c:numRef>
-              <c:f>'[Test de Viabilidad.xls]Exito'!$E$33:$E$42</c:f>
+              <c:f>Exito!$E$33:$E$42</c:f>
               <c:numCache>
                 <c:formatCode>General</c:formatCode>
                 <c:ptCount val="10"/>
@@ -37640,7 +37690,7 @@
           <c:order val="1"/>
           <c:tx>
             <c:strRef>
-              <c:f>'[Test de Viabilidad.xls]Exito'!$F$32</c:f>
+              <c:f>Exito!$F$32</c:f>
               <c:strCache>
                 <c:ptCount val="1"/>
                 <c:pt idx="0">
@@ -37662,7 +37712,7 @@
           </c:marker>
           <c:xVal>
             <c:numRef>
-              <c:f>'[Test de Viabilidad.xls]Exito'!$D$33:$D$42</c:f>
+              <c:f>Exito!$D$33:$D$42</c:f>
               <c:numCache>
                 <c:formatCode>General</c:formatCode>
                 <c:ptCount val="10"/>
@@ -37701,7 +37751,7 @@
           </c:xVal>
           <c:yVal>
             <c:numRef>
-              <c:f>'[Test de Viabilidad.xls]Exito'!$F$33:$F$42</c:f>
+              <c:f>Exito!$F$33:$F$42</c:f>
               <c:numCache>
                 <c:formatCode>General</c:formatCode>
                 <c:ptCount val="10"/>
@@ -37745,7 +37795,7 @@
           <c:order val="2"/>
           <c:tx>
             <c:strRef>
-              <c:f>'[Test de Viabilidad.xls]Exito'!$G$32</c:f>
+              <c:f>Exito!$G$32</c:f>
               <c:strCache>
                 <c:ptCount val="1"/>
                 <c:pt idx="0">
@@ -37767,7 +37817,7 @@
           </c:marker>
           <c:xVal>
             <c:numRef>
-              <c:f>'[Test de Viabilidad.xls]Exito'!$D$33:$D$42</c:f>
+              <c:f>Exito!$D$33:$D$42</c:f>
               <c:numCache>
                 <c:formatCode>General</c:formatCode>
                 <c:ptCount val="10"/>
@@ -37806,7 +37856,7 @@
           </c:xVal>
           <c:yVal>
             <c:numRef>
-              <c:f>'[Test de Viabilidad.xls]Exito'!$G$33:$G$42</c:f>
+              <c:f>Exito!$G$33:$G$42</c:f>
               <c:numCache>
                 <c:formatCode>General</c:formatCode>
                 <c:ptCount val="10"/>
@@ -37850,7 +37900,7 @@
           <c:order val="3"/>
           <c:tx>
             <c:strRef>
-              <c:f>'[Test de Viabilidad.xls]Exito'!$H$32</c:f>
+              <c:f>Exito!$H$32</c:f>
               <c:strCache>
                 <c:ptCount val="1"/>
                 <c:pt idx="0">
@@ -37872,7 +37922,7 @@
           </c:marker>
           <c:xVal>
             <c:numRef>
-              <c:f>'[Test de Viabilidad.xls]Exito'!$D$33:$D$42</c:f>
+              <c:f>Exito!$D$33:$D$42</c:f>
               <c:numCache>
                 <c:formatCode>General</c:formatCode>
                 <c:ptCount val="10"/>
@@ -37911,7 +37961,7 @@
           </c:xVal>
           <c:yVal>
             <c:numRef>
-              <c:f>'[Test de Viabilidad.xls]Exito'!$H$33:$H$42</c:f>
+              <c:f>Exito!$H$33:$H$42</c:f>
               <c:numCache>
                 <c:formatCode>General</c:formatCode>
                 <c:ptCount val="10"/>
@@ -37955,7 +38005,7 @@
           <c:order val="4"/>
           <c:tx>
             <c:strRef>
-              <c:f>'[Test de Viabilidad.xls]Exito'!$I$32</c:f>
+              <c:f>Exito!$I$32</c:f>
               <c:strCache>
                 <c:ptCount val="1"/>
                 <c:pt idx="0">
@@ -37977,7 +38027,7 @@
           </c:marker>
           <c:xVal>
             <c:numRef>
-              <c:f>'[Test de Viabilidad.xls]Exito'!$D$33:$D$42</c:f>
+              <c:f>Exito!$D$33:$D$42</c:f>
               <c:numCache>
                 <c:formatCode>General</c:formatCode>
                 <c:ptCount val="10"/>
@@ -38016,7 +38066,7 @@
           </c:xVal>
           <c:yVal>
             <c:numRef>
-              <c:f>'[Test de Viabilidad.xls]Exito'!$I$33:$I$42</c:f>
+              <c:f>Exito!$I$33:$I$42</c:f>
               <c:numCache>
                 <c:formatCode>General</c:formatCode>
                 <c:ptCount val="10"/>
@@ -38060,7 +38110,7 @@
           <c:order val="5"/>
           <c:tx>
             <c:strRef>
-              <c:f>'[Test de Viabilidad.xls]Exito'!$K$32</c:f>
+              <c:f>Exito!$K$32</c:f>
               <c:strCache>
                 <c:ptCount val="1"/>
                 <c:pt idx="0">
@@ -38082,7 +38132,7 @@
           </c:marker>
           <c:xVal>
             <c:numRef>
-              <c:f>'[Test de Viabilidad.xls]Exito'!$J$33:$J$42</c:f>
+              <c:f>Exito!$J$33:$J$42</c:f>
               <c:numCache>
                 <c:formatCode>General</c:formatCode>
                 <c:ptCount val="10"/>
@@ -38096,16 +38146,16 @@
                   <c:v>2.2000000000000002</c:v>
                 </c:pt>
                 <c:pt idx="3">
-                  <c:v>3.3214293313954482</c:v>
+                  <c:v>3.4918991337596368</c:v>
                 </c:pt>
                 <c:pt idx="4">
-                  <c:v>3.7520092971232732</c:v>
+                  <c:v>3.8787113724280711</c:v>
                 </c:pt>
                 <c:pt idx="5">
-                  <c:v>4.211360398950454</c:v>
+                  <c:v>4.3427836633959007</c:v>
                 </c:pt>
                 <c:pt idx="6">
-                  <c:v>4.4009181441069831</c:v>
+                  <c:v>4.4988999763821642</c:v>
                 </c:pt>
                 <c:pt idx="7">
                   <c:v>7.8</c:v>
@@ -38121,7 +38171,7 @@
           </c:xVal>
           <c:yVal>
             <c:numRef>
-              <c:f>'[Test de Viabilidad.xls]Exito'!$K$33:$K$42</c:f>
+              <c:f>Exito!$K$33:$K$42</c:f>
               <c:numCache>
                 <c:formatCode>General</c:formatCode>
                 <c:ptCount val="10"/>
@@ -38168,11 +38218,11 @@
           <c:showPercent val="0"/>
           <c:showBubbleSize val="0"/>
         </c:dLbls>
-        <c:axId val="141933368"/>
-        <c:axId val="141934544"/>
+        <c:axId val="220166888"/>
+        <c:axId val="220160616"/>
       </c:scatterChart>
       <c:valAx>
-        <c:axId val="141933368"/>
+        <c:axId val="220166888"/>
         <c:scaling>
           <c:orientation val="minMax"/>
         </c:scaling>
@@ -38204,15 +38254,15 @@
                 <a:cs typeface="Arial"/>
               </a:defRPr>
             </a:pPr>
-            <a:endParaRPr lang="es-AR"/>
+            <a:endParaRPr lang="es-ES"/>
           </a:p>
         </c:txPr>
-        <c:crossAx val="141934544"/>
+        <c:crossAx val="220160616"/>
         <c:crosses val="autoZero"/>
         <c:crossBetween val="midCat"/>
       </c:valAx>
       <c:valAx>
-        <c:axId val="141934544"/>
+        <c:axId val="220160616"/>
         <c:scaling>
           <c:orientation val="minMax"/>
         </c:scaling>
@@ -38254,10 +38304,10 @@
                 <a:cs typeface="Arial"/>
               </a:defRPr>
             </a:pPr>
-            <a:endParaRPr lang="es-AR"/>
+            <a:endParaRPr lang="es-ES"/>
           </a:p>
         </c:txPr>
-        <c:crossAx val="141933368"/>
+        <c:crossAx val="220166888"/>
         <c:crosses val="autoZero"/>
         <c:crossBetween val="midCat"/>
       </c:valAx>
@@ -38280,9 +38330,9 @@
           <c:xMode val="edge"/>
           <c:yMode val="edge"/>
           <c:x val="0.79550646216616294"/>
-          <c:y val="0.1849223847019123"/>
+          <c:y val="0.20481679790026247"/>
           <c:w val="0.18651714744187786"/>
-          <c:h val="0.6973323334583178"/>
+          <c:h val="0.62071881014873154"/>
         </c:manualLayout>
       </c:layout>
       <c:overlay val="0"/>
@@ -38311,7 +38361,7 @@
               <a:cs typeface="Arial"/>
             </a:defRPr>
           </a:pPr>
-          <a:endParaRPr lang="es-AR"/>
+          <a:endParaRPr lang="es-ES"/>
         </a:p>
       </c:txPr>
     </c:legend>
@@ -38344,7 +38394,7 @@
           <a:cs typeface="Arial"/>
         </a:defRPr>
       </a:pPr>
-      <a:endParaRPr lang="es-AR"/>
+      <a:endParaRPr lang="es-ES"/>
     </a:p>
   </c:txPr>
   <c:externalData r:id="rId1">
@@ -38413,9 +38463,9 @@
           <c:layoutTarget val="inner"/>
           <c:xMode val="edge"/>
           <c:yMode val="edge"/>
-          <c:x val="9.5339081678571982E-2"/>
+          <c:x val="7.1169842440389819E-2"/>
           <c:y val="0.20065821703172709"/>
-          <c:w val="0.66949221800952774"/>
+          <c:w val="0.72991523340549203"/>
           <c:h val="0.6513168356111797"/>
         </c:manualLayout>
       </c:layout>
@@ -38427,7 +38477,7 @@
           <c:order val="0"/>
           <c:tx>
             <c:strRef>
-              <c:f>'[Test de Viabilidad.xls]Final'!$D$17</c:f>
+              <c:f>Final!$D$17</c:f>
               <c:strCache>
                 <c:ptCount val="1"/>
                 <c:pt idx="0">
@@ -38449,7 +38499,7 @@
           </c:marker>
           <c:xVal>
             <c:numRef>
-              <c:f>'[Test de Viabilidad.xls]Final'!$C$18:$C$31</c:f>
+              <c:f>Final!$C$18:$C$31</c:f>
               <c:numCache>
                 <c:formatCode>General</c:formatCode>
                 <c:ptCount val="14"/>
@@ -38500,7 +38550,7 @@
           </c:xVal>
           <c:yVal>
             <c:numRef>
-              <c:f>'[Test de Viabilidad.xls]Final'!$D$18:$D$31</c:f>
+              <c:f>Final!$D$18:$D$31</c:f>
               <c:numCache>
                 <c:formatCode>General</c:formatCode>
                 <c:ptCount val="14"/>
@@ -38556,7 +38606,7 @@
           <c:order val="1"/>
           <c:tx>
             <c:strRef>
-              <c:f>'[Test de Viabilidad.xls]Final'!$E$17</c:f>
+              <c:f>Final!$E$17</c:f>
               <c:strCache>
                 <c:ptCount val="1"/>
                 <c:pt idx="0">
@@ -38578,7 +38628,7 @@
           </c:marker>
           <c:xVal>
             <c:numRef>
-              <c:f>'[Test de Viabilidad.xls]Final'!$C$18:$C$31</c:f>
+              <c:f>Final!$C$18:$C$31</c:f>
               <c:numCache>
                 <c:formatCode>General</c:formatCode>
                 <c:ptCount val="14"/>
@@ -38629,7 +38679,7 @@
           </c:xVal>
           <c:yVal>
             <c:numRef>
-              <c:f>'[Test de Viabilidad.xls]Final'!$E$18:$E$31</c:f>
+              <c:f>Final!$E$18:$E$31</c:f>
               <c:numCache>
                 <c:formatCode>General</c:formatCode>
                 <c:ptCount val="14"/>
@@ -38685,7 +38735,7 @@
           <c:order val="2"/>
           <c:tx>
             <c:strRef>
-              <c:f>'[Test de Viabilidad.xls]Final'!$F$17</c:f>
+              <c:f>Final!$F$17</c:f>
               <c:strCache>
                 <c:ptCount val="1"/>
                 <c:pt idx="0">
@@ -38707,7 +38757,7 @@
           </c:marker>
           <c:xVal>
             <c:numRef>
-              <c:f>'[Test de Viabilidad.xls]Final'!$C$18:$C$31</c:f>
+              <c:f>Final!$C$18:$C$31</c:f>
               <c:numCache>
                 <c:formatCode>General</c:formatCode>
                 <c:ptCount val="14"/>
@@ -38758,7 +38808,7 @@
           </c:xVal>
           <c:yVal>
             <c:numRef>
-              <c:f>'[Test de Viabilidad.xls]Final'!$F$18:$F$31</c:f>
+              <c:f>Final!$F$18:$F$31</c:f>
               <c:numCache>
                 <c:formatCode>General</c:formatCode>
                 <c:ptCount val="14"/>
@@ -38814,7 +38864,7 @@
           <c:order val="3"/>
           <c:tx>
             <c:strRef>
-              <c:f>'[Test de Viabilidad.xls]Final'!$G$17</c:f>
+              <c:f>Final!$G$17</c:f>
               <c:strCache>
                 <c:ptCount val="1"/>
                 <c:pt idx="0">
@@ -38836,7 +38886,7 @@
           </c:marker>
           <c:xVal>
             <c:numRef>
-              <c:f>'[Test de Viabilidad.xls]Final'!$C$18:$C$31</c:f>
+              <c:f>Final!$C$18:$C$31</c:f>
               <c:numCache>
                 <c:formatCode>General</c:formatCode>
                 <c:ptCount val="14"/>
@@ -38887,7 +38937,7 @@
           </c:xVal>
           <c:yVal>
             <c:numRef>
-              <c:f>'[Test de Viabilidad.xls]Final'!$G$18:$G$31</c:f>
+              <c:f>Final!$G$18:$G$31</c:f>
               <c:numCache>
                 <c:formatCode>General</c:formatCode>
                 <c:ptCount val="14"/>
@@ -38943,7 +38993,7 @@
           <c:order val="4"/>
           <c:tx>
             <c:strRef>
-              <c:f>'[Test de Viabilidad.xls]Final'!$H$17</c:f>
+              <c:f>Final!$H$17</c:f>
               <c:strCache>
                 <c:ptCount val="1"/>
                 <c:pt idx="0">
@@ -38965,7 +39015,7 @@
           </c:marker>
           <c:xVal>
             <c:numRef>
-              <c:f>'[Test de Viabilidad.xls]Final'!$C$18:$C$31</c:f>
+              <c:f>Final!$C$18:$C$31</c:f>
               <c:numCache>
                 <c:formatCode>General</c:formatCode>
                 <c:ptCount val="14"/>
@@ -39016,7 +39066,7 @@
           </c:xVal>
           <c:yVal>
             <c:numRef>
-              <c:f>'[Test de Viabilidad.xls]Final'!$H$18:$H$31</c:f>
+              <c:f>Final!$H$18:$H$31</c:f>
               <c:numCache>
                 <c:formatCode>General</c:formatCode>
                 <c:ptCount val="14"/>
@@ -39072,7 +39122,7 @@
           <c:order val="5"/>
           <c:tx>
             <c:strRef>
-              <c:f>'[Test de Viabilidad.xls]Final'!$J$17</c:f>
+              <c:f>Final!$J$17</c:f>
               <c:strCache>
                 <c:ptCount val="1"/>
                 <c:pt idx="0">
@@ -39094,7 +39144,7 @@
           </c:marker>
           <c:xVal>
             <c:numRef>
-              <c:f>'[Test de Viabilidad.xls]Final'!$I$18:$I$31</c:f>
+              <c:f>Final!$I$18:$I$31</c:f>
               <c:numCache>
                 <c:formatCode>General</c:formatCode>
                 <c:ptCount val="14"/>
@@ -39114,16 +39164,16 @@
                   <c:v>4.0999999999999996</c:v>
                 </c:pt>
                 <c:pt idx="5">
-                  <c:v>4.9223310810226915</c:v>
+                  <c:v>5.2780247613423645</c:v>
                 </c:pt>
                 <c:pt idx="6">
-                  <c:v>5.3931691201743845</c:v>
+                  <c:v>5.7275696025875904</c:v>
                 </c:pt>
                 <c:pt idx="7">
-                  <c:v>6.5994852228107552</c:v>
+                  <c:v>7.2449190807110995</c:v>
                 </c:pt>
                 <c:pt idx="8">
-                  <c:v>7.1202242711412351</c:v>
+                  <c:v>7.7088215877957991</c:v>
                 </c:pt>
                 <c:pt idx="9">
                   <c:v>7.8</c:v>
@@ -39145,7 +39195,7 @@
           </c:xVal>
           <c:yVal>
             <c:numRef>
-              <c:f>'[Test de Viabilidad.xls]Final'!$J$18:$J$31</c:f>
+              <c:f>Final!$J$18:$J$31</c:f>
               <c:numCache>
                 <c:formatCode>General</c:formatCode>
                 <c:ptCount val="14"/>
@@ -39204,11 +39254,11 @@
           <c:showPercent val="0"/>
           <c:showBubbleSize val="0"/>
         </c:dLbls>
-        <c:axId val="141931800"/>
-        <c:axId val="141932192"/>
+        <c:axId val="406328808"/>
+        <c:axId val="406332336"/>
       </c:scatterChart>
       <c:valAx>
-        <c:axId val="141931800"/>
+        <c:axId val="406328808"/>
         <c:scaling>
           <c:orientation val="minMax"/>
         </c:scaling>
@@ -39240,15 +39290,15 @@
                 <a:cs typeface="Arial"/>
               </a:defRPr>
             </a:pPr>
-            <a:endParaRPr lang="es-AR"/>
+            <a:endParaRPr lang="es-ES"/>
           </a:p>
         </c:txPr>
-        <c:crossAx val="141932192"/>
+        <c:crossAx val="406332336"/>
         <c:crosses val="autoZero"/>
         <c:crossBetween val="midCat"/>
       </c:valAx>
       <c:valAx>
-        <c:axId val="141932192"/>
+        <c:axId val="406332336"/>
         <c:scaling>
           <c:orientation val="minMax"/>
         </c:scaling>
@@ -39290,10 +39340,10 @@
                 <a:cs typeface="Arial"/>
               </a:defRPr>
             </a:pPr>
-            <a:endParaRPr lang="es-AR"/>
+            <a:endParaRPr lang="es-ES"/>
           </a:p>
         </c:txPr>
-        <c:crossAx val="141931800"/>
+        <c:crossAx val="406328808"/>
         <c:crosses val="autoZero"/>
         <c:crossBetween val="midCat"/>
       </c:valAx>
@@ -39315,10 +39365,10 @@
         <c:manualLayout>
           <c:xMode val="edge"/>
           <c:yMode val="edge"/>
-          <c:x val="0.80720418586985487"/>
-          <c:y val="0.2066293520538848"/>
+          <c:x val="0.81727462314944765"/>
+          <c:y val="0.19847637135810281"/>
           <c:w val="0.1758475762883851"/>
-          <c:h val="0.64266346224794191"/>
+          <c:h val="0.65896991519276171"/>
         </c:manualLayout>
       </c:layout>
       <c:overlay val="0"/>
@@ -39347,7 +39397,7 @@
               <a:cs typeface="Arial"/>
             </a:defRPr>
           </a:pPr>
-          <a:endParaRPr lang="es-AR"/>
+          <a:endParaRPr lang="es-ES"/>
         </a:p>
       </c:txPr>
     </c:legend>
@@ -39380,7 +39430,7 @@
           <a:cs typeface="Arial"/>
         </a:defRPr>
       </a:pPr>
-      <a:endParaRPr lang="es-AR"/>
+      <a:endParaRPr lang="es-ES"/>
     </a:p>
   </c:txPr>
   <c:externalData r:id="rId1">
@@ -41045,7 +41095,7 @@
 </file>
 
 <file path=customXml/itemProps3.xml><?xml version="1.0" encoding="utf-8"?>
-<ds:datastoreItem xmlns:ds="http://schemas.openxmlformats.org/officeDocument/2006/customXml" ds:itemID="{B07DA82B-A394-4C96-ACB3-5785081F71D3}">
+<ds:datastoreItem xmlns:ds="http://schemas.openxmlformats.org/officeDocument/2006/customXml" ds:itemID="{66024289-C827-46F1-9DF8-E0CD9914FC17}">
   <ds:schemaRefs>
     <ds:schemaRef ds:uri="http://schemas.openxmlformats.org/officeDocument/2006/bibliography"/>
   </ds:schemaRefs>
@@ -41053,7 +41103,7 @@
 </file>
 
 <file path=customXml/itemProps4.xml><?xml version="1.0" encoding="utf-8"?>
-<ds:datastoreItem xmlns:ds="http://schemas.openxmlformats.org/officeDocument/2006/customXml" ds:itemID="{9FDBA583-DEBE-45A4-92A2-380410BB464C}">
+<ds:datastoreItem xmlns:ds="http://schemas.openxmlformats.org/officeDocument/2006/customXml" ds:itemID="{6380C5D4-25AB-4AA8-A086-15D2D72337D3}">
   <ds:schemaRefs>
     <ds:schemaRef ds:uri="http://schemas.openxmlformats.org/officeDocument/2006/bibliography"/>
   </ds:schemaRefs>

</xml_diff>